<commit_message>
added get controller for departments refactored doc Signer and To - added tags support
</commit_message>
<xml_diff>
--- a/src/main/webapp/resources/files/doc_templates/povestka.docx
+++ b/src/main/webapp/resources/files/doc_templates/povestka.docx
@@ -1,6 +1,6 @@
 
 <file path=word/document.xml><?xml version="1.0" encoding="utf-8"?>
-<w:document xmlns:wpc="http://schemas.microsoft.com/office/word/2010/wordprocessingCanvas" xmlns:cx="http://schemas.microsoft.com/office/drawing/2014/chartex" xmlns:cx1="http://schemas.microsoft.com/office/drawing/2015/9/8/chartex" xmlns:cx2="http://schemas.microsoft.com/office/drawing/2015/10/21/chartex" xmlns:cx3="http://schemas.microsoft.com/office/drawing/2016/5/9/chartex" xmlns:cx4="http://schemas.microsoft.com/office/drawing/2016/5/10/chartex" xmlns:cx5="http://schemas.microsoft.com/office/drawing/2016/5/11/chartex" xmlns:cx6="http://schemas.microsoft.com/office/drawing/2016/5/12/chartex" xmlns:cx7="http://schemas.microsoft.com/office/drawing/2016/5/13/chartex" xmlns:cx8="http://schemas.microsoft.com/office/drawing/2016/5/14/chartex" xmlns:mc="http://schemas.openxmlformats.org/markup-compatibility/2006" xmlns:aink="http://schemas.microsoft.com/office/drawing/2016/ink" xmlns:am3d="http://schemas.microsoft.com/office/drawing/2017/model3d" xmlns:o="urn:schemas-microsoft-com:office:office" xmlns:r="http://schemas.openxmlformats.org/officeDocument/2006/relationships" xmlns:m="http://schemas.openxmlformats.org/officeDocument/2006/math" xmlns:v="urn:schemas-microsoft-com:vml" xmlns:wp14="http://schemas.microsoft.com/office/word/2010/wordprocessingDrawing" xmlns:wp="http://schemas.openxmlformats.org/drawingml/2006/wordprocessingDrawing" xmlns:w10="urn:schemas-microsoft-com:office:word" xmlns:w="http://schemas.openxmlformats.org/wordprocessingml/2006/main" xmlns:w14="http://schemas.microsoft.com/office/word/2010/wordml" xmlns:w15="http://schemas.microsoft.com/office/word/2012/wordml" xmlns:w16cid="http://schemas.microsoft.com/office/word/2016/wordml/cid" xmlns:w16se="http://schemas.microsoft.com/office/word/2015/wordml/symex" xmlns:wpg="http://schemas.microsoft.com/office/word/2010/wordprocessingGroup" xmlns:wpi="http://schemas.microsoft.com/office/word/2010/wordprocessingInk" xmlns:wne="http://schemas.microsoft.com/office/word/2006/wordml" xmlns:wps="http://schemas.microsoft.com/office/word/2010/wordprocessingShape" mc:Ignorable="w14 w15 w16se w16cid wp14">
+<w:document xmlns:wpc="http://schemas.microsoft.com/office/word/2010/wordprocessingCanvas" xmlns:mc="http://schemas.openxmlformats.org/markup-compatibility/2006" xmlns:o="urn:schemas-microsoft-com:office:office" xmlns:r="http://schemas.openxmlformats.org/officeDocument/2006/relationships" xmlns:m="http://schemas.openxmlformats.org/officeDocument/2006/math" xmlns:v="urn:schemas-microsoft-com:vml" xmlns:wp14="http://schemas.microsoft.com/office/word/2010/wordprocessingDrawing" xmlns:wp="http://schemas.openxmlformats.org/drawingml/2006/wordprocessingDrawing" xmlns:w10="urn:schemas-microsoft-com:office:word" xmlns:w="http://schemas.openxmlformats.org/wordprocessingml/2006/main" xmlns:w14="http://schemas.microsoft.com/office/word/2010/wordml" xmlns:wpg="http://schemas.microsoft.com/office/word/2010/wordprocessingGroup" xmlns:wpi="http://schemas.microsoft.com/office/word/2010/wordprocessingInk" xmlns:wne="http://schemas.microsoft.com/office/word/2006/wordml" xmlns:wps="http://schemas.microsoft.com/office/word/2010/wordprocessingShape" mc:Ignorable="w14 wp14">
   <w:body>
     <w:p>
       <w:pPr>
@@ -183,24 +183,15 @@
           <w:sz w:val="20"/>
           <w:szCs w:val="20"/>
         </w:rPr>
-        <w:t xml:space="preserve"> </w:t>
-      </w:r>
-      <w:proofErr w:type="spellStart"/>
+        <w:t xml:space="preserve"> к</w:t>
+      </w:r>
       <w:r>
         <w:rPr>
           <w:sz w:val="20"/>
           <w:szCs w:val="20"/>
         </w:rPr>
-        <w:t>к</w:t>
-      </w:r>
-      <w:r>
-        <w:rPr>
-          <w:sz w:val="20"/>
-          <w:szCs w:val="20"/>
-        </w:rPr>
         <w:t>аб</w:t>
       </w:r>
-      <w:proofErr w:type="spellEnd"/>
       <w:r>
         <w:rPr>
           <w:sz w:val="20"/>
@@ -292,7 +283,6 @@
         </w:rPr>
         <w:t>&lt;</w:t>
       </w:r>
-      <w:proofErr w:type="spellStart"/>
       <w:r>
         <w:rPr>
           <w:b/>
@@ -311,7 +301,6 @@
         </w:rPr>
         <w:t>Date</w:t>
       </w:r>
-      <w:proofErr w:type="spellEnd"/>
       <w:r>
         <w:rPr>
           <w:b/>
@@ -382,7 +371,6 @@
         </w:rPr>
         <w:t>&lt;</w:t>
       </w:r>
-      <w:proofErr w:type="spellStart"/>
       <w:r>
         <w:rPr>
           <w:b/>
@@ -390,7 +378,6 @@
         </w:rPr>
         <w:t>RegNum</w:t>
       </w:r>
-      <w:proofErr w:type="spellEnd"/>
       <w:r>
         <w:rPr>
           <w:b/>
@@ -445,7 +432,6 @@
         </w:rPr>
         <w:t>&lt;</w:t>
       </w:r>
-      <w:proofErr w:type="spellStart"/>
       <w:r>
         <w:rPr>
           <w:b/>
@@ -460,7 +446,6 @@
         </w:rPr>
         <w:t>Time</w:t>
       </w:r>
-      <w:proofErr w:type="spellEnd"/>
       <w:r>
         <w:rPr>
           <w:b/>
@@ -594,23 +579,7 @@
                 <w:sz w:val="28"/>
                 <w:szCs w:val="28"/>
               </w:rPr>
-              <w:t>&lt;[</w:t>
-            </w:r>
-            <w:proofErr w:type="spellStart"/>
-            <w:r>
-              <w:rPr>
-                <w:sz w:val="28"/>
-                <w:szCs w:val="28"/>
-              </w:rPr>
-              <w:t>Questions</w:t>
-            </w:r>
-            <w:proofErr w:type="spellEnd"/>
-            <w:r>
-              <w:rPr>
-                <w:sz w:val="28"/>
-                <w:szCs w:val="28"/>
-              </w:rPr>
-              <w:t>]</w:t>
+              <w:t>&lt;[Questions]</w:t>
             </w:r>
             <w:r>
               <w:rPr>
@@ -661,7 +630,6 @@
               </w:rPr>
               <w:t>[Questions]Question</w:t>
             </w:r>
-            <w:proofErr w:type="gramStart"/>
             <w:r>
               <w:rPr>
                 <w:sz w:val="28"/>
@@ -678,8 +646,6 @@
               </w:rPr>
               <w:t xml:space="preserve"> </w:t>
             </w:r>
-            <w:bookmarkStart w:id="0" w:name="_GoBack"/>
-            <w:bookmarkEnd w:id="0"/>
             <w:r>
               <w:rPr>
                 <w:sz w:val="28"/>
@@ -694,16 +660,7 @@
                 <w:szCs w:val="28"/>
                 <w:lang w:val="en-US"/>
               </w:rPr>
-              <w:t>&lt;</w:t>
-            </w:r>
-            <w:proofErr w:type="gramEnd"/>
-            <w:r>
-              <w:rPr>
-                <w:sz w:val="28"/>
-                <w:szCs w:val="28"/>
-                <w:lang w:val="en-US"/>
-              </w:rPr>
-              <w:t xml:space="preserve">[Questions]Period&gt;  </w:t>
+              <w:t xml:space="preserve">&lt;[Questions]Period&gt;  </w:t>
             </w:r>
             <w:r>
               <w:rPr>
@@ -719,43 +676,15 @@
                 <w:szCs w:val="28"/>
                 <w:lang w:val="en-US"/>
               </w:rPr>
-              <w:t>[Questions]</w:t>
+              <w:t>[Questions]OrderNumber</w:t>
             </w:r>
-            <w:proofErr w:type="spellStart"/>
             <w:r>
               <w:rPr>
                 <w:sz w:val="28"/>
                 <w:szCs w:val="28"/>
                 <w:lang w:val="en-US"/>
               </w:rPr>
-              <w:t>OrderNumber</w:t>
-            </w:r>
-            <w:proofErr w:type="spellEnd"/>
-            <w:r>
-              <w:rPr>
-                <w:sz w:val="28"/>
-                <w:szCs w:val="28"/>
-                <w:lang w:val="en-US"/>
-              </w:rPr>
-              <w:t>&gt; &lt;[Questions]</w:t>
-            </w:r>
-            <w:proofErr w:type="spellStart"/>
-            <w:r>
-              <w:rPr>
-                <w:sz w:val="28"/>
-                <w:szCs w:val="28"/>
-                <w:lang w:val="en-US"/>
-              </w:rPr>
-              <w:t>TarifView</w:t>
-            </w:r>
-            <w:proofErr w:type="spellEnd"/>
-            <w:r>
-              <w:rPr>
-                <w:sz w:val="28"/>
-                <w:szCs w:val="28"/>
-                <w:lang w:val="en-US"/>
-              </w:rPr>
-              <w:t>&gt;</w:t>
+              <w:t>&gt; &lt;[Questions]TarifView&gt;</w:t>
             </w:r>
             <w:r>
               <w:rPr>
@@ -827,18 +756,8 @@
                 <w:szCs w:val="28"/>
                 <w:lang w:val="en-US"/>
               </w:rPr>
-              <w:t>[Questions]</w:t>
+              <w:t>[Questions]AdditionalInfo</w:t>
             </w:r>
-            <w:proofErr w:type="spellStart"/>
-            <w:r>
-              <w:rPr>
-                <w:sz w:val="28"/>
-                <w:szCs w:val="28"/>
-                <w:lang w:val="en-US"/>
-              </w:rPr>
-              <w:t>AdditionalInfo</w:t>
-            </w:r>
-            <w:proofErr w:type="spellEnd"/>
             <w:r>
               <w:rPr>
                 <w:sz w:val="28"/>
@@ -892,7 +811,6 @@
               </w:rPr>
               <w:t>]</w:t>
             </w:r>
-            <w:proofErr w:type="spellStart"/>
             <w:r>
               <w:rPr>
                 <w:sz w:val="28"/>
@@ -901,7 +819,6 @@
               </w:rPr>
               <w:t>AuthPerson</w:t>
             </w:r>
-            <w:proofErr w:type="spellEnd"/>
             <w:r>
               <w:rPr>
                 <w:sz w:val="28"/>
@@ -975,7 +892,6 @@
                 <w:lang w:val="en-US"/>
               </w:rPr>
             </w:pPr>
-            <w:proofErr w:type="spellStart"/>
             <w:r>
               <w:rPr>
                 <w:b/>
@@ -983,53 +899,8 @@
                 <w:szCs w:val="28"/>
                 <w:lang w:val="en-US"/>
               </w:rPr>
-              <w:t>Заместитель</w:t>
+              <w:t>&lt;SignerPosition&gt;</w:t>
             </w:r>
-            <w:proofErr w:type="spellEnd"/>
-            <w:r>
-              <w:rPr>
-                <w:b/>
-                <w:sz w:val="28"/>
-                <w:szCs w:val="28"/>
-                <w:lang w:val="en-US"/>
-              </w:rPr>
-              <w:t xml:space="preserve"> </w:t>
-            </w:r>
-            <w:proofErr w:type="spellStart"/>
-            <w:r>
-              <w:rPr>
-                <w:b/>
-                <w:sz w:val="28"/>
-                <w:szCs w:val="28"/>
-                <w:lang w:val="en-US"/>
-              </w:rPr>
-              <w:t>руководителя</w:t>
-            </w:r>
-            <w:proofErr w:type="spellEnd"/>
-          </w:p>
-          <w:p>
-            <w:pPr>
-              <w:tabs>
-                <w:tab w:val="left" w:pos="7371"/>
-              </w:tabs>
-              <w:rPr>
-                <w:b/>
-                <w:sz w:val="28"/>
-                <w:szCs w:val="28"/>
-                <w:lang w:val="en-US"/>
-              </w:rPr>
-            </w:pPr>
-            <w:proofErr w:type="spellStart"/>
-            <w:r>
-              <w:rPr>
-                <w:b/>
-                <w:sz w:val="28"/>
-                <w:szCs w:val="28"/>
-                <w:lang w:val="en-US"/>
-              </w:rPr>
-              <w:t>Департамента</w:t>
-            </w:r>
-            <w:proofErr w:type="spellEnd"/>
           </w:p>
           <w:p>
             <w:pPr>
@@ -1089,32 +960,17 @@
                 <w:lang w:val="en-US"/>
               </w:rPr>
             </w:pPr>
-            <w:proofErr w:type="spellStart"/>
             <w:r>
               <w:rPr>
                 <w:b/>
                 <w:sz w:val="28"/>
                 <w:szCs w:val="28"/>
-              </w:rPr>
-              <w:t>П.</w:t>
+                <w:lang w:val="en-US"/>
+              </w:rPr>
+              <w:t>&lt;Signer&gt;</w:t>
             </w:r>
-            <w:r>
-              <w:rPr>
-                <w:b/>
-                <w:sz w:val="28"/>
-                <w:szCs w:val="28"/>
-              </w:rPr>
-              <w:t>Д.</w:t>
-            </w:r>
-            <w:r>
-              <w:rPr>
-                <w:b/>
-                <w:sz w:val="28"/>
-                <w:szCs w:val="28"/>
-              </w:rPr>
-              <w:t>Федоров</w:t>
-            </w:r>
-            <w:proofErr w:type="spellEnd"/>
+            <w:bookmarkStart w:id="0" w:name="_GoBack"/>
+            <w:bookmarkEnd w:id="0"/>
           </w:p>
         </w:tc>
       </w:tr>
@@ -1135,7 +991,6 @@
                 <w:lang w:val="en-US"/>
               </w:rPr>
             </w:pPr>
-            <w:proofErr w:type="spellStart"/>
             <w:r>
               <w:rPr>
                 <w:b/>
@@ -1154,7 +1009,6 @@
               </w:rPr>
               <w:t>екретар</w:t>
             </w:r>
-            <w:proofErr w:type="spellEnd"/>
             <w:r>
               <w:rPr>
                 <w:b/>
@@ -1170,19 +1024,8 @@
                 <w:szCs w:val="28"/>
                 <w:lang w:val="en-US"/>
               </w:rPr>
-              <w:t xml:space="preserve"> </w:t>
+              <w:t xml:space="preserve"> правления</w:t>
             </w:r>
-            <w:proofErr w:type="spellStart"/>
-            <w:r>
-              <w:rPr>
-                <w:b/>
-                <w:sz w:val="28"/>
-                <w:szCs w:val="28"/>
-                <w:lang w:val="en-US"/>
-              </w:rPr>
-              <w:t>правления</w:t>
-            </w:r>
-            <w:proofErr w:type="spellEnd"/>
           </w:p>
         </w:tc>
         <w:tc>
@@ -1202,7 +1045,6 @@
                 <w:lang w:val="en-US"/>
               </w:rPr>
             </w:pPr>
-            <w:proofErr w:type="spellStart"/>
             <w:r>
               <w:rPr>
                 <w:b/>
@@ -1248,7 +1090,6 @@
               </w:rPr>
               <w:t>Сапрыкина</w:t>
             </w:r>
-            <w:proofErr w:type="spellEnd"/>
           </w:p>
         </w:tc>
       </w:tr>
@@ -1277,8 +1118,8 @@
 </file>
 
 <file path=word/numbering.xml><?xml version="1.0" encoding="utf-8"?>
-<w:numbering xmlns:wpc="http://schemas.microsoft.com/office/word/2010/wordprocessingCanvas" xmlns:cx="http://schemas.microsoft.com/office/drawing/2014/chartex" xmlns:cx1="http://schemas.microsoft.com/office/drawing/2015/9/8/chartex" xmlns:cx2="http://schemas.microsoft.com/office/drawing/2015/10/21/chartex" xmlns:cx3="http://schemas.microsoft.com/office/drawing/2016/5/9/chartex" xmlns:cx4="http://schemas.microsoft.com/office/drawing/2016/5/10/chartex" xmlns:cx5="http://schemas.microsoft.com/office/drawing/2016/5/11/chartex" xmlns:cx6="http://schemas.microsoft.com/office/drawing/2016/5/12/chartex" xmlns:cx7="http://schemas.microsoft.com/office/drawing/2016/5/13/chartex" xmlns:cx8="http://schemas.microsoft.com/office/drawing/2016/5/14/chartex" xmlns:mc="http://schemas.openxmlformats.org/markup-compatibility/2006" xmlns:aink="http://schemas.microsoft.com/office/drawing/2016/ink" xmlns:am3d="http://schemas.microsoft.com/office/drawing/2017/model3d" xmlns:o="urn:schemas-microsoft-com:office:office" xmlns:r="http://schemas.openxmlformats.org/officeDocument/2006/relationships" xmlns:m="http://schemas.openxmlformats.org/officeDocument/2006/math" xmlns:v="urn:schemas-microsoft-com:vml" xmlns:wp14="http://schemas.microsoft.com/office/word/2010/wordprocessingDrawing" xmlns:wp="http://schemas.openxmlformats.org/drawingml/2006/wordprocessingDrawing" xmlns:w10="urn:schemas-microsoft-com:office:word" xmlns:w="http://schemas.openxmlformats.org/wordprocessingml/2006/main" xmlns:w14="http://schemas.microsoft.com/office/word/2010/wordml" xmlns:w15="http://schemas.microsoft.com/office/word/2012/wordml" xmlns:w16cid="http://schemas.microsoft.com/office/word/2016/wordml/cid" xmlns:w16se="http://schemas.microsoft.com/office/word/2015/wordml/symex" xmlns:wpg="http://schemas.microsoft.com/office/word/2010/wordprocessingGroup" xmlns:wpi="http://schemas.microsoft.com/office/word/2010/wordprocessingInk" xmlns:wne="http://schemas.microsoft.com/office/word/2006/wordml" xmlns:wps="http://schemas.microsoft.com/office/word/2010/wordprocessingShape" mc:Ignorable="w14 w15 w16se w16cid wp14">
-  <w:abstractNum w:abstractNumId="0" w15:restartNumberingAfterBreak="0">
+<w:numbering xmlns:wpc="http://schemas.microsoft.com/office/word/2010/wordprocessingCanvas" xmlns:mc="http://schemas.openxmlformats.org/markup-compatibility/2006" xmlns:o="urn:schemas-microsoft-com:office:office" xmlns:r="http://schemas.openxmlformats.org/officeDocument/2006/relationships" xmlns:m="http://schemas.openxmlformats.org/officeDocument/2006/math" xmlns:v="urn:schemas-microsoft-com:vml" xmlns:wp14="http://schemas.microsoft.com/office/word/2010/wordprocessingDrawing" xmlns:wp="http://schemas.openxmlformats.org/drawingml/2006/wordprocessingDrawing" xmlns:w10="urn:schemas-microsoft-com:office:word" xmlns:w="http://schemas.openxmlformats.org/wordprocessingml/2006/main" xmlns:w14="http://schemas.microsoft.com/office/word/2010/wordml" xmlns:wpg="http://schemas.microsoft.com/office/word/2010/wordprocessingGroup" xmlns:wpi="http://schemas.microsoft.com/office/word/2010/wordprocessingInk" xmlns:wne="http://schemas.microsoft.com/office/word/2006/wordml" xmlns:wps="http://schemas.microsoft.com/office/word/2010/wordprocessingShape" mc:Ignorable="w14 wp14">
+  <w:abstractNum w:abstractNumId="0">
     <w:nsid w:val="03660435"/>
     <w:multiLevelType w:val="hybridMultilevel"/>
     <w:tmpl w:val="6498AC92"/>
@@ -1367,7 +1208,7 @@
       </w:pPr>
     </w:lvl>
   </w:abstractNum>
-  <w:abstractNum w:abstractNumId="1" w15:restartNumberingAfterBreak="0">
+  <w:abstractNum w:abstractNumId="1">
     <w:nsid w:val="07422126"/>
     <w:multiLevelType w:val="hybridMultilevel"/>
     <w:tmpl w:val="BBCAE100"/>
@@ -1480,7 +1321,7 @@
       </w:rPr>
     </w:lvl>
   </w:abstractNum>
-  <w:abstractNum w:abstractNumId="2" w15:restartNumberingAfterBreak="0">
+  <w:abstractNum w:abstractNumId="2">
     <w:nsid w:val="0D2500BC"/>
     <w:multiLevelType w:val="hybridMultilevel"/>
     <w:tmpl w:val="80EC71A8"/>
@@ -1569,7 +1410,7 @@
       </w:pPr>
     </w:lvl>
   </w:abstractNum>
-  <w:abstractNum w:abstractNumId="3" w15:restartNumberingAfterBreak="0">
+  <w:abstractNum w:abstractNumId="3">
     <w:nsid w:val="12DB0649"/>
     <w:multiLevelType w:val="hybridMultilevel"/>
     <w:tmpl w:val="53C2AEBC"/>
@@ -1658,7 +1499,7 @@
       </w:pPr>
     </w:lvl>
   </w:abstractNum>
-  <w:abstractNum w:abstractNumId="4" w15:restartNumberingAfterBreak="0">
+  <w:abstractNum w:abstractNumId="4">
     <w:nsid w:val="1FD903AB"/>
     <w:multiLevelType w:val="hybridMultilevel"/>
     <w:tmpl w:val="F236B11C"/>
@@ -1771,7 +1612,7 @@
       </w:rPr>
     </w:lvl>
   </w:abstractNum>
-  <w:abstractNum w:abstractNumId="5" w15:restartNumberingAfterBreak="0">
+  <w:abstractNum w:abstractNumId="5">
     <w:nsid w:val="2DF67E76"/>
     <w:multiLevelType w:val="hybridMultilevel"/>
     <w:tmpl w:val="A83C7C86"/>
@@ -1884,7 +1725,7 @@
       </w:rPr>
     </w:lvl>
   </w:abstractNum>
-  <w:abstractNum w:abstractNumId="6" w15:restartNumberingAfterBreak="0">
+  <w:abstractNum w:abstractNumId="6">
     <w:nsid w:val="309177A3"/>
     <w:multiLevelType w:val="hybridMultilevel"/>
     <w:tmpl w:val="3186505E"/>
@@ -1973,7 +1814,7 @@
       </w:pPr>
     </w:lvl>
   </w:abstractNum>
-  <w:abstractNum w:abstractNumId="7" w15:restartNumberingAfterBreak="0">
+  <w:abstractNum w:abstractNumId="7">
     <w:nsid w:val="376F4FC3"/>
     <w:multiLevelType w:val="hybridMultilevel"/>
     <w:tmpl w:val="859298CA"/>
@@ -2086,7 +1927,7 @@
       </w:rPr>
     </w:lvl>
   </w:abstractNum>
-  <w:abstractNum w:abstractNumId="8" w15:restartNumberingAfterBreak="0">
+  <w:abstractNum w:abstractNumId="8">
     <w:nsid w:val="399A7DAD"/>
     <w:multiLevelType w:val="hybridMultilevel"/>
     <w:tmpl w:val="5986D932"/>
@@ -2172,7 +2013,7 @@
       </w:pPr>
     </w:lvl>
   </w:abstractNum>
-  <w:abstractNum w:abstractNumId="9" w15:restartNumberingAfterBreak="0">
+  <w:abstractNum w:abstractNumId="9">
     <w:nsid w:val="3B7B2647"/>
     <w:multiLevelType w:val="hybridMultilevel"/>
     <w:tmpl w:val="78F84BD0"/>
@@ -2258,7 +2099,7 @@
       </w:pPr>
     </w:lvl>
   </w:abstractNum>
-  <w:abstractNum w:abstractNumId="10" w15:restartNumberingAfterBreak="0">
+  <w:abstractNum w:abstractNumId="10">
     <w:nsid w:val="42311D62"/>
     <w:multiLevelType w:val="hybridMultilevel"/>
     <w:tmpl w:val="D382B824"/>
@@ -2347,7 +2188,7 @@
       </w:pPr>
     </w:lvl>
   </w:abstractNum>
-  <w:abstractNum w:abstractNumId="11" w15:restartNumberingAfterBreak="0">
+  <w:abstractNum w:abstractNumId="11">
     <w:nsid w:val="492F5584"/>
     <w:multiLevelType w:val="hybridMultilevel"/>
     <w:tmpl w:val="2920F67C"/>
@@ -2433,7 +2274,7 @@
       </w:pPr>
     </w:lvl>
   </w:abstractNum>
-  <w:abstractNum w:abstractNumId="12" w15:restartNumberingAfterBreak="0">
+  <w:abstractNum w:abstractNumId="12">
     <w:nsid w:val="498F2A31"/>
     <w:multiLevelType w:val="hybridMultilevel"/>
     <w:tmpl w:val="5986D932"/>
@@ -2519,7 +2360,7 @@
       </w:pPr>
     </w:lvl>
   </w:abstractNum>
-  <w:abstractNum w:abstractNumId="13" w15:restartNumberingAfterBreak="0">
+  <w:abstractNum w:abstractNumId="13">
     <w:nsid w:val="55FB467E"/>
     <w:multiLevelType w:val="hybridMultilevel"/>
     <w:tmpl w:val="24E27678"/>
@@ -2608,7 +2449,7 @@
       </w:pPr>
     </w:lvl>
   </w:abstractNum>
-  <w:abstractNum w:abstractNumId="14" w15:restartNumberingAfterBreak="0">
+  <w:abstractNum w:abstractNumId="14">
     <w:nsid w:val="747634EE"/>
     <w:multiLevelType w:val="hybridMultilevel"/>
     <w:tmpl w:val="B778EF9C"/>
@@ -2721,7 +2562,7 @@
       </w:rPr>
     </w:lvl>
   </w:abstractNum>
-  <w:abstractNum w:abstractNumId="15" w15:restartNumberingAfterBreak="0">
+  <w:abstractNum w:abstractNumId="15">
     <w:nsid w:val="74C34100"/>
     <w:multiLevelType w:val="hybridMultilevel"/>
     <w:tmpl w:val="FE768688"/>
@@ -2810,7 +2651,7 @@
       </w:pPr>
     </w:lvl>
   </w:abstractNum>
-  <w:abstractNum w:abstractNumId="16" w15:restartNumberingAfterBreak="0">
+  <w:abstractNum w:abstractNumId="16">
     <w:nsid w:val="7BA4252E"/>
     <w:multiLevelType w:val="hybridMultilevel"/>
     <w:tmpl w:val="5986D932"/>
@@ -3011,7 +2852,7 @@
 </file>
 
 <file path=word/styles.xml><?xml version="1.0" encoding="utf-8"?>
-<w:styles xmlns:mc="http://schemas.openxmlformats.org/markup-compatibility/2006" xmlns:r="http://schemas.openxmlformats.org/officeDocument/2006/relationships" xmlns:w="http://schemas.openxmlformats.org/wordprocessingml/2006/main" xmlns:w14="http://schemas.microsoft.com/office/word/2010/wordml" xmlns:w15="http://schemas.microsoft.com/office/word/2012/wordml" xmlns:w16cid="http://schemas.microsoft.com/office/word/2016/wordml/cid" xmlns:w16se="http://schemas.microsoft.com/office/word/2015/wordml/symex" mc:Ignorable="w14 w15 w16se w16cid">
+<w:styles xmlns:mc="http://schemas.openxmlformats.org/markup-compatibility/2006" xmlns:r="http://schemas.openxmlformats.org/officeDocument/2006/relationships" xmlns:w="http://schemas.openxmlformats.org/wordprocessingml/2006/main" xmlns:w14="http://schemas.microsoft.com/office/word/2010/wordml" mc:Ignorable="w14">
   <w:docDefaults>
     <w:rPrDefault>
       <w:rPr>
@@ -3021,374 +2862,142 @@
     </w:rPrDefault>
     <w:pPrDefault/>
   </w:docDefaults>
-  <w:latentStyles w:defLockedState="0" w:defUIPriority="0" w:defSemiHidden="0" w:defUnhideWhenUsed="0" w:defQFormat="0" w:count="375">
-    <w:lsdException w:name="Normal" w:qFormat="1"/>
-    <w:lsdException w:name="heading 1" w:qFormat="1"/>
-    <w:lsdException w:name="heading 2" w:semiHidden="1" w:unhideWhenUsed="1" w:qFormat="1"/>
-    <w:lsdException w:name="heading 3" w:semiHidden="1" w:unhideWhenUsed="1" w:qFormat="1"/>
-    <w:lsdException w:name="heading 4" w:semiHidden="1" w:unhideWhenUsed="1" w:qFormat="1"/>
-    <w:lsdException w:name="heading 5" w:semiHidden="1" w:unhideWhenUsed="1" w:qFormat="1"/>
-    <w:lsdException w:name="heading 6" w:semiHidden="1" w:unhideWhenUsed="1" w:qFormat="1"/>
-    <w:lsdException w:name="heading 7" w:semiHidden="1" w:unhideWhenUsed="1" w:qFormat="1"/>
-    <w:lsdException w:name="heading 8" w:semiHidden="1" w:unhideWhenUsed="1" w:qFormat="1"/>
-    <w:lsdException w:name="heading 9" w:semiHidden="1" w:unhideWhenUsed="1" w:qFormat="1"/>
-    <w:lsdException w:name="index 1" w:semiHidden="1" w:unhideWhenUsed="1"/>
-    <w:lsdException w:name="index 2" w:semiHidden="1" w:unhideWhenUsed="1"/>
-    <w:lsdException w:name="index 3" w:semiHidden="1" w:unhideWhenUsed="1"/>
-    <w:lsdException w:name="index 4" w:semiHidden="1" w:unhideWhenUsed="1"/>
-    <w:lsdException w:name="index 5" w:semiHidden="1" w:unhideWhenUsed="1"/>
-    <w:lsdException w:name="index 6" w:semiHidden="1" w:unhideWhenUsed="1"/>
-    <w:lsdException w:name="index 7" w:semiHidden="1" w:unhideWhenUsed="1"/>
-    <w:lsdException w:name="index 8" w:semiHidden="1" w:unhideWhenUsed="1"/>
-    <w:lsdException w:name="index 9" w:semiHidden="1" w:unhideWhenUsed="1"/>
-    <w:lsdException w:name="toc 1" w:semiHidden="1" w:unhideWhenUsed="1"/>
-    <w:lsdException w:name="toc 2" w:semiHidden="1" w:unhideWhenUsed="1"/>
-    <w:lsdException w:name="toc 3" w:semiHidden="1" w:unhideWhenUsed="1"/>
-    <w:lsdException w:name="toc 4" w:semiHidden="1" w:unhideWhenUsed="1"/>
-    <w:lsdException w:name="toc 5" w:semiHidden="1" w:unhideWhenUsed="1"/>
-    <w:lsdException w:name="toc 6" w:semiHidden="1" w:unhideWhenUsed="1"/>
-    <w:lsdException w:name="toc 7" w:semiHidden="1" w:unhideWhenUsed="1"/>
-    <w:lsdException w:name="toc 8" w:semiHidden="1" w:unhideWhenUsed="1"/>
-    <w:lsdException w:name="toc 9" w:semiHidden="1" w:unhideWhenUsed="1"/>
-    <w:lsdException w:name="Normal Indent" w:semiHidden="1" w:unhideWhenUsed="1"/>
-    <w:lsdException w:name="footnote text" w:semiHidden="1" w:unhideWhenUsed="1"/>
-    <w:lsdException w:name="annotation text" w:semiHidden="1" w:unhideWhenUsed="1"/>
-    <w:lsdException w:name="header" w:semiHidden="1" w:unhideWhenUsed="1"/>
-    <w:lsdException w:name="footer" w:semiHidden="1" w:unhideWhenUsed="1"/>
-    <w:lsdException w:name="index heading" w:semiHidden="1" w:unhideWhenUsed="1"/>
-    <w:lsdException w:name="caption" w:semiHidden="1" w:unhideWhenUsed="1" w:qFormat="1"/>
-    <w:lsdException w:name="table of figures" w:semiHidden="1" w:unhideWhenUsed="1"/>
-    <w:lsdException w:name="envelope address" w:semiHidden="1" w:unhideWhenUsed="1"/>
-    <w:lsdException w:name="envelope return" w:semiHidden="1" w:unhideWhenUsed="1"/>
-    <w:lsdException w:name="footnote reference" w:semiHidden="1" w:unhideWhenUsed="1"/>
-    <w:lsdException w:name="annotation reference" w:semiHidden="1" w:unhideWhenUsed="1"/>
-    <w:lsdException w:name="line number" w:semiHidden="1" w:unhideWhenUsed="1"/>
-    <w:lsdException w:name="page number" w:semiHidden="1" w:unhideWhenUsed="1"/>
-    <w:lsdException w:name="endnote reference" w:semiHidden="1" w:unhideWhenUsed="1"/>
-    <w:lsdException w:name="endnote text" w:semiHidden="1" w:unhideWhenUsed="1"/>
-    <w:lsdException w:name="macro" w:semiHidden="1" w:unhideWhenUsed="1"/>
-    <w:lsdException w:name="toa heading" w:semiHidden="1" w:unhideWhenUsed="1"/>
-    <w:lsdException w:name="List Number" w:semiHidden="1" w:unhideWhenUsed="1"/>
-    <w:lsdException w:name="List 2" w:semiHidden="1" w:unhideWhenUsed="1"/>
-    <w:lsdException w:name="List 3" w:semiHidden="1" w:unhideWhenUsed="1"/>
-    <w:lsdException w:name="List 4" w:semiHidden="1" w:unhideWhenUsed="1"/>
-    <w:lsdException w:name="List 5" w:semiHidden="1" w:unhideWhenUsed="1"/>
-    <w:lsdException w:name="List Bullet 2" w:semiHidden="1" w:unhideWhenUsed="1"/>
-    <w:lsdException w:name="List Bullet 3" w:semiHidden="1" w:unhideWhenUsed="1"/>
-    <w:lsdException w:name="List Bullet 4" w:semiHidden="1" w:unhideWhenUsed="1"/>
-    <w:lsdException w:name="List Bullet 5" w:semiHidden="1" w:unhideWhenUsed="1"/>
-    <w:lsdException w:name="List Number 2" w:semiHidden="1" w:unhideWhenUsed="1"/>
-    <w:lsdException w:name="List Number 3" w:semiHidden="1" w:unhideWhenUsed="1"/>
-    <w:lsdException w:name="List Number 4" w:semiHidden="1" w:unhideWhenUsed="1"/>
-    <w:lsdException w:name="List Number 5" w:semiHidden="1" w:unhideWhenUsed="1"/>
-    <w:lsdException w:name="Title" w:qFormat="1"/>
-    <w:lsdException w:name="Closing" w:semiHidden="1" w:unhideWhenUsed="1"/>
-    <w:lsdException w:name="Signature" w:semiHidden="1" w:unhideWhenUsed="1"/>
-    <w:lsdException w:name="Default Paragraph Font" w:semiHidden="1" w:unhideWhenUsed="1"/>
-    <w:lsdException w:name="Body Text" w:semiHidden="1" w:unhideWhenUsed="1"/>
-    <w:lsdException w:name="Body Text Indent" w:semiHidden="1" w:unhideWhenUsed="1"/>
-    <w:lsdException w:name="List Continue" w:semiHidden="1" w:unhideWhenUsed="1"/>
-    <w:lsdException w:name="Message Header" w:semiHidden="1" w:unhideWhenUsed="1"/>
-    <w:lsdException w:name="Subtitle" w:qFormat="1"/>
-    <w:lsdException w:name="Salutation" w:semiHidden="1" w:unhideWhenUsed="1"/>
-    <w:lsdException w:name="Date" w:semiHidden="1" w:unhideWhenUsed="1"/>
-    <w:lsdException w:name="Body Text First Indent" w:semiHidden="1" w:unhideWhenUsed="1"/>
-    <w:lsdException w:name="Body Text First Indent 2" w:semiHidden="1" w:unhideWhenUsed="1"/>
-    <w:lsdException w:name="Note Heading" w:semiHidden="1" w:unhideWhenUsed="1"/>
-    <w:lsdException w:name="Body Text 2" w:semiHidden="1" w:unhideWhenUsed="1"/>
-    <w:lsdException w:name="Body Text 3" w:semiHidden="1" w:unhideWhenUsed="1"/>
-    <w:lsdException w:name="Body Text Indent 2" w:semiHidden="1" w:unhideWhenUsed="1"/>
-    <w:lsdException w:name="Body Text Indent 3" w:semiHidden="1" w:unhideWhenUsed="1"/>
-    <w:lsdException w:name="Block Text" w:semiHidden="1" w:unhideWhenUsed="1"/>
-    <w:lsdException w:name="Hyperlink" w:semiHidden="1" w:unhideWhenUsed="1"/>
-    <w:lsdException w:name="FollowedHyperlink" w:semiHidden="1" w:unhideWhenUsed="1"/>
-    <w:lsdException w:name="Strong" w:qFormat="1"/>
-    <w:lsdException w:name="Emphasis" w:qFormat="1"/>
-    <w:lsdException w:name="Document Map" w:semiHidden="1" w:unhideWhenUsed="1"/>
-    <w:lsdException w:name="Plain Text" w:semiHidden="1" w:unhideWhenUsed="1"/>
-    <w:lsdException w:name="E-mail Signature" w:semiHidden="1" w:unhideWhenUsed="1"/>
-    <w:lsdException w:name="HTML Top of Form" w:semiHidden="1" w:unhideWhenUsed="1"/>
-    <w:lsdException w:name="HTML Bottom of Form" w:semiHidden="1" w:unhideWhenUsed="1"/>
-    <w:lsdException w:name="Normal (Web)" w:semiHidden="1" w:uiPriority="99" w:unhideWhenUsed="1"/>
-    <w:lsdException w:name="HTML Acronym" w:semiHidden="1" w:unhideWhenUsed="1"/>
-    <w:lsdException w:name="HTML Address" w:semiHidden="1" w:unhideWhenUsed="1"/>
-    <w:lsdException w:name="HTML Cite" w:semiHidden="1" w:unhideWhenUsed="1"/>
-    <w:lsdException w:name="HTML Code" w:semiHidden="1" w:unhideWhenUsed="1"/>
-    <w:lsdException w:name="HTML Definition" w:semiHidden="1" w:unhideWhenUsed="1"/>
-    <w:lsdException w:name="HTML Keyboard" w:semiHidden="1" w:unhideWhenUsed="1"/>
-    <w:lsdException w:name="HTML Preformatted" w:semiHidden="1" w:unhideWhenUsed="1"/>
-    <w:lsdException w:name="HTML Sample" w:semiHidden="1" w:unhideWhenUsed="1"/>
-    <w:lsdException w:name="HTML Typewriter" w:semiHidden="1" w:unhideWhenUsed="1"/>
-    <w:lsdException w:name="HTML Variable" w:semiHidden="1" w:unhideWhenUsed="1"/>
-    <w:lsdException w:name="Normal Table" w:semiHidden="1" w:unhideWhenUsed="1"/>
-    <w:lsdException w:name="annotation subject" w:semiHidden="1" w:unhideWhenUsed="1"/>
-    <w:lsdException w:name="No List" w:semiHidden="1" w:unhideWhenUsed="1"/>
-    <w:lsdException w:name="Outline List 1" w:semiHidden="1" w:unhideWhenUsed="1"/>
-    <w:lsdException w:name="Outline List 2" w:semiHidden="1" w:unhideWhenUsed="1"/>
-    <w:lsdException w:name="Outline List 3" w:semiHidden="1" w:unhideWhenUsed="1"/>
-    <w:lsdException w:name="Table Simple 1" w:semiHidden="1" w:unhideWhenUsed="1"/>
-    <w:lsdException w:name="Table Simple 2" w:semiHidden="1" w:unhideWhenUsed="1"/>
-    <w:lsdException w:name="Table Simple 3" w:semiHidden="1" w:unhideWhenUsed="1"/>
-    <w:lsdException w:name="Table Classic 1" w:semiHidden="1" w:unhideWhenUsed="1"/>
-    <w:lsdException w:name="Table Classic 2" w:semiHidden="1" w:unhideWhenUsed="1"/>
-    <w:lsdException w:name="Table Classic 3" w:semiHidden="1" w:unhideWhenUsed="1"/>
-    <w:lsdException w:name="Table Classic 4" w:semiHidden="1" w:unhideWhenUsed="1"/>
-    <w:lsdException w:name="Table Colorful 1" w:semiHidden="1" w:unhideWhenUsed="1"/>
-    <w:lsdException w:name="Table Colorful 2" w:semiHidden="1" w:unhideWhenUsed="1"/>
-    <w:lsdException w:name="Table Colorful 3" w:semiHidden="1" w:unhideWhenUsed="1"/>
-    <w:lsdException w:name="Table Columns 1" w:semiHidden="1" w:unhideWhenUsed="1"/>
-    <w:lsdException w:name="Table Columns 2" w:semiHidden="1" w:unhideWhenUsed="1"/>
-    <w:lsdException w:name="Table Columns 3" w:semiHidden="1" w:unhideWhenUsed="1"/>
-    <w:lsdException w:name="Table Columns 4" w:semiHidden="1" w:unhideWhenUsed="1"/>
-    <w:lsdException w:name="Table Columns 5" w:semiHidden="1" w:unhideWhenUsed="1"/>
-    <w:lsdException w:name="Table Grid 1" w:semiHidden="1" w:unhideWhenUsed="1"/>
-    <w:lsdException w:name="Table Grid 2" w:semiHidden="1" w:unhideWhenUsed="1"/>
-    <w:lsdException w:name="Table Grid 3" w:semiHidden="1" w:unhideWhenUsed="1"/>
-    <w:lsdException w:name="Table Grid 4" w:semiHidden="1" w:unhideWhenUsed="1"/>
-    <w:lsdException w:name="Table Grid 5" w:semiHidden="1" w:unhideWhenUsed="1"/>
-    <w:lsdException w:name="Table Grid 6" w:semiHidden="1" w:unhideWhenUsed="1"/>
-    <w:lsdException w:name="Table Grid 7" w:semiHidden="1" w:unhideWhenUsed="1"/>
-    <w:lsdException w:name="Table Grid 8" w:semiHidden="1" w:unhideWhenUsed="1"/>
-    <w:lsdException w:name="Table List 1" w:semiHidden="1" w:unhideWhenUsed="1"/>
-    <w:lsdException w:name="Table List 2" w:semiHidden="1" w:unhideWhenUsed="1"/>
-    <w:lsdException w:name="Table List 3" w:semiHidden="1" w:unhideWhenUsed="1"/>
-    <w:lsdException w:name="Table List 4" w:semiHidden="1" w:unhideWhenUsed="1"/>
-    <w:lsdException w:name="Table List 5" w:semiHidden="1" w:unhideWhenUsed="1"/>
-    <w:lsdException w:name="Table List 6" w:semiHidden="1" w:unhideWhenUsed="1"/>
-    <w:lsdException w:name="Table List 7" w:semiHidden="1" w:unhideWhenUsed="1"/>
-    <w:lsdException w:name="Table List 8" w:semiHidden="1" w:unhideWhenUsed="1"/>
-    <w:lsdException w:name="Table 3D effects 1" w:semiHidden="1" w:unhideWhenUsed="1"/>
-    <w:lsdException w:name="Table 3D effects 2" w:semiHidden="1" w:unhideWhenUsed="1"/>
-    <w:lsdException w:name="Table 3D effects 3" w:semiHidden="1" w:unhideWhenUsed="1"/>
-    <w:lsdException w:name="Table Contemporary" w:semiHidden="1" w:unhideWhenUsed="1"/>
-    <w:lsdException w:name="Table Elegant" w:semiHidden="1" w:unhideWhenUsed="1"/>
-    <w:lsdException w:name="Table Professional" w:semiHidden="1" w:unhideWhenUsed="1"/>
-    <w:lsdException w:name="Table Subtle 1" w:semiHidden="1" w:unhideWhenUsed="1"/>
-    <w:lsdException w:name="Table Subtle 2" w:semiHidden="1" w:unhideWhenUsed="1"/>
-    <w:lsdException w:name="Table Web 1" w:semiHidden="1" w:unhideWhenUsed="1"/>
-    <w:lsdException w:name="Table Web 2" w:semiHidden="1" w:unhideWhenUsed="1"/>
-    <w:lsdException w:name="Table Web 3" w:semiHidden="1" w:unhideWhenUsed="1"/>
-    <w:lsdException w:name="Balloon Text" w:semiHidden="1" w:unhideWhenUsed="1"/>
-    <w:lsdException w:name="Table Theme" w:semiHidden="1" w:unhideWhenUsed="1"/>
-    <w:lsdException w:name="Placeholder Text" w:semiHidden="1" w:uiPriority="99"/>
-    <w:lsdException w:name="No Spacing" w:uiPriority="1" w:qFormat="1"/>
-    <w:lsdException w:name="Light Shading" w:uiPriority="60"/>
-    <w:lsdException w:name="Light List" w:uiPriority="61"/>
-    <w:lsdException w:name="Light Grid" w:uiPriority="62"/>
-    <w:lsdException w:name="Medium Shading 1" w:uiPriority="63"/>
-    <w:lsdException w:name="Medium Shading 2" w:uiPriority="64"/>
-    <w:lsdException w:name="Medium List 1" w:uiPriority="65"/>
-    <w:lsdException w:name="Medium List 2" w:uiPriority="66"/>
-    <w:lsdException w:name="Medium Grid 1" w:uiPriority="67"/>
-    <w:lsdException w:name="Medium Grid 2" w:uiPriority="68"/>
-    <w:lsdException w:name="Medium Grid 3" w:uiPriority="69"/>
-    <w:lsdException w:name="Dark List" w:uiPriority="70"/>
-    <w:lsdException w:name="Colorful Shading" w:uiPriority="71"/>
-    <w:lsdException w:name="Colorful List" w:uiPriority="72"/>
-    <w:lsdException w:name="Colorful Grid" w:uiPriority="73"/>
-    <w:lsdException w:name="Light Shading Accent 1" w:uiPriority="60"/>
-    <w:lsdException w:name="Light List Accent 1" w:uiPriority="61"/>
-    <w:lsdException w:name="Light Grid Accent 1" w:uiPriority="62"/>
-    <w:lsdException w:name="Medium Shading 1 Accent 1" w:uiPriority="63"/>
-    <w:lsdException w:name="Medium Shading 2 Accent 1" w:uiPriority="64"/>
-    <w:lsdException w:name="Medium List 1 Accent 1" w:uiPriority="65"/>
-    <w:lsdException w:name="Revision" w:semiHidden="1" w:uiPriority="99"/>
-    <w:lsdException w:name="List Paragraph" w:uiPriority="34" w:qFormat="1"/>
-    <w:lsdException w:name="Quote" w:uiPriority="29" w:qFormat="1"/>
-    <w:lsdException w:name="Intense Quote" w:uiPriority="30" w:qFormat="1"/>
-    <w:lsdException w:name="Medium List 2 Accent 1" w:uiPriority="66"/>
-    <w:lsdException w:name="Medium Grid 1 Accent 1" w:uiPriority="67"/>
-    <w:lsdException w:name="Medium Grid 2 Accent 1" w:uiPriority="68"/>
-    <w:lsdException w:name="Medium Grid 3 Accent 1" w:uiPriority="69"/>
-    <w:lsdException w:name="Dark List Accent 1" w:uiPriority="70"/>
-    <w:lsdException w:name="Colorful Shading Accent 1" w:uiPriority="71"/>
-    <w:lsdException w:name="Colorful List Accent 1" w:uiPriority="72"/>
-    <w:lsdException w:name="Colorful Grid Accent 1" w:uiPriority="73"/>
-    <w:lsdException w:name="Light Shading Accent 2" w:uiPriority="60"/>
-    <w:lsdException w:name="Light List Accent 2" w:uiPriority="61"/>
-    <w:lsdException w:name="Light Grid Accent 2" w:uiPriority="62"/>
-    <w:lsdException w:name="Medium Shading 1 Accent 2" w:uiPriority="63"/>
-    <w:lsdException w:name="Medium Shading 2 Accent 2" w:uiPriority="64"/>
-    <w:lsdException w:name="Medium List 1 Accent 2" w:uiPriority="65"/>
-    <w:lsdException w:name="Medium List 2 Accent 2" w:uiPriority="66"/>
-    <w:lsdException w:name="Medium Grid 1 Accent 2" w:uiPriority="67"/>
-    <w:lsdException w:name="Medium Grid 2 Accent 2" w:uiPriority="68"/>
-    <w:lsdException w:name="Medium Grid 3 Accent 2" w:uiPriority="69"/>
-    <w:lsdException w:name="Dark List Accent 2" w:uiPriority="70"/>
-    <w:lsdException w:name="Colorful Shading Accent 2" w:uiPriority="71"/>
-    <w:lsdException w:name="Colorful List Accent 2" w:uiPriority="72"/>
-    <w:lsdException w:name="Colorful Grid Accent 2" w:uiPriority="73"/>
-    <w:lsdException w:name="Light Shading Accent 3" w:uiPriority="60"/>
-    <w:lsdException w:name="Light List Accent 3" w:uiPriority="61"/>
-    <w:lsdException w:name="Light Grid Accent 3" w:uiPriority="62"/>
-    <w:lsdException w:name="Medium Shading 1 Accent 3" w:uiPriority="63"/>
-    <w:lsdException w:name="Medium Shading 2 Accent 3" w:uiPriority="64"/>
-    <w:lsdException w:name="Medium List 1 Accent 3" w:uiPriority="65"/>
-    <w:lsdException w:name="Medium List 2 Accent 3" w:uiPriority="66"/>
-    <w:lsdException w:name="Medium Grid 1 Accent 3" w:uiPriority="67"/>
-    <w:lsdException w:name="Medium Grid 2 Accent 3" w:uiPriority="68"/>
-    <w:lsdException w:name="Medium Grid 3 Accent 3" w:uiPriority="69"/>
-    <w:lsdException w:name="Dark List Accent 3" w:uiPriority="70"/>
-    <w:lsdException w:name="Colorful Shading Accent 3" w:uiPriority="71"/>
-    <w:lsdException w:name="Colorful List Accent 3" w:uiPriority="72"/>
-    <w:lsdException w:name="Colorful Grid Accent 3" w:uiPriority="73"/>
-    <w:lsdException w:name="Light Shading Accent 4" w:uiPriority="60"/>
-    <w:lsdException w:name="Light List Accent 4" w:uiPriority="61"/>
-    <w:lsdException w:name="Light Grid Accent 4" w:uiPriority="62"/>
-    <w:lsdException w:name="Medium Shading 1 Accent 4" w:uiPriority="63"/>
-    <w:lsdException w:name="Medium Shading 2 Accent 4" w:uiPriority="64"/>
-    <w:lsdException w:name="Medium List 1 Accent 4" w:uiPriority="65"/>
-    <w:lsdException w:name="Medium List 2 Accent 4" w:uiPriority="66"/>
-    <w:lsdException w:name="Medium Grid 1 Accent 4" w:uiPriority="67"/>
-    <w:lsdException w:name="Medium Grid 2 Accent 4" w:uiPriority="68"/>
-    <w:lsdException w:name="Medium Grid 3 Accent 4" w:uiPriority="69"/>
-    <w:lsdException w:name="Dark List Accent 4" w:uiPriority="70"/>
-    <w:lsdException w:name="Colorful Shading Accent 4" w:uiPriority="71"/>
-    <w:lsdException w:name="Colorful List Accent 4" w:uiPriority="72"/>
-    <w:lsdException w:name="Colorful Grid Accent 4" w:uiPriority="73"/>
-    <w:lsdException w:name="Light Shading Accent 5" w:uiPriority="60"/>
-    <w:lsdException w:name="Light List Accent 5" w:uiPriority="61"/>
-    <w:lsdException w:name="Light Grid Accent 5" w:uiPriority="62"/>
-    <w:lsdException w:name="Medium Shading 1 Accent 5" w:uiPriority="63"/>
-    <w:lsdException w:name="Medium Shading 2 Accent 5" w:uiPriority="64"/>
-    <w:lsdException w:name="Medium List 1 Accent 5" w:uiPriority="65"/>
-    <w:lsdException w:name="Medium List 2 Accent 5" w:uiPriority="66"/>
-    <w:lsdException w:name="Medium Grid 1 Accent 5" w:uiPriority="67"/>
-    <w:lsdException w:name="Medium Grid 2 Accent 5" w:uiPriority="68"/>
-    <w:lsdException w:name="Medium Grid 3 Accent 5" w:uiPriority="69"/>
-    <w:lsdException w:name="Dark List Accent 5" w:uiPriority="70"/>
-    <w:lsdException w:name="Colorful Shading Accent 5" w:uiPriority="71"/>
-    <w:lsdException w:name="Colorful List Accent 5" w:uiPriority="72"/>
-    <w:lsdException w:name="Colorful Grid Accent 5" w:uiPriority="73"/>
-    <w:lsdException w:name="Light Shading Accent 6" w:uiPriority="60"/>
-    <w:lsdException w:name="Light List Accent 6" w:uiPriority="61"/>
-    <w:lsdException w:name="Light Grid Accent 6" w:uiPriority="62"/>
-    <w:lsdException w:name="Medium Shading 1 Accent 6" w:uiPriority="63"/>
-    <w:lsdException w:name="Medium Shading 2 Accent 6" w:uiPriority="64"/>
-    <w:lsdException w:name="Medium List 1 Accent 6" w:uiPriority="65"/>
-    <w:lsdException w:name="Medium List 2 Accent 6" w:uiPriority="66"/>
-    <w:lsdException w:name="Medium Grid 1 Accent 6" w:uiPriority="67"/>
-    <w:lsdException w:name="Medium Grid 2 Accent 6" w:uiPriority="68"/>
-    <w:lsdException w:name="Medium Grid 3 Accent 6" w:uiPriority="69"/>
-    <w:lsdException w:name="Dark List Accent 6" w:uiPriority="70"/>
-    <w:lsdException w:name="Colorful Shading Accent 6" w:uiPriority="71"/>
-    <w:lsdException w:name="Colorful List Accent 6" w:uiPriority="72"/>
-    <w:lsdException w:name="Colorful Grid Accent 6" w:uiPriority="73"/>
-    <w:lsdException w:name="Subtle Emphasis" w:uiPriority="19" w:qFormat="1"/>
-    <w:lsdException w:name="Intense Emphasis" w:uiPriority="21" w:qFormat="1"/>
-    <w:lsdException w:name="Subtle Reference" w:uiPriority="31" w:qFormat="1"/>
-    <w:lsdException w:name="Intense Reference" w:uiPriority="32" w:qFormat="1"/>
-    <w:lsdException w:name="Book Title" w:uiPriority="33" w:qFormat="1"/>
-    <w:lsdException w:name="Bibliography" w:semiHidden="1" w:uiPriority="37" w:unhideWhenUsed="1"/>
-    <w:lsdException w:name="TOC Heading" w:semiHidden="1" w:uiPriority="39" w:unhideWhenUsed="1" w:qFormat="1"/>
-    <w:lsdException w:name="Plain Table 1" w:uiPriority="41"/>
-    <w:lsdException w:name="Plain Table 2" w:uiPriority="42"/>
-    <w:lsdException w:name="Plain Table 3" w:uiPriority="43"/>
-    <w:lsdException w:name="Plain Table 4" w:uiPriority="44"/>
-    <w:lsdException w:name="Plain Table 5" w:uiPriority="45"/>
-    <w:lsdException w:name="Grid Table Light" w:uiPriority="40"/>
-    <w:lsdException w:name="Grid Table 1 Light" w:uiPriority="46"/>
-    <w:lsdException w:name="Grid Table 2" w:uiPriority="47"/>
-    <w:lsdException w:name="Grid Table 3" w:uiPriority="48"/>
-    <w:lsdException w:name="Grid Table 4" w:uiPriority="49"/>
-    <w:lsdException w:name="Grid Table 5 Dark" w:uiPriority="50"/>
-    <w:lsdException w:name="Grid Table 6 Colorful" w:uiPriority="51"/>
-    <w:lsdException w:name="Grid Table 7 Colorful" w:uiPriority="52"/>
-    <w:lsdException w:name="Grid Table 1 Light Accent 1" w:uiPriority="46"/>
-    <w:lsdException w:name="Grid Table 2 Accent 1" w:uiPriority="47"/>
-    <w:lsdException w:name="Grid Table 3 Accent 1" w:uiPriority="48"/>
-    <w:lsdException w:name="Grid Table 4 Accent 1" w:uiPriority="49"/>
-    <w:lsdException w:name="Grid Table 5 Dark Accent 1" w:uiPriority="50"/>
-    <w:lsdException w:name="Grid Table 6 Colorful Accent 1" w:uiPriority="51"/>
-    <w:lsdException w:name="Grid Table 7 Colorful Accent 1" w:uiPriority="52"/>
-    <w:lsdException w:name="Grid Table 1 Light Accent 2" w:uiPriority="46"/>
-    <w:lsdException w:name="Grid Table 2 Accent 2" w:uiPriority="47"/>
-    <w:lsdException w:name="Grid Table 3 Accent 2" w:uiPriority="48"/>
-    <w:lsdException w:name="Grid Table 4 Accent 2" w:uiPriority="49"/>
-    <w:lsdException w:name="Grid Table 5 Dark Accent 2" w:uiPriority="50"/>
-    <w:lsdException w:name="Grid Table 6 Colorful Accent 2" w:uiPriority="51"/>
-    <w:lsdException w:name="Grid Table 7 Colorful Accent 2" w:uiPriority="52"/>
-    <w:lsdException w:name="Grid Table 1 Light Accent 3" w:uiPriority="46"/>
-    <w:lsdException w:name="Grid Table 2 Accent 3" w:uiPriority="47"/>
-    <w:lsdException w:name="Grid Table 3 Accent 3" w:uiPriority="48"/>
-    <w:lsdException w:name="Grid Table 4 Accent 3" w:uiPriority="49"/>
-    <w:lsdException w:name="Grid Table 5 Dark Accent 3" w:uiPriority="50"/>
-    <w:lsdException w:name="Grid Table 6 Colorful Accent 3" w:uiPriority="51"/>
-    <w:lsdException w:name="Grid Table 7 Colorful Accent 3" w:uiPriority="52"/>
-    <w:lsdException w:name="Grid Table 1 Light Accent 4" w:uiPriority="46"/>
-    <w:lsdException w:name="Grid Table 2 Accent 4" w:uiPriority="47"/>
-    <w:lsdException w:name="Grid Table 3 Accent 4" w:uiPriority="48"/>
-    <w:lsdException w:name="Grid Table 4 Accent 4" w:uiPriority="49"/>
-    <w:lsdException w:name="Grid Table 5 Dark Accent 4" w:uiPriority="50"/>
-    <w:lsdException w:name="Grid Table 6 Colorful Accent 4" w:uiPriority="51"/>
-    <w:lsdException w:name="Grid Table 7 Colorful Accent 4" w:uiPriority="52"/>
-    <w:lsdException w:name="Grid Table 1 Light Accent 5" w:uiPriority="46"/>
-    <w:lsdException w:name="Grid Table 2 Accent 5" w:uiPriority="47"/>
-    <w:lsdException w:name="Grid Table 3 Accent 5" w:uiPriority="48"/>
-    <w:lsdException w:name="Grid Table 4 Accent 5" w:uiPriority="49"/>
-    <w:lsdException w:name="Grid Table 5 Dark Accent 5" w:uiPriority="50"/>
-    <w:lsdException w:name="Grid Table 6 Colorful Accent 5" w:uiPriority="51"/>
-    <w:lsdException w:name="Grid Table 7 Colorful Accent 5" w:uiPriority="52"/>
-    <w:lsdException w:name="Grid Table 1 Light Accent 6" w:uiPriority="46"/>
-    <w:lsdException w:name="Grid Table 2 Accent 6" w:uiPriority="47"/>
-    <w:lsdException w:name="Grid Table 3 Accent 6" w:uiPriority="48"/>
-    <w:lsdException w:name="Grid Table 4 Accent 6" w:uiPriority="49"/>
-    <w:lsdException w:name="Grid Table 5 Dark Accent 6" w:uiPriority="50"/>
-    <w:lsdException w:name="Grid Table 6 Colorful Accent 6" w:uiPriority="51"/>
-    <w:lsdException w:name="Grid Table 7 Colorful Accent 6" w:uiPriority="52"/>
-    <w:lsdException w:name="List Table 1 Light" w:uiPriority="46"/>
-    <w:lsdException w:name="List Table 2" w:uiPriority="47"/>
-    <w:lsdException w:name="List Table 3" w:uiPriority="48"/>
-    <w:lsdException w:name="List Table 4" w:uiPriority="49"/>
-    <w:lsdException w:name="List Table 5 Dark" w:uiPriority="50"/>
-    <w:lsdException w:name="List Table 6 Colorful" w:uiPriority="51"/>
-    <w:lsdException w:name="List Table 7 Colorful" w:uiPriority="52"/>
-    <w:lsdException w:name="List Table 1 Light Accent 1" w:uiPriority="46"/>
-    <w:lsdException w:name="List Table 2 Accent 1" w:uiPriority="47"/>
-    <w:lsdException w:name="List Table 3 Accent 1" w:uiPriority="48"/>
-    <w:lsdException w:name="List Table 4 Accent 1" w:uiPriority="49"/>
-    <w:lsdException w:name="List Table 5 Dark Accent 1" w:uiPriority="50"/>
-    <w:lsdException w:name="List Table 6 Colorful Accent 1" w:uiPriority="51"/>
-    <w:lsdException w:name="List Table 7 Colorful Accent 1" w:uiPriority="52"/>
-    <w:lsdException w:name="List Table 1 Light Accent 2" w:uiPriority="46"/>
-    <w:lsdException w:name="List Table 2 Accent 2" w:uiPriority="47"/>
-    <w:lsdException w:name="List Table 3 Accent 2" w:uiPriority="48"/>
-    <w:lsdException w:name="List Table 4 Accent 2" w:uiPriority="49"/>
-    <w:lsdException w:name="List Table 5 Dark Accent 2" w:uiPriority="50"/>
-    <w:lsdException w:name="List Table 6 Colorful Accent 2" w:uiPriority="51"/>
-    <w:lsdException w:name="List Table 7 Colorful Accent 2" w:uiPriority="52"/>
-    <w:lsdException w:name="List Table 1 Light Accent 3" w:uiPriority="46"/>
-    <w:lsdException w:name="List Table 2 Accent 3" w:uiPriority="47"/>
-    <w:lsdException w:name="List Table 3 Accent 3" w:uiPriority="48"/>
-    <w:lsdException w:name="List Table 4 Accent 3" w:uiPriority="49"/>
-    <w:lsdException w:name="List Table 5 Dark Accent 3" w:uiPriority="50"/>
-    <w:lsdException w:name="List Table 6 Colorful Accent 3" w:uiPriority="51"/>
-    <w:lsdException w:name="List Table 7 Colorful Accent 3" w:uiPriority="52"/>
-    <w:lsdException w:name="List Table 1 Light Accent 4" w:uiPriority="46"/>
-    <w:lsdException w:name="List Table 2 Accent 4" w:uiPriority="47"/>
-    <w:lsdException w:name="List Table 3 Accent 4" w:uiPriority="48"/>
-    <w:lsdException w:name="List Table 4 Accent 4" w:uiPriority="49"/>
-    <w:lsdException w:name="List Table 5 Dark Accent 4" w:uiPriority="50"/>
-    <w:lsdException w:name="List Table 6 Colorful Accent 4" w:uiPriority="51"/>
-    <w:lsdException w:name="List Table 7 Colorful Accent 4" w:uiPriority="52"/>
-    <w:lsdException w:name="List Table 1 Light Accent 5" w:uiPriority="46"/>
-    <w:lsdException w:name="List Table 2 Accent 5" w:uiPriority="47"/>
-    <w:lsdException w:name="List Table 3 Accent 5" w:uiPriority="48"/>
-    <w:lsdException w:name="List Table 4 Accent 5" w:uiPriority="49"/>
-    <w:lsdException w:name="List Table 5 Dark Accent 5" w:uiPriority="50"/>
-    <w:lsdException w:name="List Table 6 Colorful Accent 5" w:uiPriority="51"/>
-    <w:lsdException w:name="List Table 7 Colorful Accent 5" w:uiPriority="52"/>
-    <w:lsdException w:name="List Table 1 Light Accent 6" w:uiPriority="46"/>
-    <w:lsdException w:name="List Table 2 Accent 6" w:uiPriority="47"/>
-    <w:lsdException w:name="List Table 3 Accent 6" w:uiPriority="48"/>
-    <w:lsdException w:name="List Table 4 Accent 6" w:uiPriority="49"/>
-    <w:lsdException w:name="List Table 5 Dark Accent 6" w:uiPriority="50"/>
-    <w:lsdException w:name="List Table 6 Colorful Accent 6" w:uiPriority="51"/>
-    <w:lsdException w:name="List Table 7 Colorful Accent 6" w:uiPriority="52"/>
-    <w:lsdException w:name="Mention" w:semiHidden="1" w:uiPriority="99" w:unhideWhenUsed="1"/>
-    <w:lsdException w:name="Smart Hyperlink" w:semiHidden="1" w:uiPriority="99" w:unhideWhenUsed="1"/>
-    <w:lsdException w:name="Hashtag" w:semiHidden="1" w:uiPriority="99" w:unhideWhenUsed="1"/>
-    <w:lsdException w:name="Unresolved Mention" w:semiHidden="1" w:uiPriority="99" w:unhideWhenUsed="1"/>
+  <w:latentStyles w:defLockedState="0" w:defUIPriority="0" w:defSemiHidden="1" w:defUnhideWhenUsed="1" w:defQFormat="0" w:count="267">
+    <w:lsdException w:name="Normal" w:semiHidden="0" w:unhideWhenUsed="0" w:qFormat="1"/>
+    <w:lsdException w:name="heading 1" w:semiHidden="0" w:unhideWhenUsed="0" w:qFormat="1"/>
+    <w:lsdException w:name="heading 2" w:qFormat="1"/>
+    <w:lsdException w:name="heading 3" w:qFormat="1"/>
+    <w:lsdException w:name="heading 4" w:qFormat="1"/>
+    <w:lsdException w:name="heading 5" w:qFormat="1"/>
+    <w:lsdException w:name="heading 6" w:qFormat="1"/>
+    <w:lsdException w:name="heading 7" w:qFormat="1"/>
+    <w:lsdException w:name="heading 8" w:qFormat="1"/>
+    <w:lsdException w:name="heading 9" w:qFormat="1"/>
+    <w:lsdException w:name="caption" w:qFormat="1"/>
+    <w:lsdException w:name="table of authorities" w:semiHidden="0" w:unhideWhenUsed="0"/>
+    <w:lsdException w:name="List" w:semiHidden="0" w:unhideWhenUsed="0"/>
+    <w:lsdException w:name="List Bullet" w:semiHidden="0" w:unhideWhenUsed="0"/>
+    <w:lsdException w:name="Title" w:semiHidden="0" w:unhideWhenUsed="0" w:qFormat="1"/>
+    <w:lsdException w:name="List Continue 2" w:semiHidden="0" w:unhideWhenUsed="0"/>
+    <w:lsdException w:name="List Continue 3" w:semiHidden="0" w:unhideWhenUsed="0"/>
+    <w:lsdException w:name="List Continue 4" w:semiHidden="0" w:unhideWhenUsed="0"/>
+    <w:lsdException w:name="List Continue 5" w:semiHidden="0" w:unhideWhenUsed="0"/>
+    <w:lsdException w:name="Subtitle" w:semiHidden="0" w:unhideWhenUsed="0" w:qFormat="1"/>
+    <w:lsdException w:name="Strong" w:semiHidden="0" w:unhideWhenUsed="0" w:qFormat="1"/>
+    <w:lsdException w:name="Emphasis" w:semiHidden="0" w:unhideWhenUsed="0" w:qFormat="1"/>
+    <w:lsdException w:name="Normal (Web)" w:uiPriority="99"/>
+    <w:lsdException w:name="Table Grid" w:semiHidden="0" w:unhideWhenUsed="0"/>
+    <w:lsdException w:name="Placeholder Text" w:uiPriority="99" w:unhideWhenUsed="0"/>
+    <w:lsdException w:name="No Spacing" w:semiHidden="0" w:uiPriority="1" w:unhideWhenUsed="0" w:qFormat="1"/>
+    <w:lsdException w:name="Light Shading" w:semiHidden="0" w:uiPriority="60" w:unhideWhenUsed="0"/>
+    <w:lsdException w:name="Light List" w:semiHidden="0" w:uiPriority="61" w:unhideWhenUsed="0"/>
+    <w:lsdException w:name="Light Grid" w:semiHidden="0" w:uiPriority="62" w:unhideWhenUsed="0"/>
+    <w:lsdException w:name="Medium Shading 1" w:semiHidden="0" w:uiPriority="63" w:unhideWhenUsed="0"/>
+    <w:lsdException w:name="Medium Shading 2" w:semiHidden="0" w:uiPriority="64" w:unhideWhenUsed="0"/>
+    <w:lsdException w:name="Medium List 1" w:semiHidden="0" w:uiPriority="65" w:unhideWhenUsed="0"/>
+    <w:lsdException w:name="Medium List 2" w:semiHidden="0" w:uiPriority="66" w:unhideWhenUsed="0"/>
+    <w:lsdException w:name="Medium Grid 1" w:semiHidden="0" w:uiPriority="67" w:unhideWhenUsed="0"/>
+    <w:lsdException w:name="Medium Grid 2" w:semiHidden="0" w:uiPriority="68" w:unhideWhenUsed="0"/>
+    <w:lsdException w:name="Medium Grid 3" w:semiHidden="0" w:uiPriority="69" w:unhideWhenUsed="0"/>
+    <w:lsdException w:name="Dark List" w:semiHidden="0" w:uiPriority="70" w:unhideWhenUsed="0"/>
+    <w:lsdException w:name="Colorful Shading" w:semiHidden="0" w:uiPriority="71" w:unhideWhenUsed="0"/>
+    <w:lsdException w:name="Colorful List" w:semiHidden="0" w:uiPriority="72" w:unhideWhenUsed="0"/>
+    <w:lsdException w:name="Colorful Grid" w:semiHidden="0" w:uiPriority="73" w:unhideWhenUsed="0"/>
+    <w:lsdException w:name="Light Shading Accent 1" w:semiHidden="0" w:uiPriority="60" w:unhideWhenUsed="0"/>
+    <w:lsdException w:name="Light List Accent 1" w:semiHidden="0" w:uiPriority="61" w:unhideWhenUsed="0"/>
+    <w:lsdException w:name="Light Grid Accent 1" w:semiHidden="0" w:uiPriority="62" w:unhideWhenUsed="0"/>
+    <w:lsdException w:name="Medium Shading 1 Accent 1" w:semiHidden="0" w:uiPriority="63" w:unhideWhenUsed="0"/>
+    <w:lsdException w:name="Medium Shading 2 Accent 1" w:semiHidden="0" w:uiPriority="64" w:unhideWhenUsed="0"/>
+    <w:lsdException w:name="Medium List 1 Accent 1" w:semiHidden="0" w:uiPriority="65" w:unhideWhenUsed="0"/>
+    <w:lsdException w:name="Revision" w:uiPriority="99" w:unhideWhenUsed="0"/>
+    <w:lsdException w:name="List Paragraph" w:semiHidden="0" w:uiPriority="34" w:unhideWhenUsed="0" w:qFormat="1"/>
+    <w:lsdException w:name="Quote" w:semiHidden="0" w:uiPriority="29" w:unhideWhenUsed="0" w:qFormat="1"/>
+    <w:lsdException w:name="Intense Quote" w:semiHidden="0" w:uiPriority="30" w:unhideWhenUsed="0" w:qFormat="1"/>
+    <w:lsdException w:name="Medium List 2 Accent 1" w:semiHidden="0" w:uiPriority="66" w:unhideWhenUsed="0"/>
+    <w:lsdException w:name="Medium Grid 1 Accent 1" w:semiHidden="0" w:uiPriority="67" w:unhideWhenUsed="0"/>
+    <w:lsdException w:name="Medium Grid 2 Accent 1" w:semiHidden="0" w:uiPriority="68" w:unhideWhenUsed="0"/>
+    <w:lsdException w:name="Medium Grid 3 Accent 1" w:semiHidden="0" w:uiPriority="69" w:unhideWhenUsed="0"/>
+    <w:lsdException w:name="Dark List Accent 1" w:semiHidden="0" w:uiPriority="70" w:unhideWhenUsed="0"/>
+    <w:lsdException w:name="Colorful Shading Accent 1" w:semiHidden="0" w:uiPriority="71" w:unhideWhenUsed="0"/>
+    <w:lsdException w:name="Colorful List Accent 1" w:semiHidden="0" w:uiPriority="72" w:unhideWhenUsed="0"/>
+    <w:lsdException w:name="Colorful Grid Accent 1" w:semiHidden="0" w:uiPriority="73" w:unhideWhenUsed="0"/>
+    <w:lsdException w:name="Light Shading Accent 2" w:semiHidden="0" w:uiPriority="60" w:unhideWhenUsed="0"/>
+    <w:lsdException w:name="Light List Accent 2" w:semiHidden="0" w:uiPriority="61" w:unhideWhenUsed="0"/>
+    <w:lsdException w:name="Light Grid Accent 2" w:semiHidden="0" w:uiPriority="62" w:unhideWhenUsed="0"/>
+    <w:lsdException w:name="Medium Shading 1 Accent 2" w:semiHidden="0" w:uiPriority="63" w:unhideWhenUsed="0"/>
+    <w:lsdException w:name="Medium Shading 2 Accent 2" w:semiHidden="0" w:uiPriority="64" w:unhideWhenUsed="0"/>
+    <w:lsdException w:name="Medium List 1 Accent 2" w:semiHidden="0" w:uiPriority="65" w:unhideWhenUsed="0"/>
+    <w:lsdException w:name="Medium List 2 Accent 2" w:semiHidden="0" w:uiPriority="66" w:unhideWhenUsed="0"/>
+    <w:lsdException w:name="Medium Grid 1 Accent 2" w:semiHidden="0" w:uiPriority="67" w:unhideWhenUsed="0"/>
+    <w:lsdException w:name="Medium Grid 2 Accent 2" w:semiHidden="0" w:uiPriority="68" w:unhideWhenUsed="0"/>
+    <w:lsdException w:name="Medium Grid 3 Accent 2" w:semiHidden="0" w:uiPriority="69" w:unhideWhenUsed="0"/>
+    <w:lsdException w:name="Dark List Accent 2" w:semiHidden="0" w:uiPriority="70" w:unhideWhenUsed="0"/>
+    <w:lsdException w:name="Colorful Shading Accent 2" w:semiHidden="0" w:uiPriority="71" w:unhideWhenUsed="0"/>
+    <w:lsdException w:name="Colorful List Accent 2" w:semiHidden="0" w:uiPriority="72" w:unhideWhenUsed="0"/>
+    <w:lsdException w:name="Colorful Grid Accent 2" w:semiHidden="0" w:uiPriority="73" w:unhideWhenUsed="0"/>
+    <w:lsdException w:name="Light Shading Accent 3" w:semiHidden="0" w:uiPriority="60" w:unhideWhenUsed="0"/>
+    <w:lsdException w:name="Light List Accent 3" w:semiHidden="0" w:uiPriority="61" w:unhideWhenUsed="0"/>
+    <w:lsdException w:name="Light Grid Accent 3" w:semiHidden="0" w:uiPriority="62" w:unhideWhenUsed="0"/>
+    <w:lsdException w:name="Medium Shading 1 Accent 3" w:semiHidden="0" w:uiPriority="63" w:unhideWhenUsed="0"/>
+    <w:lsdException w:name="Medium Shading 2 Accent 3" w:semiHidden="0" w:uiPriority="64" w:unhideWhenUsed="0"/>
+    <w:lsdException w:name="Medium List 1 Accent 3" w:semiHidden="0" w:uiPriority="65" w:unhideWhenUsed="0"/>
+    <w:lsdException w:name="Medium List 2 Accent 3" w:semiHidden="0" w:uiPriority="66" w:unhideWhenUsed="0"/>
+    <w:lsdException w:name="Medium Grid 1 Accent 3" w:semiHidden="0" w:uiPriority="67" w:unhideWhenUsed="0"/>
+    <w:lsdException w:name="Medium Grid 2 Accent 3" w:semiHidden="0" w:uiPriority="68" w:unhideWhenUsed="0"/>
+    <w:lsdException w:name="Medium Grid 3 Accent 3" w:semiHidden="0" w:uiPriority="69" w:unhideWhenUsed="0"/>
+    <w:lsdException w:name="Dark List Accent 3" w:semiHidden="0" w:uiPriority="70" w:unhideWhenUsed="0"/>
+    <w:lsdException w:name="Colorful Shading Accent 3" w:semiHidden="0" w:uiPriority="71" w:unhideWhenUsed="0"/>
+    <w:lsdException w:name="Colorful List Accent 3" w:semiHidden="0" w:uiPriority="72" w:unhideWhenUsed="0"/>
+    <w:lsdException w:name="Colorful Grid Accent 3" w:semiHidden="0" w:uiPriority="73" w:unhideWhenUsed="0"/>
+    <w:lsdException w:name="Light Shading Accent 4" w:semiHidden="0" w:uiPriority="60" w:unhideWhenUsed="0"/>
+    <w:lsdException w:name="Light List Accent 4" w:semiHidden="0" w:uiPriority="61" w:unhideWhenUsed="0"/>
+    <w:lsdException w:name="Light Grid Accent 4" w:semiHidden="0" w:uiPriority="62" w:unhideWhenUsed="0"/>
+    <w:lsdException w:name="Medium Shading 1 Accent 4" w:semiHidden="0" w:uiPriority="63" w:unhideWhenUsed="0"/>
+    <w:lsdException w:name="Medium Shading 2 Accent 4" w:semiHidden="0" w:uiPriority="64" w:unhideWhenUsed="0"/>
+    <w:lsdException w:name="Medium List 1 Accent 4" w:semiHidden="0" w:uiPriority="65" w:unhideWhenUsed="0"/>
+    <w:lsdException w:name="Medium List 2 Accent 4" w:semiHidden="0" w:uiPriority="66" w:unhideWhenUsed="0"/>
+    <w:lsdException w:name="Medium Grid 1 Accent 4" w:semiHidden="0" w:uiPriority="67" w:unhideWhenUsed="0"/>
+    <w:lsdException w:name="Medium Grid 2 Accent 4" w:semiHidden="0" w:uiPriority="68" w:unhideWhenUsed="0"/>
+    <w:lsdException w:name="Medium Grid 3 Accent 4" w:semiHidden="0" w:uiPriority="69" w:unhideWhenUsed="0"/>
+    <w:lsdException w:name="Dark List Accent 4" w:semiHidden="0" w:uiPriority="70" w:unhideWhenUsed="0"/>
+    <w:lsdException w:name="Colorful Shading Accent 4" w:semiHidden="0" w:uiPriority="71" w:unhideWhenUsed="0"/>
+    <w:lsdException w:name="Colorful List Accent 4" w:semiHidden="0" w:uiPriority="72" w:unhideWhenUsed="0"/>
+    <w:lsdException w:name="Colorful Grid Accent 4" w:semiHidden="0" w:uiPriority="73" w:unhideWhenUsed="0"/>
+    <w:lsdException w:name="Light Shading Accent 5" w:semiHidden="0" w:uiPriority="60" w:unhideWhenUsed="0"/>
+    <w:lsdException w:name="Light List Accent 5" w:semiHidden="0" w:uiPriority="61" w:unhideWhenUsed="0"/>
+    <w:lsdException w:name="Light Grid Accent 5" w:semiHidden="0" w:uiPriority="62" w:unhideWhenUsed="0"/>
+    <w:lsdException w:name="Medium Shading 1 Accent 5" w:semiHidden="0" w:uiPriority="63" w:unhideWhenUsed="0"/>
+    <w:lsdException w:name="Medium Shading 2 Accent 5" w:semiHidden="0" w:uiPriority="64" w:unhideWhenUsed="0"/>
+    <w:lsdException w:name="Medium List 1 Accent 5" w:semiHidden="0" w:uiPriority="65" w:unhideWhenUsed="0"/>
+    <w:lsdException w:name="Medium List 2 Accent 5" w:semiHidden="0" w:uiPriority="66" w:unhideWhenUsed="0"/>
+    <w:lsdException w:name="Medium Grid 1 Accent 5" w:semiHidden="0" w:uiPriority="67" w:unhideWhenUsed="0"/>
+    <w:lsdException w:name="Medium Grid 2 Accent 5" w:semiHidden="0" w:uiPriority="68" w:unhideWhenUsed="0"/>
+    <w:lsdException w:name="Medium Grid 3 Accent 5" w:semiHidden="0" w:uiPriority="69" w:unhideWhenUsed="0"/>
+    <w:lsdException w:name="Dark List Accent 5" w:semiHidden="0" w:uiPriority="70" w:unhideWhenUsed="0"/>
+    <w:lsdException w:name="Colorful Shading Accent 5" w:semiHidden="0" w:uiPriority="71" w:unhideWhenUsed="0"/>
+    <w:lsdException w:name="Colorful List Accent 5" w:semiHidden="0" w:uiPriority="72" w:unhideWhenUsed="0"/>
+    <w:lsdException w:name="Colorful Grid Accent 5" w:semiHidden="0" w:uiPriority="73" w:unhideWhenUsed="0"/>
+    <w:lsdException w:name="Light Shading Accent 6" w:semiHidden="0" w:uiPriority="60" w:unhideWhenUsed="0"/>
+    <w:lsdException w:name="Light List Accent 6" w:semiHidden="0" w:uiPriority="61" w:unhideWhenUsed="0"/>
+    <w:lsdException w:name="Light Grid Accent 6" w:semiHidden="0" w:uiPriority="62" w:unhideWhenUsed="0"/>
+    <w:lsdException w:name="Medium Shading 1 Accent 6" w:semiHidden="0" w:uiPriority="63" w:unhideWhenUsed="0"/>
+    <w:lsdException w:name="Medium Shading 2 Accent 6" w:semiHidden="0" w:uiPriority="64" w:unhideWhenUsed="0"/>
+    <w:lsdException w:name="Medium List 1 Accent 6" w:semiHidden="0" w:uiPriority="65" w:unhideWhenUsed="0"/>
+    <w:lsdException w:name="Medium List 2 Accent 6" w:semiHidden="0" w:uiPriority="66" w:unhideWhenUsed="0"/>
+    <w:lsdException w:name="Medium Grid 1 Accent 6" w:semiHidden="0" w:uiPriority="67" w:unhideWhenUsed="0"/>
+    <w:lsdException w:name="Medium Grid 2 Accent 6" w:semiHidden="0" w:uiPriority="68" w:unhideWhenUsed="0"/>
+    <w:lsdException w:name="Medium Grid 3 Accent 6" w:semiHidden="0" w:uiPriority="69" w:unhideWhenUsed="0"/>
+    <w:lsdException w:name="Dark List Accent 6" w:semiHidden="0" w:uiPriority="70" w:unhideWhenUsed="0"/>
+    <w:lsdException w:name="Colorful Shading Accent 6" w:semiHidden="0" w:uiPriority="71" w:unhideWhenUsed="0"/>
+    <w:lsdException w:name="Colorful List Accent 6" w:semiHidden="0" w:uiPriority="72" w:unhideWhenUsed="0"/>
+    <w:lsdException w:name="Colorful Grid Accent 6" w:semiHidden="0" w:uiPriority="73" w:unhideWhenUsed="0"/>
+    <w:lsdException w:name="Subtle Emphasis" w:semiHidden="0" w:uiPriority="19" w:unhideWhenUsed="0" w:qFormat="1"/>
+    <w:lsdException w:name="Intense Emphasis" w:semiHidden="0" w:uiPriority="21" w:unhideWhenUsed="0" w:qFormat="1"/>
+    <w:lsdException w:name="Subtle Reference" w:semiHidden="0" w:uiPriority="31" w:unhideWhenUsed="0" w:qFormat="1"/>
+    <w:lsdException w:name="Intense Reference" w:semiHidden="0" w:uiPriority="32" w:unhideWhenUsed="0" w:qFormat="1"/>
+    <w:lsdException w:name="Book Title" w:semiHidden="0" w:uiPriority="33" w:unhideWhenUsed="0" w:qFormat="1"/>
+    <w:lsdException w:name="Bibliography" w:uiPriority="37"/>
+    <w:lsdException w:name="TOC Heading" w:uiPriority="39" w:qFormat="1"/>
   </w:latentStyles>
   <w:style w:type="paragraph" w:default="1" w:styleId="a">
     <w:name w:val="Normal"/>
@@ -3801,7 +3410,644 @@
     </w:pPr>
   </w:style>
   <w:style w:type="character" w:customStyle="1" w:styleId="a6">
-    <w:name w:val="Заголовок Знак"/>
+    <w:name w:val="Название Знак"/>
+    <w:link w:val="a5"/>
+    <w:rsid w:val="006D1C1B"/>
+    <w:rPr>
+      <w:b/>
+      <w:bCs/>
+      <w:sz w:val="28"/>
+      <w:szCs w:val="24"/>
+    </w:rPr>
+  </w:style>
+  <w:style w:type="paragraph" w:styleId="af1">
+    <w:name w:val="List Paragraph"/>
+    <w:basedOn w:val="a"/>
+    <w:uiPriority w:val="34"/>
+    <w:qFormat/>
+    <w:rsid w:val="004B7ECA"/>
+    <w:pPr>
+      <w:ind w:left="720"/>
+    </w:pPr>
+    <w:rPr>
+      <w:rFonts w:ascii="Calibri" w:eastAsia="Calibri" w:hAnsi="Calibri"/>
+      <w:sz w:val="22"/>
+      <w:szCs w:val="22"/>
+      <w:lang w:eastAsia="en-US"/>
+    </w:rPr>
+  </w:style>
+  <w:style w:type="paragraph" w:styleId="af2">
+    <w:name w:val="No Spacing"/>
+    <w:uiPriority w:val="1"/>
+    <w:qFormat/>
+    <w:rsid w:val="006A5B78"/>
+    <w:rPr>
+      <w:rFonts w:ascii="Calibri" w:hAnsi="Calibri"/>
+      <w:sz w:val="22"/>
+      <w:szCs w:val="22"/>
+    </w:rPr>
+  </w:style>
+  <w:style w:type="table" w:styleId="af3">
+    <w:name w:val="Table Grid"/>
+    <w:basedOn w:val="a1"/>
+    <w:rsid w:val="00BE6657"/>
+    <w:tblPr>
+      <w:tblBorders>
+        <w:top w:val="single" w:sz="4" w:space="0" w:color="auto"/>
+        <w:left w:val="single" w:sz="4" w:space="0" w:color="auto"/>
+        <w:bottom w:val="single" w:sz="4" w:space="0" w:color="auto"/>
+        <w:right w:val="single" w:sz="4" w:space="0" w:color="auto"/>
+        <w:insideH w:val="single" w:sz="4" w:space="0" w:color="auto"/>
+        <w:insideV w:val="single" w:sz="4" w:space="0" w:color="auto"/>
+      </w:tblBorders>
+    </w:tblPr>
+  </w:style>
+  <w:style w:type="paragraph" w:styleId="HTML">
+    <w:name w:val="HTML Preformatted"/>
+    <w:basedOn w:val="a"/>
+    <w:link w:val="HTML0"/>
+    <w:semiHidden/>
+    <w:unhideWhenUsed/>
+    <w:rsid w:val="00247950"/>
+    <w:rPr>
+      <w:rFonts w:ascii="Consolas" w:hAnsi="Consolas"/>
+      <w:sz w:val="20"/>
+      <w:szCs w:val="20"/>
+    </w:rPr>
+  </w:style>
+  <w:style w:type="character" w:customStyle="1" w:styleId="HTML0">
+    <w:name w:val="Стандартный HTML Знак"/>
+    <w:basedOn w:val="a0"/>
+    <w:link w:val="HTML"/>
+    <w:semiHidden/>
+    <w:rsid w:val="00247950"/>
+    <w:rPr>
+      <w:rFonts w:ascii="Consolas" w:hAnsi="Consolas"/>
+    </w:rPr>
+  </w:style>
+</w:styles>
+</file>
+
+<file path=word/stylesWithEffects.xml><?xml version="1.0" encoding="utf-8"?>
+<w:styles xmlns:wpc="http://schemas.microsoft.com/office/word/2010/wordprocessingCanvas" xmlns:mc="http://schemas.openxmlformats.org/markup-compatibility/2006" xmlns:o="urn:schemas-microsoft-com:office:office" xmlns:r="http://schemas.openxmlformats.org/officeDocument/2006/relationships" xmlns:m="http://schemas.openxmlformats.org/officeDocument/2006/math" xmlns:v="urn:schemas-microsoft-com:vml" xmlns:wp14="http://schemas.microsoft.com/office/word/2010/wordprocessingDrawing" xmlns:wp="http://schemas.openxmlformats.org/drawingml/2006/wordprocessingDrawing" xmlns:w10="urn:schemas-microsoft-com:office:word" xmlns:w="http://schemas.openxmlformats.org/wordprocessingml/2006/main" xmlns:w14="http://schemas.microsoft.com/office/word/2010/wordml" xmlns:wpg="http://schemas.microsoft.com/office/word/2010/wordprocessingGroup" xmlns:wpi="http://schemas.microsoft.com/office/word/2010/wordprocessingInk" xmlns:wne="http://schemas.microsoft.com/office/word/2006/wordml" xmlns:wps="http://schemas.microsoft.com/office/word/2010/wordprocessingShape" mc:Ignorable="w14 wp14">
+  <w:docDefaults>
+    <w:rPrDefault>
+      <w:rPr>
+        <w:rFonts w:ascii="Times New Roman" w:eastAsia="Times New Roman" w:hAnsi="Times New Roman" w:cs="Times New Roman"/>
+        <w:lang w:val="ru-RU" w:eastAsia="ru-RU" w:bidi="ar-SA"/>
+      </w:rPr>
+    </w:rPrDefault>
+    <w:pPrDefault/>
+  </w:docDefaults>
+  <w:latentStyles w:defLockedState="0" w:defUIPriority="0" w:defSemiHidden="1" w:defUnhideWhenUsed="1" w:defQFormat="0" w:count="267">
+    <w:lsdException w:name="Normal" w:semiHidden="0" w:unhideWhenUsed="0" w:qFormat="1"/>
+    <w:lsdException w:name="heading 1" w:semiHidden="0" w:unhideWhenUsed="0" w:qFormat="1"/>
+    <w:lsdException w:name="heading 2" w:qFormat="1"/>
+    <w:lsdException w:name="heading 3" w:qFormat="1"/>
+    <w:lsdException w:name="heading 4" w:qFormat="1"/>
+    <w:lsdException w:name="heading 5" w:qFormat="1"/>
+    <w:lsdException w:name="heading 6" w:qFormat="1"/>
+    <w:lsdException w:name="heading 7" w:qFormat="1"/>
+    <w:lsdException w:name="heading 8" w:qFormat="1"/>
+    <w:lsdException w:name="heading 9" w:qFormat="1"/>
+    <w:lsdException w:name="caption" w:qFormat="1"/>
+    <w:lsdException w:name="table of authorities" w:semiHidden="0" w:unhideWhenUsed="0"/>
+    <w:lsdException w:name="List" w:semiHidden="0" w:unhideWhenUsed="0"/>
+    <w:lsdException w:name="List Bullet" w:semiHidden="0" w:unhideWhenUsed="0"/>
+    <w:lsdException w:name="Title" w:semiHidden="0" w:unhideWhenUsed="0" w:qFormat="1"/>
+    <w:lsdException w:name="List Continue 2" w:semiHidden="0" w:unhideWhenUsed="0"/>
+    <w:lsdException w:name="List Continue 3" w:semiHidden="0" w:unhideWhenUsed="0"/>
+    <w:lsdException w:name="List Continue 4" w:semiHidden="0" w:unhideWhenUsed="0"/>
+    <w:lsdException w:name="List Continue 5" w:semiHidden="0" w:unhideWhenUsed="0"/>
+    <w:lsdException w:name="Subtitle" w:semiHidden="0" w:unhideWhenUsed="0" w:qFormat="1"/>
+    <w:lsdException w:name="Strong" w:semiHidden="0" w:unhideWhenUsed="0" w:qFormat="1"/>
+    <w:lsdException w:name="Emphasis" w:semiHidden="0" w:unhideWhenUsed="0" w:qFormat="1"/>
+    <w:lsdException w:name="Normal (Web)" w:uiPriority="99"/>
+    <w:lsdException w:name="Table Grid" w:semiHidden="0" w:unhideWhenUsed="0"/>
+    <w:lsdException w:name="Placeholder Text" w:uiPriority="99" w:unhideWhenUsed="0"/>
+    <w:lsdException w:name="No Spacing" w:semiHidden="0" w:uiPriority="1" w:unhideWhenUsed="0" w:qFormat="1"/>
+    <w:lsdException w:name="Light Shading" w:semiHidden="0" w:uiPriority="60" w:unhideWhenUsed="0"/>
+    <w:lsdException w:name="Light List" w:semiHidden="0" w:uiPriority="61" w:unhideWhenUsed="0"/>
+    <w:lsdException w:name="Light Grid" w:semiHidden="0" w:uiPriority="62" w:unhideWhenUsed="0"/>
+    <w:lsdException w:name="Medium Shading 1" w:semiHidden="0" w:uiPriority="63" w:unhideWhenUsed="0"/>
+    <w:lsdException w:name="Medium Shading 2" w:semiHidden="0" w:uiPriority="64" w:unhideWhenUsed="0"/>
+    <w:lsdException w:name="Medium List 1" w:semiHidden="0" w:uiPriority="65" w:unhideWhenUsed="0"/>
+    <w:lsdException w:name="Medium List 2" w:semiHidden="0" w:uiPriority="66" w:unhideWhenUsed="0"/>
+    <w:lsdException w:name="Medium Grid 1" w:semiHidden="0" w:uiPriority="67" w:unhideWhenUsed="0"/>
+    <w:lsdException w:name="Medium Grid 2" w:semiHidden="0" w:uiPriority="68" w:unhideWhenUsed="0"/>
+    <w:lsdException w:name="Medium Grid 3" w:semiHidden="0" w:uiPriority="69" w:unhideWhenUsed="0"/>
+    <w:lsdException w:name="Dark List" w:semiHidden="0" w:uiPriority="70" w:unhideWhenUsed="0"/>
+    <w:lsdException w:name="Colorful Shading" w:semiHidden="0" w:uiPriority="71" w:unhideWhenUsed="0"/>
+    <w:lsdException w:name="Colorful List" w:semiHidden="0" w:uiPriority="72" w:unhideWhenUsed="0"/>
+    <w:lsdException w:name="Colorful Grid" w:semiHidden="0" w:uiPriority="73" w:unhideWhenUsed="0"/>
+    <w:lsdException w:name="Light Shading Accent 1" w:semiHidden="0" w:uiPriority="60" w:unhideWhenUsed="0"/>
+    <w:lsdException w:name="Light List Accent 1" w:semiHidden="0" w:uiPriority="61" w:unhideWhenUsed="0"/>
+    <w:lsdException w:name="Light Grid Accent 1" w:semiHidden="0" w:uiPriority="62" w:unhideWhenUsed="0"/>
+    <w:lsdException w:name="Medium Shading 1 Accent 1" w:semiHidden="0" w:uiPriority="63" w:unhideWhenUsed="0"/>
+    <w:lsdException w:name="Medium Shading 2 Accent 1" w:semiHidden="0" w:uiPriority="64" w:unhideWhenUsed="0"/>
+    <w:lsdException w:name="Medium List 1 Accent 1" w:semiHidden="0" w:uiPriority="65" w:unhideWhenUsed="0"/>
+    <w:lsdException w:name="Revision" w:uiPriority="99" w:unhideWhenUsed="0"/>
+    <w:lsdException w:name="List Paragraph" w:semiHidden="0" w:uiPriority="34" w:unhideWhenUsed="0" w:qFormat="1"/>
+    <w:lsdException w:name="Quote" w:semiHidden="0" w:uiPriority="29" w:unhideWhenUsed="0" w:qFormat="1"/>
+    <w:lsdException w:name="Intense Quote" w:semiHidden="0" w:uiPriority="30" w:unhideWhenUsed="0" w:qFormat="1"/>
+    <w:lsdException w:name="Medium List 2 Accent 1" w:semiHidden="0" w:uiPriority="66" w:unhideWhenUsed="0"/>
+    <w:lsdException w:name="Medium Grid 1 Accent 1" w:semiHidden="0" w:uiPriority="67" w:unhideWhenUsed="0"/>
+    <w:lsdException w:name="Medium Grid 2 Accent 1" w:semiHidden="0" w:uiPriority="68" w:unhideWhenUsed="0"/>
+    <w:lsdException w:name="Medium Grid 3 Accent 1" w:semiHidden="0" w:uiPriority="69" w:unhideWhenUsed="0"/>
+    <w:lsdException w:name="Dark List Accent 1" w:semiHidden="0" w:uiPriority="70" w:unhideWhenUsed="0"/>
+    <w:lsdException w:name="Colorful Shading Accent 1" w:semiHidden="0" w:uiPriority="71" w:unhideWhenUsed="0"/>
+    <w:lsdException w:name="Colorful List Accent 1" w:semiHidden="0" w:uiPriority="72" w:unhideWhenUsed="0"/>
+    <w:lsdException w:name="Colorful Grid Accent 1" w:semiHidden="0" w:uiPriority="73" w:unhideWhenUsed="0"/>
+    <w:lsdException w:name="Light Shading Accent 2" w:semiHidden="0" w:uiPriority="60" w:unhideWhenUsed="0"/>
+    <w:lsdException w:name="Light List Accent 2" w:semiHidden="0" w:uiPriority="61" w:unhideWhenUsed="0"/>
+    <w:lsdException w:name="Light Grid Accent 2" w:semiHidden="0" w:uiPriority="62" w:unhideWhenUsed="0"/>
+    <w:lsdException w:name="Medium Shading 1 Accent 2" w:semiHidden="0" w:uiPriority="63" w:unhideWhenUsed="0"/>
+    <w:lsdException w:name="Medium Shading 2 Accent 2" w:semiHidden="0" w:uiPriority="64" w:unhideWhenUsed="0"/>
+    <w:lsdException w:name="Medium List 1 Accent 2" w:semiHidden="0" w:uiPriority="65" w:unhideWhenUsed="0"/>
+    <w:lsdException w:name="Medium List 2 Accent 2" w:semiHidden="0" w:uiPriority="66" w:unhideWhenUsed="0"/>
+    <w:lsdException w:name="Medium Grid 1 Accent 2" w:semiHidden="0" w:uiPriority="67" w:unhideWhenUsed="0"/>
+    <w:lsdException w:name="Medium Grid 2 Accent 2" w:semiHidden="0" w:uiPriority="68" w:unhideWhenUsed="0"/>
+    <w:lsdException w:name="Medium Grid 3 Accent 2" w:semiHidden="0" w:uiPriority="69" w:unhideWhenUsed="0"/>
+    <w:lsdException w:name="Dark List Accent 2" w:semiHidden="0" w:uiPriority="70" w:unhideWhenUsed="0"/>
+    <w:lsdException w:name="Colorful Shading Accent 2" w:semiHidden="0" w:uiPriority="71" w:unhideWhenUsed="0"/>
+    <w:lsdException w:name="Colorful List Accent 2" w:semiHidden="0" w:uiPriority="72" w:unhideWhenUsed="0"/>
+    <w:lsdException w:name="Colorful Grid Accent 2" w:semiHidden="0" w:uiPriority="73" w:unhideWhenUsed="0"/>
+    <w:lsdException w:name="Light Shading Accent 3" w:semiHidden="0" w:uiPriority="60" w:unhideWhenUsed="0"/>
+    <w:lsdException w:name="Light List Accent 3" w:semiHidden="0" w:uiPriority="61" w:unhideWhenUsed="0"/>
+    <w:lsdException w:name="Light Grid Accent 3" w:semiHidden="0" w:uiPriority="62" w:unhideWhenUsed="0"/>
+    <w:lsdException w:name="Medium Shading 1 Accent 3" w:semiHidden="0" w:uiPriority="63" w:unhideWhenUsed="0"/>
+    <w:lsdException w:name="Medium Shading 2 Accent 3" w:semiHidden="0" w:uiPriority="64" w:unhideWhenUsed="0"/>
+    <w:lsdException w:name="Medium List 1 Accent 3" w:semiHidden="0" w:uiPriority="65" w:unhideWhenUsed="0"/>
+    <w:lsdException w:name="Medium List 2 Accent 3" w:semiHidden="0" w:uiPriority="66" w:unhideWhenUsed="0"/>
+    <w:lsdException w:name="Medium Grid 1 Accent 3" w:semiHidden="0" w:uiPriority="67" w:unhideWhenUsed="0"/>
+    <w:lsdException w:name="Medium Grid 2 Accent 3" w:semiHidden="0" w:uiPriority="68" w:unhideWhenUsed="0"/>
+    <w:lsdException w:name="Medium Grid 3 Accent 3" w:semiHidden="0" w:uiPriority="69" w:unhideWhenUsed="0"/>
+    <w:lsdException w:name="Dark List Accent 3" w:semiHidden="0" w:uiPriority="70" w:unhideWhenUsed="0"/>
+    <w:lsdException w:name="Colorful Shading Accent 3" w:semiHidden="0" w:uiPriority="71" w:unhideWhenUsed="0"/>
+    <w:lsdException w:name="Colorful List Accent 3" w:semiHidden="0" w:uiPriority="72" w:unhideWhenUsed="0"/>
+    <w:lsdException w:name="Colorful Grid Accent 3" w:semiHidden="0" w:uiPriority="73" w:unhideWhenUsed="0"/>
+    <w:lsdException w:name="Light Shading Accent 4" w:semiHidden="0" w:uiPriority="60" w:unhideWhenUsed="0"/>
+    <w:lsdException w:name="Light List Accent 4" w:semiHidden="0" w:uiPriority="61" w:unhideWhenUsed="0"/>
+    <w:lsdException w:name="Light Grid Accent 4" w:semiHidden="0" w:uiPriority="62" w:unhideWhenUsed="0"/>
+    <w:lsdException w:name="Medium Shading 1 Accent 4" w:semiHidden="0" w:uiPriority="63" w:unhideWhenUsed="0"/>
+    <w:lsdException w:name="Medium Shading 2 Accent 4" w:semiHidden="0" w:uiPriority="64" w:unhideWhenUsed="0"/>
+    <w:lsdException w:name="Medium List 1 Accent 4" w:semiHidden="0" w:uiPriority="65" w:unhideWhenUsed="0"/>
+    <w:lsdException w:name="Medium List 2 Accent 4" w:semiHidden="0" w:uiPriority="66" w:unhideWhenUsed="0"/>
+    <w:lsdException w:name="Medium Grid 1 Accent 4" w:semiHidden="0" w:uiPriority="67" w:unhideWhenUsed="0"/>
+    <w:lsdException w:name="Medium Grid 2 Accent 4" w:semiHidden="0" w:uiPriority="68" w:unhideWhenUsed="0"/>
+    <w:lsdException w:name="Medium Grid 3 Accent 4" w:semiHidden="0" w:uiPriority="69" w:unhideWhenUsed="0"/>
+    <w:lsdException w:name="Dark List Accent 4" w:semiHidden="0" w:uiPriority="70" w:unhideWhenUsed="0"/>
+    <w:lsdException w:name="Colorful Shading Accent 4" w:semiHidden="0" w:uiPriority="71" w:unhideWhenUsed="0"/>
+    <w:lsdException w:name="Colorful List Accent 4" w:semiHidden="0" w:uiPriority="72" w:unhideWhenUsed="0"/>
+    <w:lsdException w:name="Colorful Grid Accent 4" w:semiHidden="0" w:uiPriority="73" w:unhideWhenUsed="0"/>
+    <w:lsdException w:name="Light Shading Accent 5" w:semiHidden="0" w:uiPriority="60" w:unhideWhenUsed="0"/>
+    <w:lsdException w:name="Light List Accent 5" w:semiHidden="0" w:uiPriority="61" w:unhideWhenUsed="0"/>
+    <w:lsdException w:name="Light Grid Accent 5" w:semiHidden="0" w:uiPriority="62" w:unhideWhenUsed="0"/>
+    <w:lsdException w:name="Medium Shading 1 Accent 5" w:semiHidden="0" w:uiPriority="63" w:unhideWhenUsed="0"/>
+    <w:lsdException w:name="Medium Shading 2 Accent 5" w:semiHidden="0" w:uiPriority="64" w:unhideWhenUsed="0"/>
+    <w:lsdException w:name="Medium List 1 Accent 5" w:semiHidden="0" w:uiPriority="65" w:unhideWhenUsed="0"/>
+    <w:lsdException w:name="Medium List 2 Accent 5" w:semiHidden="0" w:uiPriority="66" w:unhideWhenUsed="0"/>
+    <w:lsdException w:name="Medium Grid 1 Accent 5" w:semiHidden="0" w:uiPriority="67" w:unhideWhenUsed="0"/>
+    <w:lsdException w:name="Medium Grid 2 Accent 5" w:semiHidden="0" w:uiPriority="68" w:unhideWhenUsed="0"/>
+    <w:lsdException w:name="Medium Grid 3 Accent 5" w:semiHidden="0" w:uiPriority="69" w:unhideWhenUsed="0"/>
+    <w:lsdException w:name="Dark List Accent 5" w:semiHidden="0" w:uiPriority="70" w:unhideWhenUsed="0"/>
+    <w:lsdException w:name="Colorful Shading Accent 5" w:semiHidden="0" w:uiPriority="71" w:unhideWhenUsed="0"/>
+    <w:lsdException w:name="Colorful List Accent 5" w:semiHidden="0" w:uiPriority="72" w:unhideWhenUsed="0"/>
+    <w:lsdException w:name="Colorful Grid Accent 5" w:semiHidden="0" w:uiPriority="73" w:unhideWhenUsed="0"/>
+    <w:lsdException w:name="Light Shading Accent 6" w:semiHidden="0" w:uiPriority="60" w:unhideWhenUsed="0"/>
+    <w:lsdException w:name="Light List Accent 6" w:semiHidden="0" w:uiPriority="61" w:unhideWhenUsed="0"/>
+    <w:lsdException w:name="Light Grid Accent 6" w:semiHidden="0" w:uiPriority="62" w:unhideWhenUsed="0"/>
+    <w:lsdException w:name="Medium Shading 1 Accent 6" w:semiHidden="0" w:uiPriority="63" w:unhideWhenUsed="0"/>
+    <w:lsdException w:name="Medium Shading 2 Accent 6" w:semiHidden="0" w:uiPriority="64" w:unhideWhenUsed="0"/>
+    <w:lsdException w:name="Medium List 1 Accent 6" w:semiHidden="0" w:uiPriority="65" w:unhideWhenUsed="0"/>
+    <w:lsdException w:name="Medium List 2 Accent 6" w:semiHidden="0" w:uiPriority="66" w:unhideWhenUsed="0"/>
+    <w:lsdException w:name="Medium Grid 1 Accent 6" w:semiHidden="0" w:uiPriority="67" w:unhideWhenUsed="0"/>
+    <w:lsdException w:name="Medium Grid 2 Accent 6" w:semiHidden="0" w:uiPriority="68" w:unhideWhenUsed="0"/>
+    <w:lsdException w:name="Medium Grid 3 Accent 6" w:semiHidden="0" w:uiPriority="69" w:unhideWhenUsed="0"/>
+    <w:lsdException w:name="Dark List Accent 6" w:semiHidden="0" w:uiPriority="70" w:unhideWhenUsed="0"/>
+    <w:lsdException w:name="Colorful Shading Accent 6" w:semiHidden="0" w:uiPriority="71" w:unhideWhenUsed="0"/>
+    <w:lsdException w:name="Colorful List Accent 6" w:semiHidden="0" w:uiPriority="72" w:unhideWhenUsed="0"/>
+    <w:lsdException w:name="Colorful Grid Accent 6" w:semiHidden="0" w:uiPriority="73" w:unhideWhenUsed="0"/>
+    <w:lsdException w:name="Subtle Emphasis" w:semiHidden="0" w:uiPriority="19" w:unhideWhenUsed="0" w:qFormat="1"/>
+    <w:lsdException w:name="Intense Emphasis" w:semiHidden="0" w:uiPriority="21" w:unhideWhenUsed="0" w:qFormat="1"/>
+    <w:lsdException w:name="Subtle Reference" w:semiHidden="0" w:uiPriority="31" w:unhideWhenUsed="0" w:qFormat="1"/>
+    <w:lsdException w:name="Intense Reference" w:semiHidden="0" w:uiPriority="32" w:unhideWhenUsed="0" w:qFormat="1"/>
+    <w:lsdException w:name="Book Title" w:semiHidden="0" w:uiPriority="33" w:unhideWhenUsed="0" w:qFormat="1"/>
+    <w:lsdException w:name="Bibliography" w:uiPriority="37"/>
+    <w:lsdException w:name="TOC Heading" w:uiPriority="39" w:qFormat="1"/>
+  </w:latentStyles>
+  <w:style w:type="paragraph" w:default="1" w:styleId="a">
+    <w:name w:val="Normal"/>
+    <w:qFormat/>
+    <w:rsid w:val="00751F4A"/>
+    <w:rPr>
+      <w:sz w:val="24"/>
+      <w:szCs w:val="24"/>
+    </w:rPr>
+  </w:style>
+  <w:style w:type="paragraph" w:styleId="2">
+    <w:name w:val="heading 2"/>
+    <w:basedOn w:val="a"/>
+    <w:next w:val="a"/>
+    <w:qFormat/>
+    <w:rsid w:val="00893631"/>
+    <w:pPr>
+      <w:keepNext/>
+      <w:jc w:val="center"/>
+      <w:outlineLvl w:val="1"/>
+    </w:pPr>
+    <w:rPr>
+      <w:sz w:val="28"/>
+    </w:rPr>
+  </w:style>
+  <w:style w:type="paragraph" w:styleId="3">
+    <w:name w:val="heading 3"/>
+    <w:basedOn w:val="a"/>
+    <w:next w:val="a"/>
+    <w:qFormat/>
+    <w:rsid w:val="003D4F4B"/>
+    <w:pPr>
+      <w:keepNext/>
+      <w:spacing w:before="240" w:after="60"/>
+      <w:outlineLvl w:val="2"/>
+    </w:pPr>
+    <w:rPr>
+      <w:rFonts w:ascii="Arial" w:hAnsi="Arial" w:cs="Arial"/>
+      <w:b/>
+      <w:bCs/>
+      <w:sz w:val="26"/>
+      <w:szCs w:val="26"/>
+    </w:rPr>
+  </w:style>
+  <w:style w:type="paragraph" w:styleId="4">
+    <w:name w:val="heading 4"/>
+    <w:basedOn w:val="a"/>
+    <w:next w:val="a"/>
+    <w:link w:val="40"/>
+    <w:qFormat/>
+    <w:rsid w:val="00893631"/>
+    <w:pPr>
+      <w:keepNext/>
+      <w:spacing w:line="360" w:lineRule="auto"/>
+      <w:jc w:val="both"/>
+      <w:outlineLvl w:val="3"/>
+    </w:pPr>
+    <w:rPr>
+      <w:sz w:val="28"/>
+      <w:szCs w:val="20"/>
+    </w:rPr>
+  </w:style>
+  <w:style w:type="character" w:default="1" w:styleId="a0">
+    <w:name w:val="Default Paragraph Font"/>
+    <w:uiPriority w:val="1"/>
+    <w:semiHidden/>
+    <w:unhideWhenUsed/>
+  </w:style>
+  <w:style w:type="table" w:default="1" w:styleId="a1">
+    <w:name w:val="Normal Table"/>
+    <w:uiPriority w:val="99"/>
+    <w:semiHidden/>
+    <w:unhideWhenUsed/>
+    <w:tblPr>
+      <w:tblInd w:w="0" w:type="dxa"/>
+      <w:tblCellMar>
+        <w:top w:w="0" w:type="dxa"/>
+        <w:left w:w="108" w:type="dxa"/>
+        <w:bottom w:w="0" w:type="dxa"/>
+        <w:right w:w="108" w:type="dxa"/>
+      </w:tblCellMar>
+    </w:tblPr>
+  </w:style>
+  <w:style w:type="numbering" w:default="1" w:styleId="a2">
+    <w:name w:val="No List"/>
+    <w:uiPriority w:val="99"/>
+    <w:semiHidden/>
+    <w:unhideWhenUsed/>
+  </w:style>
+  <w:style w:type="paragraph" w:customStyle="1" w:styleId="ConsPlusNonformat">
+    <w:name w:val="ConsPlusNonformat"/>
+    <w:rsid w:val="00222454"/>
+    <w:pPr>
+      <w:autoSpaceDE w:val="0"/>
+      <w:autoSpaceDN w:val="0"/>
+      <w:adjustRightInd w:val="0"/>
+    </w:pPr>
+    <w:rPr>
+      <w:rFonts w:ascii="Courier New" w:hAnsi="Courier New" w:cs="Courier New"/>
+    </w:rPr>
+  </w:style>
+  <w:style w:type="paragraph" w:customStyle="1" w:styleId="ConsPlusTitle">
+    <w:name w:val="ConsPlusTitle"/>
+    <w:uiPriority w:val="99"/>
+    <w:rsid w:val="00222454"/>
+    <w:pPr>
+      <w:autoSpaceDE w:val="0"/>
+      <w:autoSpaceDN w:val="0"/>
+      <w:adjustRightInd w:val="0"/>
+    </w:pPr>
+    <w:rPr>
+      <w:rFonts w:ascii="Arial" w:hAnsi="Arial" w:cs="Arial"/>
+      <w:b/>
+      <w:bCs/>
+    </w:rPr>
+  </w:style>
+  <w:style w:type="paragraph" w:styleId="a3">
+    <w:name w:val="Body Text"/>
+    <w:basedOn w:val="a"/>
+    <w:link w:val="a4"/>
+    <w:rsid w:val="00554AA9"/>
+    <w:pPr>
+      <w:jc w:val="center"/>
+    </w:pPr>
+    <w:rPr>
+      <w:b/>
+      <w:sz w:val="28"/>
+      <w:szCs w:val="20"/>
+    </w:rPr>
+  </w:style>
+  <w:style w:type="paragraph" w:customStyle="1" w:styleId="ConsTitle">
+    <w:name w:val="ConsTitle"/>
+    <w:rsid w:val="00AE238C"/>
+    <w:pPr>
+      <w:widowControl w:val="0"/>
+      <w:autoSpaceDE w:val="0"/>
+      <w:autoSpaceDN w:val="0"/>
+      <w:adjustRightInd w:val="0"/>
+      <w:ind w:right="19772"/>
+    </w:pPr>
+    <w:rPr>
+      <w:rFonts w:ascii="Arial" w:hAnsi="Arial" w:cs="Arial"/>
+      <w:b/>
+      <w:bCs/>
+      <w:sz w:val="16"/>
+      <w:szCs w:val="16"/>
+    </w:rPr>
+  </w:style>
+  <w:style w:type="paragraph" w:styleId="a5">
+    <w:name w:val="Title"/>
+    <w:basedOn w:val="a"/>
+    <w:link w:val="a6"/>
+    <w:qFormat/>
+    <w:rsid w:val="003A70EA"/>
+    <w:pPr>
+      <w:jc w:val="center"/>
+    </w:pPr>
+    <w:rPr>
+      <w:b/>
+      <w:bCs/>
+      <w:sz w:val="28"/>
+    </w:rPr>
+  </w:style>
+  <w:style w:type="paragraph" w:styleId="30">
+    <w:name w:val="Body Text Indent 3"/>
+    <w:basedOn w:val="a"/>
+    <w:link w:val="31"/>
+    <w:rsid w:val="00A1728C"/>
+    <w:pPr>
+      <w:spacing w:after="120"/>
+      <w:ind w:left="283"/>
+    </w:pPr>
+    <w:rPr>
+      <w:sz w:val="16"/>
+      <w:szCs w:val="16"/>
+    </w:rPr>
+  </w:style>
+  <w:style w:type="paragraph" w:styleId="20">
+    <w:name w:val="Body Text 2"/>
+    <w:basedOn w:val="a"/>
+    <w:rsid w:val="004678F8"/>
+    <w:pPr>
+      <w:spacing w:after="120" w:line="480" w:lineRule="auto"/>
+    </w:pPr>
+  </w:style>
+  <w:style w:type="paragraph" w:styleId="21">
+    <w:name w:val="Body Text Indent 2"/>
+    <w:basedOn w:val="a"/>
+    <w:rsid w:val="00656752"/>
+    <w:pPr>
+      <w:spacing w:after="120" w:line="480" w:lineRule="auto"/>
+      <w:ind w:left="283"/>
+    </w:pPr>
+  </w:style>
+  <w:style w:type="paragraph" w:styleId="a7">
+    <w:name w:val="Body Text Indent"/>
+    <w:basedOn w:val="a"/>
+    <w:rsid w:val="0077680D"/>
+    <w:pPr>
+      <w:spacing w:after="120"/>
+      <w:ind w:left="283"/>
+    </w:pPr>
+  </w:style>
+  <w:style w:type="paragraph" w:styleId="32">
+    <w:name w:val="Body Text 3"/>
+    <w:basedOn w:val="a"/>
+    <w:rsid w:val="00BD473E"/>
+    <w:pPr>
+      <w:spacing w:after="120"/>
+    </w:pPr>
+    <w:rPr>
+      <w:sz w:val="16"/>
+      <w:szCs w:val="16"/>
+    </w:rPr>
+  </w:style>
+  <w:style w:type="paragraph" w:customStyle="1" w:styleId="ConsNonformat">
+    <w:name w:val="ConsNonformat"/>
+    <w:rsid w:val="0010698E"/>
+    <w:pPr>
+      <w:widowControl w:val="0"/>
+      <w:autoSpaceDE w:val="0"/>
+      <w:autoSpaceDN w:val="0"/>
+      <w:adjustRightInd w:val="0"/>
+    </w:pPr>
+    <w:rPr>
+      <w:rFonts w:ascii="Courier New" w:hAnsi="Courier New" w:cs="Courier New"/>
+    </w:rPr>
+  </w:style>
+  <w:style w:type="paragraph" w:styleId="a8">
+    <w:name w:val="Balloon Text"/>
+    <w:basedOn w:val="a"/>
+    <w:semiHidden/>
+    <w:rsid w:val="007F74BF"/>
+    <w:rPr>
+      <w:rFonts w:ascii="Tahoma" w:hAnsi="Tahoma" w:cs="Tahoma"/>
+      <w:sz w:val="16"/>
+      <w:szCs w:val="16"/>
+    </w:rPr>
+  </w:style>
+  <w:style w:type="paragraph" w:styleId="a9">
+    <w:name w:val="footer"/>
+    <w:basedOn w:val="a"/>
+    <w:rsid w:val="003879AD"/>
+    <w:pPr>
+      <w:tabs>
+        <w:tab w:val="center" w:pos="4677"/>
+        <w:tab w:val="right" w:pos="9355"/>
+      </w:tabs>
+    </w:pPr>
+    <w:rPr>
+      <w:sz w:val="20"/>
+      <w:szCs w:val="20"/>
+    </w:rPr>
+  </w:style>
+  <w:style w:type="paragraph" w:customStyle="1" w:styleId="Heading">
+    <w:name w:val="Heading"/>
+    <w:rsid w:val="00CB5C79"/>
+    <w:pPr>
+      <w:autoSpaceDE w:val="0"/>
+      <w:autoSpaceDN w:val="0"/>
+      <w:adjustRightInd w:val="0"/>
+    </w:pPr>
+    <w:rPr>
+      <w:rFonts w:ascii="Arial" w:hAnsi="Arial" w:cs="Arial"/>
+      <w:b/>
+      <w:bCs/>
+      <w:sz w:val="22"/>
+      <w:szCs w:val="22"/>
+    </w:rPr>
+  </w:style>
+  <w:style w:type="paragraph" w:customStyle="1" w:styleId="ConsNormal">
+    <w:name w:val="ConsNormal"/>
+    <w:rsid w:val="002313C4"/>
+    <w:pPr>
+      <w:autoSpaceDE w:val="0"/>
+      <w:autoSpaceDN w:val="0"/>
+      <w:adjustRightInd w:val="0"/>
+      <w:ind w:right="19772" w:firstLine="720"/>
+    </w:pPr>
+    <w:rPr>
+      <w:rFonts w:ascii="Arial" w:hAnsi="Arial" w:cs="Arial"/>
+    </w:rPr>
+  </w:style>
+  <w:style w:type="paragraph" w:styleId="aa">
+    <w:name w:val="Block Text"/>
+    <w:basedOn w:val="a"/>
+    <w:rsid w:val="004F1CA3"/>
+    <w:pPr>
+      <w:ind w:left="-180" w:right="-263" w:firstLine="710"/>
+      <w:jc w:val="both"/>
+    </w:pPr>
+  </w:style>
+  <w:style w:type="character" w:customStyle="1" w:styleId="a4">
+    <w:name w:val="Основной текст Знак"/>
+    <w:link w:val="a3"/>
+    <w:rsid w:val="009F2E1C"/>
+    <w:rPr>
+      <w:b/>
+      <w:sz w:val="28"/>
+      <w:lang w:val="ru-RU" w:eastAsia="ru-RU" w:bidi="ar-SA"/>
+    </w:rPr>
+  </w:style>
+  <w:style w:type="paragraph" w:styleId="ab">
+    <w:name w:val="caption"/>
+    <w:basedOn w:val="a"/>
+    <w:next w:val="a"/>
+    <w:qFormat/>
+    <w:rsid w:val="00AC4140"/>
+    <w:pPr>
+      <w:pBdr>
+        <w:bottom w:val="single" w:sz="6" w:space="11" w:color="auto"/>
+      </w:pBdr>
+      <w:spacing w:line="240" w:lineRule="atLeast"/>
+      <w:ind w:right="-574"/>
+      <w:jc w:val="both"/>
+    </w:pPr>
+    <w:rPr>
+      <w:b/>
+      <w:sz w:val="20"/>
+    </w:rPr>
+  </w:style>
+  <w:style w:type="paragraph" w:customStyle="1" w:styleId="14">
+    <w:name w:val="Обычный + 14 пт"/>
+    <w:aliases w:val="Красный"/>
+    <w:basedOn w:val="a"/>
+    <w:rsid w:val="00EE7378"/>
+    <w:pPr>
+      <w:jc w:val="both"/>
+    </w:pPr>
+    <w:rPr>
+      <w:b/>
+      <w:color w:val="FF0000"/>
+    </w:rPr>
+  </w:style>
+  <w:style w:type="paragraph" w:customStyle="1" w:styleId="210">
+    <w:name w:val="Основной текст 21"/>
+    <w:basedOn w:val="a"/>
+    <w:rsid w:val="008D2D6D"/>
+    <w:pPr>
+      <w:ind w:firstLine="709"/>
+      <w:jc w:val="both"/>
+    </w:pPr>
+    <w:rPr>
+      <w:sz w:val="28"/>
+      <w:szCs w:val="20"/>
+    </w:rPr>
+  </w:style>
+  <w:style w:type="paragraph" w:styleId="ac">
+    <w:name w:val="Document Map"/>
+    <w:basedOn w:val="a"/>
+    <w:link w:val="ad"/>
+    <w:rsid w:val="008F785D"/>
+    <w:rPr>
+      <w:rFonts w:ascii="Tahoma" w:hAnsi="Tahoma" w:cs="Tahoma"/>
+      <w:sz w:val="16"/>
+      <w:szCs w:val="16"/>
+    </w:rPr>
+  </w:style>
+  <w:style w:type="character" w:customStyle="1" w:styleId="ad">
+    <w:name w:val="Схема документа Знак"/>
+    <w:link w:val="ac"/>
+    <w:rsid w:val="008F785D"/>
+    <w:rPr>
+      <w:rFonts w:ascii="Tahoma" w:hAnsi="Tahoma" w:cs="Tahoma"/>
+      <w:sz w:val="16"/>
+      <w:szCs w:val="16"/>
+    </w:rPr>
+  </w:style>
+  <w:style w:type="character" w:customStyle="1" w:styleId="40">
+    <w:name w:val="Заголовок 4 Знак"/>
+    <w:link w:val="4"/>
+    <w:rsid w:val="002A3DC5"/>
+    <w:rPr>
+      <w:sz w:val="28"/>
+    </w:rPr>
+  </w:style>
+  <w:style w:type="character" w:styleId="ae">
+    <w:name w:val="Hyperlink"/>
+    <w:rsid w:val="00B86991"/>
+    <w:rPr>
+      <w:color w:val="0000FF"/>
+      <w:u w:val="single"/>
+    </w:rPr>
+  </w:style>
+  <w:style w:type="character" w:styleId="af">
+    <w:name w:val="FollowedHyperlink"/>
+    <w:rsid w:val="00B86991"/>
+    <w:rPr>
+      <w:color w:val="800080"/>
+      <w:u w:val="single"/>
+    </w:rPr>
+  </w:style>
+  <w:style w:type="character" w:customStyle="1" w:styleId="31">
+    <w:name w:val="Основной текст с отступом 3 Знак"/>
+    <w:link w:val="30"/>
+    <w:rsid w:val="009B40B1"/>
+    <w:rPr>
+      <w:sz w:val="16"/>
+      <w:szCs w:val="16"/>
+    </w:rPr>
+  </w:style>
+  <w:style w:type="paragraph" w:styleId="af0">
+    <w:name w:val="Normal (Web)"/>
+    <w:basedOn w:val="a"/>
+    <w:uiPriority w:val="99"/>
+    <w:unhideWhenUsed/>
+    <w:rsid w:val="00C85C56"/>
+    <w:pPr>
+      <w:spacing w:before="100" w:beforeAutospacing="1" w:after="100" w:afterAutospacing="1"/>
+    </w:pPr>
+  </w:style>
+  <w:style w:type="character" w:customStyle="1" w:styleId="a6">
+    <w:name w:val="Название Знак"/>
     <w:link w:val="a5"/>
     <w:rsid w:val="006D1C1B"/>
     <w:rPr>
@@ -4169,7 +4415,7 @@
 </file>
 
 <file path=customXml/itemProps1.xml><?xml version="1.0" encoding="utf-8"?>
-<ds:datastoreItem xmlns:ds="http://schemas.openxmlformats.org/officeDocument/2006/customXml" ds:itemID="{5EF31EF5-5E46-477B-AE96-58EC2551B96B}">
+<ds:datastoreItem xmlns:ds="http://schemas.openxmlformats.org/officeDocument/2006/customXml" ds:itemID="{8310DEFC-A86F-4997-9B99-FFB5187389DC}">
   <ds:schemaRefs>
     <ds:schemaRef ds:uri="http://schemas.openxmlformats.org/officeDocument/2006/bibliography"/>
   </ds:schemaRefs>

</xml_diff>

<commit_message>
config changed to prod
</commit_message>
<xml_diff>
--- a/src/main/webapp/resources/files/doc_templates/povestka.docx
+++ b/src/main/webapp/resources/files/doc_templates/povestka.docx
@@ -528,8 +528,6 @@
                 <w:szCs w:val="22"/>
               </w:rPr>
             </w:pPr>
-            <w:bookmarkStart w:id="0" w:name="_GoBack"/>
-            <w:bookmarkEnd w:id="0"/>
             <w:r>
               <w:rPr>
                 <w:i/>
@@ -722,8 +720,10 @@
                 <w:szCs w:val="28"/>
                 <w:lang w:val="en-US"/>
               </w:rPr>
-              <w:t xml:space="preserve">, </w:t>
-            </w:r>
+              <w:t xml:space="preserve"> </w:t>
+            </w:r>
+            <w:bookmarkStart w:id="0" w:name="_GoBack"/>
+            <w:bookmarkEnd w:id="0"/>
             <w:r>
               <w:rPr>
                 <w:sz w:val="28"/>
@@ -4044,7 +4044,7 @@
 </file>
 
 <file path=customXml/itemProps1.xml><?xml version="1.0" encoding="utf-8"?>
-<ds:datastoreItem xmlns:ds="http://schemas.openxmlformats.org/officeDocument/2006/customXml" ds:itemID="{1C76834A-1746-4682-959E-9D8327809648}">
+<ds:datastoreItem xmlns:ds="http://schemas.openxmlformats.org/officeDocument/2006/customXml" ds:itemID="{1EBEDFDC-12C3-45A5-964C-A911C323F1BC}">
   <ds:schemaRefs>
     <ds:schemaRef ds:uri="http://schemas.openxmlformats.org/officeDocument/2006/bibliography"/>
   </ds:schemaRefs>

</xml_diff>

<commit_message>
corrected insert images in Templater
</commit_message>
<xml_diff>
--- a/src/main/webapp/resources/files/doc_templates/povestka.docx
+++ b/src/main/webapp/resources/files/doc_templates/povestka.docx
@@ -1,6 +1,6 @@
 
 <file path=word/document.xml><?xml version="1.0" encoding="utf-8"?>
-<w:document xmlns:wpc="http://schemas.microsoft.com/office/word/2010/wordprocessingCanvas" xmlns:cx="http://schemas.microsoft.com/office/drawing/2014/chartex" xmlns:cx1="http://schemas.microsoft.com/office/drawing/2015/9/8/chartex" xmlns:cx2="http://schemas.microsoft.com/office/drawing/2015/10/21/chartex" xmlns:cx3="http://schemas.microsoft.com/office/drawing/2016/5/9/chartex" xmlns:cx4="http://schemas.microsoft.com/office/drawing/2016/5/10/chartex" xmlns:cx5="http://schemas.microsoft.com/office/drawing/2016/5/11/chartex" xmlns:cx6="http://schemas.microsoft.com/office/drawing/2016/5/12/chartex" xmlns:cx7="http://schemas.microsoft.com/office/drawing/2016/5/13/chartex" xmlns:cx8="http://schemas.microsoft.com/office/drawing/2016/5/14/chartex" xmlns:mc="http://schemas.openxmlformats.org/markup-compatibility/2006" xmlns:aink="http://schemas.microsoft.com/office/drawing/2016/ink" xmlns:am3d="http://schemas.microsoft.com/office/drawing/2017/model3d" xmlns:o="urn:schemas-microsoft-com:office:office" xmlns:r="http://schemas.openxmlformats.org/officeDocument/2006/relationships" xmlns:m="http://schemas.openxmlformats.org/officeDocument/2006/math" xmlns:v="urn:schemas-microsoft-com:vml" xmlns:wp14="http://schemas.microsoft.com/office/word/2010/wordprocessingDrawing" xmlns:wp="http://schemas.openxmlformats.org/drawingml/2006/wordprocessingDrawing" xmlns:w10="urn:schemas-microsoft-com:office:word" xmlns:w="http://schemas.openxmlformats.org/wordprocessingml/2006/main" xmlns:w14="http://schemas.microsoft.com/office/word/2010/wordml" xmlns:w15="http://schemas.microsoft.com/office/word/2012/wordml" xmlns:w16cid="http://schemas.microsoft.com/office/word/2016/wordml/cid" xmlns:w16se="http://schemas.microsoft.com/office/word/2015/wordml/symex" xmlns:wpg="http://schemas.microsoft.com/office/word/2010/wordprocessingGroup" xmlns:wpi="http://schemas.microsoft.com/office/word/2010/wordprocessingInk" xmlns:wne="http://schemas.microsoft.com/office/word/2006/wordml" xmlns:wps="http://schemas.microsoft.com/office/word/2010/wordprocessingShape" mc:Ignorable="w14 w15 w16se w16cid wp14">
+<w:document xmlns:wpc="http://schemas.microsoft.com/office/word/2010/wordprocessingCanvas" xmlns:mc="http://schemas.openxmlformats.org/markup-compatibility/2006" xmlns:o="urn:schemas-microsoft-com:office:office" xmlns:r="http://schemas.openxmlformats.org/officeDocument/2006/relationships" xmlns:m="http://schemas.openxmlformats.org/officeDocument/2006/math" xmlns:v="urn:schemas-microsoft-com:vml" xmlns:wp14="http://schemas.microsoft.com/office/word/2010/wordprocessingDrawing" xmlns:wp="http://schemas.openxmlformats.org/drawingml/2006/wordprocessingDrawing" xmlns:w10="urn:schemas-microsoft-com:office:word" xmlns:w="http://schemas.openxmlformats.org/wordprocessingml/2006/main" xmlns:w14="http://schemas.microsoft.com/office/word/2010/wordml" xmlns:wpg="http://schemas.microsoft.com/office/word/2010/wordprocessingGroup" xmlns:wpi="http://schemas.microsoft.com/office/word/2010/wordprocessingInk" xmlns:wne="http://schemas.microsoft.com/office/word/2006/wordml" xmlns:wps="http://schemas.microsoft.com/office/word/2010/wordprocessingShape" mc:Ignorable="w14 wp14">
   <w:body>
     <w:p>
       <w:pPr>
@@ -12,7 +12,7 @@
     </w:p>
     <w:p>
       <w:pPr>
-        <w:pStyle w:val="Heading3"/>
+        <w:pStyle w:val="3"/>
         <w:pBdr>
           <w:bottom w:val="single" w:sz="12" w:space="1" w:color="auto"/>
         </w:pBdr>
@@ -68,7 +68,7 @@
     </w:p>
     <w:p>
       <w:pPr>
-        <w:pStyle w:val="Heading3"/>
+        <w:pStyle w:val="3"/>
         <w:pBdr>
           <w:bottom w:val="single" w:sz="12" w:space="1" w:color="auto"/>
         </w:pBdr>
@@ -319,9 +319,8 @@
           <w:szCs w:val="28"/>
           <w:lang w:val="en-US"/>
         </w:rPr>
-        <w:t xml:space="preserve">dd MMMM </w:t>
-      </w:r>
-      <w:proofErr w:type="spellStart"/>
+        <w:t>dd MMMM yyyy</w:t>
+      </w:r>
       <w:r>
         <w:rPr>
           <w:b/>
@@ -329,9 +328,8 @@
           <w:szCs w:val="28"/>
           <w:lang w:val="en-US"/>
         </w:rPr>
-        <w:t>yyyy</w:t>
-      </w:r>
-      <w:proofErr w:type="spellEnd"/>
+        <w:t>&gt;</w:t>
+      </w:r>
       <w:r>
         <w:rPr>
           <w:b/>
@@ -339,7 +337,15 @@
           <w:szCs w:val="28"/>
           <w:lang w:val="en-US"/>
         </w:rPr>
-        <w:t>&gt;</w:t>
+        <w:t xml:space="preserve"> </w:t>
+      </w:r>
+      <w:r>
+        <w:rPr>
+          <w:b/>
+          <w:sz w:val="28"/>
+          <w:szCs w:val="28"/>
+        </w:rPr>
+        <w:t>г</w:t>
       </w:r>
       <w:r>
         <w:rPr>
@@ -348,23 +354,6 @@
           <w:szCs w:val="28"/>
           <w:lang w:val="en-US"/>
         </w:rPr>
-        <w:t xml:space="preserve"> </w:t>
-      </w:r>
-      <w:r>
-        <w:rPr>
-          <w:b/>
-          <w:sz w:val="28"/>
-          <w:szCs w:val="28"/>
-        </w:rPr>
-        <w:t>г</w:t>
-      </w:r>
-      <w:r>
-        <w:rPr>
-          <w:b/>
-          <w:sz w:val="28"/>
-          <w:szCs w:val="28"/>
-          <w:lang w:val="en-US"/>
-        </w:rPr>
         <w:t>.</w:t>
       </w:r>
     </w:p>
@@ -380,7 +369,7 @@
     </w:p>
     <w:p>
       <w:pPr>
-        <w:pStyle w:val="Heading4"/>
+        <w:pStyle w:val="4"/>
         <w:tabs>
           <w:tab w:val="center" w:pos="4950"/>
           <w:tab w:val="right" w:pos="9900"/>
@@ -414,7 +403,6 @@
         </w:rPr>
         <w:t>&lt;</w:t>
       </w:r>
-      <w:proofErr w:type="spellStart"/>
       <w:r>
         <w:rPr>
           <w:b/>
@@ -422,7 +410,6 @@
         </w:rPr>
         <w:t>RegNum</w:t>
       </w:r>
-      <w:proofErr w:type="spellEnd"/>
       <w:r>
         <w:rPr>
           <w:b/>
@@ -432,7 +419,7 @@
     </w:p>
     <w:p>
       <w:pPr>
-        <w:pStyle w:val="Heading4"/>
+        <w:pStyle w:val="4"/>
         <w:tabs>
           <w:tab w:val="center" w:pos="4950"/>
           <w:tab w:val="right" w:pos="9900"/>
@@ -444,7 +431,7 @@
     </w:p>
     <w:p>
       <w:pPr>
-        <w:pStyle w:val="Heading4"/>
+        <w:pStyle w:val="4"/>
         <w:tabs>
           <w:tab w:val="center" w:pos="4950"/>
           <w:tab w:val="right" w:pos="9900"/>
@@ -477,7 +464,6 @@
         </w:rPr>
         <w:t>&lt;</w:t>
       </w:r>
-      <w:proofErr w:type="spellStart"/>
       <w:r>
         <w:rPr>
           <w:b/>
@@ -492,7 +478,6 @@
         </w:rPr>
         <w:t>Time</w:t>
       </w:r>
-      <w:proofErr w:type="spellEnd"/>
       <w:r>
         <w:rPr>
           <w:b/>
@@ -660,164 +645,190 @@
                 <w:szCs w:val="28"/>
                 <w:lang w:val="en-US"/>
               </w:rPr>
+              <w:t>&lt;[Questions]Exclude.IMG&gt;</w:t>
+            </w:r>
+            <w:r>
+              <w:rPr>
+                <w:sz w:val="28"/>
+                <w:szCs w:val="28"/>
+                <w:lang w:val="en-US"/>
+              </w:rPr>
+              <w:t>&lt;[Questions]Question</w:t>
+            </w:r>
+            <w:r>
+              <w:rPr>
+                <w:sz w:val="28"/>
+                <w:szCs w:val="28"/>
+                <w:lang w:val="en-US"/>
+              </w:rPr>
+              <w:t>.Preposition</w:t>
+            </w:r>
+            <w:r>
+              <w:rPr>
+                <w:sz w:val="28"/>
+                <w:szCs w:val="28"/>
+                <w:lang w:val="en-US"/>
+              </w:rPr>
+              <w:t>&gt;</w:t>
+            </w:r>
+            <w:r>
+              <w:rPr>
+                <w:sz w:val="28"/>
+                <w:szCs w:val="28"/>
+                <w:lang w:val="en-US"/>
+              </w:rPr>
+              <w:t xml:space="preserve"> &lt;</w:t>
+            </w:r>
+            <w:r>
+              <w:rPr>
+                <w:sz w:val="28"/>
+                <w:szCs w:val="28"/>
+                <w:lang w:val="en-US"/>
+              </w:rPr>
+              <w:t>[Questions]Period</w:t>
+            </w:r>
+            <w:r>
+              <w:rPr>
+                <w:sz w:val="28"/>
+                <w:szCs w:val="28"/>
+                <w:lang w:val="en-US"/>
+              </w:rPr>
+              <w:t xml:space="preserve">&gt; </w:t>
+            </w:r>
+            <w:r>
+              <w:rPr>
+                <w:sz w:val="28"/>
+                <w:szCs w:val="28"/>
+                <w:lang w:val="en-US"/>
+              </w:rPr>
+              <w:t xml:space="preserve">&lt;[Questions]OrderNumber&gt; </w:t>
+            </w:r>
+            <w:r>
+              <w:rPr>
+                <w:sz w:val="28"/>
+                <w:szCs w:val="28"/>
+                <w:lang w:val="en-US"/>
+              </w:rPr>
+              <w:t>IF{&lt;</w:t>
+            </w:r>
+            <w:r>
+              <w:rPr>
+                <w:sz w:val="28"/>
+                <w:szCs w:val="28"/>
+                <w:lang w:val="en-US"/>
+              </w:rPr>
+              <w:t>[Questions]</w:t>
+            </w:r>
+            <w:r>
+              <w:rPr>
+                <w:sz w:val="28"/>
+                <w:szCs w:val="28"/>
+                <w:lang w:val="en-US"/>
+              </w:rPr>
+              <w:t>Subject&gt;~</w:t>
+            </w:r>
+            <w:r>
+              <w:rPr>
+                <w:sz w:val="28"/>
+                <w:szCs w:val="28"/>
+              </w:rPr>
+              <w:t>Регулирование</w:t>
+            </w:r>
+            <w:r>
+              <w:rPr>
+                <w:sz w:val="28"/>
+                <w:szCs w:val="28"/>
+                <w:lang w:val="en-US"/>
+              </w:rPr>
+              <w:t>}THEN{</w:t>
+            </w:r>
+            <w:r>
+              <w:rPr>
+                <w:sz w:val="28"/>
+                <w:szCs w:val="28"/>
+                <w:lang w:val="en-US"/>
+              </w:rPr>
+              <w:t>&lt;[Questions]TarifView</w:t>
+            </w:r>
+            <w:r>
+              <w:rPr>
+                <w:sz w:val="28"/>
+                <w:szCs w:val="28"/>
+                <w:lang w:val="en-US"/>
+              </w:rPr>
+              <w:t>.Preposition</w:t>
+            </w:r>
+            <w:r>
+              <w:rPr>
+                <w:sz w:val="28"/>
+                <w:szCs w:val="28"/>
+                <w:lang w:val="en-US"/>
+              </w:rPr>
+              <w:t>&gt;</w:t>
+            </w:r>
+            <w:r>
+              <w:rPr>
+                <w:sz w:val="28"/>
+                <w:szCs w:val="28"/>
+                <w:lang w:val="en-US"/>
+              </w:rPr>
+              <w:t>}</w:t>
+            </w:r>
+            <w:r>
+              <w:rPr>
+                <w:sz w:val="28"/>
+                <w:szCs w:val="28"/>
+                <w:lang w:val="en-US"/>
+              </w:rPr>
+              <w:t xml:space="preserve"> </w:t>
+            </w:r>
+            <w:r>
+              <w:rPr>
+                <w:sz w:val="28"/>
+                <w:szCs w:val="28"/>
+                <w:lang w:val="en-US"/>
+              </w:rPr>
+              <w:t>&lt;[Questions]Comments&gt;</w:t>
+            </w:r>
+            <w:r>
+              <w:rPr>
+                <w:sz w:val="28"/>
+                <w:szCs w:val="28"/>
+                <w:lang w:val="en-US"/>
+              </w:rPr>
+              <w:t xml:space="preserve"> </w:t>
+            </w:r>
+            <w:r>
+              <w:rPr>
+                <w:sz w:val="28"/>
+                <w:szCs w:val="28"/>
+                <w:lang w:val="en-US"/>
+              </w:rPr>
+              <w:t xml:space="preserve">&lt;[Questions]Organization&gt; </w:t>
+            </w:r>
+            <w:r>
+              <w:rPr>
+                <w:sz w:val="28"/>
+                <w:szCs w:val="28"/>
+                <w:lang w:val="en-US"/>
+              </w:rPr>
+              <w:t>IF{</w:t>
+            </w:r>
+            <w:r>
+              <w:rPr>
+                <w:sz w:val="28"/>
+                <w:szCs w:val="28"/>
+                <w:lang w:val="en-US"/>
+              </w:rPr>
               <w:t>&lt;[Questions]</w:t>
             </w:r>
-            <w:proofErr w:type="spellStart"/>
-            <w:r>
-              <w:rPr>
-                <w:sz w:val="28"/>
-                <w:szCs w:val="28"/>
-                <w:lang w:val="en-US"/>
-              </w:rPr>
-              <w:t>Question</w:t>
-            </w:r>
-            <w:r>
-              <w:rPr>
-                <w:sz w:val="28"/>
-                <w:szCs w:val="28"/>
-                <w:lang w:val="en-US"/>
-              </w:rPr>
-              <w:t>.Preposition</w:t>
-            </w:r>
-            <w:proofErr w:type="spellEnd"/>
-            <w:r>
-              <w:rPr>
-                <w:sz w:val="28"/>
-                <w:szCs w:val="28"/>
-                <w:lang w:val="en-US"/>
-              </w:rPr>
-              <w:t>&gt;</w:t>
-            </w:r>
-            <w:r>
-              <w:rPr>
-                <w:sz w:val="28"/>
-                <w:szCs w:val="28"/>
-                <w:lang w:val="en-US"/>
-              </w:rPr>
-              <w:t xml:space="preserve"> &lt;</w:t>
-            </w:r>
-            <w:r>
-              <w:rPr>
-                <w:sz w:val="28"/>
-                <w:szCs w:val="28"/>
-                <w:lang w:val="en-US"/>
-              </w:rPr>
-              <w:t>[Questions]Period</w:t>
-            </w:r>
-            <w:r>
-              <w:rPr>
-                <w:sz w:val="28"/>
-                <w:szCs w:val="28"/>
-                <w:lang w:val="en-US"/>
-              </w:rPr>
-              <w:t xml:space="preserve">&gt; </w:t>
-            </w:r>
-            <w:r>
-              <w:rPr>
-                <w:sz w:val="28"/>
-                <w:szCs w:val="28"/>
-                <w:lang w:val="en-US"/>
-              </w:rPr>
-              <w:t>&lt;[Questions]</w:t>
-            </w:r>
-            <w:proofErr w:type="spellStart"/>
-            <w:r>
-              <w:rPr>
-                <w:sz w:val="28"/>
-                <w:szCs w:val="28"/>
-                <w:lang w:val="en-US"/>
-              </w:rPr>
-              <w:t>OrderNumber</w:t>
-            </w:r>
-            <w:proofErr w:type="spellEnd"/>
-            <w:r>
-              <w:rPr>
-                <w:sz w:val="28"/>
-                <w:szCs w:val="28"/>
-                <w:lang w:val="en-US"/>
-              </w:rPr>
-              <w:t xml:space="preserve">&gt; </w:t>
-            </w:r>
-            <w:r>
-              <w:rPr>
-                <w:sz w:val="28"/>
-                <w:szCs w:val="28"/>
-                <w:lang w:val="en-US"/>
-              </w:rPr>
-              <w:t>IF{&lt;</w:t>
-            </w:r>
-            <w:r>
-              <w:rPr>
-                <w:sz w:val="28"/>
-                <w:szCs w:val="28"/>
-                <w:lang w:val="en-US"/>
-              </w:rPr>
-              <w:t>[Questions]</w:t>
-            </w:r>
-            <w:r>
-              <w:rPr>
-                <w:sz w:val="28"/>
-                <w:szCs w:val="28"/>
-                <w:lang w:val="en-US"/>
-              </w:rPr>
-              <w:t>Subject&gt;~</w:t>
-            </w:r>
-            <w:r>
-              <w:rPr>
-                <w:sz w:val="28"/>
-                <w:szCs w:val="28"/>
-              </w:rPr>
-              <w:t>Регулирование</w:t>
-            </w:r>
-            <w:r>
-              <w:rPr>
-                <w:sz w:val="28"/>
-                <w:szCs w:val="28"/>
-                <w:lang w:val="en-US"/>
-              </w:rPr>
-              <w:t>}THEN{</w:t>
-            </w:r>
-            <w:r>
-              <w:rPr>
-                <w:sz w:val="28"/>
-                <w:szCs w:val="28"/>
-                <w:lang w:val="en-US"/>
-              </w:rPr>
-              <w:t>&lt;[Questions]</w:t>
-            </w:r>
-            <w:proofErr w:type="spellStart"/>
-            <w:r>
-              <w:rPr>
-                <w:sz w:val="28"/>
-                <w:szCs w:val="28"/>
-                <w:lang w:val="en-US"/>
-              </w:rPr>
-              <w:t>TarifView</w:t>
-            </w:r>
-            <w:r>
-              <w:rPr>
-                <w:sz w:val="28"/>
-                <w:szCs w:val="28"/>
-                <w:lang w:val="en-US"/>
-              </w:rPr>
-              <w:t>.Preposition</w:t>
-            </w:r>
-            <w:proofErr w:type="spellEnd"/>
-            <w:r>
-              <w:rPr>
-                <w:sz w:val="28"/>
-                <w:szCs w:val="28"/>
-                <w:lang w:val="en-US"/>
-              </w:rPr>
-              <w:t>&gt;</w:t>
-            </w:r>
-            <w:r>
-              <w:rPr>
-                <w:sz w:val="28"/>
-                <w:szCs w:val="28"/>
-                <w:lang w:val="en-US"/>
-              </w:rPr>
-              <w:t>}</w:t>
+            <w:r>
+              <w:rPr>
+                <w:sz w:val="28"/>
+                <w:szCs w:val="28"/>
+                <w:lang w:val="en-US"/>
+              </w:rPr>
+              <w:t>Add</w:t>
             </w:r>
             <w:bookmarkStart w:id="0" w:name="_GoBack"/>
             <w:bookmarkEnd w:id="0"/>
@@ -827,49 +838,31 @@
                 <w:szCs w:val="28"/>
                 <w:lang w:val="en-US"/>
               </w:rPr>
-              <w:t xml:space="preserve"> </w:t>
-            </w:r>
-            <w:r>
-              <w:rPr>
-                <w:sz w:val="28"/>
-                <w:szCs w:val="28"/>
-                <w:lang w:val="en-US"/>
-              </w:rPr>
-              <w:t>&lt;[Questions]Comments&gt;</w:t>
-            </w:r>
-            <w:r>
-              <w:rPr>
-                <w:sz w:val="28"/>
-                <w:szCs w:val="28"/>
-                <w:lang w:val="en-US"/>
-              </w:rPr>
-              <w:t xml:space="preserve"> </w:t>
-            </w:r>
-            <w:r>
-              <w:rPr>
-                <w:sz w:val="28"/>
-                <w:szCs w:val="28"/>
-                <w:lang w:val="en-US"/>
-              </w:rPr>
-              <w:t>&lt;[Questions]Organization&gt; &lt;[Questions]</w:t>
-            </w:r>
-            <w:proofErr w:type="spellStart"/>
-            <w:r>
-              <w:rPr>
-                <w:sz w:val="28"/>
-                <w:szCs w:val="28"/>
-                <w:lang w:val="en-US"/>
-              </w:rPr>
-              <w:t>AdditionalInfo</w:t>
-            </w:r>
-            <w:proofErr w:type="spellEnd"/>
-            <w:r>
-              <w:rPr>
-                <w:sz w:val="28"/>
-                <w:szCs w:val="28"/>
-                <w:lang w:val="en-US"/>
-              </w:rPr>
-              <w:t>&gt;</w:t>
+              <w:t>AdditionalInfo&gt;</w:t>
+            </w:r>
+            <w:r>
+              <w:rPr>
+                <w:sz w:val="28"/>
+                <w:szCs w:val="28"/>
+                <w:lang w:val="en-US"/>
+              </w:rPr>
+              <w:t>}THEN{</w:t>
+            </w:r>
+            <w:r>
+              <w:rPr>
+                <w:sz w:val="28"/>
+                <w:szCs w:val="28"/>
+                <w:lang w:val="en-US"/>
+              </w:rPr>
+              <w:t>&lt;[Questions]AdditionalInfo&gt;</w:t>
+            </w:r>
+            <w:r>
+              <w:rPr>
+                <w:sz w:val="28"/>
+                <w:szCs w:val="28"/>
+                <w:lang w:val="en-US"/>
+              </w:rPr>
+              <w:t>}</w:t>
             </w:r>
           </w:p>
         </w:tc>
@@ -918,7 +911,6 @@
               </w:rPr>
               <w:t>]</w:t>
             </w:r>
-            <w:proofErr w:type="spellStart"/>
             <w:r>
               <w:rPr>
                 <w:sz w:val="28"/>
@@ -927,7 +919,6 @@
               </w:rPr>
               <w:t>AuthPerson</w:t>
             </w:r>
-            <w:proofErr w:type="spellEnd"/>
             <w:r>
               <w:rPr>
                 <w:sz w:val="28"/>
@@ -965,16 +956,7 @@
                 <w:szCs w:val="28"/>
                 <w:lang w:val="en-US"/>
               </w:rPr>
-              <w:t>. &lt;[Questions]</w:t>
-            </w:r>
-            <w:proofErr w:type="spellStart"/>
-            <w:r>
-              <w:rPr>
-                <w:sz w:val="28"/>
-                <w:szCs w:val="28"/>
-                <w:lang w:val="en-US"/>
-              </w:rPr>
-              <w:t>AuthPerson</w:t>
+              <w:t>. &lt;[Questions]AuthPerson</w:t>
             </w:r>
             <w:r>
               <w:rPr>
@@ -984,7 +966,6 @@
               </w:rPr>
               <w:t>.Phone</w:t>
             </w:r>
-            <w:proofErr w:type="spellEnd"/>
             <w:r>
               <w:rPr>
                 <w:sz w:val="28"/>
@@ -1067,29 +1048,7 @@
                 <w:szCs w:val="28"/>
                 <w:lang w:val="en-US"/>
               </w:rPr>
-              <w:t>&lt;</w:t>
-            </w:r>
-            <w:proofErr w:type="spellStart"/>
-            <w:r>
-              <w:rPr>
-                <w:b/>
-                <w:bCs/>
-                <w:sz w:val="28"/>
-                <w:szCs w:val="28"/>
-                <w:lang w:val="en-US"/>
-              </w:rPr>
-              <w:t>SignerPosition</w:t>
-            </w:r>
-            <w:proofErr w:type="spellEnd"/>
-            <w:r>
-              <w:rPr>
-                <w:b/>
-                <w:bCs/>
-                <w:sz w:val="28"/>
-                <w:szCs w:val="28"/>
-                <w:lang w:val="en-US"/>
-              </w:rPr>
-              <w:t>&gt;</w:t>
+              <w:t>&lt;SignerPosition&gt;</w:t>
             </w:r>
           </w:p>
         </w:tc>
@@ -1203,7 +1162,6 @@
                 <w:lang w:val="en-US"/>
               </w:rPr>
             </w:pPr>
-            <w:proofErr w:type="spellStart"/>
             <w:r>
               <w:rPr>
                 <w:b/>
@@ -1222,7 +1180,6 @@
               </w:rPr>
               <w:t>екретар</w:t>
             </w:r>
-            <w:proofErr w:type="spellEnd"/>
             <w:r>
               <w:rPr>
                 <w:b/>
@@ -1238,19 +1195,8 @@
                 <w:szCs w:val="28"/>
                 <w:lang w:val="en-US"/>
               </w:rPr>
-              <w:t xml:space="preserve"> </w:t>
-            </w:r>
-            <w:proofErr w:type="spellStart"/>
-            <w:r>
-              <w:rPr>
-                <w:b/>
-                <w:sz w:val="28"/>
-                <w:szCs w:val="28"/>
-                <w:lang w:val="en-US"/>
-              </w:rPr>
-              <w:t>правления</w:t>
-            </w:r>
-            <w:proofErr w:type="spellEnd"/>
+              <w:t xml:space="preserve"> правления</w:t>
+            </w:r>
           </w:p>
         </w:tc>
         <w:tc>
@@ -1325,7 +1271,7 @@
     </w:tbl>
     <w:p>
       <w:pPr>
-        <w:pStyle w:val="Heading2"/>
+        <w:pStyle w:val="2"/>
         <w:ind w:right="-180"/>
         <w:jc w:val="left"/>
         <w:rPr>
@@ -1347,8 +1293,8 @@
 </file>
 
 <file path=word/numbering.xml><?xml version="1.0" encoding="utf-8"?>
-<w:numbering xmlns:wpc="http://schemas.microsoft.com/office/word/2010/wordprocessingCanvas" xmlns:cx="http://schemas.microsoft.com/office/drawing/2014/chartex" xmlns:cx1="http://schemas.microsoft.com/office/drawing/2015/9/8/chartex" xmlns:cx2="http://schemas.microsoft.com/office/drawing/2015/10/21/chartex" xmlns:cx3="http://schemas.microsoft.com/office/drawing/2016/5/9/chartex" xmlns:cx4="http://schemas.microsoft.com/office/drawing/2016/5/10/chartex" xmlns:cx5="http://schemas.microsoft.com/office/drawing/2016/5/11/chartex" xmlns:cx6="http://schemas.microsoft.com/office/drawing/2016/5/12/chartex" xmlns:cx7="http://schemas.microsoft.com/office/drawing/2016/5/13/chartex" xmlns:cx8="http://schemas.microsoft.com/office/drawing/2016/5/14/chartex" xmlns:mc="http://schemas.openxmlformats.org/markup-compatibility/2006" xmlns:aink="http://schemas.microsoft.com/office/drawing/2016/ink" xmlns:am3d="http://schemas.microsoft.com/office/drawing/2017/model3d" xmlns:o="urn:schemas-microsoft-com:office:office" xmlns:r="http://schemas.openxmlformats.org/officeDocument/2006/relationships" xmlns:m="http://schemas.openxmlformats.org/officeDocument/2006/math" xmlns:v="urn:schemas-microsoft-com:vml" xmlns:wp14="http://schemas.microsoft.com/office/word/2010/wordprocessingDrawing" xmlns:wp="http://schemas.openxmlformats.org/drawingml/2006/wordprocessingDrawing" xmlns:w10="urn:schemas-microsoft-com:office:word" xmlns:w="http://schemas.openxmlformats.org/wordprocessingml/2006/main" xmlns:w14="http://schemas.microsoft.com/office/word/2010/wordml" xmlns:w15="http://schemas.microsoft.com/office/word/2012/wordml" xmlns:w16cid="http://schemas.microsoft.com/office/word/2016/wordml/cid" xmlns:w16se="http://schemas.microsoft.com/office/word/2015/wordml/symex" xmlns:wpg="http://schemas.microsoft.com/office/word/2010/wordprocessingGroup" xmlns:wpi="http://schemas.microsoft.com/office/word/2010/wordprocessingInk" xmlns:wne="http://schemas.microsoft.com/office/word/2006/wordml" xmlns:wps="http://schemas.microsoft.com/office/word/2010/wordprocessingShape" mc:Ignorable="w14 w15 w16se w16cid wp14">
-  <w:abstractNum w:abstractNumId="0" w15:restartNumberingAfterBreak="0">
+<w:numbering xmlns:wpc="http://schemas.microsoft.com/office/word/2010/wordprocessingCanvas" xmlns:mc="http://schemas.openxmlformats.org/markup-compatibility/2006" xmlns:o="urn:schemas-microsoft-com:office:office" xmlns:r="http://schemas.openxmlformats.org/officeDocument/2006/relationships" xmlns:m="http://schemas.openxmlformats.org/officeDocument/2006/math" xmlns:v="urn:schemas-microsoft-com:vml" xmlns:wp14="http://schemas.microsoft.com/office/word/2010/wordprocessingDrawing" xmlns:wp="http://schemas.openxmlformats.org/drawingml/2006/wordprocessingDrawing" xmlns:w10="urn:schemas-microsoft-com:office:word" xmlns:w="http://schemas.openxmlformats.org/wordprocessingml/2006/main" xmlns:w14="http://schemas.microsoft.com/office/word/2010/wordml" xmlns:wpg="http://schemas.microsoft.com/office/word/2010/wordprocessingGroup" xmlns:wpi="http://schemas.microsoft.com/office/word/2010/wordprocessingInk" xmlns:wne="http://schemas.microsoft.com/office/word/2006/wordml" xmlns:wps="http://schemas.microsoft.com/office/word/2010/wordprocessingShape" mc:Ignorable="w14 wp14">
+  <w:abstractNum w:abstractNumId="0">
     <w:nsid w:val="03660435"/>
     <w:multiLevelType w:val="hybridMultilevel"/>
     <w:tmpl w:val="6498AC92"/>
@@ -1437,7 +1383,7 @@
       </w:pPr>
     </w:lvl>
   </w:abstractNum>
-  <w:abstractNum w:abstractNumId="1" w15:restartNumberingAfterBreak="0">
+  <w:abstractNum w:abstractNumId="1">
     <w:nsid w:val="07422126"/>
     <w:multiLevelType w:val="hybridMultilevel"/>
     <w:tmpl w:val="BBCAE100"/>
@@ -1550,7 +1496,7 @@
       </w:rPr>
     </w:lvl>
   </w:abstractNum>
-  <w:abstractNum w:abstractNumId="2" w15:restartNumberingAfterBreak="0">
+  <w:abstractNum w:abstractNumId="2">
     <w:nsid w:val="0D2500BC"/>
     <w:multiLevelType w:val="hybridMultilevel"/>
     <w:tmpl w:val="80EC71A8"/>
@@ -1639,7 +1585,7 @@
       </w:pPr>
     </w:lvl>
   </w:abstractNum>
-  <w:abstractNum w:abstractNumId="3" w15:restartNumberingAfterBreak="0">
+  <w:abstractNum w:abstractNumId="3">
     <w:nsid w:val="12DB0649"/>
     <w:multiLevelType w:val="hybridMultilevel"/>
     <w:tmpl w:val="53C2AEBC"/>
@@ -1728,7 +1674,7 @@
       </w:pPr>
     </w:lvl>
   </w:abstractNum>
-  <w:abstractNum w:abstractNumId="4" w15:restartNumberingAfterBreak="0">
+  <w:abstractNum w:abstractNumId="4">
     <w:nsid w:val="1FD903AB"/>
     <w:multiLevelType w:val="hybridMultilevel"/>
     <w:tmpl w:val="F236B11C"/>
@@ -1841,7 +1787,7 @@
       </w:rPr>
     </w:lvl>
   </w:abstractNum>
-  <w:abstractNum w:abstractNumId="5" w15:restartNumberingAfterBreak="0">
+  <w:abstractNum w:abstractNumId="5">
     <w:nsid w:val="2DF67E76"/>
     <w:multiLevelType w:val="hybridMultilevel"/>
     <w:tmpl w:val="A83C7C86"/>
@@ -1954,7 +1900,7 @@
       </w:rPr>
     </w:lvl>
   </w:abstractNum>
-  <w:abstractNum w:abstractNumId="6" w15:restartNumberingAfterBreak="0">
+  <w:abstractNum w:abstractNumId="6">
     <w:nsid w:val="309177A3"/>
     <w:multiLevelType w:val="hybridMultilevel"/>
     <w:tmpl w:val="3186505E"/>
@@ -2043,7 +1989,7 @@
       </w:pPr>
     </w:lvl>
   </w:abstractNum>
-  <w:abstractNum w:abstractNumId="7" w15:restartNumberingAfterBreak="0">
+  <w:abstractNum w:abstractNumId="7">
     <w:nsid w:val="376F4FC3"/>
     <w:multiLevelType w:val="hybridMultilevel"/>
     <w:tmpl w:val="859298CA"/>
@@ -2156,7 +2102,7 @@
       </w:rPr>
     </w:lvl>
   </w:abstractNum>
-  <w:abstractNum w:abstractNumId="8" w15:restartNumberingAfterBreak="0">
+  <w:abstractNum w:abstractNumId="8">
     <w:nsid w:val="399A7DAD"/>
     <w:multiLevelType w:val="hybridMultilevel"/>
     <w:tmpl w:val="5986D932"/>
@@ -2242,7 +2188,7 @@
       </w:pPr>
     </w:lvl>
   </w:abstractNum>
-  <w:abstractNum w:abstractNumId="9" w15:restartNumberingAfterBreak="0">
+  <w:abstractNum w:abstractNumId="9">
     <w:nsid w:val="3B7B2647"/>
     <w:multiLevelType w:val="hybridMultilevel"/>
     <w:tmpl w:val="78F84BD0"/>
@@ -2328,7 +2274,7 @@
       </w:pPr>
     </w:lvl>
   </w:abstractNum>
-  <w:abstractNum w:abstractNumId="10" w15:restartNumberingAfterBreak="0">
+  <w:abstractNum w:abstractNumId="10">
     <w:nsid w:val="42311D62"/>
     <w:multiLevelType w:val="hybridMultilevel"/>
     <w:tmpl w:val="D382B824"/>
@@ -2417,7 +2363,7 @@
       </w:pPr>
     </w:lvl>
   </w:abstractNum>
-  <w:abstractNum w:abstractNumId="11" w15:restartNumberingAfterBreak="0">
+  <w:abstractNum w:abstractNumId="11">
     <w:nsid w:val="492F5584"/>
     <w:multiLevelType w:val="hybridMultilevel"/>
     <w:tmpl w:val="2920F67C"/>
@@ -2503,7 +2449,7 @@
       </w:pPr>
     </w:lvl>
   </w:abstractNum>
-  <w:abstractNum w:abstractNumId="12" w15:restartNumberingAfterBreak="0">
+  <w:abstractNum w:abstractNumId="12">
     <w:nsid w:val="498F2A31"/>
     <w:multiLevelType w:val="hybridMultilevel"/>
     <w:tmpl w:val="5986D932"/>
@@ -2589,7 +2535,7 @@
       </w:pPr>
     </w:lvl>
   </w:abstractNum>
-  <w:abstractNum w:abstractNumId="13" w15:restartNumberingAfterBreak="0">
+  <w:abstractNum w:abstractNumId="13">
     <w:nsid w:val="55FB467E"/>
     <w:multiLevelType w:val="hybridMultilevel"/>
     <w:tmpl w:val="24E27678"/>
@@ -2678,7 +2624,7 @@
       </w:pPr>
     </w:lvl>
   </w:abstractNum>
-  <w:abstractNum w:abstractNumId="14" w15:restartNumberingAfterBreak="0">
+  <w:abstractNum w:abstractNumId="14">
     <w:nsid w:val="747634EE"/>
     <w:multiLevelType w:val="hybridMultilevel"/>
     <w:tmpl w:val="B778EF9C"/>
@@ -2791,7 +2737,7 @@
       </w:rPr>
     </w:lvl>
   </w:abstractNum>
-  <w:abstractNum w:abstractNumId="15" w15:restartNumberingAfterBreak="0">
+  <w:abstractNum w:abstractNumId="15">
     <w:nsid w:val="74C34100"/>
     <w:multiLevelType w:val="hybridMultilevel"/>
     <w:tmpl w:val="FE768688"/>
@@ -2880,7 +2826,7 @@
       </w:pPr>
     </w:lvl>
   </w:abstractNum>
-  <w:abstractNum w:abstractNumId="16" w15:restartNumberingAfterBreak="0">
+  <w:abstractNum w:abstractNumId="16">
     <w:nsid w:val="7BA4252E"/>
     <w:multiLevelType w:val="hybridMultilevel"/>
     <w:tmpl w:val="5986D932"/>
@@ -3081,7 +3027,7 @@
 </file>
 
 <file path=word/styles.xml><?xml version="1.0" encoding="utf-8"?>
-<w:styles xmlns:mc="http://schemas.openxmlformats.org/markup-compatibility/2006" xmlns:r="http://schemas.openxmlformats.org/officeDocument/2006/relationships" xmlns:w="http://schemas.openxmlformats.org/wordprocessingml/2006/main" xmlns:w14="http://schemas.microsoft.com/office/word/2010/wordml" xmlns:w15="http://schemas.microsoft.com/office/word/2012/wordml" xmlns:w16cid="http://schemas.microsoft.com/office/word/2016/wordml/cid" xmlns:w16se="http://schemas.microsoft.com/office/word/2015/wordml/symex" mc:Ignorable="w14 w15 w16se w16cid">
+<w:styles xmlns:mc="http://schemas.openxmlformats.org/markup-compatibility/2006" xmlns:r="http://schemas.openxmlformats.org/officeDocument/2006/relationships" xmlns:w="http://schemas.openxmlformats.org/wordprocessingml/2006/main" xmlns:w14="http://schemas.microsoft.com/office/word/2010/wordml" mc:Ignorable="w14">
   <w:docDefaults>
     <w:rPrDefault>
       <w:rPr>
@@ -3091,375 +3037,147 @@
     </w:rPrDefault>
     <w:pPrDefault/>
   </w:docDefaults>
-  <w:latentStyles w:defLockedState="0" w:defUIPriority="0" w:defSemiHidden="0" w:defUnhideWhenUsed="0" w:defQFormat="0" w:count="377">
-    <w:lsdException w:name="Normal" w:qFormat="1"/>
-    <w:lsdException w:name="heading 1" w:qFormat="1"/>
-    <w:lsdException w:name="heading 2" w:semiHidden="1" w:unhideWhenUsed="1" w:qFormat="1"/>
-    <w:lsdException w:name="heading 3" w:semiHidden="1" w:unhideWhenUsed="1" w:qFormat="1"/>
-    <w:lsdException w:name="heading 4" w:semiHidden="1" w:unhideWhenUsed="1" w:qFormat="1"/>
-    <w:lsdException w:name="heading 5" w:semiHidden="1" w:unhideWhenUsed="1" w:qFormat="1"/>
-    <w:lsdException w:name="heading 6" w:semiHidden="1" w:unhideWhenUsed="1" w:qFormat="1"/>
-    <w:lsdException w:name="heading 7" w:semiHidden="1" w:unhideWhenUsed="1" w:qFormat="1"/>
-    <w:lsdException w:name="heading 8" w:semiHidden="1" w:unhideWhenUsed="1" w:qFormat="1"/>
-    <w:lsdException w:name="heading 9" w:semiHidden="1" w:unhideWhenUsed="1" w:qFormat="1"/>
-    <w:lsdException w:name="index 1" w:semiHidden="1" w:unhideWhenUsed="1"/>
-    <w:lsdException w:name="index 2" w:semiHidden="1" w:unhideWhenUsed="1"/>
-    <w:lsdException w:name="index 3" w:semiHidden="1" w:unhideWhenUsed="1"/>
-    <w:lsdException w:name="index 4" w:semiHidden="1" w:unhideWhenUsed="1"/>
-    <w:lsdException w:name="index 5" w:semiHidden="1" w:unhideWhenUsed="1"/>
-    <w:lsdException w:name="index 6" w:semiHidden="1" w:unhideWhenUsed="1"/>
-    <w:lsdException w:name="index 7" w:semiHidden="1" w:unhideWhenUsed="1"/>
-    <w:lsdException w:name="index 8" w:semiHidden="1" w:unhideWhenUsed="1"/>
-    <w:lsdException w:name="index 9" w:semiHidden="1" w:unhideWhenUsed="1"/>
-    <w:lsdException w:name="toc 1" w:semiHidden="1" w:unhideWhenUsed="1"/>
-    <w:lsdException w:name="toc 2" w:semiHidden="1" w:unhideWhenUsed="1"/>
-    <w:lsdException w:name="toc 3" w:semiHidden="1" w:unhideWhenUsed="1"/>
-    <w:lsdException w:name="toc 4" w:semiHidden="1" w:unhideWhenUsed="1"/>
-    <w:lsdException w:name="toc 5" w:semiHidden="1" w:unhideWhenUsed="1"/>
-    <w:lsdException w:name="toc 6" w:semiHidden="1" w:unhideWhenUsed="1"/>
-    <w:lsdException w:name="toc 7" w:semiHidden="1" w:unhideWhenUsed="1"/>
-    <w:lsdException w:name="toc 8" w:semiHidden="1" w:unhideWhenUsed="1"/>
-    <w:lsdException w:name="toc 9" w:semiHidden="1" w:unhideWhenUsed="1"/>
-    <w:lsdException w:name="Normal Indent" w:semiHidden="1" w:unhideWhenUsed="1"/>
-    <w:lsdException w:name="footnote text" w:semiHidden="1" w:unhideWhenUsed="1"/>
-    <w:lsdException w:name="annotation text" w:semiHidden="1" w:unhideWhenUsed="1"/>
-    <w:lsdException w:name="header" w:semiHidden="1" w:unhideWhenUsed="1"/>
-    <w:lsdException w:name="footer" w:semiHidden="1" w:unhideWhenUsed="1"/>
-    <w:lsdException w:name="index heading" w:semiHidden="1" w:unhideWhenUsed="1"/>
-    <w:lsdException w:name="caption" w:semiHidden="1" w:unhideWhenUsed="1" w:qFormat="1"/>
-    <w:lsdException w:name="table of figures" w:semiHidden="1" w:unhideWhenUsed="1"/>
-    <w:lsdException w:name="envelope address" w:semiHidden="1" w:unhideWhenUsed="1"/>
-    <w:lsdException w:name="envelope return" w:semiHidden="1" w:unhideWhenUsed="1"/>
-    <w:lsdException w:name="footnote reference" w:semiHidden="1" w:unhideWhenUsed="1"/>
-    <w:lsdException w:name="annotation reference" w:semiHidden="1" w:unhideWhenUsed="1"/>
-    <w:lsdException w:name="line number" w:semiHidden="1" w:unhideWhenUsed="1"/>
-    <w:lsdException w:name="page number" w:semiHidden="1" w:unhideWhenUsed="1"/>
-    <w:lsdException w:name="endnote reference" w:semiHidden="1" w:unhideWhenUsed="1"/>
-    <w:lsdException w:name="endnote text" w:semiHidden="1" w:unhideWhenUsed="1"/>
-    <w:lsdException w:name="macro" w:semiHidden="1" w:unhideWhenUsed="1"/>
-    <w:lsdException w:name="toa heading" w:semiHidden="1" w:unhideWhenUsed="1"/>
-    <w:lsdException w:name="List Number" w:semiHidden="1" w:unhideWhenUsed="1"/>
-    <w:lsdException w:name="List 2" w:semiHidden="1" w:unhideWhenUsed="1"/>
-    <w:lsdException w:name="List 3" w:semiHidden="1" w:unhideWhenUsed="1"/>
-    <w:lsdException w:name="List 4" w:semiHidden="1" w:unhideWhenUsed="1"/>
-    <w:lsdException w:name="List 5" w:semiHidden="1" w:unhideWhenUsed="1"/>
-    <w:lsdException w:name="List Bullet 2" w:semiHidden="1" w:unhideWhenUsed="1"/>
-    <w:lsdException w:name="List Bullet 3" w:semiHidden="1" w:unhideWhenUsed="1"/>
-    <w:lsdException w:name="List Bullet 4" w:semiHidden="1" w:unhideWhenUsed="1"/>
-    <w:lsdException w:name="List Bullet 5" w:semiHidden="1" w:unhideWhenUsed="1"/>
-    <w:lsdException w:name="List Number 2" w:semiHidden="1" w:unhideWhenUsed="1"/>
-    <w:lsdException w:name="List Number 3" w:semiHidden="1" w:unhideWhenUsed="1"/>
-    <w:lsdException w:name="List Number 4" w:semiHidden="1" w:unhideWhenUsed="1"/>
-    <w:lsdException w:name="List Number 5" w:semiHidden="1" w:unhideWhenUsed="1"/>
-    <w:lsdException w:name="Title" w:qFormat="1"/>
-    <w:lsdException w:name="Closing" w:semiHidden="1" w:unhideWhenUsed="1"/>
-    <w:lsdException w:name="Signature" w:semiHidden="1" w:unhideWhenUsed="1"/>
-    <w:lsdException w:name="Default Paragraph Font" w:semiHidden="1" w:unhideWhenUsed="1"/>
-    <w:lsdException w:name="Body Text" w:semiHidden="1" w:unhideWhenUsed="1"/>
-    <w:lsdException w:name="Body Text Indent" w:semiHidden="1" w:unhideWhenUsed="1"/>
-    <w:lsdException w:name="List Continue" w:semiHidden="1" w:unhideWhenUsed="1"/>
-    <w:lsdException w:name="Message Header" w:semiHidden="1" w:unhideWhenUsed="1"/>
-    <w:lsdException w:name="Subtitle" w:qFormat="1"/>
-    <w:lsdException w:name="Salutation" w:semiHidden="1" w:unhideWhenUsed="1"/>
-    <w:lsdException w:name="Date" w:semiHidden="1" w:unhideWhenUsed="1"/>
-    <w:lsdException w:name="Body Text First Indent" w:semiHidden="1" w:unhideWhenUsed="1"/>
-    <w:lsdException w:name="Body Text First Indent 2" w:semiHidden="1" w:unhideWhenUsed="1"/>
-    <w:lsdException w:name="Note Heading" w:semiHidden="1" w:unhideWhenUsed="1"/>
-    <w:lsdException w:name="Body Text 2" w:semiHidden="1" w:unhideWhenUsed="1"/>
-    <w:lsdException w:name="Body Text 3" w:semiHidden="1" w:unhideWhenUsed="1"/>
-    <w:lsdException w:name="Body Text Indent 2" w:semiHidden="1" w:unhideWhenUsed="1"/>
-    <w:lsdException w:name="Body Text Indent 3" w:semiHidden="1" w:unhideWhenUsed="1"/>
-    <w:lsdException w:name="Block Text" w:semiHidden="1" w:unhideWhenUsed="1"/>
-    <w:lsdException w:name="Hyperlink" w:semiHidden="1" w:unhideWhenUsed="1"/>
-    <w:lsdException w:name="FollowedHyperlink" w:semiHidden="1" w:unhideWhenUsed="1"/>
-    <w:lsdException w:name="Strong" w:qFormat="1"/>
-    <w:lsdException w:name="Emphasis" w:qFormat="1"/>
-    <w:lsdException w:name="Document Map" w:semiHidden="1" w:unhideWhenUsed="1"/>
-    <w:lsdException w:name="Plain Text" w:semiHidden="1" w:unhideWhenUsed="1"/>
-    <w:lsdException w:name="E-mail Signature" w:semiHidden="1" w:unhideWhenUsed="1"/>
-    <w:lsdException w:name="HTML Top of Form" w:semiHidden="1" w:unhideWhenUsed="1"/>
-    <w:lsdException w:name="HTML Bottom of Form" w:semiHidden="1" w:unhideWhenUsed="1"/>
-    <w:lsdException w:name="Normal (Web)" w:semiHidden="1" w:uiPriority="99" w:unhideWhenUsed="1"/>
-    <w:lsdException w:name="HTML Acronym" w:semiHidden="1" w:unhideWhenUsed="1"/>
-    <w:lsdException w:name="HTML Address" w:semiHidden="1" w:unhideWhenUsed="1"/>
-    <w:lsdException w:name="HTML Cite" w:semiHidden="1" w:unhideWhenUsed="1"/>
-    <w:lsdException w:name="HTML Code" w:semiHidden="1" w:unhideWhenUsed="1"/>
-    <w:lsdException w:name="HTML Definition" w:semiHidden="1" w:unhideWhenUsed="1"/>
-    <w:lsdException w:name="HTML Keyboard" w:semiHidden="1" w:unhideWhenUsed="1"/>
-    <w:lsdException w:name="HTML Preformatted" w:semiHidden="1" w:unhideWhenUsed="1"/>
-    <w:lsdException w:name="HTML Sample" w:semiHidden="1" w:unhideWhenUsed="1"/>
-    <w:lsdException w:name="HTML Typewriter" w:semiHidden="1" w:unhideWhenUsed="1"/>
-    <w:lsdException w:name="HTML Variable" w:semiHidden="1" w:unhideWhenUsed="1"/>
-    <w:lsdException w:name="annotation subject" w:semiHidden="1" w:unhideWhenUsed="1"/>
-    <w:lsdException w:name="No List" w:semiHidden="1" w:unhideWhenUsed="1"/>
-    <w:lsdException w:name="Outline List 1" w:semiHidden="1" w:unhideWhenUsed="1"/>
-    <w:lsdException w:name="Outline List 2" w:semiHidden="1" w:unhideWhenUsed="1"/>
-    <w:lsdException w:name="Outline List 3" w:semiHidden="1" w:unhideWhenUsed="1"/>
-    <w:lsdException w:name="Table Simple 1" w:semiHidden="1" w:unhideWhenUsed="1"/>
-    <w:lsdException w:name="Table Simple 2" w:semiHidden="1" w:unhideWhenUsed="1"/>
-    <w:lsdException w:name="Table Simple 3" w:semiHidden="1" w:unhideWhenUsed="1"/>
-    <w:lsdException w:name="Table Classic 1" w:semiHidden="1" w:unhideWhenUsed="1"/>
-    <w:lsdException w:name="Table Classic 2" w:semiHidden="1" w:unhideWhenUsed="1"/>
-    <w:lsdException w:name="Table Classic 3" w:semiHidden="1" w:unhideWhenUsed="1"/>
-    <w:lsdException w:name="Table Classic 4" w:semiHidden="1" w:unhideWhenUsed="1"/>
-    <w:lsdException w:name="Table Colorful 1" w:semiHidden="1" w:unhideWhenUsed="1"/>
-    <w:lsdException w:name="Table Colorful 2" w:semiHidden="1" w:unhideWhenUsed="1"/>
-    <w:lsdException w:name="Table Colorful 3" w:semiHidden="1" w:unhideWhenUsed="1"/>
-    <w:lsdException w:name="Table Columns 1" w:semiHidden="1" w:unhideWhenUsed="1"/>
-    <w:lsdException w:name="Table Columns 2" w:semiHidden="1" w:unhideWhenUsed="1"/>
-    <w:lsdException w:name="Table Columns 3" w:semiHidden="1" w:unhideWhenUsed="1"/>
-    <w:lsdException w:name="Table Columns 4" w:semiHidden="1" w:unhideWhenUsed="1"/>
-    <w:lsdException w:name="Table Columns 5" w:semiHidden="1" w:unhideWhenUsed="1"/>
-    <w:lsdException w:name="Table Grid 1" w:semiHidden="1" w:unhideWhenUsed="1"/>
-    <w:lsdException w:name="Table Grid 2" w:semiHidden="1" w:unhideWhenUsed="1"/>
-    <w:lsdException w:name="Table Grid 3" w:semiHidden="1" w:unhideWhenUsed="1"/>
-    <w:lsdException w:name="Table Grid 4" w:semiHidden="1" w:unhideWhenUsed="1"/>
-    <w:lsdException w:name="Table Grid 5" w:semiHidden="1" w:unhideWhenUsed="1"/>
-    <w:lsdException w:name="Table Grid 6" w:semiHidden="1" w:unhideWhenUsed="1"/>
-    <w:lsdException w:name="Table Grid 7" w:semiHidden="1" w:unhideWhenUsed="1"/>
-    <w:lsdException w:name="Table Grid 8" w:semiHidden="1" w:unhideWhenUsed="1"/>
-    <w:lsdException w:name="Table List 1" w:semiHidden="1" w:unhideWhenUsed="1"/>
-    <w:lsdException w:name="Table List 2" w:semiHidden="1" w:unhideWhenUsed="1"/>
-    <w:lsdException w:name="Table List 3" w:semiHidden="1" w:unhideWhenUsed="1"/>
-    <w:lsdException w:name="Table List 4" w:semiHidden="1" w:unhideWhenUsed="1"/>
-    <w:lsdException w:name="Table List 5" w:semiHidden="1" w:unhideWhenUsed="1"/>
-    <w:lsdException w:name="Table List 6" w:semiHidden="1" w:unhideWhenUsed="1"/>
-    <w:lsdException w:name="Table List 7" w:semiHidden="1" w:unhideWhenUsed="1"/>
-    <w:lsdException w:name="Table List 8" w:semiHidden="1" w:unhideWhenUsed="1"/>
-    <w:lsdException w:name="Table 3D effects 1" w:semiHidden="1" w:unhideWhenUsed="1"/>
-    <w:lsdException w:name="Table 3D effects 2" w:semiHidden="1" w:unhideWhenUsed="1"/>
-    <w:lsdException w:name="Table 3D effects 3" w:semiHidden="1" w:unhideWhenUsed="1"/>
-    <w:lsdException w:name="Table Contemporary" w:semiHidden="1" w:unhideWhenUsed="1"/>
-    <w:lsdException w:name="Table Elegant" w:semiHidden="1" w:unhideWhenUsed="1"/>
-    <w:lsdException w:name="Table Professional" w:semiHidden="1" w:unhideWhenUsed="1"/>
-    <w:lsdException w:name="Table Subtle 1" w:semiHidden="1" w:unhideWhenUsed="1"/>
-    <w:lsdException w:name="Table Subtle 2" w:semiHidden="1" w:unhideWhenUsed="1"/>
-    <w:lsdException w:name="Table Web 1" w:semiHidden="1" w:unhideWhenUsed="1"/>
-    <w:lsdException w:name="Table Web 2" w:semiHidden="1" w:unhideWhenUsed="1"/>
-    <w:lsdException w:name="Balloon Text" w:semiHidden="1" w:unhideWhenUsed="1"/>
-    <w:lsdException w:name="Placeholder Text" w:semiHidden="1" w:uiPriority="99"/>
-    <w:lsdException w:name="No Spacing" w:uiPriority="1" w:qFormat="1"/>
-    <w:lsdException w:name="Light Shading" w:uiPriority="60"/>
-    <w:lsdException w:name="Light List" w:uiPriority="61"/>
-    <w:lsdException w:name="Light Grid" w:uiPriority="62"/>
-    <w:lsdException w:name="Medium Shading 1" w:uiPriority="63"/>
-    <w:lsdException w:name="Medium Shading 2" w:uiPriority="64"/>
-    <w:lsdException w:name="Medium List 1" w:uiPriority="65"/>
-    <w:lsdException w:name="Medium List 2" w:uiPriority="66"/>
-    <w:lsdException w:name="Medium Grid 1" w:uiPriority="67"/>
-    <w:lsdException w:name="Medium Grid 2" w:uiPriority="68"/>
-    <w:lsdException w:name="Medium Grid 3" w:uiPriority="69"/>
-    <w:lsdException w:name="Dark List" w:uiPriority="70"/>
-    <w:lsdException w:name="Colorful Shading" w:uiPriority="71"/>
-    <w:lsdException w:name="Colorful List" w:uiPriority="72"/>
-    <w:lsdException w:name="Colorful Grid" w:uiPriority="73"/>
-    <w:lsdException w:name="Light Shading Accent 1" w:uiPriority="60"/>
-    <w:lsdException w:name="Light List Accent 1" w:uiPriority="61"/>
-    <w:lsdException w:name="Light Grid Accent 1" w:uiPriority="62"/>
-    <w:lsdException w:name="Medium Shading 1 Accent 1" w:uiPriority="63"/>
-    <w:lsdException w:name="Medium Shading 2 Accent 1" w:uiPriority="64"/>
-    <w:lsdException w:name="Medium List 1 Accent 1" w:uiPriority="65"/>
-    <w:lsdException w:name="Revision" w:semiHidden="1" w:uiPriority="99"/>
-    <w:lsdException w:name="List Paragraph" w:uiPriority="34" w:qFormat="1"/>
-    <w:lsdException w:name="Quote" w:uiPriority="29" w:qFormat="1"/>
-    <w:lsdException w:name="Intense Quote" w:uiPriority="30" w:qFormat="1"/>
-    <w:lsdException w:name="Medium List 2 Accent 1" w:uiPriority="66"/>
-    <w:lsdException w:name="Medium Grid 1 Accent 1" w:uiPriority="67"/>
-    <w:lsdException w:name="Medium Grid 2 Accent 1" w:uiPriority="68"/>
-    <w:lsdException w:name="Medium Grid 3 Accent 1" w:uiPriority="69"/>
-    <w:lsdException w:name="Dark List Accent 1" w:uiPriority="70"/>
-    <w:lsdException w:name="Colorful Shading Accent 1" w:uiPriority="71"/>
-    <w:lsdException w:name="Colorful List Accent 1" w:uiPriority="72"/>
-    <w:lsdException w:name="Colorful Grid Accent 1" w:uiPriority="73"/>
-    <w:lsdException w:name="Light Shading Accent 2" w:uiPriority="60"/>
-    <w:lsdException w:name="Light List Accent 2" w:uiPriority="61"/>
-    <w:lsdException w:name="Light Grid Accent 2" w:uiPriority="62"/>
-    <w:lsdException w:name="Medium Shading 1 Accent 2" w:uiPriority="63"/>
-    <w:lsdException w:name="Medium Shading 2 Accent 2" w:uiPriority="64"/>
-    <w:lsdException w:name="Medium List 1 Accent 2" w:uiPriority="65"/>
-    <w:lsdException w:name="Medium List 2 Accent 2" w:uiPriority="66"/>
-    <w:lsdException w:name="Medium Grid 1 Accent 2" w:uiPriority="67"/>
-    <w:lsdException w:name="Medium Grid 2 Accent 2" w:uiPriority="68"/>
-    <w:lsdException w:name="Medium Grid 3 Accent 2" w:uiPriority="69"/>
-    <w:lsdException w:name="Dark List Accent 2" w:uiPriority="70"/>
-    <w:lsdException w:name="Colorful Shading Accent 2" w:uiPriority="71"/>
-    <w:lsdException w:name="Colorful List Accent 2" w:uiPriority="72"/>
-    <w:lsdException w:name="Colorful Grid Accent 2" w:uiPriority="73"/>
-    <w:lsdException w:name="Light Shading Accent 3" w:uiPriority="60"/>
-    <w:lsdException w:name="Light List Accent 3" w:uiPriority="61"/>
-    <w:lsdException w:name="Light Grid Accent 3" w:uiPriority="62"/>
-    <w:lsdException w:name="Medium Shading 1 Accent 3" w:uiPriority="63"/>
-    <w:lsdException w:name="Medium Shading 2 Accent 3" w:uiPriority="64"/>
-    <w:lsdException w:name="Medium List 1 Accent 3" w:uiPriority="65"/>
-    <w:lsdException w:name="Medium List 2 Accent 3" w:uiPriority="66"/>
-    <w:lsdException w:name="Medium Grid 1 Accent 3" w:uiPriority="67"/>
-    <w:lsdException w:name="Medium Grid 2 Accent 3" w:uiPriority="68"/>
-    <w:lsdException w:name="Medium Grid 3 Accent 3" w:uiPriority="69"/>
-    <w:lsdException w:name="Dark List Accent 3" w:uiPriority="70"/>
-    <w:lsdException w:name="Colorful Shading Accent 3" w:uiPriority="71"/>
-    <w:lsdException w:name="Colorful List Accent 3" w:uiPriority="72"/>
-    <w:lsdException w:name="Colorful Grid Accent 3" w:uiPriority="73"/>
-    <w:lsdException w:name="Light Shading Accent 4" w:uiPriority="60"/>
-    <w:lsdException w:name="Light List Accent 4" w:uiPriority="61"/>
-    <w:lsdException w:name="Light Grid Accent 4" w:uiPriority="62"/>
-    <w:lsdException w:name="Medium Shading 1 Accent 4" w:uiPriority="63"/>
-    <w:lsdException w:name="Medium Shading 2 Accent 4" w:uiPriority="64"/>
-    <w:lsdException w:name="Medium List 1 Accent 4" w:uiPriority="65"/>
-    <w:lsdException w:name="Medium List 2 Accent 4" w:uiPriority="66"/>
-    <w:lsdException w:name="Medium Grid 1 Accent 4" w:uiPriority="67"/>
-    <w:lsdException w:name="Medium Grid 2 Accent 4" w:uiPriority="68"/>
-    <w:lsdException w:name="Medium Grid 3 Accent 4" w:uiPriority="69"/>
-    <w:lsdException w:name="Dark List Accent 4" w:uiPriority="70"/>
-    <w:lsdException w:name="Colorful Shading Accent 4" w:uiPriority="71"/>
-    <w:lsdException w:name="Colorful List Accent 4" w:uiPriority="72"/>
-    <w:lsdException w:name="Colorful Grid Accent 4" w:uiPriority="73"/>
-    <w:lsdException w:name="Light Shading Accent 5" w:uiPriority="60"/>
-    <w:lsdException w:name="Light List Accent 5" w:uiPriority="61"/>
-    <w:lsdException w:name="Light Grid Accent 5" w:uiPriority="62"/>
-    <w:lsdException w:name="Medium Shading 1 Accent 5" w:uiPriority="63"/>
-    <w:lsdException w:name="Medium Shading 2 Accent 5" w:uiPriority="64"/>
-    <w:lsdException w:name="Medium List 1 Accent 5" w:uiPriority="65"/>
-    <w:lsdException w:name="Medium List 2 Accent 5" w:uiPriority="66"/>
-    <w:lsdException w:name="Medium Grid 1 Accent 5" w:uiPriority="67"/>
-    <w:lsdException w:name="Medium Grid 2 Accent 5" w:uiPriority="68"/>
-    <w:lsdException w:name="Medium Grid 3 Accent 5" w:uiPriority="69"/>
-    <w:lsdException w:name="Dark List Accent 5" w:uiPriority="70"/>
-    <w:lsdException w:name="Colorful Shading Accent 5" w:uiPriority="71"/>
-    <w:lsdException w:name="Colorful List Accent 5" w:uiPriority="72"/>
-    <w:lsdException w:name="Colorful Grid Accent 5" w:uiPriority="73"/>
-    <w:lsdException w:name="Light Shading Accent 6" w:uiPriority="60"/>
-    <w:lsdException w:name="Light List Accent 6" w:uiPriority="61"/>
-    <w:lsdException w:name="Light Grid Accent 6" w:uiPriority="62"/>
-    <w:lsdException w:name="Medium Shading 1 Accent 6" w:uiPriority="63"/>
-    <w:lsdException w:name="Medium Shading 2 Accent 6" w:uiPriority="64"/>
-    <w:lsdException w:name="Medium List 1 Accent 6" w:uiPriority="65"/>
-    <w:lsdException w:name="Medium List 2 Accent 6" w:uiPriority="66"/>
-    <w:lsdException w:name="Medium Grid 1 Accent 6" w:uiPriority="67"/>
-    <w:lsdException w:name="Medium Grid 2 Accent 6" w:uiPriority="68"/>
-    <w:lsdException w:name="Medium Grid 3 Accent 6" w:uiPriority="69"/>
-    <w:lsdException w:name="Dark List Accent 6" w:uiPriority="70"/>
-    <w:lsdException w:name="Colorful Shading Accent 6" w:uiPriority="71"/>
-    <w:lsdException w:name="Colorful List Accent 6" w:uiPriority="72"/>
-    <w:lsdException w:name="Colorful Grid Accent 6" w:uiPriority="73"/>
-    <w:lsdException w:name="Subtle Emphasis" w:uiPriority="19" w:qFormat="1"/>
-    <w:lsdException w:name="Intense Emphasis" w:uiPriority="21" w:qFormat="1"/>
-    <w:lsdException w:name="Subtle Reference" w:uiPriority="31" w:qFormat="1"/>
-    <w:lsdException w:name="Intense Reference" w:uiPriority="32" w:qFormat="1"/>
-    <w:lsdException w:name="Book Title" w:uiPriority="33" w:qFormat="1"/>
-    <w:lsdException w:name="Bibliography" w:semiHidden="1" w:uiPriority="37" w:unhideWhenUsed="1"/>
-    <w:lsdException w:name="TOC Heading" w:semiHidden="1" w:uiPriority="39" w:unhideWhenUsed="1" w:qFormat="1"/>
-    <w:lsdException w:name="Plain Table 1" w:uiPriority="41"/>
-    <w:lsdException w:name="Plain Table 2" w:uiPriority="42"/>
-    <w:lsdException w:name="Plain Table 3" w:uiPriority="43"/>
-    <w:lsdException w:name="Plain Table 4" w:uiPriority="44"/>
-    <w:lsdException w:name="Plain Table 5" w:uiPriority="45"/>
-    <w:lsdException w:name="Grid Table Light" w:uiPriority="40"/>
-    <w:lsdException w:name="Grid Table 1 Light" w:uiPriority="46"/>
-    <w:lsdException w:name="Grid Table 2" w:uiPriority="47"/>
-    <w:lsdException w:name="Grid Table 3" w:uiPriority="48"/>
-    <w:lsdException w:name="Grid Table 4" w:uiPriority="49"/>
-    <w:lsdException w:name="Grid Table 5 Dark" w:uiPriority="50"/>
-    <w:lsdException w:name="Grid Table 6 Colorful" w:uiPriority="51"/>
-    <w:lsdException w:name="Grid Table 7 Colorful" w:uiPriority="52"/>
-    <w:lsdException w:name="Grid Table 1 Light Accent 1" w:uiPriority="46"/>
-    <w:lsdException w:name="Grid Table 2 Accent 1" w:uiPriority="47"/>
-    <w:lsdException w:name="Grid Table 3 Accent 1" w:uiPriority="48"/>
-    <w:lsdException w:name="Grid Table 4 Accent 1" w:uiPriority="49"/>
-    <w:lsdException w:name="Grid Table 5 Dark Accent 1" w:uiPriority="50"/>
-    <w:lsdException w:name="Grid Table 6 Colorful Accent 1" w:uiPriority="51"/>
-    <w:lsdException w:name="Grid Table 7 Colorful Accent 1" w:uiPriority="52"/>
-    <w:lsdException w:name="Grid Table 1 Light Accent 2" w:uiPriority="46"/>
-    <w:lsdException w:name="Grid Table 2 Accent 2" w:uiPriority="47"/>
-    <w:lsdException w:name="Grid Table 3 Accent 2" w:uiPriority="48"/>
-    <w:lsdException w:name="Grid Table 4 Accent 2" w:uiPriority="49"/>
-    <w:lsdException w:name="Grid Table 5 Dark Accent 2" w:uiPriority="50"/>
-    <w:lsdException w:name="Grid Table 6 Colorful Accent 2" w:uiPriority="51"/>
-    <w:lsdException w:name="Grid Table 7 Colorful Accent 2" w:uiPriority="52"/>
-    <w:lsdException w:name="Grid Table 1 Light Accent 3" w:uiPriority="46"/>
-    <w:lsdException w:name="Grid Table 2 Accent 3" w:uiPriority="47"/>
-    <w:lsdException w:name="Grid Table 3 Accent 3" w:uiPriority="48"/>
-    <w:lsdException w:name="Grid Table 4 Accent 3" w:uiPriority="49"/>
-    <w:lsdException w:name="Grid Table 5 Dark Accent 3" w:uiPriority="50"/>
-    <w:lsdException w:name="Grid Table 6 Colorful Accent 3" w:uiPriority="51"/>
-    <w:lsdException w:name="Grid Table 7 Colorful Accent 3" w:uiPriority="52"/>
-    <w:lsdException w:name="Grid Table 1 Light Accent 4" w:uiPriority="46"/>
-    <w:lsdException w:name="Grid Table 2 Accent 4" w:uiPriority="47"/>
-    <w:lsdException w:name="Grid Table 3 Accent 4" w:uiPriority="48"/>
-    <w:lsdException w:name="Grid Table 4 Accent 4" w:uiPriority="49"/>
-    <w:lsdException w:name="Grid Table 5 Dark Accent 4" w:uiPriority="50"/>
-    <w:lsdException w:name="Grid Table 6 Colorful Accent 4" w:uiPriority="51"/>
-    <w:lsdException w:name="Grid Table 7 Colorful Accent 4" w:uiPriority="52"/>
-    <w:lsdException w:name="Grid Table 1 Light Accent 5" w:uiPriority="46"/>
-    <w:lsdException w:name="Grid Table 2 Accent 5" w:uiPriority="47"/>
-    <w:lsdException w:name="Grid Table 3 Accent 5" w:uiPriority="48"/>
-    <w:lsdException w:name="Grid Table 4 Accent 5" w:uiPriority="49"/>
-    <w:lsdException w:name="Grid Table 5 Dark Accent 5" w:uiPriority="50"/>
-    <w:lsdException w:name="Grid Table 6 Colorful Accent 5" w:uiPriority="51"/>
-    <w:lsdException w:name="Grid Table 7 Colorful Accent 5" w:uiPriority="52"/>
-    <w:lsdException w:name="Grid Table 1 Light Accent 6" w:uiPriority="46"/>
-    <w:lsdException w:name="Grid Table 2 Accent 6" w:uiPriority="47"/>
-    <w:lsdException w:name="Grid Table 3 Accent 6" w:uiPriority="48"/>
-    <w:lsdException w:name="Grid Table 4 Accent 6" w:uiPriority="49"/>
-    <w:lsdException w:name="Grid Table 5 Dark Accent 6" w:uiPriority="50"/>
-    <w:lsdException w:name="Grid Table 6 Colorful Accent 6" w:uiPriority="51"/>
-    <w:lsdException w:name="Grid Table 7 Colorful Accent 6" w:uiPriority="52"/>
-    <w:lsdException w:name="List Table 1 Light" w:uiPriority="46"/>
-    <w:lsdException w:name="List Table 2" w:uiPriority="47"/>
-    <w:lsdException w:name="List Table 3" w:uiPriority="48"/>
-    <w:lsdException w:name="List Table 4" w:uiPriority="49"/>
-    <w:lsdException w:name="List Table 5 Dark" w:uiPriority="50"/>
-    <w:lsdException w:name="List Table 6 Colorful" w:uiPriority="51"/>
-    <w:lsdException w:name="List Table 7 Colorful" w:uiPriority="52"/>
-    <w:lsdException w:name="List Table 1 Light Accent 1" w:uiPriority="46"/>
-    <w:lsdException w:name="List Table 2 Accent 1" w:uiPriority="47"/>
-    <w:lsdException w:name="List Table 3 Accent 1" w:uiPriority="48"/>
-    <w:lsdException w:name="List Table 4 Accent 1" w:uiPriority="49"/>
-    <w:lsdException w:name="List Table 5 Dark Accent 1" w:uiPriority="50"/>
-    <w:lsdException w:name="List Table 6 Colorful Accent 1" w:uiPriority="51"/>
-    <w:lsdException w:name="List Table 7 Colorful Accent 1" w:uiPriority="52"/>
-    <w:lsdException w:name="List Table 1 Light Accent 2" w:uiPriority="46"/>
-    <w:lsdException w:name="List Table 2 Accent 2" w:uiPriority="47"/>
-    <w:lsdException w:name="List Table 3 Accent 2" w:uiPriority="48"/>
-    <w:lsdException w:name="List Table 4 Accent 2" w:uiPriority="49"/>
-    <w:lsdException w:name="List Table 5 Dark Accent 2" w:uiPriority="50"/>
-    <w:lsdException w:name="List Table 6 Colorful Accent 2" w:uiPriority="51"/>
-    <w:lsdException w:name="List Table 7 Colorful Accent 2" w:uiPriority="52"/>
-    <w:lsdException w:name="List Table 1 Light Accent 3" w:uiPriority="46"/>
-    <w:lsdException w:name="List Table 2 Accent 3" w:uiPriority="47"/>
-    <w:lsdException w:name="List Table 3 Accent 3" w:uiPriority="48"/>
-    <w:lsdException w:name="List Table 4 Accent 3" w:uiPriority="49"/>
-    <w:lsdException w:name="List Table 5 Dark Accent 3" w:uiPriority="50"/>
-    <w:lsdException w:name="List Table 6 Colorful Accent 3" w:uiPriority="51"/>
-    <w:lsdException w:name="List Table 7 Colorful Accent 3" w:uiPriority="52"/>
-    <w:lsdException w:name="List Table 1 Light Accent 4" w:uiPriority="46"/>
-    <w:lsdException w:name="List Table 2 Accent 4" w:uiPriority="47"/>
-    <w:lsdException w:name="List Table 3 Accent 4" w:uiPriority="48"/>
-    <w:lsdException w:name="List Table 4 Accent 4" w:uiPriority="49"/>
-    <w:lsdException w:name="List Table 5 Dark Accent 4" w:uiPriority="50"/>
-    <w:lsdException w:name="List Table 6 Colorful Accent 4" w:uiPriority="51"/>
-    <w:lsdException w:name="List Table 7 Colorful Accent 4" w:uiPriority="52"/>
-    <w:lsdException w:name="List Table 1 Light Accent 5" w:uiPriority="46"/>
-    <w:lsdException w:name="List Table 2 Accent 5" w:uiPriority="47"/>
-    <w:lsdException w:name="List Table 3 Accent 5" w:uiPriority="48"/>
-    <w:lsdException w:name="List Table 4 Accent 5" w:uiPriority="49"/>
-    <w:lsdException w:name="List Table 5 Dark Accent 5" w:uiPriority="50"/>
-    <w:lsdException w:name="List Table 6 Colorful Accent 5" w:uiPriority="51"/>
-    <w:lsdException w:name="List Table 7 Colorful Accent 5" w:uiPriority="52"/>
-    <w:lsdException w:name="List Table 1 Light Accent 6" w:uiPriority="46"/>
-    <w:lsdException w:name="List Table 2 Accent 6" w:uiPriority="47"/>
-    <w:lsdException w:name="List Table 3 Accent 6" w:uiPriority="48"/>
-    <w:lsdException w:name="List Table 4 Accent 6" w:uiPriority="49"/>
-    <w:lsdException w:name="List Table 5 Dark Accent 6" w:uiPriority="50"/>
-    <w:lsdException w:name="List Table 6 Colorful Accent 6" w:uiPriority="51"/>
-    <w:lsdException w:name="List Table 7 Colorful Accent 6" w:uiPriority="52"/>
-    <w:lsdException w:name="Mention" w:semiHidden="1" w:uiPriority="99" w:unhideWhenUsed="1"/>
-    <w:lsdException w:name="Smart Hyperlink" w:semiHidden="1" w:uiPriority="99" w:unhideWhenUsed="1"/>
-    <w:lsdException w:name="Hashtag" w:semiHidden="1" w:uiPriority="99" w:unhideWhenUsed="1"/>
-    <w:lsdException w:name="Unresolved Mention" w:semiHidden="1" w:uiPriority="99" w:unhideWhenUsed="1"/>
-    <w:lsdException w:name="Smart Link" w:semiHidden="1" w:uiPriority="99" w:unhideWhenUsed="1"/>
-    <w:lsdException w:name="Smart Link Error" w:semiHidden="1" w:uiPriority="99" w:unhideWhenUsed="1"/>
+  <w:latentStyles w:defLockedState="0" w:defUIPriority="0" w:defSemiHidden="1" w:defUnhideWhenUsed="1" w:defQFormat="0" w:count="267">
+    <w:lsdException w:name="Normal" w:semiHidden="0" w:unhideWhenUsed="0" w:qFormat="1"/>
+    <w:lsdException w:name="heading 1" w:semiHidden="0" w:unhideWhenUsed="0" w:qFormat="1"/>
+    <w:lsdException w:name="heading 2" w:qFormat="1"/>
+    <w:lsdException w:name="heading 3" w:qFormat="1"/>
+    <w:lsdException w:name="heading 4" w:qFormat="1"/>
+    <w:lsdException w:name="heading 5" w:qFormat="1"/>
+    <w:lsdException w:name="heading 6" w:qFormat="1"/>
+    <w:lsdException w:name="heading 7" w:qFormat="1"/>
+    <w:lsdException w:name="heading 8" w:qFormat="1"/>
+    <w:lsdException w:name="heading 9" w:qFormat="1"/>
+    <w:lsdException w:name="caption" w:qFormat="1"/>
+    <w:lsdException w:name="table of authorities" w:semiHidden="0" w:unhideWhenUsed="0"/>
+    <w:lsdException w:name="List" w:semiHidden="0" w:unhideWhenUsed="0"/>
+    <w:lsdException w:name="List Bullet" w:semiHidden="0" w:unhideWhenUsed="0"/>
+    <w:lsdException w:name="Title" w:semiHidden="0" w:unhideWhenUsed="0" w:qFormat="1"/>
+    <w:lsdException w:name="List Continue 2" w:semiHidden="0" w:unhideWhenUsed="0"/>
+    <w:lsdException w:name="List Continue 3" w:semiHidden="0" w:unhideWhenUsed="0"/>
+    <w:lsdException w:name="List Continue 4" w:semiHidden="0" w:unhideWhenUsed="0"/>
+    <w:lsdException w:name="List Continue 5" w:semiHidden="0" w:unhideWhenUsed="0"/>
+    <w:lsdException w:name="Subtitle" w:semiHidden="0" w:unhideWhenUsed="0" w:qFormat="1"/>
+    <w:lsdException w:name="Strong" w:semiHidden="0" w:unhideWhenUsed="0" w:qFormat="1"/>
+    <w:lsdException w:name="Emphasis" w:semiHidden="0" w:unhideWhenUsed="0" w:qFormat="1"/>
+    <w:lsdException w:name="Normal (Web)" w:uiPriority="99"/>
+    <w:lsdException w:name="Normal Table" w:semiHidden="0" w:unhideWhenUsed="0"/>
+    <w:lsdException w:name="Table Web 3" w:semiHidden="0" w:unhideWhenUsed="0"/>
+    <w:lsdException w:name="Table Grid" w:semiHidden="0" w:unhideWhenUsed="0"/>
+    <w:lsdException w:name="Table Theme" w:semiHidden="0" w:unhideWhenUsed="0"/>
+    <w:lsdException w:name="Placeholder Text" w:uiPriority="99" w:unhideWhenUsed="0"/>
+    <w:lsdException w:name="No Spacing" w:semiHidden="0" w:uiPriority="1" w:unhideWhenUsed="0" w:qFormat="1"/>
+    <w:lsdException w:name="Light Shading" w:semiHidden="0" w:uiPriority="60" w:unhideWhenUsed="0"/>
+    <w:lsdException w:name="Light List" w:semiHidden="0" w:uiPriority="61" w:unhideWhenUsed="0"/>
+    <w:lsdException w:name="Light Grid" w:semiHidden="0" w:uiPriority="62" w:unhideWhenUsed="0"/>
+    <w:lsdException w:name="Medium Shading 1" w:semiHidden="0" w:uiPriority="63" w:unhideWhenUsed="0"/>
+    <w:lsdException w:name="Medium Shading 2" w:semiHidden="0" w:uiPriority="64" w:unhideWhenUsed="0"/>
+    <w:lsdException w:name="Medium List 1" w:semiHidden="0" w:uiPriority="65" w:unhideWhenUsed="0"/>
+    <w:lsdException w:name="Medium List 2" w:semiHidden="0" w:uiPriority="66" w:unhideWhenUsed="0"/>
+    <w:lsdException w:name="Medium Grid 1" w:semiHidden="0" w:uiPriority="67" w:unhideWhenUsed="0"/>
+    <w:lsdException w:name="Medium Grid 2" w:semiHidden="0" w:uiPriority="68" w:unhideWhenUsed="0"/>
+    <w:lsdException w:name="Medium Grid 3" w:semiHidden="0" w:uiPriority="69" w:unhideWhenUsed="0"/>
+    <w:lsdException w:name="Dark List" w:semiHidden="0" w:uiPriority="70" w:unhideWhenUsed="0"/>
+    <w:lsdException w:name="Colorful Shading" w:semiHidden="0" w:uiPriority="71" w:unhideWhenUsed="0"/>
+    <w:lsdException w:name="Colorful List" w:semiHidden="0" w:uiPriority="72" w:unhideWhenUsed="0"/>
+    <w:lsdException w:name="Colorful Grid" w:semiHidden="0" w:uiPriority="73" w:unhideWhenUsed="0"/>
+    <w:lsdException w:name="Light Shading Accent 1" w:semiHidden="0" w:uiPriority="60" w:unhideWhenUsed="0"/>
+    <w:lsdException w:name="Light List Accent 1" w:semiHidden="0" w:uiPriority="61" w:unhideWhenUsed="0"/>
+    <w:lsdException w:name="Light Grid Accent 1" w:semiHidden="0" w:uiPriority="62" w:unhideWhenUsed="0"/>
+    <w:lsdException w:name="Medium Shading 1 Accent 1" w:semiHidden="0" w:uiPriority="63" w:unhideWhenUsed="0"/>
+    <w:lsdException w:name="Medium Shading 2 Accent 1" w:semiHidden="0" w:uiPriority="64" w:unhideWhenUsed="0"/>
+    <w:lsdException w:name="Medium List 1 Accent 1" w:semiHidden="0" w:uiPriority="65" w:unhideWhenUsed="0"/>
+    <w:lsdException w:name="Revision" w:uiPriority="99" w:unhideWhenUsed="0"/>
+    <w:lsdException w:name="List Paragraph" w:semiHidden="0" w:uiPriority="34" w:unhideWhenUsed="0" w:qFormat="1"/>
+    <w:lsdException w:name="Quote" w:semiHidden="0" w:uiPriority="29" w:unhideWhenUsed="0" w:qFormat="1"/>
+    <w:lsdException w:name="Intense Quote" w:semiHidden="0" w:uiPriority="30" w:unhideWhenUsed="0" w:qFormat="1"/>
+    <w:lsdException w:name="Medium List 2 Accent 1" w:semiHidden="0" w:uiPriority="66" w:unhideWhenUsed="0"/>
+    <w:lsdException w:name="Medium Grid 1 Accent 1" w:semiHidden="0" w:uiPriority="67" w:unhideWhenUsed="0"/>
+    <w:lsdException w:name="Medium Grid 2 Accent 1" w:semiHidden="0" w:uiPriority="68" w:unhideWhenUsed="0"/>
+    <w:lsdException w:name="Medium Grid 3 Accent 1" w:semiHidden="0" w:uiPriority="69" w:unhideWhenUsed="0"/>
+    <w:lsdException w:name="Dark List Accent 1" w:semiHidden="0" w:uiPriority="70" w:unhideWhenUsed="0"/>
+    <w:lsdException w:name="Colorful Shading Accent 1" w:semiHidden="0" w:uiPriority="71" w:unhideWhenUsed="0"/>
+    <w:lsdException w:name="Colorful List Accent 1" w:semiHidden="0" w:uiPriority="72" w:unhideWhenUsed="0"/>
+    <w:lsdException w:name="Colorful Grid Accent 1" w:semiHidden="0" w:uiPriority="73" w:unhideWhenUsed="0"/>
+    <w:lsdException w:name="Light Shading Accent 2" w:semiHidden="0" w:uiPriority="60" w:unhideWhenUsed="0"/>
+    <w:lsdException w:name="Light List Accent 2" w:semiHidden="0" w:uiPriority="61" w:unhideWhenUsed="0"/>
+    <w:lsdException w:name="Light Grid Accent 2" w:semiHidden="0" w:uiPriority="62" w:unhideWhenUsed="0"/>
+    <w:lsdException w:name="Medium Shading 1 Accent 2" w:semiHidden="0" w:uiPriority="63" w:unhideWhenUsed="0"/>
+    <w:lsdException w:name="Medium Shading 2 Accent 2" w:semiHidden="0" w:uiPriority="64" w:unhideWhenUsed="0"/>
+    <w:lsdException w:name="Medium List 1 Accent 2" w:semiHidden="0" w:uiPriority="65" w:unhideWhenUsed="0"/>
+    <w:lsdException w:name="Medium List 2 Accent 2" w:semiHidden="0" w:uiPriority="66" w:unhideWhenUsed="0"/>
+    <w:lsdException w:name="Medium Grid 1 Accent 2" w:semiHidden="0" w:uiPriority="67" w:unhideWhenUsed="0"/>
+    <w:lsdException w:name="Medium Grid 2 Accent 2" w:semiHidden="0" w:uiPriority="68" w:unhideWhenUsed="0"/>
+    <w:lsdException w:name="Medium Grid 3 Accent 2" w:semiHidden="0" w:uiPriority="69" w:unhideWhenUsed="0"/>
+    <w:lsdException w:name="Dark List Accent 2" w:semiHidden="0" w:uiPriority="70" w:unhideWhenUsed="0"/>
+    <w:lsdException w:name="Colorful Shading Accent 2" w:semiHidden="0" w:uiPriority="71" w:unhideWhenUsed="0"/>
+    <w:lsdException w:name="Colorful List Accent 2" w:semiHidden="0" w:uiPriority="72" w:unhideWhenUsed="0"/>
+    <w:lsdException w:name="Colorful Grid Accent 2" w:semiHidden="0" w:uiPriority="73" w:unhideWhenUsed="0"/>
+    <w:lsdException w:name="Light Shading Accent 3" w:semiHidden="0" w:uiPriority="60" w:unhideWhenUsed="0"/>
+    <w:lsdException w:name="Light List Accent 3" w:semiHidden="0" w:uiPriority="61" w:unhideWhenUsed="0"/>
+    <w:lsdException w:name="Light Grid Accent 3" w:semiHidden="0" w:uiPriority="62" w:unhideWhenUsed="0"/>
+    <w:lsdException w:name="Medium Shading 1 Accent 3" w:semiHidden="0" w:uiPriority="63" w:unhideWhenUsed="0"/>
+    <w:lsdException w:name="Medium Shading 2 Accent 3" w:semiHidden="0" w:uiPriority="64" w:unhideWhenUsed="0"/>
+    <w:lsdException w:name="Medium List 1 Accent 3" w:semiHidden="0" w:uiPriority="65" w:unhideWhenUsed="0"/>
+    <w:lsdException w:name="Medium List 2 Accent 3" w:semiHidden="0" w:uiPriority="66" w:unhideWhenUsed="0"/>
+    <w:lsdException w:name="Medium Grid 1 Accent 3" w:semiHidden="0" w:uiPriority="67" w:unhideWhenUsed="0"/>
+    <w:lsdException w:name="Medium Grid 2 Accent 3" w:semiHidden="0" w:uiPriority="68" w:unhideWhenUsed="0"/>
+    <w:lsdException w:name="Medium Grid 3 Accent 3" w:semiHidden="0" w:uiPriority="69" w:unhideWhenUsed="0"/>
+    <w:lsdException w:name="Dark List Accent 3" w:semiHidden="0" w:uiPriority="70" w:unhideWhenUsed="0"/>
+    <w:lsdException w:name="Colorful Shading Accent 3" w:semiHidden="0" w:uiPriority="71" w:unhideWhenUsed="0"/>
+    <w:lsdException w:name="Colorful List Accent 3" w:semiHidden="0" w:uiPriority="72" w:unhideWhenUsed="0"/>
+    <w:lsdException w:name="Colorful Grid Accent 3" w:semiHidden="0" w:uiPriority="73" w:unhideWhenUsed="0"/>
+    <w:lsdException w:name="Light Shading Accent 4" w:semiHidden="0" w:uiPriority="60" w:unhideWhenUsed="0"/>
+    <w:lsdException w:name="Light List Accent 4" w:semiHidden="0" w:uiPriority="61" w:unhideWhenUsed="0"/>
+    <w:lsdException w:name="Light Grid Accent 4" w:semiHidden="0" w:uiPriority="62" w:unhideWhenUsed="0"/>
+    <w:lsdException w:name="Medium Shading 1 Accent 4" w:semiHidden="0" w:uiPriority="63" w:unhideWhenUsed="0"/>
+    <w:lsdException w:name="Medium Shading 2 Accent 4" w:semiHidden="0" w:uiPriority="64" w:unhideWhenUsed="0"/>
+    <w:lsdException w:name="Medium List 1 Accent 4" w:semiHidden="0" w:uiPriority="65" w:unhideWhenUsed="0"/>
+    <w:lsdException w:name="Medium List 2 Accent 4" w:semiHidden="0" w:uiPriority="66" w:unhideWhenUsed="0"/>
+    <w:lsdException w:name="Medium Grid 1 Accent 4" w:semiHidden="0" w:uiPriority="67" w:unhideWhenUsed="0"/>
+    <w:lsdException w:name="Medium Grid 2 Accent 4" w:semiHidden="0" w:uiPriority="68" w:unhideWhenUsed="0"/>
+    <w:lsdException w:name="Medium Grid 3 Accent 4" w:semiHidden="0" w:uiPriority="69" w:unhideWhenUsed="0"/>
+    <w:lsdException w:name="Dark List Accent 4" w:semiHidden="0" w:uiPriority="70" w:unhideWhenUsed="0"/>
+    <w:lsdException w:name="Colorful Shading Accent 4" w:semiHidden="0" w:uiPriority="71" w:unhideWhenUsed="0"/>
+    <w:lsdException w:name="Colorful List Accent 4" w:semiHidden="0" w:uiPriority="72" w:unhideWhenUsed="0"/>
+    <w:lsdException w:name="Colorful Grid Accent 4" w:semiHidden="0" w:uiPriority="73" w:unhideWhenUsed="0"/>
+    <w:lsdException w:name="Light Shading Accent 5" w:semiHidden="0" w:uiPriority="60" w:unhideWhenUsed="0"/>
+    <w:lsdException w:name="Light List Accent 5" w:semiHidden="0" w:uiPriority="61" w:unhideWhenUsed="0"/>
+    <w:lsdException w:name="Light Grid Accent 5" w:semiHidden="0" w:uiPriority="62" w:unhideWhenUsed="0"/>
+    <w:lsdException w:name="Medium Shading 1 Accent 5" w:semiHidden="0" w:uiPriority="63" w:unhideWhenUsed="0"/>
+    <w:lsdException w:name="Medium Shading 2 Accent 5" w:semiHidden="0" w:uiPriority="64" w:unhideWhenUsed="0"/>
+    <w:lsdException w:name="Medium List 1 Accent 5" w:semiHidden="0" w:uiPriority="65" w:unhideWhenUsed="0"/>
+    <w:lsdException w:name="Medium List 2 Accent 5" w:semiHidden="0" w:uiPriority="66" w:unhideWhenUsed="0"/>
+    <w:lsdException w:name="Medium Grid 1 Accent 5" w:semiHidden="0" w:uiPriority="67" w:unhideWhenUsed="0"/>
+    <w:lsdException w:name="Medium Grid 2 Accent 5" w:semiHidden="0" w:uiPriority="68" w:unhideWhenUsed="0"/>
+    <w:lsdException w:name="Medium Grid 3 Accent 5" w:semiHidden="0" w:uiPriority="69" w:unhideWhenUsed="0"/>
+    <w:lsdException w:name="Dark List Accent 5" w:semiHidden="0" w:uiPriority="70" w:unhideWhenUsed="0"/>
+    <w:lsdException w:name="Colorful Shading Accent 5" w:semiHidden="0" w:uiPriority="71" w:unhideWhenUsed="0"/>
+    <w:lsdException w:name="Colorful List Accent 5" w:semiHidden="0" w:uiPriority="72" w:unhideWhenUsed="0"/>
+    <w:lsdException w:name="Colorful Grid Accent 5" w:semiHidden="0" w:uiPriority="73" w:unhideWhenUsed="0"/>
+    <w:lsdException w:name="Light Shading Accent 6" w:semiHidden="0" w:uiPriority="60" w:unhideWhenUsed="0"/>
+    <w:lsdException w:name="Light List Accent 6" w:semiHidden="0" w:uiPriority="61" w:unhideWhenUsed="0"/>
+    <w:lsdException w:name="Light Grid Accent 6" w:semiHidden="0" w:uiPriority="62" w:unhideWhenUsed="0"/>
+    <w:lsdException w:name="Medium Shading 1 Accent 6" w:semiHidden="0" w:uiPriority="63" w:unhideWhenUsed="0"/>
+    <w:lsdException w:name="Medium Shading 2 Accent 6" w:semiHidden="0" w:uiPriority="64" w:unhideWhenUsed="0"/>
+    <w:lsdException w:name="Medium List 1 Accent 6" w:semiHidden="0" w:uiPriority="65" w:unhideWhenUsed="0"/>
+    <w:lsdException w:name="Medium List 2 Accent 6" w:semiHidden="0" w:uiPriority="66" w:unhideWhenUsed="0"/>
+    <w:lsdException w:name="Medium Grid 1 Accent 6" w:semiHidden="0" w:uiPriority="67" w:unhideWhenUsed="0"/>
+    <w:lsdException w:name="Medium Grid 2 Accent 6" w:semiHidden="0" w:uiPriority="68" w:unhideWhenUsed="0"/>
+    <w:lsdException w:name="Medium Grid 3 Accent 6" w:semiHidden="0" w:uiPriority="69" w:unhideWhenUsed="0"/>
+    <w:lsdException w:name="Dark List Accent 6" w:semiHidden="0" w:uiPriority="70" w:unhideWhenUsed="0"/>
+    <w:lsdException w:name="Colorful Shading Accent 6" w:semiHidden="0" w:uiPriority="71" w:unhideWhenUsed="0"/>
+    <w:lsdException w:name="Colorful List Accent 6" w:semiHidden="0" w:uiPriority="72" w:unhideWhenUsed="0"/>
+    <w:lsdException w:name="Colorful Grid Accent 6" w:semiHidden="0" w:uiPriority="73" w:unhideWhenUsed="0"/>
+    <w:lsdException w:name="Subtle Emphasis" w:semiHidden="0" w:uiPriority="19" w:unhideWhenUsed="0" w:qFormat="1"/>
+    <w:lsdException w:name="Intense Emphasis" w:semiHidden="0" w:uiPriority="21" w:unhideWhenUsed="0" w:qFormat="1"/>
+    <w:lsdException w:name="Subtle Reference" w:semiHidden="0" w:uiPriority="31" w:unhideWhenUsed="0" w:qFormat="1"/>
+    <w:lsdException w:name="Intense Reference" w:semiHidden="0" w:uiPriority="32" w:unhideWhenUsed="0" w:qFormat="1"/>
+    <w:lsdException w:name="Book Title" w:semiHidden="0" w:uiPriority="33" w:unhideWhenUsed="0" w:qFormat="1"/>
+    <w:lsdException w:name="Bibliography" w:uiPriority="37"/>
+    <w:lsdException w:name="TOC Heading" w:uiPriority="39" w:qFormat="1"/>
   </w:latentStyles>
-  <w:style w:type="paragraph" w:default="1" w:styleId="Normal">
+  <w:style w:type="paragraph" w:default="1" w:styleId="a">
     <w:name w:val="Normal"/>
     <w:qFormat/>
     <w:rsid w:val="00751F4A"/>
@@ -3468,10 +3186,10 @@
       <w:szCs w:val="24"/>
     </w:rPr>
   </w:style>
-  <w:style w:type="paragraph" w:styleId="Heading2">
+  <w:style w:type="paragraph" w:styleId="2">
     <w:name w:val="heading 2"/>
-    <w:basedOn w:val="Normal"/>
-    <w:next w:val="Normal"/>
+    <w:basedOn w:val="a"/>
+    <w:next w:val="a"/>
     <w:qFormat/>
     <w:rsid w:val="00893631"/>
     <w:pPr>
@@ -3483,10 +3201,10 @@
       <w:sz w:val="28"/>
     </w:rPr>
   </w:style>
-  <w:style w:type="paragraph" w:styleId="Heading3">
+  <w:style w:type="paragraph" w:styleId="3">
     <w:name w:val="heading 3"/>
-    <w:basedOn w:val="Normal"/>
-    <w:next w:val="Normal"/>
+    <w:basedOn w:val="a"/>
+    <w:next w:val="a"/>
     <w:qFormat/>
     <w:rsid w:val="003D4F4B"/>
     <w:pPr>
@@ -3502,11 +3220,11 @@
       <w:szCs w:val="26"/>
     </w:rPr>
   </w:style>
-  <w:style w:type="paragraph" w:styleId="Heading4">
+  <w:style w:type="paragraph" w:styleId="4">
     <w:name w:val="heading 4"/>
-    <w:basedOn w:val="Normal"/>
-    <w:next w:val="Normal"/>
-    <w:link w:val="Heading4Char"/>
+    <w:basedOn w:val="a"/>
+    <w:next w:val="a"/>
+    <w:link w:val="40"/>
     <w:qFormat/>
     <w:rsid w:val="00893631"/>
     <w:pPr>
@@ -3520,13 +3238,13 @@
       <w:szCs w:val="20"/>
     </w:rPr>
   </w:style>
-  <w:style w:type="character" w:default="1" w:styleId="DefaultParagraphFont">
+  <w:style w:type="character" w:default="1" w:styleId="a0">
     <w:name w:val="Default Paragraph Font"/>
     <w:uiPriority w:val="1"/>
     <w:semiHidden/>
     <w:unhideWhenUsed/>
   </w:style>
-  <w:style w:type="table" w:default="1" w:styleId="TableNormal">
+  <w:style w:type="table" w:default="1" w:styleId="a1">
     <w:name w:val="Normal Table"/>
     <w:uiPriority w:val="99"/>
     <w:semiHidden/>
@@ -3541,7 +3259,7 @@
       </w:tblCellMar>
     </w:tblPr>
   </w:style>
-  <w:style w:type="numbering" w:default="1" w:styleId="NoList">
+  <w:style w:type="numbering" w:default="1" w:styleId="a2">
     <w:name w:val="No List"/>
     <w:uiPriority w:val="99"/>
     <w:semiHidden/>
@@ -3574,10 +3292,10 @@
       <w:bCs/>
     </w:rPr>
   </w:style>
-  <w:style w:type="paragraph" w:styleId="BodyText">
+  <w:style w:type="paragraph" w:styleId="a3">
     <w:name w:val="Body Text"/>
-    <w:basedOn w:val="Normal"/>
-    <w:link w:val="BodyTextChar"/>
+    <w:basedOn w:val="a"/>
+    <w:link w:val="a4"/>
     <w:rsid w:val="00554AA9"/>
     <w:pPr>
       <w:jc w:val="center"/>
@@ -3606,10 +3324,10 @@
       <w:szCs w:val="16"/>
     </w:rPr>
   </w:style>
-  <w:style w:type="paragraph" w:styleId="Title">
+  <w:style w:type="paragraph" w:styleId="a5">
     <w:name w:val="Title"/>
-    <w:basedOn w:val="Normal"/>
-    <w:link w:val="TitleChar"/>
+    <w:basedOn w:val="a"/>
+    <w:link w:val="a6"/>
     <w:qFormat/>
     <w:rsid w:val="003A70EA"/>
     <w:pPr>
@@ -3621,10 +3339,10 @@
       <w:sz w:val="28"/>
     </w:rPr>
   </w:style>
-  <w:style w:type="paragraph" w:styleId="BodyTextIndent3">
+  <w:style w:type="paragraph" w:styleId="30">
     <w:name w:val="Body Text Indent 3"/>
-    <w:basedOn w:val="Normal"/>
-    <w:link w:val="BodyTextIndent3Char"/>
+    <w:basedOn w:val="a"/>
+    <w:link w:val="31"/>
     <w:rsid w:val="00A1728C"/>
     <w:pPr>
       <w:spacing w:after="120"/>
@@ -3635,35 +3353,35 @@
       <w:szCs w:val="16"/>
     </w:rPr>
   </w:style>
-  <w:style w:type="paragraph" w:styleId="BodyText2">
+  <w:style w:type="paragraph" w:styleId="20">
     <w:name w:val="Body Text 2"/>
-    <w:basedOn w:val="Normal"/>
+    <w:basedOn w:val="a"/>
     <w:rsid w:val="004678F8"/>
     <w:pPr>
       <w:spacing w:after="120" w:line="480" w:lineRule="auto"/>
     </w:pPr>
   </w:style>
-  <w:style w:type="paragraph" w:styleId="BodyTextIndent2">
+  <w:style w:type="paragraph" w:styleId="21">
     <w:name w:val="Body Text Indent 2"/>
-    <w:basedOn w:val="Normal"/>
+    <w:basedOn w:val="a"/>
     <w:rsid w:val="00656752"/>
     <w:pPr>
       <w:spacing w:after="120" w:line="480" w:lineRule="auto"/>
       <w:ind w:left="283"/>
     </w:pPr>
   </w:style>
-  <w:style w:type="paragraph" w:styleId="BodyTextIndent">
+  <w:style w:type="paragraph" w:styleId="a7">
     <w:name w:val="Body Text Indent"/>
-    <w:basedOn w:val="Normal"/>
+    <w:basedOn w:val="a"/>
     <w:rsid w:val="0077680D"/>
     <w:pPr>
       <w:spacing w:after="120"/>
       <w:ind w:left="283"/>
     </w:pPr>
   </w:style>
-  <w:style w:type="paragraph" w:styleId="BodyText3">
+  <w:style w:type="paragraph" w:styleId="32">
     <w:name w:val="Body Text 3"/>
-    <w:basedOn w:val="Normal"/>
+    <w:basedOn w:val="a"/>
     <w:rsid w:val="00BD473E"/>
     <w:pPr>
       <w:spacing w:after="120"/>
@@ -3686,9 +3404,9 @@
       <w:rFonts w:ascii="Courier New" w:hAnsi="Courier New" w:cs="Courier New"/>
     </w:rPr>
   </w:style>
-  <w:style w:type="paragraph" w:styleId="BalloonText">
+  <w:style w:type="paragraph" w:styleId="a8">
     <w:name w:val="Balloon Text"/>
-    <w:basedOn w:val="Normal"/>
+    <w:basedOn w:val="a"/>
     <w:semiHidden/>
     <w:rsid w:val="007F74BF"/>
     <w:rPr>
@@ -3697,9 +3415,9 @@
       <w:szCs w:val="16"/>
     </w:rPr>
   </w:style>
-  <w:style w:type="paragraph" w:styleId="Footer">
+  <w:style w:type="paragraph" w:styleId="a9">
     <w:name w:val="footer"/>
-    <w:basedOn w:val="Normal"/>
+    <w:basedOn w:val="a"/>
     <w:rsid w:val="003879AD"/>
     <w:pPr>
       <w:tabs>
@@ -3741,18 +3459,18 @@
       <w:rFonts w:ascii="Arial" w:hAnsi="Arial" w:cs="Arial"/>
     </w:rPr>
   </w:style>
-  <w:style w:type="paragraph" w:styleId="BlockText">
+  <w:style w:type="paragraph" w:styleId="aa">
     <w:name w:val="Block Text"/>
-    <w:basedOn w:val="Normal"/>
+    <w:basedOn w:val="a"/>
     <w:rsid w:val="004F1CA3"/>
     <w:pPr>
       <w:ind w:left="-180" w:right="-263" w:firstLine="710"/>
       <w:jc w:val="both"/>
     </w:pPr>
   </w:style>
-  <w:style w:type="character" w:customStyle="1" w:styleId="BodyTextChar">
-    <w:name w:val="Body Text Char"/>
-    <w:link w:val="BodyText"/>
+  <w:style w:type="character" w:customStyle="1" w:styleId="a4">
+    <w:name w:val="Основной текст Знак"/>
+    <w:link w:val="a3"/>
     <w:rsid w:val="009F2E1C"/>
     <w:rPr>
       <w:b/>
@@ -3760,10 +3478,10 @@
       <w:lang w:val="ru-RU" w:eastAsia="ru-RU" w:bidi="ar-SA"/>
     </w:rPr>
   </w:style>
-  <w:style w:type="paragraph" w:styleId="Caption">
+  <w:style w:type="paragraph" w:styleId="ab">
     <w:name w:val="caption"/>
-    <w:basedOn w:val="Normal"/>
-    <w:next w:val="Normal"/>
+    <w:basedOn w:val="a"/>
+    <w:next w:val="a"/>
     <w:qFormat/>
     <w:rsid w:val="00AC4140"/>
     <w:pPr>
@@ -3782,7 +3500,7 @@
   <w:style w:type="paragraph" w:customStyle="1" w:styleId="14">
     <w:name w:val="Обычный + 14 пт"/>
     <w:aliases w:val="Красный"/>
-    <w:basedOn w:val="Normal"/>
+    <w:basedOn w:val="a"/>
     <w:rsid w:val="00EE7378"/>
     <w:pPr>
       <w:jc w:val="both"/>
@@ -3792,9 +3510,9 @@
       <w:color w:val="FF0000"/>
     </w:rPr>
   </w:style>
-  <w:style w:type="paragraph" w:customStyle="1" w:styleId="21">
+  <w:style w:type="paragraph" w:customStyle="1" w:styleId="210">
     <w:name w:val="Основной текст 21"/>
-    <w:basedOn w:val="Normal"/>
+    <w:basedOn w:val="a"/>
     <w:rsid w:val="008D2D6D"/>
     <w:pPr>
       <w:ind w:firstLine="709"/>
@@ -3805,10 +3523,10 @@
       <w:szCs w:val="20"/>
     </w:rPr>
   </w:style>
-  <w:style w:type="paragraph" w:styleId="DocumentMap">
+  <w:style w:type="paragraph" w:styleId="ac">
     <w:name w:val="Document Map"/>
-    <w:basedOn w:val="Normal"/>
-    <w:link w:val="DocumentMapChar"/>
+    <w:basedOn w:val="a"/>
+    <w:link w:val="ad"/>
     <w:rsid w:val="008F785D"/>
     <w:rPr>
       <w:rFonts w:ascii="Tahoma" w:hAnsi="Tahoma" w:cs="Tahoma"/>
@@ -3816,9 +3534,9 @@
       <w:szCs w:val="16"/>
     </w:rPr>
   </w:style>
-  <w:style w:type="character" w:customStyle="1" w:styleId="DocumentMapChar">
-    <w:name w:val="Document Map Char"/>
-    <w:link w:val="DocumentMap"/>
+  <w:style w:type="character" w:customStyle="1" w:styleId="ad">
+    <w:name w:val="Схема документа Знак"/>
+    <w:link w:val="ac"/>
     <w:rsid w:val="008F785D"/>
     <w:rPr>
       <w:rFonts w:ascii="Tahoma" w:hAnsi="Tahoma" w:cs="Tahoma"/>
@@ -3826,15 +3544,15 @@
       <w:szCs w:val="16"/>
     </w:rPr>
   </w:style>
-  <w:style w:type="character" w:customStyle="1" w:styleId="Heading4Char">
-    <w:name w:val="Heading 4 Char"/>
-    <w:link w:val="Heading4"/>
+  <w:style w:type="character" w:customStyle="1" w:styleId="40">
+    <w:name w:val="Заголовок 4 Знак"/>
+    <w:link w:val="4"/>
     <w:rsid w:val="002A3DC5"/>
     <w:rPr>
       <w:sz w:val="28"/>
     </w:rPr>
   </w:style>
-  <w:style w:type="character" w:styleId="Hyperlink">
+  <w:style w:type="character" w:styleId="ae">
     <w:name w:val="Hyperlink"/>
     <w:rsid w:val="00B86991"/>
     <w:rPr>
@@ -3842,7 +3560,7 @@
       <w:u w:val="single"/>
     </w:rPr>
   </w:style>
-  <w:style w:type="character" w:styleId="FollowedHyperlink">
+  <w:style w:type="character" w:styleId="af">
     <w:name w:val="FollowedHyperlink"/>
     <w:rsid w:val="00B86991"/>
     <w:rPr>
@@ -3850,18 +3568,18 @@
       <w:u w:val="single"/>
     </w:rPr>
   </w:style>
-  <w:style w:type="character" w:customStyle="1" w:styleId="BodyTextIndent3Char">
-    <w:name w:val="Body Text Indent 3 Char"/>
-    <w:link w:val="BodyTextIndent3"/>
+  <w:style w:type="character" w:customStyle="1" w:styleId="31">
+    <w:name w:val="Основной текст с отступом 3 Знак"/>
+    <w:link w:val="30"/>
     <w:rsid w:val="009B40B1"/>
     <w:rPr>
       <w:sz w:val="16"/>
       <w:szCs w:val="16"/>
     </w:rPr>
   </w:style>
-  <w:style w:type="paragraph" w:styleId="NormalWeb">
+  <w:style w:type="paragraph" w:styleId="af0">
     <w:name w:val="Normal (Web)"/>
-    <w:basedOn w:val="Normal"/>
+    <w:basedOn w:val="a"/>
     <w:uiPriority w:val="99"/>
     <w:unhideWhenUsed/>
     <w:rsid w:val="00C85C56"/>
@@ -3869,9 +3587,9 @@
       <w:spacing w:before="100" w:beforeAutospacing="1" w:after="100" w:afterAutospacing="1"/>
     </w:pPr>
   </w:style>
-  <w:style w:type="character" w:customStyle="1" w:styleId="TitleChar">
-    <w:name w:val="Title Char"/>
-    <w:link w:val="Title"/>
+  <w:style w:type="character" w:customStyle="1" w:styleId="a6">
+    <w:name w:val="Название Знак"/>
+    <w:link w:val="a5"/>
     <w:rsid w:val="006D1C1B"/>
     <w:rPr>
       <w:b/>
@@ -3880,9 +3598,9 @@
       <w:szCs w:val="24"/>
     </w:rPr>
   </w:style>
-  <w:style w:type="paragraph" w:styleId="ListParagraph">
+  <w:style w:type="paragraph" w:styleId="af1">
     <w:name w:val="List Paragraph"/>
-    <w:basedOn w:val="Normal"/>
+    <w:basedOn w:val="a"/>
     <w:uiPriority w:val="34"/>
     <w:qFormat/>
     <w:rsid w:val="004B7ECA"/>
@@ -3896,7 +3614,7 @@
       <w:lang w:eastAsia="en-US"/>
     </w:rPr>
   </w:style>
-  <w:style w:type="paragraph" w:styleId="NoSpacing">
+  <w:style w:type="paragraph" w:styleId="af2">
     <w:name w:val="No Spacing"/>
     <w:uiPriority w:val="1"/>
     <w:qFormat/>
@@ -3907,9 +3625,9 @@
       <w:szCs w:val="22"/>
     </w:rPr>
   </w:style>
-  <w:style w:type="table" w:styleId="TableGrid">
+  <w:style w:type="table" w:styleId="af3">
     <w:name w:val="Table Grid"/>
-    <w:basedOn w:val="TableNormal"/>
+    <w:basedOn w:val="a1"/>
     <w:rsid w:val="00BE6657"/>
     <w:tblPr>
       <w:tblBorders>
@@ -3922,10 +3640,10 @@
       </w:tblBorders>
     </w:tblPr>
   </w:style>
-  <w:style w:type="paragraph" w:styleId="HTMLPreformatted">
+  <w:style w:type="paragraph" w:styleId="HTML">
     <w:name w:val="HTML Preformatted"/>
-    <w:basedOn w:val="Normal"/>
-    <w:link w:val="HTMLPreformattedChar"/>
+    <w:basedOn w:val="a"/>
+    <w:link w:val="HTML0"/>
     <w:semiHidden/>
     <w:unhideWhenUsed/>
     <w:rsid w:val="00247950"/>
@@ -3935,10 +3653,650 @@
       <w:szCs w:val="20"/>
     </w:rPr>
   </w:style>
-  <w:style w:type="character" w:customStyle="1" w:styleId="HTMLPreformattedChar">
-    <w:name w:val="HTML Preformatted Char"/>
-    <w:basedOn w:val="DefaultParagraphFont"/>
-    <w:link w:val="HTMLPreformatted"/>
+  <w:style w:type="character" w:customStyle="1" w:styleId="HTML0">
+    <w:name w:val="Стандартный HTML Знак"/>
+    <w:basedOn w:val="a0"/>
+    <w:link w:val="HTML"/>
+    <w:semiHidden/>
+    <w:rsid w:val="00247950"/>
+    <w:rPr>
+      <w:rFonts w:ascii="Consolas" w:hAnsi="Consolas"/>
+    </w:rPr>
+  </w:style>
+</w:styles>
+</file>
+
+<file path=word/stylesWithEffects.xml><?xml version="1.0" encoding="utf-8"?>
+<w:styles xmlns:wpc="http://schemas.microsoft.com/office/word/2010/wordprocessingCanvas" xmlns:mc="http://schemas.openxmlformats.org/markup-compatibility/2006" xmlns:o="urn:schemas-microsoft-com:office:office" xmlns:r="http://schemas.openxmlformats.org/officeDocument/2006/relationships" xmlns:m="http://schemas.openxmlformats.org/officeDocument/2006/math" xmlns:v="urn:schemas-microsoft-com:vml" xmlns:wp14="http://schemas.microsoft.com/office/word/2010/wordprocessingDrawing" xmlns:wp="http://schemas.openxmlformats.org/drawingml/2006/wordprocessingDrawing" xmlns:w10="urn:schemas-microsoft-com:office:word" xmlns:w="http://schemas.openxmlformats.org/wordprocessingml/2006/main" xmlns:w14="http://schemas.microsoft.com/office/word/2010/wordml" xmlns:wpg="http://schemas.microsoft.com/office/word/2010/wordprocessingGroup" xmlns:wpi="http://schemas.microsoft.com/office/word/2010/wordprocessingInk" xmlns:wne="http://schemas.microsoft.com/office/word/2006/wordml" xmlns:wps="http://schemas.microsoft.com/office/word/2010/wordprocessingShape" mc:Ignorable="w14 wp14">
+  <w:docDefaults>
+    <w:rPrDefault>
+      <w:rPr>
+        <w:rFonts w:ascii="Times New Roman" w:eastAsia="Times New Roman" w:hAnsi="Times New Roman" w:cs="Times New Roman"/>
+        <w:lang w:val="ru-RU" w:eastAsia="ru-RU" w:bidi="ar-SA"/>
+      </w:rPr>
+    </w:rPrDefault>
+    <w:pPrDefault/>
+  </w:docDefaults>
+  <w:latentStyles w:defLockedState="0" w:defUIPriority="0" w:defSemiHidden="1" w:defUnhideWhenUsed="1" w:defQFormat="0" w:count="267">
+    <w:lsdException w:name="Normal" w:semiHidden="0" w:unhideWhenUsed="0" w:qFormat="1"/>
+    <w:lsdException w:name="heading 1" w:semiHidden="0" w:unhideWhenUsed="0" w:qFormat="1"/>
+    <w:lsdException w:name="heading 2" w:qFormat="1"/>
+    <w:lsdException w:name="heading 3" w:qFormat="1"/>
+    <w:lsdException w:name="heading 4" w:qFormat="1"/>
+    <w:lsdException w:name="heading 5" w:qFormat="1"/>
+    <w:lsdException w:name="heading 6" w:qFormat="1"/>
+    <w:lsdException w:name="heading 7" w:qFormat="1"/>
+    <w:lsdException w:name="heading 8" w:qFormat="1"/>
+    <w:lsdException w:name="heading 9" w:qFormat="1"/>
+    <w:lsdException w:name="caption" w:qFormat="1"/>
+    <w:lsdException w:name="table of authorities" w:semiHidden="0" w:unhideWhenUsed="0"/>
+    <w:lsdException w:name="List" w:semiHidden="0" w:unhideWhenUsed="0"/>
+    <w:lsdException w:name="List Bullet" w:semiHidden="0" w:unhideWhenUsed="0"/>
+    <w:lsdException w:name="Title" w:semiHidden="0" w:unhideWhenUsed="0" w:qFormat="1"/>
+    <w:lsdException w:name="List Continue 2" w:semiHidden="0" w:unhideWhenUsed="0"/>
+    <w:lsdException w:name="List Continue 3" w:semiHidden="0" w:unhideWhenUsed="0"/>
+    <w:lsdException w:name="List Continue 4" w:semiHidden="0" w:unhideWhenUsed="0"/>
+    <w:lsdException w:name="List Continue 5" w:semiHidden="0" w:unhideWhenUsed="0"/>
+    <w:lsdException w:name="Subtitle" w:semiHidden="0" w:unhideWhenUsed="0" w:qFormat="1"/>
+    <w:lsdException w:name="Strong" w:semiHidden="0" w:unhideWhenUsed="0" w:qFormat="1"/>
+    <w:lsdException w:name="Emphasis" w:semiHidden="0" w:unhideWhenUsed="0" w:qFormat="1"/>
+    <w:lsdException w:name="Normal (Web)" w:uiPriority="99"/>
+    <w:lsdException w:name="Normal Table" w:semiHidden="0" w:unhideWhenUsed="0"/>
+    <w:lsdException w:name="Table Web 3" w:semiHidden="0" w:unhideWhenUsed="0"/>
+    <w:lsdException w:name="Table Grid" w:semiHidden="0" w:unhideWhenUsed="0"/>
+    <w:lsdException w:name="Table Theme" w:semiHidden="0" w:unhideWhenUsed="0"/>
+    <w:lsdException w:name="Placeholder Text" w:uiPriority="99" w:unhideWhenUsed="0"/>
+    <w:lsdException w:name="No Spacing" w:semiHidden="0" w:uiPriority="1" w:unhideWhenUsed="0" w:qFormat="1"/>
+    <w:lsdException w:name="Light Shading" w:semiHidden="0" w:uiPriority="60" w:unhideWhenUsed="0"/>
+    <w:lsdException w:name="Light List" w:semiHidden="0" w:uiPriority="61" w:unhideWhenUsed="0"/>
+    <w:lsdException w:name="Light Grid" w:semiHidden="0" w:uiPriority="62" w:unhideWhenUsed="0"/>
+    <w:lsdException w:name="Medium Shading 1" w:semiHidden="0" w:uiPriority="63" w:unhideWhenUsed="0"/>
+    <w:lsdException w:name="Medium Shading 2" w:semiHidden="0" w:uiPriority="64" w:unhideWhenUsed="0"/>
+    <w:lsdException w:name="Medium List 1" w:semiHidden="0" w:uiPriority="65" w:unhideWhenUsed="0"/>
+    <w:lsdException w:name="Medium List 2" w:semiHidden="0" w:uiPriority="66" w:unhideWhenUsed="0"/>
+    <w:lsdException w:name="Medium Grid 1" w:semiHidden="0" w:uiPriority="67" w:unhideWhenUsed="0"/>
+    <w:lsdException w:name="Medium Grid 2" w:semiHidden="0" w:uiPriority="68" w:unhideWhenUsed="0"/>
+    <w:lsdException w:name="Medium Grid 3" w:semiHidden="0" w:uiPriority="69" w:unhideWhenUsed="0"/>
+    <w:lsdException w:name="Dark List" w:semiHidden="0" w:uiPriority="70" w:unhideWhenUsed="0"/>
+    <w:lsdException w:name="Colorful Shading" w:semiHidden="0" w:uiPriority="71" w:unhideWhenUsed="0"/>
+    <w:lsdException w:name="Colorful List" w:semiHidden="0" w:uiPriority="72" w:unhideWhenUsed="0"/>
+    <w:lsdException w:name="Colorful Grid" w:semiHidden="0" w:uiPriority="73" w:unhideWhenUsed="0"/>
+    <w:lsdException w:name="Light Shading Accent 1" w:semiHidden="0" w:uiPriority="60" w:unhideWhenUsed="0"/>
+    <w:lsdException w:name="Light List Accent 1" w:semiHidden="0" w:uiPriority="61" w:unhideWhenUsed="0"/>
+    <w:lsdException w:name="Light Grid Accent 1" w:semiHidden="0" w:uiPriority="62" w:unhideWhenUsed="0"/>
+    <w:lsdException w:name="Medium Shading 1 Accent 1" w:semiHidden="0" w:uiPriority="63" w:unhideWhenUsed="0"/>
+    <w:lsdException w:name="Medium Shading 2 Accent 1" w:semiHidden="0" w:uiPriority="64" w:unhideWhenUsed="0"/>
+    <w:lsdException w:name="Medium List 1 Accent 1" w:semiHidden="0" w:uiPriority="65" w:unhideWhenUsed="0"/>
+    <w:lsdException w:name="Revision" w:uiPriority="99" w:unhideWhenUsed="0"/>
+    <w:lsdException w:name="List Paragraph" w:semiHidden="0" w:uiPriority="34" w:unhideWhenUsed="0" w:qFormat="1"/>
+    <w:lsdException w:name="Quote" w:semiHidden="0" w:uiPriority="29" w:unhideWhenUsed="0" w:qFormat="1"/>
+    <w:lsdException w:name="Intense Quote" w:semiHidden="0" w:uiPriority="30" w:unhideWhenUsed="0" w:qFormat="1"/>
+    <w:lsdException w:name="Medium List 2 Accent 1" w:semiHidden="0" w:uiPriority="66" w:unhideWhenUsed="0"/>
+    <w:lsdException w:name="Medium Grid 1 Accent 1" w:semiHidden="0" w:uiPriority="67" w:unhideWhenUsed="0"/>
+    <w:lsdException w:name="Medium Grid 2 Accent 1" w:semiHidden="0" w:uiPriority="68" w:unhideWhenUsed="0"/>
+    <w:lsdException w:name="Medium Grid 3 Accent 1" w:semiHidden="0" w:uiPriority="69" w:unhideWhenUsed="0"/>
+    <w:lsdException w:name="Dark List Accent 1" w:semiHidden="0" w:uiPriority="70" w:unhideWhenUsed="0"/>
+    <w:lsdException w:name="Colorful Shading Accent 1" w:semiHidden="0" w:uiPriority="71" w:unhideWhenUsed="0"/>
+    <w:lsdException w:name="Colorful List Accent 1" w:semiHidden="0" w:uiPriority="72" w:unhideWhenUsed="0"/>
+    <w:lsdException w:name="Colorful Grid Accent 1" w:semiHidden="0" w:uiPriority="73" w:unhideWhenUsed="0"/>
+    <w:lsdException w:name="Light Shading Accent 2" w:semiHidden="0" w:uiPriority="60" w:unhideWhenUsed="0"/>
+    <w:lsdException w:name="Light List Accent 2" w:semiHidden="0" w:uiPriority="61" w:unhideWhenUsed="0"/>
+    <w:lsdException w:name="Light Grid Accent 2" w:semiHidden="0" w:uiPriority="62" w:unhideWhenUsed="0"/>
+    <w:lsdException w:name="Medium Shading 1 Accent 2" w:semiHidden="0" w:uiPriority="63" w:unhideWhenUsed="0"/>
+    <w:lsdException w:name="Medium Shading 2 Accent 2" w:semiHidden="0" w:uiPriority="64" w:unhideWhenUsed="0"/>
+    <w:lsdException w:name="Medium List 1 Accent 2" w:semiHidden="0" w:uiPriority="65" w:unhideWhenUsed="0"/>
+    <w:lsdException w:name="Medium List 2 Accent 2" w:semiHidden="0" w:uiPriority="66" w:unhideWhenUsed="0"/>
+    <w:lsdException w:name="Medium Grid 1 Accent 2" w:semiHidden="0" w:uiPriority="67" w:unhideWhenUsed="0"/>
+    <w:lsdException w:name="Medium Grid 2 Accent 2" w:semiHidden="0" w:uiPriority="68" w:unhideWhenUsed="0"/>
+    <w:lsdException w:name="Medium Grid 3 Accent 2" w:semiHidden="0" w:uiPriority="69" w:unhideWhenUsed="0"/>
+    <w:lsdException w:name="Dark List Accent 2" w:semiHidden="0" w:uiPriority="70" w:unhideWhenUsed="0"/>
+    <w:lsdException w:name="Colorful Shading Accent 2" w:semiHidden="0" w:uiPriority="71" w:unhideWhenUsed="0"/>
+    <w:lsdException w:name="Colorful List Accent 2" w:semiHidden="0" w:uiPriority="72" w:unhideWhenUsed="0"/>
+    <w:lsdException w:name="Colorful Grid Accent 2" w:semiHidden="0" w:uiPriority="73" w:unhideWhenUsed="0"/>
+    <w:lsdException w:name="Light Shading Accent 3" w:semiHidden="0" w:uiPriority="60" w:unhideWhenUsed="0"/>
+    <w:lsdException w:name="Light List Accent 3" w:semiHidden="0" w:uiPriority="61" w:unhideWhenUsed="0"/>
+    <w:lsdException w:name="Light Grid Accent 3" w:semiHidden="0" w:uiPriority="62" w:unhideWhenUsed="0"/>
+    <w:lsdException w:name="Medium Shading 1 Accent 3" w:semiHidden="0" w:uiPriority="63" w:unhideWhenUsed="0"/>
+    <w:lsdException w:name="Medium Shading 2 Accent 3" w:semiHidden="0" w:uiPriority="64" w:unhideWhenUsed="0"/>
+    <w:lsdException w:name="Medium List 1 Accent 3" w:semiHidden="0" w:uiPriority="65" w:unhideWhenUsed="0"/>
+    <w:lsdException w:name="Medium List 2 Accent 3" w:semiHidden="0" w:uiPriority="66" w:unhideWhenUsed="0"/>
+    <w:lsdException w:name="Medium Grid 1 Accent 3" w:semiHidden="0" w:uiPriority="67" w:unhideWhenUsed="0"/>
+    <w:lsdException w:name="Medium Grid 2 Accent 3" w:semiHidden="0" w:uiPriority="68" w:unhideWhenUsed="0"/>
+    <w:lsdException w:name="Medium Grid 3 Accent 3" w:semiHidden="0" w:uiPriority="69" w:unhideWhenUsed="0"/>
+    <w:lsdException w:name="Dark List Accent 3" w:semiHidden="0" w:uiPriority="70" w:unhideWhenUsed="0"/>
+    <w:lsdException w:name="Colorful Shading Accent 3" w:semiHidden="0" w:uiPriority="71" w:unhideWhenUsed="0"/>
+    <w:lsdException w:name="Colorful List Accent 3" w:semiHidden="0" w:uiPriority="72" w:unhideWhenUsed="0"/>
+    <w:lsdException w:name="Colorful Grid Accent 3" w:semiHidden="0" w:uiPriority="73" w:unhideWhenUsed="0"/>
+    <w:lsdException w:name="Light Shading Accent 4" w:semiHidden="0" w:uiPriority="60" w:unhideWhenUsed="0"/>
+    <w:lsdException w:name="Light List Accent 4" w:semiHidden="0" w:uiPriority="61" w:unhideWhenUsed="0"/>
+    <w:lsdException w:name="Light Grid Accent 4" w:semiHidden="0" w:uiPriority="62" w:unhideWhenUsed="0"/>
+    <w:lsdException w:name="Medium Shading 1 Accent 4" w:semiHidden="0" w:uiPriority="63" w:unhideWhenUsed="0"/>
+    <w:lsdException w:name="Medium Shading 2 Accent 4" w:semiHidden="0" w:uiPriority="64" w:unhideWhenUsed="0"/>
+    <w:lsdException w:name="Medium List 1 Accent 4" w:semiHidden="0" w:uiPriority="65" w:unhideWhenUsed="0"/>
+    <w:lsdException w:name="Medium List 2 Accent 4" w:semiHidden="0" w:uiPriority="66" w:unhideWhenUsed="0"/>
+    <w:lsdException w:name="Medium Grid 1 Accent 4" w:semiHidden="0" w:uiPriority="67" w:unhideWhenUsed="0"/>
+    <w:lsdException w:name="Medium Grid 2 Accent 4" w:semiHidden="0" w:uiPriority="68" w:unhideWhenUsed="0"/>
+    <w:lsdException w:name="Medium Grid 3 Accent 4" w:semiHidden="0" w:uiPriority="69" w:unhideWhenUsed="0"/>
+    <w:lsdException w:name="Dark List Accent 4" w:semiHidden="0" w:uiPriority="70" w:unhideWhenUsed="0"/>
+    <w:lsdException w:name="Colorful Shading Accent 4" w:semiHidden="0" w:uiPriority="71" w:unhideWhenUsed="0"/>
+    <w:lsdException w:name="Colorful List Accent 4" w:semiHidden="0" w:uiPriority="72" w:unhideWhenUsed="0"/>
+    <w:lsdException w:name="Colorful Grid Accent 4" w:semiHidden="0" w:uiPriority="73" w:unhideWhenUsed="0"/>
+    <w:lsdException w:name="Light Shading Accent 5" w:semiHidden="0" w:uiPriority="60" w:unhideWhenUsed="0"/>
+    <w:lsdException w:name="Light List Accent 5" w:semiHidden="0" w:uiPriority="61" w:unhideWhenUsed="0"/>
+    <w:lsdException w:name="Light Grid Accent 5" w:semiHidden="0" w:uiPriority="62" w:unhideWhenUsed="0"/>
+    <w:lsdException w:name="Medium Shading 1 Accent 5" w:semiHidden="0" w:uiPriority="63" w:unhideWhenUsed="0"/>
+    <w:lsdException w:name="Medium Shading 2 Accent 5" w:semiHidden="0" w:uiPriority="64" w:unhideWhenUsed="0"/>
+    <w:lsdException w:name="Medium List 1 Accent 5" w:semiHidden="0" w:uiPriority="65" w:unhideWhenUsed="0"/>
+    <w:lsdException w:name="Medium List 2 Accent 5" w:semiHidden="0" w:uiPriority="66" w:unhideWhenUsed="0"/>
+    <w:lsdException w:name="Medium Grid 1 Accent 5" w:semiHidden="0" w:uiPriority="67" w:unhideWhenUsed="0"/>
+    <w:lsdException w:name="Medium Grid 2 Accent 5" w:semiHidden="0" w:uiPriority="68" w:unhideWhenUsed="0"/>
+    <w:lsdException w:name="Medium Grid 3 Accent 5" w:semiHidden="0" w:uiPriority="69" w:unhideWhenUsed="0"/>
+    <w:lsdException w:name="Dark List Accent 5" w:semiHidden="0" w:uiPriority="70" w:unhideWhenUsed="0"/>
+    <w:lsdException w:name="Colorful Shading Accent 5" w:semiHidden="0" w:uiPriority="71" w:unhideWhenUsed="0"/>
+    <w:lsdException w:name="Colorful List Accent 5" w:semiHidden="0" w:uiPriority="72" w:unhideWhenUsed="0"/>
+    <w:lsdException w:name="Colorful Grid Accent 5" w:semiHidden="0" w:uiPriority="73" w:unhideWhenUsed="0"/>
+    <w:lsdException w:name="Light Shading Accent 6" w:semiHidden="0" w:uiPriority="60" w:unhideWhenUsed="0"/>
+    <w:lsdException w:name="Light List Accent 6" w:semiHidden="0" w:uiPriority="61" w:unhideWhenUsed="0"/>
+    <w:lsdException w:name="Light Grid Accent 6" w:semiHidden="0" w:uiPriority="62" w:unhideWhenUsed="0"/>
+    <w:lsdException w:name="Medium Shading 1 Accent 6" w:semiHidden="0" w:uiPriority="63" w:unhideWhenUsed="0"/>
+    <w:lsdException w:name="Medium Shading 2 Accent 6" w:semiHidden="0" w:uiPriority="64" w:unhideWhenUsed="0"/>
+    <w:lsdException w:name="Medium List 1 Accent 6" w:semiHidden="0" w:uiPriority="65" w:unhideWhenUsed="0"/>
+    <w:lsdException w:name="Medium List 2 Accent 6" w:semiHidden="0" w:uiPriority="66" w:unhideWhenUsed="0"/>
+    <w:lsdException w:name="Medium Grid 1 Accent 6" w:semiHidden="0" w:uiPriority="67" w:unhideWhenUsed="0"/>
+    <w:lsdException w:name="Medium Grid 2 Accent 6" w:semiHidden="0" w:uiPriority="68" w:unhideWhenUsed="0"/>
+    <w:lsdException w:name="Medium Grid 3 Accent 6" w:semiHidden="0" w:uiPriority="69" w:unhideWhenUsed="0"/>
+    <w:lsdException w:name="Dark List Accent 6" w:semiHidden="0" w:uiPriority="70" w:unhideWhenUsed="0"/>
+    <w:lsdException w:name="Colorful Shading Accent 6" w:semiHidden="0" w:uiPriority="71" w:unhideWhenUsed="0"/>
+    <w:lsdException w:name="Colorful List Accent 6" w:semiHidden="0" w:uiPriority="72" w:unhideWhenUsed="0"/>
+    <w:lsdException w:name="Colorful Grid Accent 6" w:semiHidden="0" w:uiPriority="73" w:unhideWhenUsed="0"/>
+    <w:lsdException w:name="Subtle Emphasis" w:semiHidden="0" w:uiPriority="19" w:unhideWhenUsed="0" w:qFormat="1"/>
+    <w:lsdException w:name="Intense Emphasis" w:semiHidden="0" w:uiPriority="21" w:unhideWhenUsed="0" w:qFormat="1"/>
+    <w:lsdException w:name="Subtle Reference" w:semiHidden="0" w:uiPriority="31" w:unhideWhenUsed="0" w:qFormat="1"/>
+    <w:lsdException w:name="Intense Reference" w:semiHidden="0" w:uiPriority="32" w:unhideWhenUsed="0" w:qFormat="1"/>
+    <w:lsdException w:name="Book Title" w:semiHidden="0" w:uiPriority="33" w:unhideWhenUsed="0" w:qFormat="1"/>
+    <w:lsdException w:name="Bibliography" w:uiPriority="37"/>
+    <w:lsdException w:name="TOC Heading" w:uiPriority="39" w:qFormat="1"/>
+  </w:latentStyles>
+  <w:style w:type="paragraph" w:default="1" w:styleId="a">
+    <w:name w:val="Normal"/>
+    <w:qFormat/>
+    <w:rsid w:val="00751F4A"/>
+    <w:rPr>
+      <w:sz w:val="24"/>
+      <w:szCs w:val="24"/>
+    </w:rPr>
+  </w:style>
+  <w:style w:type="paragraph" w:styleId="2">
+    <w:name w:val="heading 2"/>
+    <w:basedOn w:val="a"/>
+    <w:next w:val="a"/>
+    <w:qFormat/>
+    <w:rsid w:val="00893631"/>
+    <w:pPr>
+      <w:keepNext/>
+      <w:jc w:val="center"/>
+      <w:outlineLvl w:val="1"/>
+    </w:pPr>
+    <w:rPr>
+      <w:sz w:val="28"/>
+    </w:rPr>
+  </w:style>
+  <w:style w:type="paragraph" w:styleId="3">
+    <w:name w:val="heading 3"/>
+    <w:basedOn w:val="a"/>
+    <w:next w:val="a"/>
+    <w:qFormat/>
+    <w:rsid w:val="003D4F4B"/>
+    <w:pPr>
+      <w:keepNext/>
+      <w:spacing w:before="240" w:after="60"/>
+      <w:outlineLvl w:val="2"/>
+    </w:pPr>
+    <w:rPr>
+      <w:rFonts w:ascii="Arial" w:hAnsi="Arial" w:cs="Arial"/>
+      <w:b/>
+      <w:bCs/>
+      <w:sz w:val="26"/>
+      <w:szCs w:val="26"/>
+    </w:rPr>
+  </w:style>
+  <w:style w:type="paragraph" w:styleId="4">
+    <w:name w:val="heading 4"/>
+    <w:basedOn w:val="a"/>
+    <w:next w:val="a"/>
+    <w:link w:val="40"/>
+    <w:qFormat/>
+    <w:rsid w:val="00893631"/>
+    <w:pPr>
+      <w:keepNext/>
+      <w:spacing w:line="360" w:lineRule="auto"/>
+      <w:jc w:val="both"/>
+      <w:outlineLvl w:val="3"/>
+    </w:pPr>
+    <w:rPr>
+      <w:sz w:val="28"/>
+      <w:szCs w:val="20"/>
+    </w:rPr>
+  </w:style>
+  <w:style w:type="character" w:default="1" w:styleId="a0">
+    <w:name w:val="Default Paragraph Font"/>
+    <w:uiPriority w:val="1"/>
+    <w:semiHidden/>
+    <w:unhideWhenUsed/>
+  </w:style>
+  <w:style w:type="table" w:default="1" w:styleId="a1">
+    <w:name w:val="Normal Table"/>
+    <w:uiPriority w:val="99"/>
+    <w:semiHidden/>
+    <w:unhideWhenUsed/>
+    <w:tblPr>
+      <w:tblInd w:w="0" w:type="dxa"/>
+      <w:tblCellMar>
+        <w:top w:w="0" w:type="dxa"/>
+        <w:left w:w="108" w:type="dxa"/>
+        <w:bottom w:w="0" w:type="dxa"/>
+        <w:right w:w="108" w:type="dxa"/>
+      </w:tblCellMar>
+    </w:tblPr>
+  </w:style>
+  <w:style w:type="numbering" w:default="1" w:styleId="a2">
+    <w:name w:val="No List"/>
+    <w:uiPriority w:val="99"/>
+    <w:semiHidden/>
+    <w:unhideWhenUsed/>
+  </w:style>
+  <w:style w:type="paragraph" w:customStyle="1" w:styleId="ConsPlusNonformat">
+    <w:name w:val="ConsPlusNonformat"/>
+    <w:rsid w:val="00222454"/>
+    <w:pPr>
+      <w:autoSpaceDE w:val="0"/>
+      <w:autoSpaceDN w:val="0"/>
+      <w:adjustRightInd w:val="0"/>
+    </w:pPr>
+    <w:rPr>
+      <w:rFonts w:ascii="Courier New" w:hAnsi="Courier New" w:cs="Courier New"/>
+    </w:rPr>
+  </w:style>
+  <w:style w:type="paragraph" w:customStyle="1" w:styleId="ConsPlusTitle">
+    <w:name w:val="ConsPlusTitle"/>
+    <w:uiPriority w:val="99"/>
+    <w:rsid w:val="00222454"/>
+    <w:pPr>
+      <w:autoSpaceDE w:val="0"/>
+      <w:autoSpaceDN w:val="0"/>
+      <w:adjustRightInd w:val="0"/>
+    </w:pPr>
+    <w:rPr>
+      <w:rFonts w:ascii="Arial" w:hAnsi="Arial" w:cs="Arial"/>
+      <w:b/>
+      <w:bCs/>
+    </w:rPr>
+  </w:style>
+  <w:style w:type="paragraph" w:styleId="a3">
+    <w:name w:val="Body Text"/>
+    <w:basedOn w:val="a"/>
+    <w:link w:val="a4"/>
+    <w:rsid w:val="00554AA9"/>
+    <w:pPr>
+      <w:jc w:val="center"/>
+    </w:pPr>
+    <w:rPr>
+      <w:b/>
+      <w:sz w:val="28"/>
+      <w:szCs w:val="20"/>
+    </w:rPr>
+  </w:style>
+  <w:style w:type="paragraph" w:customStyle="1" w:styleId="ConsTitle">
+    <w:name w:val="ConsTitle"/>
+    <w:rsid w:val="00AE238C"/>
+    <w:pPr>
+      <w:widowControl w:val="0"/>
+      <w:autoSpaceDE w:val="0"/>
+      <w:autoSpaceDN w:val="0"/>
+      <w:adjustRightInd w:val="0"/>
+      <w:ind w:right="19772"/>
+    </w:pPr>
+    <w:rPr>
+      <w:rFonts w:ascii="Arial" w:hAnsi="Arial" w:cs="Arial"/>
+      <w:b/>
+      <w:bCs/>
+      <w:sz w:val="16"/>
+      <w:szCs w:val="16"/>
+    </w:rPr>
+  </w:style>
+  <w:style w:type="paragraph" w:styleId="a5">
+    <w:name w:val="Title"/>
+    <w:basedOn w:val="a"/>
+    <w:link w:val="a6"/>
+    <w:qFormat/>
+    <w:rsid w:val="003A70EA"/>
+    <w:pPr>
+      <w:jc w:val="center"/>
+    </w:pPr>
+    <w:rPr>
+      <w:b/>
+      <w:bCs/>
+      <w:sz w:val="28"/>
+    </w:rPr>
+  </w:style>
+  <w:style w:type="paragraph" w:styleId="30">
+    <w:name w:val="Body Text Indent 3"/>
+    <w:basedOn w:val="a"/>
+    <w:link w:val="31"/>
+    <w:rsid w:val="00A1728C"/>
+    <w:pPr>
+      <w:spacing w:after="120"/>
+      <w:ind w:left="283"/>
+    </w:pPr>
+    <w:rPr>
+      <w:sz w:val="16"/>
+      <w:szCs w:val="16"/>
+    </w:rPr>
+  </w:style>
+  <w:style w:type="paragraph" w:styleId="20">
+    <w:name w:val="Body Text 2"/>
+    <w:basedOn w:val="a"/>
+    <w:rsid w:val="004678F8"/>
+    <w:pPr>
+      <w:spacing w:after="120" w:line="480" w:lineRule="auto"/>
+    </w:pPr>
+  </w:style>
+  <w:style w:type="paragraph" w:styleId="21">
+    <w:name w:val="Body Text Indent 2"/>
+    <w:basedOn w:val="a"/>
+    <w:rsid w:val="00656752"/>
+    <w:pPr>
+      <w:spacing w:after="120" w:line="480" w:lineRule="auto"/>
+      <w:ind w:left="283"/>
+    </w:pPr>
+  </w:style>
+  <w:style w:type="paragraph" w:styleId="a7">
+    <w:name w:val="Body Text Indent"/>
+    <w:basedOn w:val="a"/>
+    <w:rsid w:val="0077680D"/>
+    <w:pPr>
+      <w:spacing w:after="120"/>
+      <w:ind w:left="283"/>
+    </w:pPr>
+  </w:style>
+  <w:style w:type="paragraph" w:styleId="32">
+    <w:name w:val="Body Text 3"/>
+    <w:basedOn w:val="a"/>
+    <w:rsid w:val="00BD473E"/>
+    <w:pPr>
+      <w:spacing w:after="120"/>
+    </w:pPr>
+    <w:rPr>
+      <w:sz w:val="16"/>
+      <w:szCs w:val="16"/>
+    </w:rPr>
+  </w:style>
+  <w:style w:type="paragraph" w:customStyle="1" w:styleId="ConsNonformat">
+    <w:name w:val="ConsNonformat"/>
+    <w:rsid w:val="0010698E"/>
+    <w:pPr>
+      <w:widowControl w:val="0"/>
+      <w:autoSpaceDE w:val="0"/>
+      <w:autoSpaceDN w:val="0"/>
+      <w:adjustRightInd w:val="0"/>
+    </w:pPr>
+    <w:rPr>
+      <w:rFonts w:ascii="Courier New" w:hAnsi="Courier New" w:cs="Courier New"/>
+    </w:rPr>
+  </w:style>
+  <w:style w:type="paragraph" w:styleId="a8">
+    <w:name w:val="Balloon Text"/>
+    <w:basedOn w:val="a"/>
+    <w:semiHidden/>
+    <w:rsid w:val="007F74BF"/>
+    <w:rPr>
+      <w:rFonts w:ascii="Tahoma" w:hAnsi="Tahoma" w:cs="Tahoma"/>
+      <w:sz w:val="16"/>
+      <w:szCs w:val="16"/>
+    </w:rPr>
+  </w:style>
+  <w:style w:type="paragraph" w:styleId="a9">
+    <w:name w:val="footer"/>
+    <w:basedOn w:val="a"/>
+    <w:rsid w:val="003879AD"/>
+    <w:pPr>
+      <w:tabs>
+        <w:tab w:val="center" w:pos="4677"/>
+        <w:tab w:val="right" w:pos="9355"/>
+      </w:tabs>
+    </w:pPr>
+    <w:rPr>
+      <w:sz w:val="20"/>
+      <w:szCs w:val="20"/>
+    </w:rPr>
+  </w:style>
+  <w:style w:type="paragraph" w:customStyle="1" w:styleId="Heading">
+    <w:name w:val="Heading"/>
+    <w:rsid w:val="00CB5C79"/>
+    <w:pPr>
+      <w:autoSpaceDE w:val="0"/>
+      <w:autoSpaceDN w:val="0"/>
+      <w:adjustRightInd w:val="0"/>
+    </w:pPr>
+    <w:rPr>
+      <w:rFonts w:ascii="Arial" w:hAnsi="Arial" w:cs="Arial"/>
+      <w:b/>
+      <w:bCs/>
+      <w:sz w:val="22"/>
+      <w:szCs w:val="22"/>
+    </w:rPr>
+  </w:style>
+  <w:style w:type="paragraph" w:customStyle="1" w:styleId="ConsNormal">
+    <w:name w:val="ConsNormal"/>
+    <w:rsid w:val="002313C4"/>
+    <w:pPr>
+      <w:autoSpaceDE w:val="0"/>
+      <w:autoSpaceDN w:val="0"/>
+      <w:adjustRightInd w:val="0"/>
+      <w:ind w:right="19772" w:firstLine="720"/>
+    </w:pPr>
+    <w:rPr>
+      <w:rFonts w:ascii="Arial" w:hAnsi="Arial" w:cs="Arial"/>
+    </w:rPr>
+  </w:style>
+  <w:style w:type="paragraph" w:styleId="aa">
+    <w:name w:val="Block Text"/>
+    <w:basedOn w:val="a"/>
+    <w:rsid w:val="004F1CA3"/>
+    <w:pPr>
+      <w:ind w:left="-180" w:right="-263" w:firstLine="710"/>
+      <w:jc w:val="both"/>
+    </w:pPr>
+  </w:style>
+  <w:style w:type="character" w:customStyle="1" w:styleId="a4">
+    <w:name w:val="Основной текст Знак"/>
+    <w:link w:val="a3"/>
+    <w:rsid w:val="009F2E1C"/>
+    <w:rPr>
+      <w:b/>
+      <w:sz w:val="28"/>
+      <w:lang w:val="ru-RU" w:eastAsia="ru-RU" w:bidi="ar-SA"/>
+    </w:rPr>
+  </w:style>
+  <w:style w:type="paragraph" w:styleId="ab">
+    <w:name w:val="caption"/>
+    <w:basedOn w:val="a"/>
+    <w:next w:val="a"/>
+    <w:qFormat/>
+    <w:rsid w:val="00AC4140"/>
+    <w:pPr>
+      <w:pBdr>
+        <w:bottom w:val="single" w:sz="6" w:space="11" w:color="auto"/>
+      </w:pBdr>
+      <w:spacing w:line="240" w:lineRule="atLeast"/>
+      <w:ind w:right="-574"/>
+      <w:jc w:val="both"/>
+    </w:pPr>
+    <w:rPr>
+      <w:b/>
+      <w:sz w:val="20"/>
+    </w:rPr>
+  </w:style>
+  <w:style w:type="paragraph" w:customStyle="1" w:styleId="14">
+    <w:name w:val="Обычный + 14 пт"/>
+    <w:aliases w:val="Красный"/>
+    <w:basedOn w:val="a"/>
+    <w:rsid w:val="00EE7378"/>
+    <w:pPr>
+      <w:jc w:val="both"/>
+    </w:pPr>
+    <w:rPr>
+      <w:b/>
+      <w:color w:val="FF0000"/>
+    </w:rPr>
+  </w:style>
+  <w:style w:type="paragraph" w:customStyle="1" w:styleId="210">
+    <w:name w:val="Основной текст 21"/>
+    <w:basedOn w:val="a"/>
+    <w:rsid w:val="008D2D6D"/>
+    <w:pPr>
+      <w:ind w:firstLine="709"/>
+      <w:jc w:val="both"/>
+    </w:pPr>
+    <w:rPr>
+      <w:sz w:val="28"/>
+      <w:szCs w:val="20"/>
+    </w:rPr>
+  </w:style>
+  <w:style w:type="paragraph" w:styleId="ac">
+    <w:name w:val="Document Map"/>
+    <w:basedOn w:val="a"/>
+    <w:link w:val="ad"/>
+    <w:rsid w:val="008F785D"/>
+    <w:rPr>
+      <w:rFonts w:ascii="Tahoma" w:hAnsi="Tahoma" w:cs="Tahoma"/>
+      <w:sz w:val="16"/>
+      <w:szCs w:val="16"/>
+    </w:rPr>
+  </w:style>
+  <w:style w:type="character" w:customStyle="1" w:styleId="ad">
+    <w:name w:val="Схема документа Знак"/>
+    <w:link w:val="ac"/>
+    <w:rsid w:val="008F785D"/>
+    <w:rPr>
+      <w:rFonts w:ascii="Tahoma" w:hAnsi="Tahoma" w:cs="Tahoma"/>
+      <w:sz w:val="16"/>
+      <w:szCs w:val="16"/>
+    </w:rPr>
+  </w:style>
+  <w:style w:type="character" w:customStyle="1" w:styleId="40">
+    <w:name w:val="Заголовок 4 Знак"/>
+    <w:link w:val="4"/>
+    <w:rsid w:val="002A3DC5"/>
+    <w:rPr>
+      <w:sz w:val="28"/>
+    </w:rPr>
+  </w:style>
+  <w:style w:type="character" w:styleId="ae">
+    <w:name w:val="Hyperlink"/>
+    <w:rsid w:val="00B86991"/>
+    <w:rPr>
+      <w:color w:val="0000FF"/>
+      <w:u w:val="single"/>
+    </w:rPr>
+  </w:style>
+  <w:style w:type="character" w:styleId="af">
+    <w:name w:val="FollowedHyperlink"/>
+    <w:rsid w:val="00B86991"/>
+    <w:rPr>
+      <w:color w:val="800080"/>
+      <w:u w:val="single"/>
+    </w:rPr>
+  </w:style>
+  <w:style w:type="character" w:customStyle="1" w:styleId="31">
+    <w:name w:val="Основной текст с отступом 3 Знак"/>
+    <w:link w:val="30"/>
+    <w:rsid w:val="009B40B1"/>
+    <w:rPr>
+      <w:sz w:val="16"/>
+      <w:szCs w:val="16"/>
+    </w:rPr>
+  </w:style>
+  <w:style w:type="paragraph" w:styleId="af0">
+    <w:name w:val="Normal (Web)"/>
+    <w:basedOn w:val="a"/>
+    <w:uiPriority w:val="99"/>
+    <w:unhideWhenUsed/>
+    <w:rsid w:val="00C85C56"/>
+    <w:pPr>
+      <w:spacing w:before="100" w:beforeAutospacing="1" w:after="100" w:afterAutospacing="1"/>
+    </w:pPr>
+  </w:style>
+  <w:style w:type="character" w:customStyle="1" w:styleId="a6">
+    <w:name w:val="Название Знак"/>
+    <w:link w:val="a5"/>
+    <w:rsid w:val="006D1C1B"/>
+    <w:rPr>
+      <w:b/>
+      <w:bCs/>
+      <w:sz w:val="28"/>
+      <w:szCs w:val="24"/>
+    </w:rPr>
+  </w:style>
+  <w:style w:type="paragraph" w:styleId="af1">
+    <w:name w:val="List Paragraph"/>
+    <w:basedOn w:val="a"/>
+    <w:uiPriority w:val="34"/>
+    <w:qFormat/>
+    <w:rsid w:val="004B7ECA"/>
+    <w:pPr>
+      <w:ind w:left="720"/>
+    </w:pPr>
+    <w:rPr>
+      <w:rFonts w:ascii="Calibri" w:eastAsia="Calibri" w:hAnsi="Calibri"/>
+      <w:sz w:val="22"/>
+      <w:szCs w:val="22"/>
+      <w:lang w:eastAsia="en-US"/>
+    </w:rPr>
+  </w:style>
+  <w:style w:type="paragraph" w:styleId="af2">
+    <w:name w:val="No Spacing"/>
+    <w:uiPriority w:val="1"/>
+    <w:qFormat/>
+    <w:rsid w:val="006A5B78"/>
+    <w:rPr>
+      <w:rFonts w:ascii="Calibri" w:hAnsi="Calibri"/>
+      <w:sz w:val="22"/>
+      <w:szCs w:val="22"/>
+    </w:rPr>
+  </w:style>
+  <w:style w:type="table" w:styleId="af3">
+    <w:name w:val="Table Grid"/>
+    <w:basedOn w:val="a1"/>
+    <w:rsid w:val="00BE6657"/>
+    <w:tblPr>
+      <w:tblBorders>
+        <w:top w:val="single" w:sz="4" w:space="0" w:color="auto"/>
+        <w:left w:val="single" w:sz="4" w:space="0" w:color="auto"/>
+        <w:bottom w:val="single" w:sz="4" w:space="0" w:color="auto"/>
+        <w:right w:val="single" w:sz="4" w:space="0" w:color="auto"/>
+        <w:insideH w:val="single" w:sz="4" w:space="0" w:color="auto"/>
+        <w:insideV w:val="single" w:sz="4" w:space="0" w:color="auto"/>
+      </w:tblBorders>
+    </w:tblPr>
+  </w:style>
+  <w:style w:type="paragraph" w:styleId="HTML">
+    <w:name w:val="HTML Preformatted"/>
+    <w:basedOn w:val="a"/>
+    <w:link w:val="HTML0"/>
+    <w:semiHidden/>
+    <w:unhideWhenUsed/>
+    <w:rsid w:val="00247950"/>
+    <w:rPr>
+      <w:rFonts w:ascii="Consolas" w:hAnsi="Consolas"/>
+      <w:sz w:val="20"/>
+      <w:szCs w:val="20"/>
+    </w:rPr>
+  </w:style>
+  <w:style w:type="character" w:customStyle="1" w:styleId="HTML0">
+    <w:name w:val="Стандартный HTML Знак"/>
+    <w:basedOn w:val="a0"/>
+    <w:link w:val="HTML"/>
     <w:semiHidden/>
     <w:rsid w:val="00247950"/>
     <w:rPr>
@@ -4238,7 +4596,7 @@
 </file>
 
 <file path=customXml/itemProps1.xml><?xml version="1.0" encoding="utf-8"?>
-<ds:datastoreItem xmlns:ds="http://schemas.openxmlformats.org/officeDocument/2006/customXml" ds:itemID="{2CDC1187-B8FD-435A-B1CB-3844BC64ACAE}">
+<ds:datastoreItem xmlns:ds="http://schemas.openxmlformats.org/officeDocument/2006/customXml" ds:itemID="{3E996536-CEBB-4564-8B25-F48B90323843}">
   <ds:schemaRefs>
     <ds:schemaRef ds:uri="http://schemas.openxmlformats.org/officeDocument/2006/bibliography"/>
   </ds:schemaRefs>

</xml_diff>

<commit_message>
added stamp image and test in Templater
</commit_message>
<xml_diff>
--- a/src/main/webapp/resources/files/doc_templates/povestka.docx
+++ b/src/main/webapp/resources/files/doc_templates/povestka.docx
@@ -1,6 +1,6 @@
 
 <file path=word/document.xml><?xml version="1.0" encoding="utf-8"?>
-<w:document xmlns:wpc="http://schemas.microsoft.com/office/word/2010/wordprocessingCanvas" xmlns:mc="http://schemas.openxmlformats.org/markup-compatibility/2006" xmlns:o="urn:schemas-microsoft-com:office:office" xmlns:r="http://schemas.openxmlformats.org/officeDocument/2006/relationships" xmlns:m="http://schemas.openxmlformats.org/officeDocument/2006/math" xmlns:v="urn:schemas-microsoft-com:vml" xmlns:wp14="http://schemas.microsoft.com/office/word/2010/wordprocessingDrawing" xmlns:wp="http://schemas.openxmlformats.org/drawingml/2006/wordprocessingDrawing" xmlns:w10="urn:schemas-microsoft-com:office:word" xmlns:w="http://schemas.openxmlformats.org/wordprocessingml/2006/main" xmlns:w14="http://schemas.microsoft.com/office/word/2010/wordml" xmlns:wpg="http://schemas.microsoft.com/office/word/2010/wordprocessingGroup" xmlns:wpi="http://schemas.microsoft.com/office/word/2010/wordprocessingInk" xmlns:wne="http://schemas.microsoft.com/office/word/2006/wordml" xmlns:wps="http://schemas.microsoft.com/office/word/2010/wordprocessingShape" mc:Ignorable="w14 wp14">
+<w:document xmlns:wpc="http://schemas.microsoft.com/office/word/2010/wordprocessingCanvas" xmlns:cx="http://schemas.microsoft.com/office/drawing/2014/chartex" xmlns:cx1="http://schemas.microsoft.com/office/drawing/2015/9/8/chartex" xmlns:cx2="http://schemas.microsoft.com/office/drawing/2015/10/21/chartex" xmlns:cx3="http://schemas.microsoft.com/office/drawing/2016/5/9/chartex" xmlns:cx4="http://schemas.microsoft.com/office/drawing/2016/5/10/chartex" xmlns:cx5="http://schemas.microsoft.com/office/drawing/2016/5/11/chartex" xmlns:cx6="http://schemas.microsoft.com/office/drawing/2016/5/12/chartex" xmlns:cx7="http://schemas.microsoft.com/office/drawing/2016/5/13/chartex" xmlns:cx8="http://schemas.microsoft.com/office/drawing/2016/5/14/chartex" xmlns:mc="http://schemas.openxmlformats.org/markup-compatibility/2006" xmlns:aink="http://schemas.microsoft.com/office/drawing/2016/ink" xmlns:am3d="http://schemas.microsoft.com/office/drawing/2017/model3d" xmlns:o="urn:schemas-microsoft-com:office:office" xmlns:r="http://schemas.openxmlformats.org/officeDocument/2006/relationships" xmlns:m="http://schemas.openxmlformats.org/officeDocument/2006/math" xmlns:v="urn:schemas-microsoft-com:vml" xmlns:wp14="http://schemas.microsoft.com/office/word/2010/wordprocessingDrawing" xmlns:wp="http://schemas.openxmlformats.org/drawingml/2006/wordprocessingDrawing" xmlns:w10="urn:schemas-microsoft-com:office:word" xmlns:w="http://schemas.openxmlformats.org/wordprocessingml/2006/main" xmlns:w14="http://schemas.microsoft.com/office/word/2010/wordml" xmlns:w15="http://schemas.microsoft.com/office/word/2012/wordml" xmlns:w16cid="http://schemas.microsoft.com/office/word/2016/wordml/cid" xmlns:w16se="http://schemas.microsoft.com/office/word/2015/wordml/symex" xmlns:wpg="http://schemas.microsoft.com/office/word/2010/wordprocessingGroup" xmlns:wpi="http://schemas.microsoft.com/office/word/2010/wordprocessingInk" xmlns:wne="http://schemas.microsoft.com/office/word/2006/wordml" xmlns:wps="http://schemas.microsoft.com/office/word/2010/wordprocessingShape" mc:Ignorable="w14 w15 w16se w16cid wp14">
   <w:body>
     <w:p>
       <w:pPr>
@@ -183,15 +183,24 @@
           <w:sz w:val="20"/>
           <w:szCs w:val="20"/>
         </w:rPr>
-        <w:t xml:space="preserve"> к</w:t>
-      </w:r>
+        <w:t xml:space="preserve"> </w:t>
+      </w:r>
+      <w:proofErr w:type="spellStart"/>
       <w:r>
         <w:rPr>
           <w:sz w:val="20"/>
           <w:szCs w:val="20"/>
         </w:rPr>
+        <w:t>к</w:t>
+      </w:r>
+      <w:r>
+        <w:rPr>
+          <w:sz w:val="20"/>
+          <w:szCs w:val="20"/>
+        </w:rPr>
         <w:t>аб</w:t>
       </w:r>
+      <w:proofErr w:type="spellEnd"/>
       <w:r>
         <w:rPr>
           <w:sz w:val="20"/>
@@ -319,8 +328,19 @@
           <w:szCs w:val="28"/>
           <w:lang w:val="en-US"/>
         </w:rPr>
-        <w:t>dd MMMM yyyy</w:t>
-      </w:r>
+        <w:t xml:space="preserve">dd MMMM </w:t>
+      </w:r>
+      <w:proofErr w:type="spellStart"/>
+      <w:r>
+        <w:rPr>
+          <w:b/>
+          <w:sz w:val="28"/>
+          <w:szCs w:val="28"/>
+          <w:lang w:val="en-US"/>
+        </w:rPr>
+        <w:t>yyyy</w:t>
+      </w:r>
+      <w:proofErr w:type="spellEnd"/>
       <w:r>
         <w:rPr>
           <w:b/>
@@ -403,6 +423,7 @@
         </w:rPr>
         <w:t>&lt;</w:t>
       </w:r>
+      <w:proofErr w:type="spellStart"/>
       <w:r>
         <w:rPr>
           <w:b/>
@@ -410,6 +431,7 @@
         </w:rPr>
         <w:t>RegNum</w:t>
       </w:r>
+      <w:proofErr w:type="spellEnd"/>
       <w:r>
         <w:rPr>
           <w:b/>
@@ -464,6 +486,7 @@
         </w:rPr>
         <w:t>&lt;</w:t>
       </w:r>
+      <w:proofErr w:type="spellStart"/>
       <w:r>
         <w:rPr>
           <w:b/>
@@ -478,6 +501,7 @@
         </w:rPr>
         <w:t>Time</w:t>
       </w:r>
+      <w:proofErr w:type="spellEnd"/>
       <w:r>
         <w:rPr>
           <w:b/>
@@ -604,7 +628,23 @@
                 <w:sz w:val="28"/>
                 <w:szCs w:val="28"/>
               </w:rPr>
-              <w:t>&lt;[Questions]</w:t>
+              <w:t>&lt;[</w:t>
+            </w:r>
+            <w:proofErr w:type="spellStart"/>
+            <w:r>
+              <w:rPr>
+                <w:sz w:val="28"/>
+                <w:szCs w:val="28"/>
+              </w:rPr>
+              <w:t>Questions</w:t>
+            </w:r>
+            <w:proofErr w:type="spellEnd"/>
+            <w:r>
+              <w:rPr>
+                <w:sz w:val="28"/>
+                <w:szCs w:val="28"/>
+              </w:rPr>
+              <w:t>]</w:t>
             </w:r>
             <w:r>
               <w:rPr>
@@ -639,199 +679,229 @@
                 <w:lang w:val="en-US"/>
               </w:rPr>
             </w:pPr>
-            <w:r>
-              <w:rPr>
-                <w:sz w:val="28"/>
-                <w:szCs w:val="28"/>
-                <w:lang w:val="en-US"/>
-              </w:rPr>
-              <w:t>&lt;[Questions]Exclude.IMG&gt;</w:t>
-            </w:r>
-            <w:r>
-              <w:rPr>
-                <w:sz w:val="28"/>
-                <w:szCs w:val="28"/>
-                <w:lang w:val="en-US"/>
-              </w:rPr>
-              <w:t>&lt;[Questions]Question</w:t>
-            </w:r>
-            <w:r>
-              <w:rPr>
-                <w:sz w:val="28"/>
-                <w:szCs w:val="28"/>
-                <w:lang w:val="en-US"/>
-              </w:rPr>
-              <w:t>.Preposition</w:t>
-            </w:r>
-            <w:r>
-              <w:rPr>
-                <w:sz w:val="28"/>
-                <w:szCs w:val="28"/>
-                <w:lang w:val="en-US"/>
-              </w:rPr>
-              <w:t>&gt;</w:t>
-            </w:r>
-            <w:r>
-              <w:rPr>
-                <w:sz w:val="28"/>
-                <w:szCs w:val="28"/>
-                <w:lang w:val="en-US"/>
-              </w:rPr>
-              <w:t xml:space="preserve"> &lt;</w:t>
-            </w:r>
-            <w:r>
-              <w:rPr>
-                <w:sz w:val="28"/>
-                <w:szCs w:val="28"/>
-                <w:lang w:val="en-US"/>
-              </w:rPr>
-              <w:t>[Questions]Period</w:t>
-            </w:r>
-            <w:r>
-              <w:rPr>
-                <w:sz w:val="28"/>
-                <w:szCs w:val="28"/>
-                <w:lang w:val="en-US"/>
-              </w:rPr>
-              <w:t xml:space="preserve">&gt; </w:t>
-            </w:r>
-            <w:r>
-              <w:rPr>
-                <w:sz w:val="28"/>
-                <w:szCs w:val="28"/>
-                <w:lang w:val="en-US"/>
-              </w:rPr>
-              <w:t xml:space="preserve">&lt;[Questions]OrderNumber&gt; </w:t>
-            </w:r>
-            <w:r>
-              <w:rPr>
-                <w:sz w:val="28"/>
-                <w:szCs w:val="28"/>
-                <w:lang w:val="en-US"/>
-              </w:rPr>
-              <w:t>IF{&lt;</w:t>
-            </w:r>
-            <w:r>
-              <w:rPr>
-                <w:sz w:val="28"/>
-                <w:szCs w:val="28"/>
-                <w:lang w:val="en-US"/>
-              </w:rPr>
-              <w:t>[Questions]</w:t>
-            </w:r>
-            <w:r>
-              <w:rPr>
-                <w:sz w:val="28"/>
-                <w:szCs w:val="28"/>
-                <w:lang w:val="en-US"/>
-              </w:rPr>
-              <w:t>Subject&gt;~</w:t>
-            </w:r>
-            <w:r>
-              <w:rPr>
-                <w:sz w:val="28"/>
-                <w:szCs w:val="28"/>
-              </w:rPr>
-              <w:t>Регулирование</w:t>
-            </w:r>
-            <w:r>
-              <w:rPr>
-                <w:sz w:val="28"/>
-                <w:szCs w:val="28"/>
-                <w:lang w:val="en-US"/>
-              </w:rPr>
-              <w:t>}THEN{</w:t>
-            </w:r>
-            <w:r>
-              <w:rPr>
-                <w:sz w:val="28"/>
-                <w:szCs w:val="28"/>
-                <w:lang w:val="en-US"/>
-              </w:rPr>
-              <w:t>&lt;[Questions]TarifView</w:t>
-            </w:r>
-            <w:r>
-              <w:rPr>
-                <w:sz w:val="28"/>
-                <w:szCs w:val="28"/>
-                <w:lang w:val="en-US"/>
-              </w:rPr>
-              <w:t>.Preposition</w:t>
-            </w:r>
-            <w:r>
-              <w:rPr>
-                <w:sz w:val="28"/>
-                <w:szCs w:val="28"/>
-                <w:lang w:val="en-US"/>
-              </w:rPr>
-              <w:t>&gt;</w:t>
-            </w:r>
-            <w:r>
-              <w:rPr>
-                <w:sz w:val="28"/>
-                <w:szCs w:val="28"/>
-                <w:lang w:val="en-US"/>
-              </w:rPr>
-              <w:t>}</w:t>
-            </w:r>
-            <w:r>
-              <w:rPr>
-                <w:sz w:val="28"/>
-                <w:szCs w:val="28"/>
-                <w:lang w:val="en-US"/>
-              </w:rPr>
-              <w:t xml:space="preserve"> </w:t>
-            </w:r>
-            <w:r>
-              <w:rPr>
-                <w:sz w:val="28"/>
-                <w:szCs w:val="28"/>
-                <w:lang w:val="en-US"/>
-              </w:rPr>
-              <w:t>&lt;[Questions]Comments&gt;</w:t>
-            </w:r>
-            <w:r>
-              <w:rPr>
-                <w:sz w:val="28"/>
-                <w:szCs w:val="28"/>
-                <w:lang w:val="en-US"/>
-              </w:rPr>
-              <w:t xml:space="preserve"> </w:t>
-            </w:r>
-            <w:r>
-              <w:rPr>
-                <w:sz w:val="28"/>
-                <w:szCs w:val="28"/>
-                <w:lang w:val="en-US"/>
-              </w:rPr>
-              <w:t xml:space="preserve">&lt;[Questions]Organization&gt; </w:t>
-            </w:r>
-            <w:r>
-              <w:rPr>
-                <w:sz w:val="28"/>
-                <w:szCs w:val="28"/>
-                <w:lang w:val="en-US"/>
-              </w:rPr>
-              <w:t>IF{</w:t>
-            </w:r>
-            <w:r>
-              <w:rPr>
-                <w:sz w:val="28"/>
-                <w:szCs w:val="28"/>
-                <w:lang w:val="en-US"/>
-              </w:rPr>
-              <w:t>&lt;[Questions]</w:t>
-            </w:r>
-            <w:r>
-              <w:rPr>
-                <w:sz w:val="28"/>
-                <w:szCs w:val="28"/>
-                <w:lang w:val="en-US"/>
-              </w:rPr>
-              <w:t>Add</w:t>
-            </w:r>
             <w:bookmarkStart w:id="0" w:name="_GoBack"/>
             <w:bookmarkEnd w:id="0"/>
+            <w:r>
+              <w:rPr>
+                <w:sz w:val="28"/>
+                <w:szCs w:val="28"/>
+                <w:lang w:val="en-US"/>
+              </w:rPr>
+              <w:t>&lt;[Questions]</w:t>
+            </w:r>
+            <w:proofErr w:type="spellStart"/>
+            <w:r>
+              <w:rPr>
+                <w:sz w:val="28"/>
+                <w:szCs w:val="28"/>
+                <w:lang w:val="en-US"/>
+              </w:rPr>
+              <w:t>Question</w:t>
+            </w:r>
+            <w:r>
+              <w:rPr>
+                <w:sz w:val="28"/>
+                <w:szCs w:val="28"/>
+                <w:lang w:val="en-US"/>
+              </w:rPr>
+              <w:t>.Preposition</w:t>
+            </w:r>
+            <w:proofErr w:type="spellEnd"/>
+            <w:r>
+              <w:rPr>
+                <w:sz w:val="28"/>
+                <w:szCs w:val="28"/>
+                <w:lang w:val="en-US"/>
+              </w:rPr>
+              <w:t>&gt;</w:t>
+            </w:r>
+            <w:r>
+              <w:rPr>
+                <w:sz w:val="28"/>
+                <w:szCs w:val="28"/>
+                <w:lang w:val="en-US"/>
+              </w:rPr>
+              <w:t xml:space="preserve"> &lt;</w:t>
+            </w:r>
+            <w:r>
+              <w:rPr>
+                <w:sz w:val="28"/>
+                <w:szCs w:val="28"/>
+                <w:lang w:val="en-US"/>
+              </w:rPr>
+              <w:t>[Questions]Period</w:t>
+            </w:r>
+            <w:r>
+              <w:rPr>
+                <w:sz w:val="28"/>
+                <w:szCs w:val="28"/>
+                <w:lang w:val="en-US"/>
+              </w:rPr>
+              <w:t xml:space="preserve">&gt; </w:t>
+            </w:r>
+            <w:r>
+              <w:rPr>
+                <w:sz w:val="28"/>
+                <w:szCs w:val="28"/>
+                <w:lang w:val="en-US"/>
+              </w:rPr>
+              <w:t>&lt;[Questions]</w:t>
+            </w:r>
+            <w:proofErr w:type="spellStart"/>
+            <w:r>
+              <w:rPr>
+                <w:sz w:val="28"/>
+                <w:szCs w:val="28"/>
+                <w:lang w:val="en-US"/>
+              </w:rPr>
+              <w:t>OrderNumber</w:t>
+            </w:r>
+            <w:proofErr w:type="spellEnd"/>
+            <w:r>
+              <w:rPr>
+                <w:sz w:val="28"/>
+                <w:szCs w:val="28"/>
+                <w:lang w:val="en-US"/>
+              </w:rPr>
+              <w:t xml:space="preserve">&gt; </w:t>
+            </w:r>
+            <w:r>
+              <w:rPr>
+                <w:sz w:val="28"/>
+                <w:szCs w:val="28"/>
+                <w:lang w:val="en-US"/>
+              </w:rPr>
+              <w:t>IF{&lt;</w:t>
+            </w:r>
+            <w:r>
+              <w:rPr>
+                <w:sz w:val="28"/>
+                <w:szCs w:val="28"/>
+                <w:lang w:val="en-US"/>
+              </w:rPr>
+              <w:t>[Questions]</w:t>
+            </w:r>
+            <w:r>
+              <w:rPr>
+                <w:sz w:val="28"/>
+                <w:szCs w:val="28"/>
+                <w:lang w:val="en-US"/>
+              </w:rPr>
+              <w:t>Subject&gt;~</w:t>
+            </w:r>
+            <w:r>
+              <w:rPr>
+                <w:sz w:val="28"/>
+                <w:szCs w:val="28"/>
+              </w:rPr>
+              <w:t>Регулирование</w:t>
+            </w:r>
+            <w:r>
+              <w:rPr>
+                <w:sz w:val="28"/>
+                <w:szCs w:val="28"/>
+                <w:lang w:val="en-US"/>
+              </w:rPr>
+              <w:t>}THEN{</w:t>
+            </w:r>
+            <w:r>
+              <w:rPr>
+                <w:sz w:val="28"/>
+                <w:szCs w:val="28"/>
+                <w:lang w:val="en-US"/>
+              </w:rPr>
+              <w:t>&lt;[Questions]</w:t>
+            </w:r>
+            <w:proofErr w:type="spellStart"/>
+            <w:r>
+              <w:rPr>
+                <w:sz w:val="28"/>
+                <w:szCs w:val="28"/>
+                <w:lang w:val="en-US"/>
+              </w:rPr>
+              <w:t>TarifView</w:t>
+            </w:r>
+            <w:r>
+              <w:rPr>
+                <w:sz w:val="28"/>
+                <w:szCs w:val="28"/>
+                <w:lang w:val="en-US"/>
+              </w:rPr>
+              <w:t>.Preposition</w:t>
+            </w:r>
+            <w:proofErr w:type="spellEnd"/>
+            <w:r>
+              <w:rPr>
+                <w:sz w:val="28"/>
+                <w:szCs w:val="28"/>
+                <w:lang w:val="en-US"/>
+              </w:rPr>
+              <w:t>&gt;</w:t>
+            </w:r>
+            <w:r>
+              <w:rPr>
+                <w:sz w:val="28"/>
+                <w:szCs w:val="28"/>
+                <w:lang w:val="en-US"/>
+              </w:rPr>
+              <w:t>}</w:t>
+            </w:r>
+            <w:r>
+              <w:rPr>
+                <w:sz w:val="28"/>
+                <w:szCs w:val="28"/>
+                <w:lang w:val="en-US"/>
+              </w:rPr>
+              <w:t xml:space="preserve"> </w:t>
+            </w:r>
+            <w:r>
+              <w:rPr>
+                <w:sz w:val="28"/>
+                <w:szCs w:val="28"/>
+                <w:lang w:val="en-US"/>
+              </w:rPr>
+              <w:t>&lt;[Questions]Comments&gt;</w:t>
+            </w:r>
+            <w:r>
+              <w:rPr>
+                <w:sz w:val="28"/>
+                <w:szCs w:val="28"/>
+                <w:lang w:val="en-US"/>
+              </w:rPr>
+              <w:t xml:space="preserve"> </w:t>
+            </w:r>
+            <w:r>
+              <w:rPr>
+                <w:sz w:val="28"/>
+                <w:szCs w:val="28"/>
+                <w:lang w:val="en-US"/>
+              </w:rPr>
+              <w:t xml:space="preserve">&lt;[Questions]Organization&gt; </w:t>
+            </w:r>
+            <w:r>
+              <w:rPr>
+                <w:sz w:val="28"/>
+                <w:szCs w:val="28"/>
+                <w:lang w:val="en-US"/>
+              </w:rPr>
+              <w:t>IF{</w:t>
+            </w:r>
+            <w:r>
+              <w:rPr>
+                <w:sz w:val="28"/>
+                <w:szCs w:val="28"/>
+                <w:lang w:val="en-US"/>
+              </w:rPr>
+              <w:t>&lt;[Questions]</w:t>
+            </w:r>
+            <w:r>
+              <w:rPr>
+                <w:sz w:val="28"/>
+                <w:szCs w:val="28"/>
+                <w:lang w:val="en-US"/>
+              </w:rPr>
+              <w:t>Add</w:t>
+            </w:r>
             <w:r>
               <w:rPr>
                 <w:sz w:val="28"/>
@@ -911,6 +981,7 @@
               </w:rPr>
               <w:t>]</w:t>
             </w:r>
+            <w:proofErr w:type="spellStart"/>
             <w:r>
               <w:rPr>
                 <w:sz w:val="28"/>
@@ -919,6 +990,7 @@
               </w:rPr>
               <w:t>AuthPerson</w:t>
             </w:r>
+            <w:proofErr w:type="spellEnd"/>
             <w:r>
               <w:rPr>
                 <w:sz w:val="28"/>
@@ -943,6 +1015,7 @@
               </w:rPr>
               <w:t xml:space="preserve">8(495)620-20-00, </w:t>
             </w:r>
+            <w:proofErr w:type="spellStart"/>
             <w:r>
               <w:rPr>
                 <w:sz w:val="28"/>
@@ -950,13 +1023,23 @@
               </w:rPr>
               <w:t>доб</w:t>
             </w:r>
-            <w:r>
-              <w:rPr>
-                <w:sz w:val="28"/>
-                <w:szCs w:val="28"/>
-                <w:lang w:val="en-US"/>
-              </w:rPr>
-              <w:t>. &lt;[Questions]AuthPerson</w:t>
+            <w:proofErr w:type="spellEnd"/>
+            <w:r>
+              <w:rPr>
+                <w:sz w:val="28"/>
+                <w:szCs w:val="28"/>
+                <w:lang w:val="en-US"/>
+              </w:rPr>
+              <w:t>. &lt;[Questions]</w:t>
+            </w:r>
+            <w:proofErr w:type="spellStart"/>
+            <w:r>
+              <w:rPr>
+                <w:sz w:val="28"/>
+                <w:szCs w:val="28"/>
+                <w:lang w:val="en-US"/>
+              </w:rPr>
+              <w:t>AuthPerson</w:t>
             </w:r>
             <w:r>
               <w:rPr>
@@ -966,6 +1049,7 @@
               </w:rPr>
               <w:t>.Phone</w:t>
             </w:r>
+            <w:proofErr w:type="spellEnd"/>
             <w:r>
               <w:rPr>
                 <w:sz w:val="28"/>
@@ -1048,7 +1132,29 @@
                 <w:szCs w:val="28"/>
                 <w:lang w:val="en-US"/>
               </w:rPr>
-              <w:t>&lt;SignerPosition&gt;</w:t>
+              <w:t>&lt;</w:t>
+            </w:r>
+            <w:proofErr w:type="spellStart"/>
+            <w:r>
+              <w:rPr>
+                <w:b/>
+                <w:bCs/>
+                <w:sz w:val="28"/>
+                <w:szCs w:val="28"/>
+                <w:lang w:val="en-US"/>
+              </w:rPr>
+              <w:t>SignerPosition</w:t>
+            </w:r>
+            <w:proofErr w:type="spellEnd"/>
+            <w:r>
+              <w:rPr>
+                <w:b/>
+                <w:bCs/>
+                <w:sz w:val="28"/>
+                <w:szCs w:val="28"/>
+                <w:lang w:val="en-US"/>
+              </w:rPr>
+              <w:t>&gt;</w:t>
             </w:r>
           </w:p>
         </w:tc>
@@ -1162,6 +1268,7 @@
                 <w:lang w:val="en-US"/>
               </w:rPr>
             </w:pPr>
+            <w:proofErr w:type="spellStart"/>
             <w:r>
               <w:rPr>
                 <w:b/>
@@ -1180,6 +1287,7 @@
               </w:rPr>
               <w:t>екретар</w:t>
             </w:r>
+            <w:proofErr w:type="spellEnd"/>
             <w:r>
               <w:rPr>
                 <w:b/>
@@ -1195,8 +1303,19 @@
                 <w:szCs w:val="28"/>
                 <w:lang w:val="en-US"/>
               </w:rPr>
-              <w:t xml:space="preserve"> правления</w:t>
-            </w:r>
+              <w:t xml:space="preserve"> </w:t>
+            </w:r>
+            <w:proofErr w:type="spellStart"/>
+            <w:r>
+              <w:rPr>
+                <w:b/>
+                <w:sz w:val="28"/>
+                <w:szCs w:val="28"/>
+                <w:lang w:val="en-US"/>
+              </w:rPr>
+              <w:t>правления</w:t>
+            </w:r>
+            <w:proofErr w:type="spellEnd"/>
           </w:p>
         </w:tc>
         <w:tc>
@@ -1220,6 +1339,7 @@
                 <w:lang w:val="en-US"/>
               </w:rPr>
             </w:pPr>
+            <w:proofErr w:type="spellStart"/>
             <w:r>
               <w:rPr>
                 <w:b/>
@@ -1265,6 +1385,7 @@
               </w:rPr>
               <w:t>Сапрыкина</w:t>
             </w:r>
+            <w:proofErr w:type="spellEnd"/>
           </w:p>
         </w:tc>
       </w:tr>
@@ -1293,8 +1414,8 @@
 </file>
 
 <file path=word/numbering.xml><?xml version="1.0" encoding="utf-8"?>
-<w:numbering xmlns:wpc="http://schemas.microsoft.com/office/word/2010/wordprocessingCanvas" xmlns:mc="http://schemas.openxmlformats.org/markup-compatibility/2006" xmlns:o="urn:schemas-microsoft-com:office:office" xmlns:r="http://schemas.openxmlformats.org/officeDocument/2006/relationships" xmlns:m="http://schemas.openxmlformats.org/officeDocument/2006/math" xmlns:v="urn:schemas-microsoft-com:vml" xmlns:wp14="http://schemas.microsoft.com/office/word/2010/wordprocessingDrawing" xmlns:wp="http://schemas.openxmlformats.org/drawingml/2006/wordprocessingDrawing" xmlns:w10="urn:schemas-microsoft-com:office:word" xmlns:w="http://schemas.openxmlformats.org/wordprocessingml/2006/main" xmlns:w14="http://schemas.microsoft.com/office/word/2010/wordml" xmlns:wpg="http://schemas.microsoft.com/office/word/2010/wordprocessingGroup" xmlns:wpi="http://schemas.microsoft.com/office/word/2010/wordprocessingInk" xmlns:wne="http://schemas.microsoft.com/office/word/2006/wordml" xmlns:wps="http://schemas.microsoft.com/office/word/2010/wordprocessingShape" mc:Ignorable="w14 wp14">
-  <w:abstractNum w:abstractNumId="0">
+<w:numbering xmlns:wpc="http://schemas.microsoft.com/office/word/2010/wordprocessingCanvas" xmlns:cx="http://schemas.microsoft.com/office/drawing/2014/chartex" xmlns:cx1="http://schemas.microsoft.com/office/drawing/2015/9/8/chartex" xmlns:cx2="http://schemas.microsoft.com/office/drawing/2015/10/21/chartex" xmlns:cx3="http://schemas.microsoft.com/office/drawing/2016/5/9/chartex" xmlns:cx4="http://schemas.microsoft.com/office/drawing/2016/5/10/chartex" xmlns:cx5="http://schemas.microsoft.com/office/drawing/2016/5/11/chartex" xmlns:cx6="http://schemas.microsoft.com/office/drawing/2016/5/12/chartex" xmlns:cx7="http://schemas.microsoft.com/office/drawing/2016/5/13/chartex" xmlns:cx8="http://schemas.microsoft.com/office/drawing/2016/5/14/chartex" xmlns:mc="http://schemas.openxmlformats.org/markup-compatibility/2006" xmlns:aink="http://schemas.microsoft.com/office/drawing/2016/ink" xmlns:am3d="http://schemas.microsoft.com/office/drawing/2017/model3d" xmlns:o="urn:schemas-microsoft-com:office:office" xmlns:r="http://schemas.openxmlformats.org/officeDocument/2006/relationships" xmlns:m="http://schemas.openxmlformats.org/officeDocument/2006/math" xmlns:v="urn:schemas-microsoft-com:vml" xmlns:wp14="http://schemas.microsoft.com/office/word/2010/wordprocessingDrawing" xmlns:wp="http://schemas.openxmlformats.org/drawingml/2006/wordprocessingDrawing" xmlns:w10="urn:schemas-microsoft-com:office:word" xmlns:w="http://schemas.openxmlformats.org/wordprocessingml/2006/main" xmlns:w14="http://schemas.microsoft.com/office/word/2010/wordml" xmlns:w15="http://schemas.microsoft.com/office/word/2012/wordml" xmlns:w16cid="http://schemas.microsoft.com/office/word/2016/wordml/cid" xmlns:w16se="http://schemas.microsoft.com/office/word/2015/wordml/symex" xmlns:wpg="http://schemas.microsoft.com/office/word/2010/wordprocessingGroup" xmlns:wpi="http://schemas.microsoft.com/office/word/2010/wordprocessingInk" xmlns:wne="http://schemas.microsoft.com/office/word/2006/wordml" xmlns:wps="http://schemas.microsoft.com/office/word/2010/wordprocessingShape" mc:Ignorable="w14 w15 w16se w16cid wp14">
+  <w:abstractNum w:abstractNumId="0" w15:restartNumberingAfterBreak="0">
     <w:nsid w:val="03660435"/>
     <w:multiLevelType w:val="hybridMultilevel"/>
     <w:tmpl w:val="6498AC92"/>
@@ -1383,7 +1504,7 @@
       </w:pPr>
     </w:lvl>
   </w:abstractNum>
-  <w:abstractNum w:abstractNumId="1">
+  <w:abstractNum w:abstractNumId="1" w15:restartNumberingAfterBreak="0">
     <w:nsid w:val="07422126"/>
     <w:multiLevelType w:val="hybridMultilevel"/>
     <w:tmpl w:val="BBCAE100"/>
@@ -1496,7 +1617,7 @@
       </w:rPr>
     </w:lvl>
   </w:abstractNum>
-  <w:abstractNum w:abstractNumId="2">
+  <w:abstractNum w:abstractNumId="2" w15:restartNumberingAfterBreak="0">
     <w:nsid w:val="0D2500BC"/>
     <w:multiLevelType w:val="hybridMultilevel"/>
     <w:tmpl w:val="80EC71A8"/>
@@ -1585,7 +1706,7 @@
       </w:pPr>
     </w:lvl>
   </w:abstractNum>
-  <w:abstractNum w:abstractNumId="3">
+  <w:abstractNum w:abstractNumId="3" w15:restartNumberingAfterBreak="0">
     <w:nsid w:val="12DB0649"/>
     <w:multiLevelType w:val="hybridMultilevel"/>
     <w:tmpl w:val="53C2AEBC"/>
@@ -1674,7 +1795,7 @@
       </w:pPr>
     </w:lvl>
   </w:abstractNum>
-  <w:abstractNum w:abstractNumId="4">
+  <w:abstractNum w:abstractNumId="4" w15:restartNumberingAfterBreak="0">
     <w:nsid w:val="1FD903AB"/>
     <w:multiLevelType w:val="hybridMultilevel"/>
     <w:tmpl w:val="F236B11C"/>
@@ -1787,7 +1908,7 @@
       </w:rPr>
     </w:lvl>
   </w:abstractNum>
-  <w:abstractNum w:abstractNumId="5">
+  <w:abstractNum w:abstractNumId="5" w15:restartNumberingAfterBreak="0">
     <w:nsid w:val="2DF67E76"/>
     <w:multiLevelType w:val="hybridMultilevel"/>
     <w:tmpl w:val="A83C7C86"/>
@@ -1900,7 +2021,7 @@
       </w:rPr>
     </w:lvl>
   </w:abstractNum>
-  <w:abstractNum w:abstractNumId="6">
+  <w:abstractNum w:abstractNumId="6" w15:restartNumberingAfterBreak="0">
     <w:nsid w:val="309177A3"/>
     <w:multiLevelType w:val="hybridMultilevel"/>
     <w:tmpl w:val="3186505E"/>
@@ -1989,7 +2110,7 @@
       </w:pPr>
     </w:lvl>
   </w:abstractNum>
-  <w:abstractNum w:abstractNumId="7">
+  <w:abstractNum w:abstractNumId="7" w15:restartNumberingAfterBreak="0">
     <w:nsid w:val="376F4FC3"/>
     <w:multiLevelType w:val="hybridMultilevel"/>
     <w:tmpl w:val="859298CA"/>
@@ -2102,7 +2223,7 @@
       </w:rPr>
     </w:lvl>
   </w:abstractNum>
-  <w:abstractNum w:abstractNumId="8">
+  <w:abstractNum w:abstractNumId="8" w15:restartNumberingAfterBreak="0">
     <w:nsid w:val="399A7DAD"/>
     <w:multiLevelType w:val="hybridMultilevel"/>
     <w:tmpl w:val="5986D932"/>
@@ -2188,7 +2309,7 @@
       </w:pPr>
     </w:lvl>
   </w:abstractNum>
-  <w:abstractNum w:abstractNumId="9">
+  <w:abstractNum w:abstractNumId="9" w15:restartNumberingAfterBreak="0">
     <w:nsid w:val="3B7B2647"/>
     <w:multiLevelType w:val="hybridMultilevel"/>
     <w:tmpl w:val="78F84BD0"/>
@@ -2274,7 +2395,7 @@
       </w:pPr>
     </w:lvl>
   </w:abstractNum>
-  <w:abstractNum w:abstractNumId="10">
+  <w:abstractNum w:abstractNumId="10" w15:restartNumberingAfterBreak="0">
     <w:nsid w:val="42311D62"/>
     <w:multiLevelType w:val="hybridMultilevel"/>
     <w:tmpl w:val="D382B824"/>
@@ -2363,7 +2484,7 @@
       </w:pPr>
     </w:lvl>
   </w:abstractNum>
-  <w:abstractNum w:abstractNumId="11">
+  <w:abstractNum w:abstractNumId="11" w15:restartNumberingAfterBreak="0">
     <w:nsid w:val="492F5584"/>
     <w:multiLevelType w:val="hybridMultilevel"/>
     <w:tmpl w:val="2920F67C"/>
@@ -2449,7 +2570,7 @@
       </w:pPr>
     </w:lvl>
   </w:abstractNum>
-  <w:abstractNum w:abstractNumId="12">
+  <w:abstractNum w:abstractNumId="12" w15:restartNumberingAfterBreak="0">
     <w:nsid w:val="498F2A31"/>
     <w:multiLevelType w:val="hybridMultilevel"/>
     <w:tmpl w:val="5986D932"/>
@@ -2535,7 +2656,7 @@
       </w:pPr>
     </w:lvl>
   </w:abstractNum>
-  <w:abstractNum w:abstractNumId="13">
+  <w:abstractNum w:abstractNumId="13" w15:restartNumberingAfterBreak="0">
     <w:nsid w:val="55FB467E"/>
     <w:multiLevelType w:val="hybridMultilevel"/>
     <w:tmpl w:val="24E27678"/>
@@ -2624,7 +2745,7 @@
       </w:pPr>
     </w:lvl>
   </w:abstractNum>
-  <w:abstractNum w:abstractNumId="14">
+  <w:abstractNum w:abstractNumId="14" w15:restartNumberingAfterBreak="0">
     <w:nsid w:val="747634EE"/>
     <w:multiLevelType w:val="hybridMultilevel"/>
     <w:tmpl w:val="B778EF9C"/>
@@ -2737,7 +2858,7 @@
       </w:rPr>
     </w:lvl>
   </w:abstractNum>
-  <w:abstractNum w:abstractNumId="15">
+  <w:abstractNum w:abstractNumId="15" w15:restartNumberingAfterBreak="0">
     <w:nsid w:val="74C34100"/>
     <w:multiLevelType w:val="hybridMultilevel"/>
     <w:tmpl w:val="FE768688"/>
@@ -2826,7 +2947,7 @@
       </w:pPr>
     </w:lvl>
   </w:abstractNum>
-  <w:abstractNum w:abstractNumId="16">
+  <w:abstractNum w:abstractNumId="16" w15:restartNumberingAfterBreak="0">
     <w:nsid w:val="7BA4252E"/>
     <w:multiLevelType w:val="hybridMultilevel"/>
     <w:tmpl w:val="5986D932"/>
@@ -3027,7 +3148,7 @@
 </file>
 
 <file path=word/styles.xml><?xml version="1.0" encoding="utf-8"?>
-<w:styles xmlns:mc="http://schemas.openxmlformats.org/markup-compatibility/2006" xmlns:r="http://schemas.openxmlformats.org/officeDocument/2006/relationships" xmlns:w="http://schemas.openxmlformats.org/wordprocessingml/2006/main" xmlns:w14="http://schemas.microsoft.com/office/word/2010/wordml" mc:Ignorable="w14">
+<w:styles xmlns:mc="http://schemas.openxmlformats.org/markup-compatibility/2006" xmlns:r="http://schemas.openxmlformats.org/officeDocument/2006/relationships" xmlns:w="http://schemas.openxmlformats.org/wordprocessingml/2006/main" xmlns:w14="http://schemas.microsoft.com/office/word/2010/wordml" xmlns:w15="http://schemas.microsoft.com/office/word/2012/wordml" xmlns:w16cid="http://schemas.microsoft.com/office/word/2016/wordml/cid" xmlns:w16se="http://schemas.microsoft.com/office/word/2015/wordml/symex" mc:Ignorable="w14 w15 w16se w16cid">
   <w:docDefaults>
     <w:rPrDefault>
       <w:rPr>
@@ -3037,145 +3158,376 @@
     </w:rPrDefault>
     <w:pPrDefault/>
   </w:docDefaults>
-  <w:latentStyles w:defLockedState="0" w:defUIPriority="0" w:defSemiHidden="1" w:defUnhideWhenUsed="1" w:defQFormat="0" w:count="267">
-    <w:lsdException w:name="Normal" w:semiHidden="0" w:unhideWhenUsed="0" w:qFormat="1"/>
-    <w:lsdException w:name="heading 1" w:semiHidden="0" w:unhideWhenUsed="0" w:qFormat="1"/>
-    <w:lsdException w:name="heading 2" w:qFormat="1"/>
-    <w:lsdException w:name="heading 3" w:qFormat="1"/>
-    <w:lsdException w:name="heading 4" w:qFormat="1"/>
-    <w:lsdException w:name="heading 5" w:qFormat="1"/>
-    <w:lsdException w:name="heading 6" w:qFormat="1"/>
-    <w:lsdException w:name="heading 7" w:qFormat="1"/>
-    <w:lsdException w:name="heading 8" w:qFormat="1"/>
-    <w:lsdException w:name="heading 9" w:qFormat="1"/>
-    <w:lsdException w:name="caption" w:qFormat="1"/>
-    <w:lsdException w:name="table of authorities" w:semiHidden="0" w:unhideWhenUsed="0"/>
-    <w:lsdException w:name="List" w:semiHidden="0" w:unhideWhenUsed="0"/>
-    <w:lsdException w:name="List Bullet" w:semiHidden="0" w:unhideWhenUsed="0"/>
-    <w:lsdException w:name="Title" w:semiHidden="0" w:unhideWhenUsed="0" w:qFormat="1"/>
-    <w:lsdException w:name="List Continue 2" w:semiHidden="0" w:unhideWhenUsed="0"/>
-    <w:lsdException w:name="List Continue 3" w:semiHidden="0" w:unhideWhenUsed="0"/>
-    <w:lsdException w:name="List Continue 4" w:semiHidden="0" w:unhideWhenUsed="0"/>
-    <w:lsdException w:name="List Continue 5" w:semiHidden="0" w:unhideWhenUsed="0"/>
-    <w:lsdException w:name="Subtitle" w:semiHidden="0" w:unhideWhenUsed="0" w:qFormat="1"/>
-    <w:lsdException w:name="Strong" w:semiHidden="0" w:unhideWhenUsed="0" w:qFormat="1"/>
-    <w:lsdException w:name="Emphasis" w:semiHidden="0" w:unhideWhenUsed="0" w:qFormat="1"/>
-    <w:lsdException w:name="Normal (Web)" w:uiPriority="99"/>
-    <w:lsdException w:name="Normal Table" w:semiHidden="0" w:unhideWhenUsed="0"/>
-    <w:lsdException w:name="Table Web 3" w:semiHidden="0" w:unhideWhenUsed="0"/>
-    <w:lsdException w:name="Table Grid" w:semiHidden="0" w:unhideWhenUsed="0"/>
-    <w:lsdException w:name="Table Theme" w:semiHidden="0" w:unhideWhenUsed="0"/>
-    <w:lsdException w:name="Placeholder Text" w:uiPriority="99" w:unhideWhenUsed="0"/>
-    <w:lsdException w:name="No Spacing" w:semiHidden="0" w:uiPriority="1" w:unhideWhenUsed="0" w:qFormat="1"/>
-    <w:lsdException w:name="Light Shading" w:semiHidden="0" w:uiPriority="60" w:unhideWhenUsed="0"/>
-    <w:lsdException w:name="Light List" w:semiHidden="0" w:uiPriority="61" w:unhideWhenUsed="0"/>
-    <w:lsdException w:name="Light Grid" w:semiHidden="0" w:uiPriority="62" w:unhideWhenUsed="0"/>
-    <w:lsdException w:name="Medium Shading 1" w:semiHidden="0" w:uiPriority="63" w:unhideWhenUsed="0"/>
-    <w:lsdException w:name="Medium Shading 2" w:semiHidden="0" w:uiPriority="64" w:unhideWhenUsed="0"/>
-    <w:lsdException w:name="Medium List 1" w:semiHidden="0" w:uiPriority="65" w:unhideWhenUsed="0"/>
-    <w:lsdException w:name="Medium List 2" w:semiHidden="0" w:uiPriority="66" w:unhideWhenUsed="0"/>
-    <w:lsdException w:name="Medium Grid 1" w:semiHidden="0" w:uiPriority="67" w:unhideWhenUsed="0"/>
-    <w:lsdException w:name="Medium Grid 2" w:semiHidden="0" w:uiPriority="68" w:unhideWhenUsed="0"/>
-    <w:lsdException w:name="Medium Grid 3" w:semiHidden="0" w:uiPriority="69" w:unhideWhenUsed="0"/>
-    <w:lsdException w:name="Dark List" w:semiHidden="0" w:uiPriority="70" w:unhideWhenUsed="0"/>
-    <w:lsdException w:name="Colorful Shading" w:semiHidden="0" w:uiPriority="71" w:unhideWhenUsed="0"/>
-    <w:lsdException w:name="Colorful List" w:semiHidden="0" w:uiPriority="72" w:unhideWhenUsed="0"/>
-    <w:lsdException w:name="Colorful Grid" w:semiHidden="0" w:uiPriority="73" w:unhideWhenUsed="0"/>
-    <w:lsdException w:name="Light Shading Accent 1" w:semiHidden="0" w:uiPriority="60" w:unhideWhenUsed="0"/>
-    <w:lsdException w:name="Light List Accent 1" w:semiHidden="0" w:uiPriority="61" w:unhideWhenUsed="0"/>
-    <w:lsdException w:name="Light Grid Accent 1" w:semiHidden="0" w:uiPriority="62" w:unhideWhenUsed="0"/>
-    <w:lsdException w:name="Medium Shading 1 Accent 1" w:semiHidden="0" w:uiPriority="63" w:unhideWhenUsed="0"/>
-    <w:lsdException w:name="Medium Shading 2 Accent 1" w:semiHidden="0" w:uiPriority="64" w:unhideWhenUsed="0"/>
-    <w:lsdException w:name="Medium List 1 Accent 1" w:semiHidden="0" w:uiPriority="65" w:unhideWhenUsed="0"/>
-    <w:lsdException w:name="Revision" w:uiPriority="99" w:unhideWhenUsed="0"/>
-    <w:lsdException w:name="List Paragraph" w:semiHidden="0" w:uiPriority="34" w:unhideWhenUsed="0" w:qFormat="1"/>
-    <w:lsdException w:name="Quote" w:semiHidden="0" w:uiPriority="29" w:unhideWhenUsed="0" w:qFormat="1"/>
-    <w:lsdException w:name="Intense Quote" w:semiHidden="0" w:uiPriority="30" w:unhideWhenUsed="0" w:qFormat="1"/>
-    <w:lsdException w:name="Medium List 2 Accent 1" w:semiHidden="0" w:uiPriority="66" w:unhideWhenUsed="0"/>
-    <w:lsdException w:name="Medium Grid 1 Accent 1" w:semiHidden="0" w:uiPriority="67" w:unhideWhenUsed="0"/>
-    <w:lsdException w:name="Medium Grid 2 Accent 1" w:semiHidden="0" w:uiPriority="68" w:unhideWhenUsed="0"/>
-    <w:lsdException w:name="Medium Grid 3 Accent 1" w:semiHidden="0" w:uiPriority="69" w:unhideWhenUsed="0"/>
-    <w:lsdException w:name="Dark List Accent 1" w:semiHidden="0" w:uiPriority="70" w:unhideWhenUsed="0"/>
-    <w:lsdException w:name="Colorful Shading Accent 1" w:semiHidden="0" w:uiPriority="71" w:unhideWhenUsed="0"/>
-    <w:lsdException w:name="Colorful List Accent 1" w:semiHidden="0" w:uiPriority="72" w:unhideWhenUsed="0"/>
-    <w:lsdException w:name="Colorful Grid Accent 1" w:semiHidden="0" w:uiPriority="73" w:unhideWhenUsed="0"/>
-    <w:lsdException w:name="Light Shading Accent 2" w:semiHidden="0" w:uiPriority="60" w:unhideWhenUsed="0"/>
-    <w:lsdException w:name="Light List Accent 2" w:semiHidden="0" w:uiPriority="61" w:unhideWhenUsed="0"/>
-    <w:lsdException w:name="Light Grid Accent 2" w:semiHidden="0" w:uiPriority="62" w:unhideWhenUsed="0"/>
-    <w:lsdException w:name="Medium Shading 1 Accent 2" w:semiHidden="0" w:uiPriority="63" w:unhideWhenUsed="0"/>
-    <w:lsdException w:name="Medium Shading 2 Accent 2" w:semiHidden="0" w:uiPriority="64" w:unhideWhenUsed="0"/>
-    <w:lsdException w:name="Medium List 1 Accent 2" w:semiHidden="0" w:uiPriority="65" w:unhideWhenUsed="0"/>
-    <w:lsdException w:name="Medium List 2 Accent 2" w:semiHidden="0" w:uiPriority="66" w:unhideWhenUsed="0"/>
-    <w:lsdException w:name="Medium Grid 1 Accent 2" w:semiHidden="0" w:uiPriority="67" w:unhideWhenUsed="0"/>
-    <w:lsdException w:name="Medium Grid 2 Accent 2" w:semiHidden="0" w:uiPriority="68" w:unhideWhenUsed="0"/>
-    <w:lsdException w:name="Medium Grid 3 Accent 2" w:semiHidden="0" w:uiPriority="69" w:unhideWhenUsed="0"/>
-    <w:lsdException w:name="Dark List Accent 2" w:semiHidden="0" w:uiPriority="70" w:unhideWhenUsed="0"/>
-    <w:lsdException w:name="Colorful Shading Accent 2" w:semiHidden="0" w:uiPriority="71" w:unhideWhenUsed="0"/>
-    <w:lsdException w:name="Colorful List Accent 2" w:semiHidden="0" w:uiPriority="72" w:unhideWhenUsed="0"/>
-    <w:lsdException w:name="Colorful Grid Accent 2" w:semiHidden="0" w:uiPriority="73" w:unhideWhenUsed="0"/>
-    <w:lsdException w:name="Light Shading Accent 3" w:semiHidden="0" w:uiPriority="60" w:unhideWhenUsed="0"/>
-    <w:lsdException w:name="Light List Accent 3" w:semiHidden="0" w:uiPriority="61" w:unhideWhenUsed="0"/>
-    <w:lsdException w:name="Light Grid Accent 3" w:semiHidden="0" w:uiPriority="62" w:unhideWhenUsed="0"/>
-    <w:lsdException w:name="Medium Shading 1 Accent 3" w:semiHidden="0" w:uiPriority="63" w:unhideWhenUsed="0"/>
-    <w:lsdException w:name="Medium Shading 2 Accent 3" w:semiHidden="0" w:uiPriority="64" w:unhideWhenUsed="0"/>
-    <w:lsdException w:name="Medium List 1 Accent 3" w:semiHidden="0" w:uiPriority="65" w:unhideWhenUsed="0"/>
-    <w:lsdException w:name="Medium List 2 Accent 3" w:semiHidden="0" w:uiPriority="66" w:unhideWhenUsed="0"/>
-    <w:lsdException w:name="Medium Grid 1 Accent 3" w:semiHidden="0" w:uiPriority="67" w:unhideWhenUsed="0"/>
-    <w:lsdException w:name="Medium Grid 2 Accent 3" w:semiHidden="0" w:uiPriority="68" w:unhideWhenUsed="0"/>
-    <w:lsdException w:name="Medium Grid 3 Accent 3" w:semiHidden="0" w:uiPriority="69" w:unhideWhenUsed="0"/>
-    <w:lsdException w:name="Dark List Accent 3" w:semiHidden="0" w:uiPriority="70" w:unhideWhenUsed="0"/>
-    <w:lsdException w:name="Colorful Shading Accent 3" w:semiHidden="0" w:uiPriority="71" w:unhideWhenUsed="0"/>
-    <w:lsdException w:name="Colorful List Accent 3" w:semiHidden="0" w:uiPriority="72" w:unhideWhenUsed="0"/>
-    <w:lsdException w:name="Colorful Grid Accent 3" w:semiHidden="0" w:uiPriority="73" w:unhideWhenUsed="0"/>
-    <w:lsdException w:name="Light Shading Accent 4" w:semiHidden="0" w:uiPriority="60" w:unhideWhenUsed="0"/>
-    <w:lsdException w:name="Light List Accent 4" w:semiHidden="0" w:uiPriority="61" w:unhideWhenUsed="0"/>
-    <w:lsdException w:name="Light Grid Accent 4" w:semiHidden="0" w:uiPriority="62" w:unhideWhenUsed="0"/>
-    <w:lsdException w:name="Medium Shading 1 Accent 4" w:semiHidden="0" w:uiPriority="63" w:unhideWhenUsed="0"/>
-    <w:lsdException w:name="Medium Shading 2 Accent 4" w:semiHidden="0" w:uiPriority="64" w:unhideWhenUsed="0"/>
-    <w:lsdException w:name="Medium List 1 Accent 4" w:semiHidden="0" w:uiPriority="65" w:unhideWhenUsed="0"/>
-    <w:lsdException w:name="Medium List 2 Accent 4" w:semiHidden="0" w:uiPriority="66" w:unhideWhenUsed="0"/>
-    <w:lsdException w:name="Medium Grid 1 Accent 4" w:semiHidden="0" w:uiPriority="67" w:unhideWhenUsed="0"/>
-    <w:lsdException w:name="Medium Grid 2 Accent 4" w:semiHidden="0" w:uiPriority="68" w:unhideWhenUsed="0"/>
-    <w:lsdException w:name="Medium Grid 3 Accent 4" w:semiHidden="0" w:uiPriority="69" w:unhideWhenUsed="0"/>
-    <w:lsdException w:name="Dark List Accent 4" w:semiHidden="0" w:uiPriority="70" w:unhideWhenUsed="0"/>
-    <w:lsdException w:name="Colorful Shading Accent 4" w:semiHidden="0" w:uiPriority="71" w:unhideWhenUsed="0"/>
-    <w:lsdException w:name="Colorful List Accent 4" w:semiHidden="0" w:uiPriority="72" w:unhideWhenUsed="0"/>
-    <w:lsdException w:name="Colorful Grid Accent 4" w:semiHidden="0" w:uiPriority="73" w:unhideWhenUsed="0"/>
-    <w:lsdException w:name="Light Shading Accent 5" w:semiHidden="0" w:uiPriority="60" w:unhideWhenUsed="0"/>
-    <w:lsdException w:name="Light List Accent 5" w:semiHidden="0" w:uiPriority="61" w:unhideWhenUsed="0"/>
-    <w:lsdException w:name="Light Grid Accent 5" w:semiHidden="0" w:uiPriority="62" w:unhideWhenUsed="0"/>
-    <w:lsdException w:name="Medium Shading 1 Accent 5" w:semiHidden="0" w:uiPriority="63" w:unhideWhenUsed="0"/>
-    <w:lsdException w:name="Medium Shading 2 Accent 5" w:semiHidden="0" w:uiPriority="64" w:unhideWhenUsed="0"/>
-    <w:lsdException w:name="Medium List 1 Accent 5" w:semiHidden="0" w:uiPriority="65" w:unhideWhenUsed="0"/>
-    <w:lsdException w:name="Medium List 2 Accent 5" w:semiHidden="0" w:uiPriority="66" w:unhideWhenUsed="0"/>
-    <w:lsdException w:name="Medium Grid 1 Accent 5" w:semiHidden="0" w:uiPriority="67" w:unhideWhenUsed="0"/>
-    <w:lsdException w:name="Medium Grid 2 Accent 5" w:semiHidden="0" w:uiPriority="68" w:unhideWhenUsed="0"/>
-    <w:lsdException w:name="Medium Grid 3 Accent 5" w:semiHidden="0" w:uiPriority="69" w:unhideWhenUsed="0"/>
-    <w:lsdException w:name="Dark List Accent 5" w:semiHidden="0" w:uiPriority="70" w:unhideWhenUsed="0"/>
-    <w:lsdException w:name="Colorful Shading Accent 5" w:semiHidden="0" w:uiPriority="71" w:unhideWhenUsed="0"/>
-    <w:lsdException w:name="Colorful List Accent 5" w:semiHidden="0" w:uiPriority="72" w:unhideWhenUsed="0"/>
-    <w:lsdException w:name="Colorful Grid Accent 5" w:semiHidden="0" w:uiPriority="73" w:unhideWhenUsed="0"/>
-    <w:lsdException w:name="Light Shading Accent 6" w:semiHidden="0" w:uiPriority="60" w:unhideWhenUsed="0"/>
-    <w:lsdException w:name="Light List Accent 6" w:semiHidden="0" w:uiPriority="61" w:unhideWhenUsed="0"/>
-    <w:lsdException w:name="Light Grid Accent 6" w:semiHidden="0" w:uiPriority="62" w:unhideWhenUsed="0"/>
-    <w:lsdException w:name="Medium Shading 1 Accent 6" w:semiHidden="0" w:uiPriority="63" w:unhideWhenUsed="0"/>
-    <w:lsdException w:name="Medium Shading 2 Accent 6" w:semiHidden="0" w:uiPriority="64" w:unhideWhenUsed="0"/>
-    <w:lsdException w:name="Medium List 1 Accent 6" w:semiHidden="0" w:uiPriority="65" w:unhideWhenUsed="0"/>
-    <w:lsdException w:name="Medium List 2 Accent 6" w:semiHidden="0" w:uiPriority="66" w:unhideWhenUsed="0"/>
-    <w:lsdException w:name="Medium Grid 1 Accent 6" w:semiHidden="0" w:uiPriority="67" w:unhideWhenUsed="0"/>
-    <w:lsdException w:name="Medium Grid 2 Accent 6" w:semiHidden="0" w:uiPriority="68" w:unhideWhenUsed="0"/>
-    <w:lsdException w:name="Medium Grid 3 Accent 6" w:semiHidden="0" w:uiPriority="69" w:unhideWhenUsed="0"/>
-    <w:lsdException w:name="Dark List Accent 6" w:semiHidden="0" w:uiPriority="70" w:unhideWhenUsed="0"/>
-    <w:lsdException w:name="Colorful Shading Accent 6" w:semiHidden="0" w:uiPriority="71" w:unhideWhenUsed="0"/>
-    <w:lsdException w:name="Colorful List Accent 6" w:semiHidden="0" w:uiPriority="72" w:unhideWhenUsed="0"/>
-    <w:lsdException w:name="Colorful Grid Accent 6" w:semiHidden="0" w:uiPriority="73" w:unhideWhenUsed="0"/>
-    <w:lsdException w:name="Subtle Emphasis" w:semiHidden="0" w:uiPriority="19" w:unhideWhenUsed="0" w:qFormat="1"/>
-    <w:lsdException w:name="Intense Emphasis" w:semiHidden="0" w:uiPriority="21" w:unhideWhenUsed="0" w:qFormat="1"/>
-    <w:lsdException w:name="Subtle Reference" w:semiHidden="0" w:uiPriority="31" w:unhideWhenUsed="0" w:qFormat="1"/>
-    <w:lsdException w:name="Intense Reference" w:semiHidden="0" w:uiPriority="32" w:unhideWhenUsed="0" w:qFormat="1"/>
-    <w:lsdException w:name="Book Title" w:semiHidden="0" w:uiPriority="33" w:unhideWhenUsed="0" w:qFormat="1"/>
-    <w:lsdException w:name="Bibliography" w:uiPriority="37"/>
-    <w:lsdException w:name="TOC Heading" w:uiPriority="39" w:qFormat="1"/>
+  <w:latentStyles w:defLockedState="0" w:defUIPriority="0" w:defSemiHidden="0" w:defUnhideWhenUsed="0" w:defQFormat="0" w:count="376">
+    <w:lsdException w:name="Normal" w:qFormat="1"/>
+    <w:lsdException w:name="heading 1" w:qFormat="1"/>
+    <w:lsdException w:name="heading 2" w:semiHidden="1" w:unhideWhenUsed="1" w:qFormat="1"/>
+    <w:lsdException w:name="heading 3" w:semiHidden="1" w:unhideWhenUsed="1" w:qFormat="1"/>
+    <w:lsdException w:name="heading 4" w:semiHidden="1" w:unhideWhenUsed="1" w:qFormat="1"/>
+    <w:lsdException w:name="heading 5" w:semiHidden="1" w:unhideWhenUsed="1" w:qFormat="1"/>
+    <w:lsdException w:name="heading 6" w:semiHidden="1" w:unhideWhenUsed="1" w:qFormat="1"/>
+    <w:lsdException w:name="heading 7" w:semiHidden="1" w:unhideWhenUsed="1" w:qFormat="1"/>
+    <w:lsdException w:name="heading 8" w:semiHidden="1" w:unhideWhenUsed="1" w:qFormat="1"/>
+    <w:lsdException w:name="heading 9" w:semiHidden="1" w:unhideWhenUsed="1" w:qFormat="1"/>
+    <w:lsdException w:name="index 1" w:semiHidden="1" w:unhideWhenUsed="1"/>
+    <w:lsdException w:name="index 2" w:semiHidden="1" w:unhideWhenUsed="1"/>
+    <w:lsdException w:name="index 3" w:semiHidden="1" w:unhideWhenUsed="1"/>
+    <w:lsdException w:name="index 4" w:semiHidden="1" w:unhideWhenUsed="1"/>
+    <w:lsdException w:name="index 5" w:semiHidden="1" w:unhideWhenUsed="1"/>
+    <w:lsdException w:name="index 6" w:semiHidden="1" w:unhideWhenUsed="1"/>
+    <w:lsdException w:name="index 7" w:semiHidden="1" w:unhideWhenUsed="1"/>
+    <w:lsdException w:name="index 8" w:semiHidden="1" w:unhideWhenUsed="1"/>
+    <w:lsdException w:name="index 9" w:semiHidden="1" w:unhideWhenUsed="1"/>
+    <w:lsdException w:name="toc 1" w:semiHidden="1" w:unhideWhenUsed="1"/>
+    <w:lsdException w:name="toc 2" w:semiHidden="1" w:unhideWhenUsed="1"/>
+    <w:lsdException w:name="toc 3" w:semiHidden="1" w:unhideWhenUsed="1"/>
+    <w:lsdException w:name="toc 4" w:semiHidden="1" w:unhideWhenUsed="1"/>
+    <w:lsdException w:name="toc 5" w:semiHidden="1" w:unhideWhenUsed="1"/>
+    <w:lsdException w:name="toc 6" w:semiHidden="1" w:unhideWhenUsed="1"/>
+    <w:lsdException w:name="toc 7" w:semiHidden="1" w:unhideWhenUsed="1"/>
+    <w:lsdException w:name="toc 8" w:semiHidden="1" w:unhideWhenUsed="1"/>
+    <w:lsdException w:name="toc 9" w:semiHidden="1" w:unhideWhenUsed="1"/>
+    <w:lsdException w:name="Normal Indent" w:semiHidden="1" w:unhideWhenUsed="1"/>
+    <w:lsdException w:name="footnote text" w:semiHidden="1" w:unhideWhenUsed="1"/>
+    <w:lsdException w:name="annotation text" w:semiHidden="1" w:unhideWhenUsed="1"/>
+    <w:lsdException w:name="header" w:semiHidden="1" w:unhideWhenUsed="1"/>
+    <w:lsdException w:name="footer" w:semiHidden="1" w:unhideWhenUsed="1"/>
+    <w:lsdException w:name="index heading" w:semiHidden="1" w:unhideWhenUsed="1"/>
+    <w:lsdException w:name="caption" w:semiHidden="1" w:unhideWhenUsed="1" w:qFormat="1"/>
+    <w:lsdException w:name="table of figures" w:semiHidden="1" w:unhideWhenUsed="1"/>
+    <w:lsdException w:name="envelope address" w:semiHidden="1" w:unhideWhenUsed="1"/>
+    <w:lsdException w:name="envelope return" w:semiHidden="1" w:unhideWhenUsed="1"/>
+    <w:lsdException w:name="footnote reference" w:semiHidden="1" w:unhideWhenUsed="1"/>
+    <w:lsdException w:name="annotation reference" w:semiHidden="1" w:unhideWhenUsed="1"/>
+    <w:lsdException w:name="line number" w:semiHidden="1" w:unhideWhenUsed="1"/>
+    <w:lsdException w:name="page number" w:semiHidden="1" w:unhideWhenUsed="1"/>
+    <w:lsdException w:name="endnote reference" w:semiHidden="1" w:unhideWhenUsed="1"/>
+    <w:lsdException w:name="endnote text" w:semiHidden="1" w:unhideWhenUsed="1"/>
+    <w:lsdException w:name="macro" w:semiHidden="1" w:unhideWhenUsed="1"/>
+    <w:lsdException w:name="toa heading" w:semiHidden="1" w:unhideWhenUsed="1"/>
+    <w:lsdException w:name="List Number" w:semiHidden="1" w:unhideWhenUsed="1"/>
+    <w:lsdException w:name="List 2" w:semiHidden="1" w:unhideWhenUsed="1"/>
+    <w:lsdException w:name="List 3" w:semiHidden="1" w:unhideWhenUsed="1"/>
+    <w:lsdException w:name="List 4" w:semiHidden="1" w:unhideWhenUsed="1"/>
+    <w:lsdException w:name="List 5" w:semiHidden="1" w:unhideWhenUsed="1"/>
+    <w:lsdException w:name="List Bullet 2" w:semiHidden="1" w:unhideWhenUsed="1"/>
+    <w:lsdException w:name="List Bullet 3" w:semiHidden="1" w:unhideWhenUsed="1"/>
+    <w:lsdException w:name="List Bullet 4" w:semiHidden="1" w:unhideWhenUsed="1"/>
+    <w:lsdException w:name="List Bullet 5" w:semiHidden="1" w:unhideWhenUsed="1"/>
+    <w:lsdException w:name="List Number 2" w:semiHidden="1" w:unhideWhenUsed="1"/>
+    <w:lsdException w:name="List Number 3" w:semiHidden="1" w:unhideWhenUsed="1"/>
+    <w:lsdException w:name="List Number 4" w:semiHidden="1" w:unhideWhenUsed="1"/>
+    <w:lsdException w:name="List Number 5" w:semiHidden="1" w:unhideWhenUsed="1"/>
+    <w:lsdException w:name="Title" w:qFormat="1"/>
+    <w:lsdException w:name="Closing" w:semiHidden="1" w:unhideWhenUsed="1"/>
+    <w:lsdException w:name="Signature" w:semiHidden="1" w:unhideWhenUsed="1"/>
+    <w:lsdException w:name="Default Paragraph Font" w:semiHidden="1" w:unhideWhenUsed="1"/>
+    <w:lsdException w:name="Body Text" w:semiHidden="1" w:unhideWhenUsed="1"/>
+    <w:lsdException w:name="Body Text Indent" w:semiHidden="1" w:unhideWhenUsed="1"/>
+    <w:lsdException w:name="List Continue" w:semiHidden="1" w:unhideWhenUsed="1"/>
+    <w:lsdException w:name="Message Header" w:semiHidden="1" w:unhideWhenUsed="1"/>
+    <w:lsdException w:name="Subtitle" w:qFormat="1"/>
+    <w:lsdException w:name="Salutation" w:semiHidden="1" w:unhideWhenUsed="1"/>
+    <w:lsdException w:name="Date" w:semiHidden="1" w:unhideWhenUsed="1"/>
+    <w:lsdException w:name="Body Text First Indent" w:semiHidden="1" w:unhideWhenUsed="1"/>
+    <w:lsdException w:name="Body Text First Indent 2" w:semiHidden="1" w:unhideWhenUsed="1"/>
+    <w:lsdException w:name="Note Heading" w:semiHidden="1" w:unhideWhenUsed="1"/>
+    <w:lsdException w:name="Body Text 2" w:semiHidden="1" w:unhideWhenUsed="1"/>
+    <w:lsdException w:name="Body Text 3" w:semiHidden="1" w:unhideWhenUsed="1"/>
+    <w:lsdException w:name="Body Text Indent 2" w:semiHidden="1" w:unhideWhenUsed="1"/>
+    <w:lsdException w:name="Body Text Indent 3" w:semiHidden="1" w:unhideWhenUsed="1"/>
+    <w:lsdException w:name="Block Text" w:semiHidden="1" w:unhideWhenUsed="1"/>
+    <w:lsdException w:name="Hyperlink" w:semiHidden="1" w:unhideWhenUsed="1"/>
+    <w:lsdException w:name="FollowedHyperlink" w:semiHidden="1" w:unhideWhenUsed="1"/>
+    <w:lsdException w:name="Strong" w:qFormat="1"/>
+    <w:lsdException w:name="Emphasis" w:qFormat="1"/>
+    <w:lsdException w:name="Document Map" w:semiHidden="1" w:unhideWhenUsed="1"/>
+    <w:lsdException w:name="Plain Text" w:semiHidden="1" w:unhideWhenUsed="1"/>
+    <w:lsdException w:name="E-mail Signature" w:semiHidden="1" w:unhideWhenUsed="1"/>
+    <w:lsdException w:name="HTML Top of Form" w:semiHidden="1" w:unhideWhenUsed="1"/>
+    <w:lsdException w:name="HTML Bottom of Form" w:semiHidden="1" w:unhideWhenUsed="1"/>
+    <w:lsdException w:name="Normal (Web)" w:semiHidden="1" w:uiPriority="99" w:unhideWhenUsed="1"/>
+    <w:lsdException w:name="HTML Acronym" w:semiHidden="1" w:unhideWhenUsed="1"/>
+    <w:lsdException w:name="HTML Address" w:semiHidden="1" w:unhideWhenUsed="1"/>
+    <w:lsdException w:name="HTML Cite" w:semiHidden="1" w:unhideWhenUsed="1"/>
+    <w:lsdException w:name="HTML Code" w:semiHidden="1" w:unhideWhenUsed="1"/>
+    <w:lsdException w:name="HTML Definition" w:semiHidden="1" w:unhideWhenUsed="1"/>
+    <w:lsdException w:name="HTML Keyboard" w:semiHidden="1" w:unhideWhenUsed="1"/>
+    <w:lsdException w:name="HTML Preformatted" w:semiHidden="1" w:unhideWhenUsed="1"/>
+    <w:lsdException w:name="HTML Sample" w:semiHidden="1" w:unhideWhenUsed="1"/>
+    <w:lsdException w:name="HTML Typewriter" w:semiHidden="1" w:unhideWhenUsed="1"/>
+    <w:lsdException w:name="HTML Variable" w:semiHidden="1" w:unhideWhenUsed="1"/>
+    <w:lsdException w:name="Normal Table" w:semiHidden="1" w:unhideWhenUsed="1"/>
+    <w:lsdException w:name="annotation subject" w:semiHidden="1" w:unhideWhenUsed="1"/>
+    <w:lsdException w:name="No List" w:semiHidden="1" w:unhideWhenUsed="1"/>
+    <w:lsdException w:name="Outline List 1" w:semiHidden="1" w:unhideWhenUsed="1"/>
+    <w:lsdException w:name="Outline List 2" w:semiHidden="1" w:unhideWhenUsed="1"/>
+    <w:lsdException w:name="Outline List 3" w:semiHidden="1" w:unhideWhenUsed="1"/>
+    <w:lsdException w:name="Table Simple 1" w:semiHidden="1" w:unhideWhenUsed="1"/>
+    <w:lsdException w:name="Table Simple 2" w:semiHidden="1" w:unhideWhenUsed="1"/>
+    <w:lsdException w:name="Table Simple 3" w:semiHidden="1" w:unhideWhenUsed="1"/>
+    <w:lsdException w:name="Table Classic 1" w:semiHidden="1" w:unhideWhenUsed="1"/>
+    <w:lsdException w:name="Table Classic 2" w:semiHidden="1" w:unhideWhenUsed="1"/>
+    <w:lsdException w:name="Table Classic 3" w:semiHidden="1" w:unhideWhenUsed="1"/>
+    <w:lsdException w:name="Table Classic 4" w:semiHidden="1" w:unhideWhenUsed="1"/>
+    <w:lsdException w:name="Table Colorful 1" w:semiHidden="1" w:unhideWhenUsed="1"/>
+    <w:lsdException w:name="Table Colorful 2" w:semiHidden="1" w:unhideWhenUsed="1"/>
+    <w:lsdException w:name="Table Colorful 3" w:semiHidden="1" w:unhideWhenUsed="1"/>
+    <w:lsdException w:name="Table Columns 1" w:semiHidden="1" w:unhideWhenUsed="1"/>
+    <w:lsdException w:name="Table Columns 2" w:semiHidden="1" w:unhideWhenUsed="1"/>
+    <w:lsdException w:name="Table Columns 3" w:semiHidden="1" w:unhideWhenUsed="1"/>
+    <w:lsdException w:name="Table Columns 4" w:semiHidden="1" w:unhideWhenUsed="1"/>
+    <w:lsdException w:name="Table Columns 5" w:semiHidden="1" w:unhideWhenUsed="1"/>
+    <w:lsdException w:name="Table Grid 1" w:semiHidden="1" w:unhideWhenUsed="1"/>
+    <w:lsdException w:name="Table Grid 2" w:semiHidden="1" w:unhideWhenUsed="1"/>
+    <w:lsdException w:name="Table Grid 3" w:semiHidden="1" w:unhideWhenUsed="1"/>
+    <w:lsdException w:name="Table Grid 4" w:semiHidden="1" w:unhideWhenUsed="1"/>
+    <w:lsdException w:name="Table Grid 5" w:semiHidden="1" w:unhideWhenUsed="1"/>
+    <w:lsdException w:name="Table Grid 6" w:semiHidden="1" w:unhideWhenUsed="1"/>
+    <w:lsdException w:name="Table Grid 7" w:semiHidden="1" w:unhideWhenUsed="1"/>
+    <w:lsdException w:name="Table Grid 8" w:semiHidden="1" w:unhideWhenUsed="1"/>
+    <w:lsdException w:name="Table List 1" w:semiHidden="1" w:unhideWhenUsed="1"/>
+    <w:lsdException w:name="Table List 2" w:semiHidden="1" w:unhideWhenUsed="1"/>
+    <w:lsdException w:name="Table List 3" w:semiHidden="1" w:unhideWhenUsed="1"/>
+    <w:lsdException w:name="Table List 4" w:semiHidden="1" w:unhideWhenUsed="1"/>
+    <w:lsdException w:name="Table List 5" w:semiHidden="1" w:unhideWhenUsed="1"/>
+    <w:lsdException w:name="Table List 6" w:semiHidden="1" w:unhideWhenUsed="1"/>
+    <w:lsdException w:name="Table List 7" w:semiHidden="1" w:unhideWhenUsed="1"/>
+    <w:lsdException w:name="Table List 8" w:semiHidden="1" w:unhideWhenUsed="1"/>
+    <w:lsdException w:name="Table 3D effects 1" w:semiHidden="1" w:unhideWhenUsed="1"/>
+    <w:lsdException w:name="Table 3D effects 2" w:semiHidden="1" w:unhideWhenUsed="1"/>
+    <w:lsdException w:name="Table 3D effects 3" w:semiHidden="1" w:unhideWhenUsed="1"/>
+    <w:lsdException w:name="Table Contemporary" w:semiHidden="1" w:unhideWhenUsed="1"/>
+    <w:lsdException w:name="Table Elegant" w:semiHidden="1" w:unhideWhenUsed="1"/>
+    <w:lsdException w:name="Table Professional" w:semiHidden="1" w:unhideWhenUsed="1"/>
+    <w:lsdException w:name="Table Subtle 1" w:semiHidden="1" w:unhideWhenUsed="1"/>
+    <w:lsdException w:name="Table Subtle 2" w:semiHidden="1" w:unhideWhenUsed="1"/>
+    <w:lsdException w:name="Table Web 1" w:semiHidden="1" w:unhideWhenUsed="1"/>
+    <w:lsdException w:name="Table Web 2" w:semiHidden="1" w:unhideWhenUsed="1"/>
+    <w:lsdException w:name="Table Web 3" w:semiHidden="1" w:unhideWhenUsed="1"/>
+    <w:lsdException w:name="Balloon Text" w:semiHidden="1" w:unhideWhenUsed="1"/>
+    <w:lsdException w:name="Table Grid" w:semiHidden="1" w:unhideWhenUsed="1"/>
+    <w:lsdException w:name="Table Theme" w:semiHidden="1" w:unhideWhenUsed="1"/>
+    <w:lsdException w:name="Placeholder Text" w:semiHidden="1" w:uiPriority="99"/>
+    <w:lsdException w:name="No Spacing" w:uiPriority="1" w:qFormat="1"/>
+    <w:lsdException w:name="Light Shading" w:uiPriority="60"/>
+    <w:lsdException w:name="Light List" w:uiPriority="61"/>
+    <w:lsdException w:name="Light Grid" w:uiPriority="62"/>
+    <w:lsdException w:name="Medium Shading 1" w:uiPriority="63"/>
+    <w:lsdException w:name="Medium Shading 2" w:uiPriority="64"/>
+    <w:lsdException w:name="Medium List 1" w:uiPriority="65"/>
+    <w:lsdException w:name="Medium List 2" w:uiPriority="66"/>
+    <w:lsdException w:name="Medium Grid 1" w:uiPriority="67"/>
+    <w:lsdException w:name="Medium Grid 2" w:uiPriority="68"/>
+    <w:lsdException w:name="Medium Grid 3" w:uiPriority="69"/>
+    <w:lsdException w:name="Dark List" w:uiPriority="70"/>
+    <w:lsdException w:name="Colorful Shading" w:uiPriority="71"/>
+    <w:lsdException w:name="Colorful List" w:uiPriority="72"/>
+    <w:lsdException w:name="Colorful Grid" w:uiPriority="73"/>
+    <w:lsdException w:name="Light Shading Accent 1" w:uiPriority="60"/>
+    <w:lsdException w:name="Light List Accent 1" w:uiPriority="61"/>
+    <w:lsdException w:name="Light Grid Accent 1" w:uiPriority="62"/>
+    <w:lsdException w:name="Medium Shading 1 Accent 1" w:uiPriority="63"/>
+    <w:lsdException w:name="Medium Shading 2 Accent 1" w:uiPriority="64"/>
+    <w:lsdException w:name="Medium List 1 Accent 1" w:uiPriority="65"/>
+    <w:lsdException w:name="Revision" w:semiHidden="1" w:uiPriority="99"/>
+    <w:lsdException w:name="List Paragraph" w:uiPriority="34" w:qFormat="1"/>
+    <w:lsdException w:name="Quote" w:uiPriority="29" w:qFormat="1"/>
+    <w:lsdException w:name="Intense Quote" w:uiPriority="30" w:qFormat="1"/>
+    <w:lsdException w:name="Medium List 2 Accent 1" w:uiPriority="66"/>
+    <w:lsdException w:name="Medium Grid 1 Accent 1" w:uiPriority="67"/>
+    <w:lsdException w:name="Medium Grid 2 Accent 1" w:uiPriority="68"/>
+    <w:lsdException w:name="Medium Grid 3 Accent 1" w:uiPriority="69"/>
+    <w:lsdException w:name="Dark List Accent 1" w:uiPriority="70"/>
+    <w:lsdException w:name="Colorful Shading Accent 1" w:uiPriority="71"/>
+    <w:lsdException w:name="Colorful List Accent 1" w:uiPriority="72"/>
+    <w:lsdException w:name="Colorful Grid Accent 1" w:uiPriority="73"/>
+    <w:lsdException w:name="Light Shading Accent 2" w:uiPriority="60"/>
+    <w:lsdException w:name="Light List Accent 2" w:uiPriority="61"/>
+    <w:lsdException w:name="Light Grid Accent 2" w:uiPriority="62"/>
+    <w:lsdException w:name="Medium Shading 1 Accent 2" w:uiPriority="63"/>
+    <w:lsdException w:name="Medium Shading 2 Accent 2" w:uiPriority="64"/>
+    <w:lsdException w:name="Medium List 1 Accent 2" w:uiPriority="65"/>
+    <w:lsdException w:name="Medium List 2 Accent 2" w:uiPriority="66"/>
+    <w:lsdException w:name="Medium Grid 1 Accent 2" w:uiPriority="67"/>
+    <w:lsdException w:name="Medium Grid 2 Accent 2" w:uiPriority="68"/>
+    <w:lsdException w:name="Medium Grid 3 Accent 2" w:uiPriority="69"/>
+    <w:lsdException w:name="Dark List Accent 2" w:uiPriority="70"/>
+    <w:lsdException w:name="Colorful Shading Accent 2" w:uiPriority="71"/>
+    <w:lsdException w:name="Colorful List Accent 2" w:uiPriority="72"/>
+    <w:lsdException w:name="Colorful Grid Accent 2" w:uiPriority="73"/>
+    <w:lsdException w:name="Light Shading Accent 3" w:uiPriority="60"/>
+    <w:lsdException w:name="Light List Accent 3" w:uiPriority="61"/>
+    <w:lsdException w:name="Light Grid Accent 3" w:uiPriority="62"/>
+    <w:lsdException w:name="Medium Shading 1 Accent 3" w:uiPriority="63"/>
+    <w:lsdException w:name="Medium Shading 2 Accent 3" w:uiPriority="64"/>
+    <w:lsdException w:name="Medium List 1 Accent 3" w:uiPriority="65"/>
+    <w:lsdException w:name="Medium List 2 Accent 3" w:uiPriority="66"/>
+    <w:lsdException w:name="Medium Grid 1 Accent 3" w:uiPriority="67"/>
+    <w:lsdException w:name="Medium Grid 2 Accent 3" w:uiPriority="68"/>
+    <w:lsdException w:name="Medium Grid 3 Accent 3" w:uiPriority="69"/>
+    <w:lsdException w:name="Dark List Accent 3" w:uiPriority="70"/>
+    <w:lsdException w:name="Colorful Shading Accent 3" w:uiPriority="71"/>
+    <w:lsdException w:name="Colorful List Accent 3" w:uiPriority="72"/>
+    <w:lsdException w:name="Colorful Grid Accent 3" w:uiPriority="73"/>
+    <w:lsdException w:name="Light Shading Accent 4" w:uiPriority="60"/>
+    <w:lsdException w:name="Light List Accent 4" w:uiPriority="61"/>
+    <w:lsdException w:name="Light Grid Accent 4" w:uiPriority="62"/>
+    <w:lsdException w:name="Medium Shading 1 Accent 4" w:uiPriority="63"/>
+    <w:lsdException w:name="Medium Shading 2 Accent 4" w:uiPriority="64"/>
+    <w:lsdException w:name="Medium List 1 Accent 4" w:uiPriority="65"/>
+    <w:lsdException w:name="Medium List 2 Accent 4" w:uiPriority="66"/>
+    <w:lsdException w:name="Medium Grid 1 Accent 4" w:uiPriority="67"/>
+    <w:lsdException w:name="Medium Grid 2 Accent 4" w:uiPriority="68"/>
+    <w:lsdException w:name="Medium Grid 3 Accent 4" w:uiPriority="69"/>
+    <w:lsdException w:name="Dark List Accent 4" w:uiPriority="70"/>
+    <w:lsdException w:name="Colorful Shading Accent 4" w:uiPriority="71"/>
+    <w:lsdException w:name="Colorful List Accent 4" w:uiPriority="72"/>
+    <w:lsdException w:name="Colorful Grid Accent 4" w:uiPriority="73"/>
+    <w:lsdException w:name="Light Shading Accent 5" w:uiPriority="60"/>
+    <w:lsdException w:name="Light List Accent 5" w:uiPriority="61"/>
+    <w:lsdException w:name="Light Grid Accent 5" w:uiPriority="62"/>
+    <w:lsdException w:name="Medium Shading 1 Accent 5" w:uiPriority="63"/>
+    <w:lsdException w:name="Medium Shading 2 Accent 5" w:uiPriority="64"/>
+    <w:lsdException w:name="Medium List 1 Accent 5" w:uiPriority="65"/>
+    <w:lsdException w:name="Medium List 2 Accent 5" w:uiPriority="66"/>
+    <w:lsdException w:name="Medium Grid 1 Accent 5" w:uiPriority="67"/>
+    <w:lsdException w:name="Medium Grid 2 Accent 5" w:uiPriority="68"/>
+    <w:lsdException w:name="Medium Grid 3 Accent 5" w:uiPriority="69"/>
+    <w:lsdException w:name="Dark List Accent 5" w:uiPriority="70"/>
+    <w:lsdException w:name="Colorful Shading Accent 5" w:uiPriority="71"/>
+    <w:lsdException w:name="Colorful List Accent 5" w:uiPriority="72"/>
+    <w:lsdException w:name="Colorful Grid Accent 5" w:uiPriority="73"/>
+    <w:lsdException w:name="Light Shading Accent 6" w:uiPriority="60"/>
+    <w:lsdException w:name="Light List Accent 6" w:uiPriority="61"/>
+    <w:lsdException w:name="Light Grid Accent 6" w:uiPriority="62"/>
+    <w:lsdException w:name="Medium Shading 1 Accent 6" w:uiPriority="63"/>
+    <w:lsdException w:name="Medium Shading 2 Accent 6" w:uiPriority="64"/>
+    <w:lsdException w:name="Medium List 1 Accent 6" w:uiPriority="65"/>
+    <w:lsdException w:name="Medium List 2 Accent 6" w:uiPriority="66"/>
+    <w:lsdException w:name="Medium Grid 1 Accent 6" w:uiPriority="67"/>
+    <w:lsdException w:name="Medium Grid 2 Accent 6" w:uiPriority="68"/>
+    <w:lsdException w:name="Medium Grid 3 Accent 6" w:uiPriority="69"/>
+    <w:lsdException w:name="Dark List Accent 6" w:uiPriority="70"/>
+    <w:lsdException w:name="Colorful Shading Accent 6" w:uiPriority="71"/>
+    <w:lsdException w:name="Colorful List Accent 6" w:uiPriority="72"/>
+    <w:lsdException w:name="Colorful Grid Accent 6" w:uiPriority="73"/>
+    <w:lsdException w:name="Subtle Emphasis" w:uiPriority="19" w:qFormat="1"/>
+    <w:lsdException w:name="Intense Emphasis" w:uiPriority="21" w:qFormat="1"/>
+    <w:lsdException w:name="Subtle Reference" w:uiPriority="31" w:qFormat="1"/>
+    <w:lsdException w:name="Intense Reference" w:uiPriority="32" w:qFormat="1"/>
+    <w:lsdException w:name="Book Title" w:uiPriority="33" w:qFormat="1"/>
+    <w:lsdException w:name="Bibliography" w:semiHidden="1" w:uiPriority="37" w:unhideWhenUsed="1"/>
+    <w:lsdException w:name="TOC Heading" w:semiHidden="1" w:uiPriority="39" w:unhideWhenUsed="1" w:qFormat="1"/>
+    <w:lsdException w:name="Plain Table 1" w:uiPriority="41"/>
+    <w:lsdException w:name="Plain Table 2" w:uiPriority="42"/>
+    <w:lsdException w:name="Plain Table 3" w:uiPriority="43"/>
+    <w:lsdException w:name="Plain Table 4" w:uiPriority="44"/>
+    <w:lsdException w:name="Plain Table 5" w:uiPriority="45"/>
+    <w:lsdException w:name="Grid Table Light" w:uiPriority="40"/>
+    <w:lsdException w:name="Grid Table 1 Light" w:uiPriority="46"/>
+    <w:lsdException w:name="Grid Table 2" w:uiPriority="47"/>
+    <w:lsdException w:name="Grid Table 3" w:uiPriority="48"/>
+    <w:lsdException w:name="Grid Table 4" w:uiPriority="49"/>
+    <w:lsdException w:name="Grid Table 5 Dark" w:uiPriority="50"/>
+    <w:lsdException w:name="Grid Table 6 Colorful" w:uiPriority="51"/>
+    <w:lsdException w:name="Grid Table 7 Colorful" w:uiPriority="52"/>
+    <w:lsdException w:name="Grid Table 1 Light Accent 1" w:uiPriority="46"/>
+    <w:lsdException w:name="Grid Table 2 Accent 1" w:uiPriority="47"/>
+    <w:lsdException w:name="Grid Table 3 Accent 1" w:uiPriority="48"/>
+    <w:lsdException w:name="Grid Table 4 Accent 1" w:uiPriority="49"/>
+    <w:lsdException w:name="Grid Table 5 Dark Accent 1" w:uiPriority="50"/>
+    <w:lsdException w:name="Grid Table 6 Colorful Accent 1" w:uiPriority="51"/>
+    <w:lsdException w:name="Grid Table 7 Colorful Accent 1" w:uiPriority="52"/>
+    <w:lsdException w:name="Grid Table 1 Light Accent 2" w:uiPriority="46"/>
+    <w:lsdException w:name="Grid Table 2 Accent 2" w:uiPriority="47"/>
+    <w:lsdException w:name="Grid Table 3 Accent 2" w:uiPriority="48"/>
+    <w:lsdException w:name="Grid Table 4 Accent 2" w:uiPriority="49"/>
+    <w:lsdException w:name="Grid Table 5 Dark Accent 2" w:uiPriority="50"/>
+    <w:lsdException w:name="Grid Table 6 Colorful Accent 2" w:uiPriority="51"/>
+    <w:lsdException w:name="Grid Table 7 Colorful Accent 2" w:uiPriority="52"/>
+    <w:lsdException w:name="Grid Table 1 Light Accent 3" w:uiPriority="46"/>
+    <w:lsdException w:name="Grid Table 2 Accent 3" w:uiPriority="47"/>
+    <w:lsdException w:name="Grid Table 3 Accent 3" w:uiPriority="48"/>
+    <w:lsdException w:name="Grid Table 4 Accent 3" w:uiPriority="49"/>
+    <w:lsdException w:name="Grid Table 5 Dark Accent 3" w:uiPriority="50"/>
+    <w:lsdException w:name="Grid Table 6 Colorful Accent 3" w:uiPriority="51"/>
+    <w:lsdException w:name="Grid Table 7 Colorful Accent 3" w:uiPriority="52"/>
+    <w:lsdException w:name="Grid Table 1 Light Accent 4" w:uiPriority="46"/>
+    <w:lsdException w:name="Grid Table 2 Accent 4" w:uiPriority="47"/>
+    <w:lsdException w:name="Grid Table 3 Accent 4" w:uiPriority="48"/>
+    <w:lsdException w:name="Grid Table 4 Accent 4" w:uiPriority="49"/>
+    <w:lsdException w:name="Grid Table 5 Dark Accent 4" w:uiPriority="50"/>
+    <w:lsdException w:name="Grid Table 6 Colorful Accent 4" w:uiPriority="51"/>
+    <w:lsdException w:name="Grid Table 7 Colorful Accent 4" w:uiPriority="52"/>
+    <w:lsdException w:name="Grid Table 1 Light Accent 5" w:uiPriority="46"/>
+    <w:lsdException w:name="Grid Table 2 Accent 5" w:uiPriority="47"/>
+    <w:lsdException w:name="Grid Table 3 Accent 5" w:uiPriority="48"/>
+    <w:lsdException w:name="Grid Table 4 Accent 5" w:uiPriority="49"/>
+    <w:lsdException w:name="Grid Table 5 Dark Accent 5" w:uiPriority="50"/>
+    <w:lsdException w:name="Grid Table 6 Colorful Accent 5" w:uiPriority="51"/>
+    <w:lsdException w:name="Grid Table 7 Colorful Accent 5" w:uiPriority="52"/>
+    <w:lsdException w:name="Grid Table 1 Light Accent 6" w:uiPriority="46"/>
+    <w:lsdException w:name="Grid Table 2 Accent 6" w:uiPriority="47"/>
+    <w:lsdException w:name="Grid Table 3 Accent 6" w:uiPriority="48"/>
+    <w:lsdException w:name="Grid Table 4 Accent 6" w:uiPriority="49"/>
+    <w:lsdException w:name="Grid Table 5 Dark Accent 6" w:uiPriority="50"/>
+    <w:lsdException w:name="Grid Table 6 Colorful Accent 6" w:uiPriority="51"/>
+    <w:lsdException w:name="Grid Table 7 Colorful Accent 6" w:uiPriority="52"/>
+    <w:lsdException w:name="List Table 1 Light" w:uiPriority="46"/>
+    <w:lsdException w:name="List Table 2" w:uiPriority="47"/>
+    <w:lsdException w:name="List Table 3" w:uiPriority="48"/>
+    <w:lsdException w:name="List Table 4" w:uiPriority="49"/>
+    <w:lsdException w:name="List Table 5 Dark" w:uiPriority="50"/>
+    <w:lsdException w:name="List Table 6 Colorful" w:uiPriority="51"/>
+    <w:lsdException w:name="List Table 7 Colorful" w:uiPriority="52"/>
+    <w:lsdException w:name="List Table 1 Light Accent 1" w:uiPriority="46"/>
+    <w:lsdException w:name="List Table 2 Accent 1" w:uiPriority="47"/>
+    <w:lsdException w:name="List Table 3 Accent 1" w:uiPriority="48"/>
+    <w:lsdException w:name="List Table 4 Accent 1" w:uiPriority="49"/>
+    <w:lsdException w:name="List Table 5 Dark Accent 1" w:uiPriority="50"/>
+    <w:lsdException w:name="List Table 6 Colorful Accent 1" w:uiPriority="51"/>
+    <w:lsdException w:name="List Table 7 Colorful Accent 1" w:uiPriority="52"/>
+    <w:lsdException w:name="List Table 1 Light Accent 2" w:uiPriority="46"/>
+    <w:lsdException w:name="List Table 2 Accent 2" w:uiPriority="47"/>
+    <w:lsdException w:name="List Table 3 Accent 2" w:uiPriority="48"/>
+    <w:lsdException w:name="List Table 4 Accent 2" w:uiPriority="49"/>
+    <w:lsdException w:name="List Table 5 Dark Accent 2" w:uiPriority="50"/>
+    <w:lsdException w:name="List Table 6 Colorful Accent 2" w:uiPriority="51"/>
+    <w:lsdException w:name="List Table 7 Colorful Accent 2" w:uiPriority="52"/>
+    <w:lsdException w:name="List Table 1 Light Accent 3" w:uiPriority="46"/>
+    <w:lsdException w:name="List Table 2 Accent 3" w:uiPriority="47"/>
+    <w:lsdException w:name="List Table 3 Accent 3" w:uiPriority="48"/>
+    <w:lsdException w:name="List Table 4 Accent 3" w:uiPriority="49"/>
+    <w:lsdException w:name="List Table 5 Dark Accent 3" w:uiPriority="50"/>
+    <w:lsdException w:name="List Table 6 Colorful Accent 3" w:uiPriority="51"/>
+    <w:lsdException w:name="List Table 7 Colorful Accent 3" w:uiPriority="52"/>
+    <w:lsdException w:name="List Table 1 Light Accent 4" w:uiPriority="46"/>
+    <w:lsdException w:name="List Table 2 Accent 4" w:uiPriority="47"/>
+    <w:lsdException w:name="List Table 3 Accent 4" w:uiPriority="48"/>
+    <w:lsdException w:name="List Table 4 Accent 4" w:uiPriority="49"/>
+    <w:lsdException w:name="List Table 5 Dark Accent 4" w:uiPriority="50"/>
+    <w:lsdException w:name="List Table 6 Colorful Accent 4" w:uiPriority="51"/>
+    <w:lsdException w:name="List Table 7 Colorful Accent 4" w:uiPriority="52"/>
+    <w:lsdException w:name="List Table 1 Light Accent 5" w:uiPriority="46"/>
+    <w:lsdException w:name="List Table 2 Accent 5" w:uiPriority="47"/>
+    <w:lsdException w:name="List Table 3 Accent 5" w:uiPriority="48"/>
+    <w:lsdException w:name="List Table 4 Accent 5" w:uiPriority="49"/>
+    <w:lsdException w:name="List Table 5 Dark Accent 5" w:uiPriority="50"/>
+    <w:lsdException w:name="List Table 6 Colorful Accent 5" w:uiPriority="51"/>
+    <w:lsdException w:name="List Table 7 Colorful Accent 5" w:uiPriority="52"/>
+    <w:lsdException w:name="List Table 1 Light Accent 6" w:uiPriority="46"/>
+    <w:lsdException w:name="List Table 2 Accent 6" w:uiPriority="47"/>
+    <w:lsdException w:name="List Table 3 Accent 6" w:uiPriority="48"/>
+    <w:lsdException w:name="List Table 4 Accent 6" w:uiPriority="49"/>
+    <w:lsdException w:name="List Table 5 Dark Accent 6" w:uiPriority="50"/>
+    <w:lsdException w:name="List Table 6 Colorful Accent 6" w:uiPriority="51"/>
+    <w:lsdException w:name="List Table 7 Colorful Accent 6" w:uiPriority="52"/>
+    <w:lsdException w:name="Mention" w:semiHidden="1" w:uiPriority="99" w:unhideWhenUsed="1"/>
+    <w:lsdException w:name="Smart Hyperlink" w:semiHidden="1" w:uiPriority="99" w:unhideWhenUsed="1"/>
+    <w:lsdException w:name="Hashtag" w:semiHidden="1" w:uiPriority="99" w:unhideWhenUsed="1"/>
+    <w:lsdException w:name="Unresolved Mention" w:semiHidden="1" w:uiPriority="99" w:unhideWhenUsed="1"/>
+    <w:lsdException w:name="Smart Link" w:semiHidden="1" w:uiPriority="99" w:unhideWhenUsed="1"/>
   </w:latentStyles>
   <w:style w:type="paragraph" w:default="1" w:styleId="a">
     <w:name w:val="Normal"/>
@@ -3588,647 +3940,7 @@
     </w:pPr>
   </w:style>
   <w:style w:type="character" w:customStyle="1" w:styleId="a6">
-    <w:name w:val="Название Знак"/>
-    <w:link w:val="a5"/>
-    <w:rsid w:val="006D1C1B"/>
-    <w:rPr>
-      <w:b/>
-      <w:bCs/>
-      <w:sz w:val="28"/>
-      <w:szCs w:val="24"/>
-    </w:rPr>
-  </w:style>
-  <w:style w:type="paragraph" w:styleId="af1">
-    <w:name w:val="List Paragraph"/>
-    <w:basedOn w:val="a"/>
-    <w:uiPriority w:val="34"/>
-    <w:qFormat/>
-    <w:rsid w:val="004B7ECA"/>
-    <w:pPr>
-      <w:ind w:left="720"/>
-    </w:pPr>
-    <w:rPr>
-      <w:rFonts w:ascii="Calibri" w:eastAsia="Calibri" w:hAnsi="Calibri"/>
-      <w:sz w:val="22"/>
-      <w:szCs w:val="22"/>
-      <w:lang w:eastAsia="en-US"/>
-    </w:rPr>
-  </w:style>
-  <w:style w:type="paragraph" w:styleId="af2">
-    <w:name w:val="No Spacing"/>
-    <w:uiPriority w:val="1"/>
-    <w:qFormat/>
-    <w:rsid w:val="006A5B78"/>
-    <w:rPr>
-      <w:rFonts w:ascii="Calibri" w:hAnsi="Calibri"/>
-      <w:sz w:val="22"/>
-      <w:szCs w:val="22"/>
-    </w:rPr>
-  </w:style>
-  <w:style w:type="table" w:styleId="af3">
-    <w:name w:val="Table Grid"/>
-    <w:basedOn w:val="a1"/>
-    <w:rsid w:val="00BE6657"/>
-    <w:tblPr>
-      <w:tblBorders>
-        <w:top w:val="single" w:sz="4" w:space="0" w:color="auto"/>
-        <w:left w:val="single" w:sz="4" w:space="0" w:color="auto"/>
-        <w:bottom w:val="single" w:sz="4" w:space="0" w:color="auto"/>
-        <w:right w:val="single" w:sz="4" w:space="0" w:color="auto"/>
-        <w:insideH w:val="single" w:sz="4" w:space="0" w:color="auto"/>
-        <w:insideV w:val="single" w:sz="4" w:space="0" w:color="auto"/>
-      </w:tblBorders>
-    </w:tblPr>
-  </w:style>
-  <w:style w:type="paragraph" w:styleId="HTML">
-    <w:name w:val="HTML Preformatted"/>
-    <w:basedOn w:val="a"/>
-    <w:link w:val="HTML0"/>
-    <w:semiHidden/>
-    <w:unhideWhenUsed/>
-    <w:rsid w:val="00247950"/>
-    <w:rPr>
-      <w:rFonts w:ascii="Consolas" w:hAnsi="Consolas"/>
-      <w:sz w:val="20"/>
-      <w:szCs w:val="20"/>
-    </w:rPr>
-  </w:style>
-  <w:style w:type="character" w:customStyle="1" w:styleId="HTML0">
-    <w:name w:val="Стандартный HTML Знак"/>
-    <w:basedOn w:val="a0"/>
-    <w:link w:val="HTML"/>
-    <w:semiHidden/>
-    <w:rsid w:val="00247950"/>
-    <w:rPr>
-      <w:rFonts w:ascii="Consolas" w:hAnsi="Consolas"/>
-    </w:rPr>
-  </w:style>
-</w:styles>
-</file>
-
-<file path=word/stylesWithEffects.xml><?xml version="1.0" encoding="utf-8"?>
-<w:styles xmlns:wpc="http://schemas.microsoft.com/office/word/2010/wordprocessingCanvas" xmlns:mc="http://schemas.openxmlformats.org/markup-compatibility/2006" xmlns:o="urn:schemas-microsoft-com:office:office" xmlns:r="http://schemas.openxmlformats.org/officeDocument/2006/relationships" xmlns:m="http://schemas.openxmlformats.org/officeDocument/2006/math" xmlns:v="urn:schemas-microsoft-com:vml" xmlns:wp14="http://schemas.microsoft.com/office/word/2010/wordprocessingDrawing" xmlns:wp="http://schemas.openxmlformats.org/drawingml/2006/wordprocessingDrawing" xmlns:w10="urn:schemas-microsoft-com:office:word" xmlns:w="http://schemas.openxmlformats.org/wordprocessingml/2006/main" xmlns:w14="http://schemas.microsoft.com/office/word/2010/wordml" xmlns:wpg="http://schemas.microsoft.com/office/word/2010/wordprocessingGroup" xmlns:wpi="http://schemas.microsoft.com/office/word/2010/wordprocessingInk" xmlns:wne="http://schemas.microsoft.com/office/word/2006/wordml" xmlns:wps="http://schemas.microsoft.com/office/word/2010/wordprocessingShape" mc:Ignorable="w14 wp14">
-  <w:docDefaults>
-    <w:rPrDefault>
-      <w:rPr>
-        <w:rFonts w:ascii="Times New Roman" w:eastAsia="Times New Roman" w:hAnsi="Times New Roman" w:cs="Times New Roman"/>
-        <w:lang w:val="ru-RU" w:eastAsia="ru-RU" w:bidi="ar-SA"/>
-      </w:rPr>
-    </w:rPrDefault>
-    <w:pPrDefault/>
-  </w:docDefaults>
-  <w:latentStyles w:defLockedState="0" w:defUIPriority="0" w:defSemiHidden="1" w:defUnhideWhenUsed="1" w:defQFormat="0" w:count="267">
-    <w:lsdException w:name="Normal" w:semiHidden="0" w:unhideWhenUsed="0" w:qFormat="1"/>
-    <w:lsdException w:name="heading 1" w:semiHidden="0" w:unhideWhenUsed="0" w:qFormat="1"/>
-    <w:lsdException w:name="heading 2" w:qFormat="1"/>
-    <w:lsdException w:name="heading 3" w:qFormat="1"/>
-    <w:lsdException w:name="heading 4" w:qFormat="1"/>
-    <w:lsdException w:name="heading 5" w:qFormat="1"/>
-    <w:lsdException w:name="heading 6" w:qFormat="1"/>
-    <w:lsdException w:name="heading 7" w:qFormat="1"/>
-    <w:lsdException w:name="heading 8" w:qFormat="1"/>
-    <w:lsdException w:name="heading 9" w:qFormat="1"/>
-    <w:lsdException w:name="caption" w:qFormat="1"/>
-    <w:lsdException w:name="table of authorities" w:semiHidden="0" w:unhideWhenUsed="0"/>
-    <w:lsdException w:name="List" w:semiHidden="0" w:unhideWhenUsed="0"/>
-    <w:lsdException w:name="List Bullet" w:semiHidden="0" w:unhideWhenUsed="0"/>
-    <w:lsdException w:name="Title" w:semiHidden="0" w:unhideWhenUsed="0" w:qFormat="1"/>
-    <w:lsdException w:name="List Continue 2" w:semiHidden="0" w:unhideWhenUsed="0"/>
-    <w:lsdException w:name="List Continue 3" w:semiHidden="0" w:unhideWhenUsed="0"/>
-    <w:lsdException w:name="List Continue 4" w:semiHidden="0" w:unhideWhenUsed="0"/>
-    <w:lsdException w:name="List Continue 5" w:semiHidden="0" w:unhideWhenUsed="0"/>
-    <w:lsdException w:name="Subtitle" w:semiHidden="0" w:unhideWhenUsed="0" w:qFormat="1"/>
-    <w:lsdException w:name="Strong" w:semiHidden="0" w:unhideWhenUsed="0" w:qFormat="1"/>
-    <w:lsdException w:name="Emphasis" w:semiHidden="0" w:unhideWhenUsed="0" w:qFormat="1"/>
-    <w:lsdException w:name="Normal (Web)" w:uiPriority="99"/>
-    <w:lsdException w:name="Normal Table" w:semiHidden="0" w:unhideWhenUsed="0"/>
-    <w:lsdException w:name="Table Web 3" w:semiHidden="0" w:unhideWhenUsed="0"/>
-    <w:lsdException w:name="Table Grid" w:semiHidden="0" w:unhideWhenUsed="0"/>
-    <w:lsdException w:name="Table Theme" w:semiHidden="0" w:unhideWhenUsed="0"/>
-    <w:lsdException w:name="Placeholder Text" w:uiPriority="99" w:unhideWhenUsed="0"/>
-    <w:lsdException w:name="No Spacing" w:semiHidden="0" w:uiPriority="1" w:unhideWhenUsed="0" w:qFormat="1"/>
-    <w:lsdException w:name="Light Shading" w:semiHidden="0" w:uiPriority="60" w:unhideWhenUsed="0"/>
-    <w:lsdException w:name="Light List" w:semiHidden="0" w:uiPriority="61" w:unhideWhenUsed="0"/>
-    <w:lsdException w:name="Light Grid" w:semiHidden="0" w:uiPriority="62" w:unhideWhenUsed="0"/>
-    <w:lsdException w:name="Medium Shading 1" w:semiHidden="0" w:uiPriority="63" w:unhideWhenUsed="0"/>
-    <w:lsdException w:name="Medium Shading 2" w:semiHidden="0" w:uiPriority="64" w:unhideWhenUsed="0"/>
-    <w:lsdException w:name="Medium List 1" w:semiHidden="0" w:uiPriority="65" w:unhideWhenUsed="0"/>
-    <w:lsdException w:name="Medium List 2" w:semiHidden="0" w:uiPriority="66" w:unhideWhenUsed="0"/>
-    <w:lsdException w:name="Medium Grid 1" w:semiHidden="0" w:uiPriority="67" w:unhideWhenUsed="0"/>
-    <w:lsdException w:name="Medium Grid 2" w:semiHidden="0" w:uiPriority="68" w:unhideWhenUsed="0"/>
-    <w:lsdException w:name="Medium Grid 3" w:semiHidden="0" w:uiPriority="69" w:unhideWhenUsed="0"/>
-    <w:lsdException w:name="Dark List" w:semiHidden="0" w:uiPriority="70" w:unhideWhenUsed="0"/>
-    <w:lsdException w:name="Colorful Shading" w:semiHidden="0" w:uiPriority="71" w:unhideWhenUsed="0"/>
-    <w:lsdException w:name="Colorful List" w:semiHidden="0" w:uiPriority="72" w:unhideWhenUsed="0"/>
-    <w:lsdException w:name="Colorful Grid" w:semiHidden="0" w:uiPriority="73" w:unhideWhenUsed="0"/>
-    <w:lsdException w:name="Light Shading Accent 1" w:semiHidden="0" w:uiPriority="60" w:unhideWhenUsed="0"/>
-    <w:lsdException w:name="Light List Accent 1" w:semiHidden="0" w:uiPriority="61" w:unhideWhenUsed="0"/>
-    <w:lsdException w:name="Light Grid Accent 1" w:semiHidden="0" w:uiPriority="62" w:unhideWhenUsed="0"/>
-    <w:lsdException w:name="Medium Shading 1 Accent 1" w:semiHidden="0" w:uiPriority="63" w:unhideWhenUsed="0"/>
-    <w:lsdException w:name="Medium Shading 2 Accent 1" w:semiHidden="0" w:uiPriority="64" w:unhideWhenUsed="0"/>
-    <w:lsdException w:name="Medium List 1 Accent 1" w:semiHidden="0" w:uiPriority="65" w:unhideWhenUsed="0"/>
-    <w:lsdException w:name="Revision" w:uiPriority="99" w:unhideWhenUsed="0"/>
-    <w:lsdException w:name="List Paragraph" w:semiHidden="0" w:uiPriority="34" w:unhideWhenUsed="0" w:qFormat="1"/>
-    <w:lsdException w:name="Quote" w:semiHidden="0" w:uiPriority="29" w:unhideWhenUsed="0" w:qFormat="1"/>
-    <w:lsdException w:name="Intense Quote" w:semiHidden="0" w:uiPriority="30" w:unhideWhenUsed="0" w:qFormat="1"/>
-    <w:lsdException w:name="Medium List 2 Accent 1" w:semiHidden="0" w:uiPriority="66" w:unhideWhenUsed="0"/>
-    <w:lsdException w:name="Medium Grid 1 Accent 1" w:semiHidden="0" w:uiPriority="67" w:unhideWhenUsed="0"/>
-    <w:lsdException w:name="Medium Grid 2 Accent 1" w:semiHidden="0" w:uiPriority="68" w:unhideWhenUsed="0"/>
-    <w:lsdException w:name="Medium Grid 3 Accent 1" w:semiHidden="0" w:uiPriority="69" w:unhideWhenUsed="0"/>
-    <w:lsdException w:name="Dark List Accent 1" w:semiHidden="0" w:uiPriority="70" w:unhideWhenUsed="0"/>
-    <w:lsdException w:name="Colorful Shading Accent 1" w:semiHidden="0" w:uiPriority="71" w:unhideWhenUsed="0"/>
-    <w:lsdException w:name="Colorful List Accent 1" w:semiHidden="0" w:uiPriority="72" w:unhideWhenUsed="0"/>
-    <w:lsdException w:name="Colorful Grid Accent 1" w:semiHidden="0" w:uiPriority="73" w:unhideWhenUsed="0"/>
-    <w:lsdException w:name="Light Shading Accent 2" w:semiHidden="0" w:uiPriority="60" w:unhideWhenUsed="0"/>
-    <w:lsdException w:name="Light List Accent 2" w:semiHidden="0" w:uiPriority="61" w:unhideWhenUsed="0"/>
-    <w:lsdException w:name="Light Grid Accent 2" w:semiHidden="0" w:uiPriority="62" w:unhideWhenUsed="0"/>
-    <w:lsdException w:name="Medium Shading 1 Accent 2" w:semiHidden="0" w:uiPriority="63" w:unhideWhenUsed="0"/>
-    <w:lsdException w:name="Medium Shading 2 Accent 2" w:semiHidden="0" w:uiPriority="64" w:unhideWhenUsed="0"/>
-    <w:lsdException w:name="Medium List 1 Accent 2" w:semiHidden="0" w:uiPriority="65" w:unhideWhenUsed="0"/>
-    <w:lsdException w:name="Medium List 2 Accent 2" w:semiHidden="0" w:uiPriority="66" w:unhideWhenUsed="0"/>
-    <w:lsdException w:name="Medium Grid 1 Accent 2" w:semiHidden="0" w:uiPriority="67" w:unhideWhenUsed="0"/>
-    <w:lsdException w:name="Medium Grid 2 Accent 2" w:semiHidden="0" w:uiPriority="68" w:unhideWhenUsed="0"/>
-    <w:lsdException w:name="Medium Grid 3 Accent 2" w:semiHidden="0" w:uiPriority="69" w:unhideWhenUsed="0"/>
-    <w:lsdException w:name="Dark List Accent 2" w:semiHidden="0" w:uiPriority="70" w:unhideWhenUsed="0"/>
-    <w:lsdException w:name="Colorful Shading Accent 2" w:semiHidden="0" w:uiPriority="71" w:unhideWhenUsed="0"/>
-    <w:lsdException w:name="Colorful List Accent 2" w:semiHidden="0" w:uiPriority="72" w:unhideWhenUsed="0"/>
-    <w:lsdException w:name="Colorful Grid Accent 2" w:semiHidden="0" w:uiPriority="73" w:unhideWhenUsed="0"/>
-    <w:lsdException w:name="Light Shading Accent 3" w:semiHidden="0" w:uiPriority="60" w:unhideWhenUsed="0"/>
-    <w:lsdException w:name="Light List Accent 3" w:semiHidden="0" w:uiPriority="61" w:unhideWhenUsed="0"/>
-    <w:lsdException w:name="Light Grid Accent 3" w:semiHidden="0" w:uiPriority="62" w:unhideWhenUsed="0"/>
-    <w:lsdException w:name="Medium Shading 1 Accent 3" w:semiHidden="0" w:uiPriority="63" w:unhideWhenUsed="0"/>
-    <w:lsdException w:name="Medium Shading 2 Accent 3" w:semiHidden="0" w:uiPriority="64" w:unhideWhenUsed="0"/>
-    <w:lsdException w:name="Medium List 1 Accent 3" w:semiHidden="0" w:uiPriority="65" w:unhideWhenUsed="0"/>
-    <w:lsdException w:name="Medium List 2 Accent 3" w:semiHidden="0" w:uiPriority="66" w:unhideWhenUsed="0"/>
-    <w:lsdException w:name="Medium Grid 1 Accent 3" w:semiHidden="0" w:uiPriority="67" w:unhideWhenUsed="0"/>
-    <w:lsdException w:name="Medium Grid 2 Accent 3" w:semiHidden="0" w:uiPriority="68" w:unhideWhenUsed="0"/>
-    <w:lsdException w:name="Medium Grid 3 Accent 3" w:semiHidden="0" w:uiPriority="69" w:unhideWhenUsed="0"/>
-    <w:lsdException w:name="Dark List Accent 3" w:semiHidden="0" w:uiPriority="70" w:unhideWhenUsed="0"/>
-    <w:lsdException w:name="Colorful Shading Accent 3" w:semiHidden="0" w:uiPriority="71" w:unhideWhenUsed="0"/>
-    <w:lsdException w:name="Colorful List Accent 3" w:semiHidden="0" w:uiPriority="72" w:unhideWhenUsed="0"/>
-    <w:lsdException w:name="Colorful Grid Accent 3" w:semiHidden="0" w:uiPriority="73" w:unhideWhenUsed="0"/>
-    <w:lsdException w:name="Light Shading Accent 4" w:semiHidden="0" w:uiPriority="60" w:unhideWhenUsed="0"/>
-    <w:lsdException w:name="Light List Accent 4" w:semiHidden="0" w:uiPriority="61" w:unhideWhenUsed="0"/>
-    <w:lsdException w:name="Light Grid Accent 4" w:semiHidden="0" w:uiPriority="62" w:unhideWhenUsed="0"/>
-    <w:lsdException w:name="Medium Shading 1 Accent 4" w:semiHidden="0" w:uiPriority="63" w:unhideWhenUsed="0"/>
-    <w:lsdException w:name="Medium Shading 2 Accent 4" w:semiHidden="0" w:uiPriority="64" w:unhideWhenUsed="0"/>
-    <w:lsdException w:name="Medium List 1 Accent 4" w:semiHidden="0" w:uiPriority="65" w:unhideWhenUsed="0"/>
-    <w:lsdException w:name="Medium List 2 Accent 4" w:semiHidden="0" w:uiPriority="66" w:unhideWhenUsed="0"/>
-    <w:lsdException w:name="Medium Grid 1 Accent 4" w:semiHidden="0" w:uiPriority="67" w:unhideWhenUsed="0"/>
-    <w:lsdException w:name="Medium Grid 2 Accent 4" w:semiHidden="0" w:uiPriority="68" w:unhideWhenUsed="0"/>
-    <w:lsdException w:name="Medium Grid 3 Accent 4" w:semiHidden="0" w:uiPriority="69" w:unhideWhenUsed="0"/>
-    <w:lsdException w:name="Dark List Accent 4" w:semiHidden="0" w:uiPriority="70" w:unhideWhenUsed="0"/>
-    <w:lsdException w:name="Colorful Shading Accent 4" w:semiHidden="0" w:uiPriority="71" w:unhideWhenUsed="0"/>
-    <w:lsdException w:name="Colorful List Accent 4" w:semiHidden="0" w:uiPriority="72" w:unhideWhenUsed="0"/>
-    <w:lsdException w:name="Colorful Grid Accent 4" w:semiHidden="0" w:uiPriority="73" w:unhideWhenUsed="0"/>
-    <w:lsdException w:name="Light Shading Accent 5" w:semiHidden="0" w:uiPriority="60" w:unhideWhenUsed="0"/>
-    <w:lsdException w:name="Light List Accent 5" w:semiHidden="0" w:uiPriority="61" w:unhideWhenUsed="0"/>
-    <w:lsdException w:name="Light Grid Accent 5" w:semiHidden="0" w:uiPriority="62" w:unhideWhenUsed="0"/>
-    <w:lsdException w:name="Medium Shading 1 Accent 5" w:semiHidden="0" w:uiPriority="63" w:unhideWhenUsed="0"/>
-    <w:lsdException w:name="Medium Shading 2 Accent 5" w:semiHidden="0" w:uiPriority="64" w:unhideWhenUsed="0"/>
-    <w:lsdException w:name="Medium List 1 Accent 5" w:semiHidden="0" w:uiPriority="65" w:unhideWhenUsed="0"/>
-    <w:lsdException w:name="Medium List 2 Accent 5" w:semiHidden="0" w:uiPriority="66" w:unhideWhenUsed="0"/>
-    <w:lsdException w:name="Medium Grid 1 Accent 5" w:semiHidden="0" w:uiPriority="67" w:unhideWhenUsed="0"/>
-    <w:lsdException w:name="Medium Grid 2 Accent 5" w:semiHidden="0" w:uiPriority="68" w:unhideWhenUsed="0"/>
-    <w:lsdException w:name="Medium Grid 3 Accent 5" w:semiHidden="0" w:uiPriority="69" w:unhideWhenUsed="0"/>
-    <w:lsdException w:name="Dark List Accent 5" w:semiHidden="0" w:uiPriority="70" w:unhideWhenUsed="0"/>
-    <w:lsdException w:name="Colorful Shading Accent 5" w:semiHidden="0" w:uiPriority="71" w:unhideWhenUsed="0"/>
-    <w:lsdException w:name="Colorful List Accent 5" w:semiHidden="0" w:uiPriority="72" w:unhideWhenUsed="0"/>
-    <w:lsdException w:name="Colorful Grid Accent 5" w:semiHidden="0" w:uiPriority="73" w:unhideWhenUsed="0"/>
-    <w:lsdException w:name="Light Shading Accent 6" w:semiHidden="0" w:uiPriority="60" w:unhideWhenUsed="0"/>
-    <w:lsdException w:name="Light List Accent 6" w:semiHidden="0" w:uiPriority="61" w:unhideWhenUsed="0"/>
-    <w:lsdException w:name="Light Grid Accent 6" w:semiHidden="0" w:uiPriority="62" w:unhideWhenUsed="0"/>
-    <w:lsdException w:name="Medium Shading 1 Accent 6" w:semiHidden="0" w:uiPriority="63" w:unhideWhenUsed="0"/>
-    <w:lsdException w:name="Medium Shading 2 Accent 6" w:semiHidden="0" w:uiPriority="64" w:unhideWhenUsed="0"/>
-    <w:lsdException w:name="Medium List 1 Accent 6" w:semiHidden="0" w:uiPriority="65" w:unhideWhenUsed="0"/>
-    <w:lsdException w:name="Medium List 2 Accent 6" w:semiHidden="0" w:uiPriority="66" w:unhideWhenUsed="0"/>
-    <w:lsdException w:name="Medium Grid 1 Accent 6" w:semiHidden="0" w:uiPriority="67" w:unhideWhenUsed="0"/>
-    <w:lsdException w:name="Medium Grid 2 Accent 6" w:semiHidden="0" w:uiPriority="68" w:unhideWhenUsed="0"/>
-    <w:lsdException w:name="Medium Grid 3 Accent 6" w:semiHidden="0" w:uiPriority="69" w:unhideWhenUsed="0"/>
-    <w:lsdException w:name="Dark List Accent 6" w:semiHidden="0" w:uiPriority="70" w:unhideWhenUsed="0"/>
-    <w:lsdException w:name="Colorful Shading Accent 6" w:semiHidden="0" w:uiPriority="71" w:unhideWhenUsed="0"/>
-    <w:lsdException w:name="Colorful List Accent 6" w:semiHidden="0" w:uiPriority="72" w:unhideWhenUsed="0"/>
-    <w:lsdException w:name="Colorful Grid Accent 6" w:semiHidden="0" w:uiPriority="73" w:unhideWhenUsed="0"/>
-    <w:lsdException w:name="Subtle Emphasis" w:semiHidden="0" w:uiPriority="19" w:unhideWhenUsed="0" w:qFormat="1"/>
-    <w:lsdException w:name="Intense Emphasis" w:semiHidden="0" w:uiPriority="21" w:unhideWhenUsed="0" w:qFormat="1"/>
-    <w:lsdException w:name="Subtle Reference" w:semiHidden="0" w:uiPriority="31" w:unhideWhenUsed="0" w:qFormat="1"/>
-    <w:lsdException w:name="Intense Reference" w:semiHidden="0" w:uiPriority="32" w:unhideWhenUsed="0" w:qFormat="1"/>
-    <w:lsdException w:name="Book Title" w:semiHidden="0" w:uiPriority="33" w:unhideWhenUsed="0" w:qFormat="1"/>
-    <w:lsdException w:name="Bibliography" w:uiPriority="37"/>
-    <w:lsdException w:name="TOC Heading" w:uiPriority="39" w:qFormat="1"/>
-  </w:latentStyles>
-  <w:style w:type="paragraph" w:default="1" w:styleId="a">
-    <w:name w:val="Normal"/>
-    <w:qFormat/>
-    <w:rsid w:val="00751F4A"/>
-    <w:rPr>
-      <w:sz w:val="24"/>
-      <w:szCs w:val="24"/>
-    </w:rPr>
-  </w:style>
-  <w:style w:type="paragraph" w:styleId="2">
-    <w:name w:val="heading 2"/>
-    <w:basedOn w:val="a"/>
-    <w:next w:val="a"/>
-    <w:qFormat/>
-    <w:rsid w:val="00893631"/>
-    <w:pPr>
-      <w:keepNext/>
-      <w:jc w:val="center"/>
-      <w:outlineLvl w:val="1"/>
-    </w:pPr>
-    <w:rPr>
-      <w:sz w:val="28"/>
-    </w:rPr>
-  </w:style>
-  <w:style w:type="paragraph" w:styleId="3">
-    <w:name w:val="heading 3"/>
-    <w:basedOn w:val="a"/>
-    <w:next w:val="a"/>
-    <w:qFormat/>
-    <w:rsid w:val="003D4F4B"/>
-    <w:pPr>
-      <w:keepNext/>
-      <w:spacing w:before="240" w:after="60"/>
-      <w:outlineLvl w:val="2"/>
-    </w:pPr>
-    <w:rPr>
-      <w:rFonts w:ascii="Arial" w:hAnsi="Arial" w:cs="Arial"/>
-      <w:b/>
-      <w:bCs/>
-      <w:sz w:val="26"/>
-      <w:szCs w:val="26"/>
-    </w:rPr>
-  </w:style>
-  <w:style w:type="paragraph" w:styleId="4">
-    <w:name w:val="heading 4"/>
-    <w:basedOn w:val="a"/>
-    <w:next w:val="a"/>
-    <w:link w:val="40"/>
-    <w:qFormat/>
-    <w:rsid w:val="00893631"/>
-    <w:pPr>
-      <w:keepNext/>
-      <w:spacing w:line="360" w:lineRule="auto"/>
-      <w:jc w:val="both"/>
-      <w:outlineLvl w:val="3"/>
-    </w:pPr>
-    <w:rPr>
-      <w:sz w:val="28"/>
-      <w:szCs w:val="20"/>
-    </w:rPr>
-  </w:style>
-  <w:style w:type="character" w:default="1" w:styleId="a0">
-    <w:name w:val="Default Paragraph Font"/>
-    <w:uiPriority w:val="1"/>
-    <w:semiHidden/>
-    <w:unhideWhenUsed/>
-  </w:style>
-  <w:style w:type="table" w:default="1" w:styleId="a1">
-    <w:name w:val="Normal Table"/>
-    <w:uiPriority w:val="99"/>
-    <w:semiHidden/>
-    <w:unhideWhenUsed/>
-    <w:tblPr>
-      <w:tblInd w:w="0" w:type="dxa"/>
-      <w:tblCellMar>
-        <w:top w:w="0" w:type="dxa"/>
-        <w:left w:w="108" w:type="dxa"/>
-        <w:bottom w:w="0" w:type="dxa"/>
-        <w:right w:w="108" w:type="dxa"/>
-      </w:tblCellMar>
-    </w:tblPr>
-  </w:style>
-  <w:style w:type="numbering" w:default="1" w:styleId="a2">
-    <w:name w:val="No List"/>
-    <w:uiPriority w:val="99"/>
-    <w:semiHidden/>
-    <w:unhideWhenUsed/>
-  </w:style>
-  <w:style w:type="paragraph" w:customStyle="1" w:styleId="ConsPlusNonformat">
-    <w:name w:val="ConsPlusNonformat"/>
-    <w:rsid w:val="00222454"/>
-    <w:pPr>
-      <w:autoSpaceDE w:val="0"/>
-      <w:autoSpaceDN w:val="0"/>
-      <w:adjustRightInd w:val="0"/>
-    </w:pPr>
-    <w:rPr>
-      <w:rFonts w:ascii="Courier New" w:hAnsi="Courier New" w:cs="Courier New"/>
-    </w:rPr>
-  </w:style>
-  <w:style w:type="paragraph" w:customStyle="1" w:styleId="ConsPlusTitle">
-    <w:name w:val="ConsPlusTitle"/>
-    <w:uiPriority w:val="99"/>
-    <w:rsid w:val="00222454"/>
-    <w:pPr>
-      <w:autoSpaceDE w:val="0"/>
-      <w:autoSpaceDN w:val="0"/>
-      <w:adjustRightInd w:val="0"/>
-    </w:pPr>
-    <w:rPr>
-      <w:rFonts w:ascii="Arial" w:hAnsi="Arial" w:cs="Arial"/>
-      <w:b/>
-      <w:bCs/>
-    </w:rPr>
-  </w:style>
-  <w:style w:type="paragraph" w:styleId="a3">
-    <w:name w:val="Body Text"/>
-    <w:basedOn w:val="a"/>
-    <w:link w:val="a4"/>
-    <w:rsid w:val="00554AA9"/>
-    <w:pPr>
-      <w:jc w:val="center"/>
-    </w:pPr>
-    <w:rPr>
-      <w:b/>
-      <w:sz w:val="28"/>
-      <w:szCs w:val="20"/>
-    </w:rPr>
-  </w:style>
-  <w:style w:type="paragraph" w:customStyle="1" w:styleId="ConsTitle">
-    <w:name w:val="ConsTitle"/>
-    <w:rsid w:val="00AE238C"/>
-    <w:pPr>
-      <w:widowControl w:val="0"/>
-      <w:autoSpaceDE w:val="0"/>
-      <w:autoSpaceDN w:val="0"/>
-      <w:adjustRightInd w:val="0"/>
-      <w:ind w:right="19772"/>
-    </w:pPr>
-    <w:rPr>
-      <w:rFonts w:ascii="Arial" w:hAnsi="Arial" w:cs="Arial"/>
-      <w:b/>
-      <w:bCs/>
-      <w:sz w:val="16"/>
-      <w:szCs w:val="16"/>
-    </w:rPr>
-  </w:style>
-  <w:style w:type="paragraph" w:styleId="a5">
-    <w:name w:val="Title"/>
-    <w:basedOn w:val="a"/>
-    <w:link w:val="a6"/>
-    <w:qFormat/>
-    <w:rsid w:val="003A70EA"/>
-    <w:pPr>
-      <w:jc w:val="center"/>
-    </w:pPr>
-    <w:rPr>
-      <w:b/>
-      <w:bCs/>
-      <w:sz w:val="28"/>
-    </w:rPr>
-  </w:style>
-  <w:style w:type="paragraph" w:styleId="30">
-    <w:name w:val="Body Text Indent 3"/>
-    <w:basedOn w:val="a"/>
-    <w:link w:val="31"/>
-    <w:rsid w:val="00A1728C"/>
-    <w:pPr>
-      <w:spacing w:after="120"/>
-      <w:ind w:left="283"/>
-    </w:pPr>
-    <w:rPr>
-      <w:sz w:val="16"/>
-      <w:szCs w:val="16"/>
-    </w:rPr>
-  </w:style>
-  <w:style w:type="paragraph" w:styleId="20">
-    <w:name w:val="Body Text 2"/>
-    <w:basedOn w:val="a"/>
-    <w:rsid w:val="004678F8"/>
-    <w:pPr>
-      <w:spacing w:after="120" w:line="480" w:lineRule="auto"/>
-    </w:pPr>
-  </w:style>
-  <w:style w:type="paragraph" w:styleId="21">
-    <w:name w:val="Body Text Indent 2"/>
-    <w:basedOn w:val="a"/>
-    <w:rsid w:val="00656752"/>
-    <w:pPr>
-      <w:spacing w:after="120" w:line="480" w:lineRule="auto"/>
-      <w:ind w:left="283"/>
-    </w:pPr>
-  </w:style>
-  <w:style w:type="paragraph" w:styleId="a7">
-    <w:name w:val="Body Text Indent"/>
-    <w:basedOn w:val="a"/>
-    <w:rsid w:val="0077680D"/>
-    <w:pPr>
-      <w:spacing w:after="120"/>
-      <w:ind w:left="283"/>
-    </w:pPr>
-  </w:style>
-  <w:style w:type="paragraph" w:styleId="32">
-    <w:name w:val="Body Text 3"/>
-    <w:basedOn w:val="a"/>
-    <w:rsid w:val="00BD473E"/>
-    <w:pPr>
-      <w:spacing w:after="120"/>
-    </w:pPr>
-    <w:rPr>
-      <w:sz w:val="16"/>
-      <w:szCs w:val="16"/>
-    </w:rPr>
-  </w:style>
-  <w:style w:type="paragraph" w:customStyle="1" w:styleId="ConsNonformat">
-    <w:name w:val="ConsNonformat"/>
-    <w:rsid w:val="0010698E"/>
-    <w:pPr>
-      <w:widowControl w:val="0"/>
-      <w:autoSpaceDE w:val="0"/>
-      <w:autoSpaceDN w:val="0"/>
-      <w:adjustRightInd w:val="0"/>
-    </w:pPr>
-    <w:rPr>
-      <w:rFonts w:ascii="Courier New" w:hAnsi="Courier New" w:cs="Courier New"/>
-    </w:rPr>
-  </w:style>
-  <w:style w:type="paragraph" w:styleId="a8">
-    <w:name w:val="Balloon Text"/>
-    <w:basedOn w:val="a"/>
-    <w:semiHidden/>
-    <w:rsid w:val="007F74BF"/>
-    <w:rPr>
-      <w:rFonts w:ascii="Tahoma" w:hAnsi="Tahoma" w:cs="Tahoma"/>
-      <w:sz w:val="16"/>
-      <w:szCs w:val="16"/>
-    </w:rPr>
-  </w:style>
-  <w:style w:type="paragraph" w:styleId="a9">
-    <w:name w:val="footer"/>
-    <w:basedOn w:val="a"/>
-    <w:rsid w:val="003879AD"/>
-    <w:pPr>
-      <w:tabs>
-        <w:tab w:val="center" w:pos="4677"/>
-        <w:tab w:val="right" w:pos="9355"/>
-      </w:tabs>
-    </w:pPr>
-    <w:rPr>
-      <w:sz w:val="20"/>
-      <w:szCs w:val="20"/>
-    </w:rPr>
-  </w:style>
-  <w:style w:type="paragraph" w:customStyle="1" w:styleId="Heading">
-    <w:name w:val="Heading"/>
-    <w:rsid w:val="00CB5C79"/>
-    <w:pPr>
-      <w:autoSpaceDE w:val="0"/>
-      <w:autoSpaceDN w:val="0"/>
-      <w:adjustRightInd w:val="0"/>
-    </w:pPr>
-    <w:rPr>
-      <w:rFonts w:ascii="Arial" w:hAnsi="Arial" w:cs="Arial"/>
-      <w:b/>
-      <w:bCs/>
-      <w:sz w:val="22"/>
-      <w:szCs w:val="22"/>
-    </w:rPr>
-  </w:style>
-  <w:style w:type="paragraph" w:customStyle="1" w:styleId="ConsNormal">
-    <w:name w:val="ConsNormal"/>
-    <w:rsid w:val="002313C4"/>
-    <w:pPr>
-      <w:autoSpaceDE w:val="0"/>
-      <w:autoSpaceDN w:val="0"/>
-      <w:adjustRightInd w:val="0"/>
-      <w:ind w:right="19772" w:firstLine="720"/>
-    </w:pPr>
-    <w:rPr>
-      <w:rFonts w:ascii="Arial" w:hAnsi="Arial" w:cs="Arial"/>
-    </w:rPr>
-  </w:style>
-  <w:style w:type="paragraph" w:styleId="aa">
-    <w:name w:val="Block Text"/>
-    <w:basedOn w:val="a"/>
-    <w:rsid w:val="004F1CA3"/>
-    <w:pPr>
-      <w:ind w:left="-180" w:right="-263" w:firstLine="710"/>
-      <w:jc w:val="both"/>
-    </w:pPr>
-  </w:style>
-  <w:style w:type="character" w:customStyle="1" w:styleId="a4">
-    <w:name w:val="Основной текст Знак"/>
-    <w:link w:val="a3"/>
-    <w:rsid w:val="009F2E1C"/>
-    <w:rPr>
-      <w:b/>
-      <w:sz w:val="28"/>
-      <w:lang w:val="ru-RU" w:eastAsia="ru-RU" w:bidi="ar-SA"/>
-    </w:rPr>
-  </w:style>
-  <w:style w:type="paragraph" w:styleId="ab">
-    <w:name w:val="caption"/>
-    <w:basedOn w:val="a"/>
-    <w:next w:val="a"/>
-    <w:qFormat/>
-    <w:rsid w:val="00AC4140"/>
-    <w:pPr>
-      <w:pBdr>
-        <w:bottom w:val="single" w:sz="6" w:space="11" w:color="auto"/>
-      </w:pBdr>
-      <w:spacing w:line="240" w:lineRule="atLeast"/>
-      <w:ind w:right="-574"/>
-      <w:jc w:val="both"/>
-    </w:pPr>
-    <w:rPr>
-      <w:b/>
-      <w:sz w:val="20"/>
-    </w:rPr>
-  </w:style>
-  <w:style w:type="paragraph" w:customStyle="1" w:styleId="14">
-    <w:name w:val="Обычный + 14 пт"/>
-    <w:aliases w:val="Красный"/>
-    <w:basedOn w:val="a"/>
-    <w:rsid w:val="00EE7378"/>
-    <w:pPr>
-      <w:jc w:val="both"/>
-    </w:pPr>
-    <w:rPr>
-      <w:b/>
-      <w:color w:val="FF0000"/>
-    </w:rPr>
-  </w:style>
-  <w:style w:type="paragraph" w:customStyle="1" w:styleId="210">
-    <w:name w:val="Основной текст 21"/>
-    <w:basedOn w:val="a"/>
-    <w:rsid w:val="008D2D6D"/>
-    <w:pPr>
-      <w:ind w:firstLine="709"/>
-      <w:jc w:val="both"/>
-    </w:pPr>
-    <w:rPr>
-      <w:sz w:val="28"/>
-      <w:szCs w:val="20"/>
-    </w:rPr>
-  </w:style>
-  <w:style w:type="paragraph" w:styleId="ac">
-    <w:name w:val="Document Map"/>
-    <w:basedOn w:val="a"/>
-    <w:link w:val="ad"/>
-    <w:rsid w:val="008F785D"/>
-    <w:rPr>
-      <w:rFonts w:ascii="Tahoma" w:hAnsi="Tahoma" w:cs="Tahoma"/>
-      <w:sz w:val="16"/>
-      <w:szCs w:val="16"/>
-    </w:rPr>
-  </w:style>
-  <w:style w:type="character" w:customStyle="1" w:styleId="ad">
-    <w:name w:val="Схема документа Знак"/>
-    <w:link w:val="ac"/>
-    <w:rsid w:val="008F785D"/>
-    <w:rPr>
-      <w:rFonts w:ascii="Tahoma" w:hAnsi="Tahoma" w:cs="Tahoma"/>
-      <w:sz w:val="16"/>
-      <w:szCs w:val="16"/>
-    </w:rPr>
-  </w:style>
-  <w:style w:type="character" w:customStyle="1" w:styleId="40">
-    <w:name w:val="Заголовок 4 Знак"/>
-    <w:link w:val="4"/>
-    <w:rsid w:val="002A3DC5"/>
-    <w:rPr>
-      <w:sz w:val="28"/>
-    </w:rPr>
-  </w:style>
-  <w:style w:type="character" w:styleId="ae">
-    <w:name w:val="Hyperlink"/>
-    <w:rsid w:val="00B86991"/>
-    <w:rPr>
-      <w:color w:val="0000FF"/>
-      <w:u w:val="single"/>
-    </w:rPr>
-  </w:style>
-  <w:style w:type="character" w:styleId="af">
-    <w:name w:val="FollowedHyperlink"/>
-    <w:rsid w:val="00B86991"/>
-    <w:rPr>
-      <w:color w:val="800080"/>
-      <w:u w:val="single"/>
-    </w:rPr>
-  </w:style>
-  <w:style w:type="character" w:customStyle="1" w:styleId="31">
-    <w:name w:val="Основной текст с отступом 3 Знак"/>
-    <w:link w:val="30"/>
-    <w:rsid w:val="009B40B1"/>
-    <w:rPr>
-      <w:sz w:val="16"/>
-      <w:szCs w:val="16"/>
-    </w:rPr>
-  </w:style>
-  <w:style w:type="paragraph" w:styleId="af0">
-    <w:name w:val="Normal (Web)"/>
-    <w:basedOn w:val="a"/>
-    <w:uiPriority w:val="99"/>
-    <w:unhideWhenUsed/>
-    <w:rsid w:val="00C85C56"/>
-    <w:pPr>
-      <w:spacing w:before="100" w:beforeAutospacing="1" w:after="100" w:afterAutospacing="1"/>
-    </w:pPr>
-  </w:style>
-  <w:style w:type="character" w:customStyle="1" w:styleId="a6">
-    <w:name w:val="Название Знак"/>
+    <w:name w:val="Заголовок Знак"/>
     <w:link w:val="a5"/>
     <w:rsid w:val="006D1C1B"/>
     <w:rPr>
@@ -4596,7 +4308,7 @@
 </file>
 
 <file path=customXml/itemProps1.xml><?xml version="1.0" encoding="utf-8"?>
-<ds:datastoreItem xmlns:ds="http://schemas.openxmlformats.org/officeDocument/2006/customXml" ds:itemID="{3E996536-CEBB-4564-8B25-F48B90323843}">
+<ds:datastoreItem xmlns:ds="http://schemas.openxmlformats.org/officeDocument/2006/customXml" ds:itemID="{076FD6C7-9AE9-440A-ACD4-277C01C745A9}">
   <ds:schemaRefs>
     <ds:schemaRef ds:uri="http://schemas.openxmlformats.org/officeDocument/2006/bibliography"/>
   </ds:schemaRefs>

</xml_diff>

<commit_message>
added: - parent RegNum and RegDate tags fixed: - IMG scaling - DOCX templates changed: - stamp.png
</commit_message>
<xml_diff>
--- a/src/main/webapp/resources/files/doc_templates/povestka.docx
+++ b/src/main/webapp/resources/files/doc_templates/povestka.docx
@@ -1,6 +1,6 @@
 
 <file path=word/document.xml><?xml version="1.0" encoding="utf-8"?>
-<w:document xmlns:wpc="http://schemas.microsoft.com/office/word/2010/wordprocessingCanvas" xmlns:cx="http://schemas.microsoft.com/office/drawing/2014/chartex" xmlns:cx1="http://schemas.microsoft.com/office/drawing/2015/9/8/chartex" xmlns:cx2="http://schemas.microsoft.com/office/drawing/2015/10/21/chartex" xmlns:cx3="http://schemas.microsoft.com/office/drawing/2016/5/9/chartex" xmlns:cx4="http://schemas.microsoft.com/office/drawing/2016/5/10/chartex" xmlns:cx5="http://schemas.microsoft.com/office/drawing/2016/5/11/chartex" xmlns:cx6="http://schemas.microsoft.com/office/drawing/2016/5/12/chartex" xmlns:cx7="http://schemas.microsoft.com/office/drawing/2016/5/13/chartex" xmlns:cx8="http://schemas.microsoft.com/office/drawing/2016/5/14/chartex" xmlns:mc="http://schemas.openxmlformats.org/markup-compatibility/2006" xmlns:aink="http://schemas.microsoft.com/office/drawing/2016/ink" xmlns:am3d="http://schemas.microsoft.com/office/drawing/2017/model3d" xmlns:o="urn:schemas-microsoft-com:office:office" xmlns:r="http://schemas.openxmlformats.org/officeDocument/2006/relationships" xmlns:m="http://schemas.openxmlformats.org/officeDocument/2006/math" xmlns:v="urn:schemas-microsoft-com:vml" xmlns:wp14="http://schemas.microsoft.com/office/word/2010/wordprocessingDrawing" xmlns:wp="http://schemas.openxmlformats.org/drawingml/2006/wordprocessingDrawing" xmlns:w10="urn:schemas-microsoft-com:office:word" xmlns:w="http://schemas.openxmlformats.org/wordprocessingml/2006/main" xmlns:w14="http://schemas.microsoft.com/office/word/2010/wordml" xmlns:w15="http://schemas.microsoft.com/office/word/2012/wordml" xmlns:w16cid="http://schemas.microsoft.com/office/word/2016/wordml/cid" xmlns:w16se="http://schemas.microsoft.com/office/word/2015/wordml/symex" xmlns:wpg="http://schemas.microsoft.com/office/word/2010/wordprocessingGroup" xmlns:wpi="http://schemas.microsoft.com/office/word/2010/wordprocessingInk" xmlns:wne="http://schemas.microsoft.com/office/word/2006/wordml" xmlns:wps="http://schemas.microsoft.com/office/word/2010/wordprocessingShape" mc:Ignorable="w14 w15 w16se w16cid wp14">
+<w:document xmlns:wpc="http://schemas.microsoft.com/office/word/2010/wordprocessingCanvas" xmlns:mc="http://schemas.openxmlformats.org/markup-compatibility/2006" xmlns:o="urn:schemas-microsoft-com:office:office" xmlns:r="http://schemas.openxmlformats.org/officeDocument/2006/relationships" xmlns:m="http://schemas.openxmlformats.org/officeDocument/2006/math" xmlns:v="urn:schemas-microsoft-com:vml" xmlns:wp14="http://schemas.microsoft.com/office/word/2010/wordprocessingDrawing" xmlns:wp="http://schemas.openxmlformats.org/drawingml/2006/wordprocessingDrawing" xmlns:w10="urn:schemas-microsoft-com:office:word" xmlns:w="http://schemas.openxmlformats.org/wordprocessingml/2006/main" xmlns:w14="http://schemas.microsoft.com/office/word/2010/wordml" xmlns:wpg="http://schemas.microsoft.com/office/word/2010/wordprocessingGroup" xmlns:wpi="http://schemas.microsoft.com/office/word/2010/wordprocessingInk" xmlns:wne="http://schemas.microsoft.com/office/word/2006/wordml" xmlns:wps="http://schemas.microsoft.com/office/word/2010/wordprocessingShape" mc:Ignorable="w14 wp14">
   <w:body>
     <w:p>
       <w:pPr>
@@ -183,24 +183,15 @@
           <w:sz w:val="20"/>
           <w:szCs w:val="20"/>
         </w:rPr>
-        <w:t xml:space="preserve"> </w:t>
-      </w:r>
-      <w:proofErr w:type="spellStart"/>
+        <w:t xml:space="preserve"> к</w:t>
+      </w:r>
       <w:r>
         <w:rPr>
           <w:sz w:val="20"/>
           <w:szCs w:val="20"/>
         </w:rPr>
-        <w:t>к</w:t>
-      </w:r>
-      <w:r>
-        <w:rPr>
-          <w:sz w:val="20"/>
-          <w:szCs w:val="20"/>
-        </w:rPr>
         <w:t>аб</w:t>
       </w:r>
-      <w:proofErr w:type="spellEnd"/>
       <w:r>
         <w:rPr>
           <w:sz w:val="20"/>
@@ -328,19 +319,8 @@
           <w:szCs w:val="28"/>
           <w:lang w:val="en-US"/>
         </w:rPr>
-        <w:t xml:space="preserve">dd MMMM </w:t>
-      </w:r>
-      <w:proofErr w:type="spellStart"/>
-      <w:r>
-        <w:rPr>
-          <w:b/>
-          <w:sz w:val="28"/>
-          <w:szCs w:val="28"/>
-          <w:lang w:val="en-US"/>
-        </w:rPr>
-        <w:t>yyyy</w:t>
-      </w:r>
-      <w:proofErr w:type="spellEnd"/>
+        <w:t>dd MMMM yyyy</w:t>
+      </w:r>
       <w:r>
         <w:rPr>
           <w:b/>
@@ -423,7 +403,6 @@
         </w:rPr>
         <w:t>&lt;</w:t>
       </w:r>
-      <w:proofErr w:type="spellStart"/>
       <w:r>
         <w:rPr>
           <w:b/>
@@ -431,7 +410,6 @@
         </w:rPr>
         <w:t>RegNum</w:t>
       </w:r>
-      <w:proofErr w:type="spellEnd"/>
       <w:r>
         <w:rPr>
           <w:b/>
@@ -486,7 +464,6 @@
         </w:rPr>
         <w:t>&lt;</w:t>
       </w:r>
-      <w:proofErr w:type="spellStart"/>
       <w:r>
         <w:rPr>
           <w:b/>
@@ -501,7 +478,6 @@
         </w:rPr>
         <w:t>Time</w:t>
       </w:r>
-      <w:proofErr w:type="spellEnd"/>
       <w:r>
         <w:rPr>
           <w:b/>
@@ -628,23 +604,7 @@
                 <w:sz w:val="28"/>
                 <w:szCs w:val="28"/>
               </w:rPr>
-              <w:t>&lt;[</w:t>
-            </w:r>
-            <w:proofErr w:type="spellStart"/>
-            <w:r>
-              <w:rPr>
-                <w:sz w:val="28"/>
-                <w:szCs w:val="28"/>
-              </w:rPr>
-              <w:t>Questions</w:t>
-            </w:r>
-            <w:proofErr w:type="spellEnd"/>
-            <w:r>
-              <w:rPr>
-                <w:sz w:val="28"/>
-                <w:szCs w:val="28"/>
-              </w:rPr>
-              <w:t>]</w:t>
+              <w:t>&lt;[Questions]</w:t>
             </w:r>
             <w:r>
               <w:rPr>
@@ -679,261 +639,244 @@
                 <w:lang w:val="en-US"/>
               </w:rPr>
             </w:pPr>
+            <w:r>
+              <w:rPr>
+                <w:sz w:val="28"/>
+                <w:szCs w:val="28"/>
+                <w:lang w:val="en-US"/>
+              </w:rPr>
+              <w:t>&lt;[Questions]Exclude.IMG&gt;</w:t>
+            </w:r>
+            <w:r>
+              <w:rPr>
+                <w:sz w:val="28"/>
+                <w:szCs w:val="28"/>
+                <w:lang w:val="en-US"/>
+              </w:rPr>
+              <w:t>&lt;[Questions]Question</w:t>
+            </w:r>
+            <w:r>
+              <w:rPr>
+                <w:sz w:val="28"/>
+                <w:szCs w:val="28"/>
+                <w:lang w:val="en-US"/>
+              </w:rPr>
+              <w:t>.Preposition</w:t>
+            </w:r>
+            <w:r>
+              <w:rPr>
+                <w:sz w:val="28"/>
+                <w:szCs w:val="28"/>
+                <w:lang w:val="en-US"/>
+              </w:rPr>
+              <w:t>&gt;</w:t>
+            </w:r>
+            <w:r>
+              <w:rPr>
+                <w:sz w:val="28"/>
+                <w:szCs w:val="28"/>
+                <w:lang w:val="en-US"/>
+              </w:rPr>
+              <w:t xml:space="preserve"> &lt;</w:t>
+            </w:r>
+            <w:r>
+              <w:rPr>
+                <w:sz w:val="28"/>
+                <w:szCs w:val="28"/>
+                <w:lang w:val="en-US"/>
+              </w:rPr>
+              <w:t>[Questions]Period</w:t>
+            </w:r>
+            <w:r>
+              <w:rPr>
+                <w:sz w:val="28"/>
+                <w:szCs w:val="28"/>
+                <w:lang w:val="en-US"/>
+              </w:rPr>
+              <w:t xml:space="preserve">&gt; </w:t>
+            </w:r>
+            <w:r>
+              <w:rPr>
+                <w:sz w:val="28"/>
+                <w:szCs w:val="28"/>
+                <w:lang w:val="en-US"/>
+              </w:rPr>
+              <w:t xml:space="preserve">&lt;[Questions]OrderNumber&gt; </w:t>
+            </w:r>
+            <w:r>
+              <w:rPr>
+                <w:sz w:val="28"/>
+                <w:szCs w:val="28"/>
+                <w:lang w:val="en-US"/>
+              </w:rPr>
+              <w:t>IF{&lt;</w:t>
+            </w:r>
+            <w:r>
+              <w:rPr>
+                <w:sz w:val="28"/>
+                <w:szCs w:val="28"/>
+                <w:lang w:val="en-US"/>
+              </w:rPr>
+              <w:t>[Questions]</w:t>
+            </w:r>
+            <w:r>
+              <w:rPr>
+                <w:sz w:val="28"/>
+                <w:szCs w:val="28"/>
+                <w:lang w:val="en-US"/>
+              </w:rPr>
+              <w:t>Subject&gt;~</w:t>
+            </w:r>
+            <w:r>
+              <w:rPr>
+                <w:sz w:val="28"/>
+                <w:szCs w:val="28"/>
+              </w:rPr>
+              <w:t>Регулирование</w:t>
+            </w:r>
+            <w:r>
+              <w:rPr>
+                <w:sz w:val="28"/>
+                <w:szCs w:val="28"/>
+                <w:lang w:val="en-US"/>
+              </w:rPr>
+              <w:t>}THEN{</w:t>
+            </w:r>
+            <w:r>
+              <w:rPr>
+                <w:sz w:val="28"/>
+                <w:szCs w:val="28"/>
+                <w:lang w:val="en-US"/>
+              </w:rPr>
+              <w:t>&lt;[Questions]TarifView</w:t>
+            </w:r>
+            <w:r>
+              <w:rPr>
+                <w:sz w:val="28"/>
+                <w:szCs w:val="28"/>
+                <w:lang w:val="en-US"/>
+              </w:rPr>
+              <w:t>.Preposition</w:t>
+            </w:r>
+            <w:r>
+              <w:rPr>
+                <w:sz w:val="28"/>
+                <w:szCs w:val="28"/>
+                <w:lang w:val="en-US"/>
+              </w:rPr>
+              <w:t>&gt;</w:t>
+            </w:r>
+            <w:r>
+              <w:rPr>
+                <w:sz w:val="28"/>
+                <w:szCs w:val="28"/>
+                <w:lang w:val="en-US"/>
+              </w:rPr>
+              <w:t>}</w:t>
+            </w:r>
+            <w:r>
+              <w:rPr>
+                <w:sz w:val="28"/>
+                <w:szCs w:val="28"/>
+                <w:lang w:val="en-US"/>
+              </w:rPr>
+              <w:t xml:space="preserve"> </w:t>
+            </w:r>
+            <w:r>
+              <w:rPr>
+                <w:sz w:val="28"/>
+                <w:szCs w:val="28"/>
+                <w:lang w:val="en-US"/>
+              </w:rPr>
+              <w:t>&lt;[Questions]Comments&gt;</w:t>
+            </w:r>
+            <w:r>
+              <w:rPr>
+                <w:sz w:val="28"/>
+                <w:szCs w:val="28"/>
+                <w:lang w:val="en-US"/>
+              </w:rPr>
+              <w:t xml:space="preserve"> </w:t>
+            </w:r>
+            <w:r>
+              <w:rPr>
+                <w:sz w:val="28"/>
+                <w:szCs w:val="28"/>
+                <w:lang w:val="en-US"/>
+              </w:rPr>
+              <w:t xml:space="preserve">&lt;[Questions]Organization&gt; </w:t>
+            </w:r>
+            <w:r>
+              <w:rPr>
+                <w:sz w:val="28"/>
+                <w:szCs w:val="28"/>
+                <w:lang w:val="en-US"/>
+              </w:rPr>
+              <w:t>IF{</w:t>
+            </w:r>
+            <w:r>
+              <w:rPr>
+                <w:sz w:val="28"/>
+                <w:szCs w:val="28"/>
+                <w:lang w:val="en-US"/>
+              </w:rPr>
+              <w:t>&lt;[Questions]</w:t>
+            </w:r>
+            <w:r>
+              <w:rPr>
+                <w:sz w:val="28"/>
+                <w:szCs w:val="28"/>
+                <w:lang w:val="en-US"/>
+              </w:rPr>
+              <w:t>Add</w:t>
+            </w:r>
+            <w:r>
+              <w:rPr>
+                <w:sz w:val="28"/>
+                <w:szCs w:val="28"/>
+                <w:lang w:val="en-US"/>
+              </w:rPr>
+              <w:t>AdditionalInfo&gt;</w:t>
+            </w:r>
+            <w:r>
+              <w:rPr>
+                <w:sz w:val="28"/>
+                <w:szCs w:val="28"/>
+                <w:lang w:val="en-US"/>
+              </w:rPr>
+              <w:t>}THEN{</w:t>
+            </w:r>
+            <w:r>
+              <w:rPr>
+                <w:sz w:val="28"/>
+                <w:szCs w:val="28"/>
+                <w:lang w:val="en-US"/>
+              </w:rPr>
+              <w:t>&lt;[Questions]AdditionalInfo&gt;</w:t>
+            </w:r>
+            <w:r>
+              <w:rPr>
+                <w:sz w:val="28"/>
+                <w:szCs w:val="28"/>
+                <w:lang w:val="en-US"/>
+              </w:rPr>
+              <w:t>}</w:t>
+            </w:r>
+          </w:p>
+          <w:p>
+            <w:pPr>
+              <w:autoSpaceDE w:val="0"/>
+              <w:autoSpaceDN w:val="0"/>
+              <w:adjustRightInd w:val="0"/>
+              <w:jc w:val="both"/>
+              <w:rPr>
+                <w:sz w:val="28"/>
+                <w:szCs w:val="28"/>
+                <w:lang w:val="en-US"/>
+              </w:rPr>
+            </w:pPr>
             <w:bookmarkStart w:id="0" w:name="_GoBack"/>
             <w:bookmarkEnd w:id="0"/>
-            <w:r>
-              <w:rPr>
-                <w:sz w:val="28"/>
-                <w:szCs w:val="28"/>
-                <w:lang w:val="en-US"/>
-              </w:rPr>
-              <w:t>&lt;[Questions]</w:t>
-            </w:r>
-            <w:proofErr w:type="spellStart"/>
-            <w:r>
-              <w:rPr>
-                <w:sz w:val="28"/>
-                <w:szCs w:val="28"/>
-                <w:lang w:val="en-US"/>
-              </w:rPr>
-              <w:t>Question</w:t>
-            </w:r>
-            <w:r>
-              <w:rPr>
-                <w:sz w:val="28"/>
-                <w:szCs w:val="28"/>
-                <w:lang w:val="en-US"/>
-              </w:rPr>
-              <w:t>.Preposition</w:t>
-            </w:r>
-            <w:proofErr w:type="spellEnd"/>
-            <w:r>
-              <w:rPr>
-                <w:sz w:val="28"/>
-                <w:szCs w:val="28"/>
-                <w:lang w:val="en-US"/>
-              </w:rPr>
-              <w:t>&gt;</w:t>
-            </w:r>
-            <w:r>
-              <w:rPr>
-                <w:sz w:val="28"/>
-                <w:szCs w:val="28"/>
-                <w:lang w:val="en-US"/>
-              </w:rPr>
-              <w:t xml:space="preserve"> &lt;</w:t>
-            </w:r>
-            <w:r>
-              <w:rPr>
-                <w:sz w:val="28"/>
-                <w:szCs w:val="28"/>
-                <w:lang w:val="en-US"/>
-              </w:rPr>
-              <w:t>[Questions]Period</w:t>
-            </w:r>
-            <w:r>
-              <w:rPr>
-                <w:sz w:val="28"/>
-                <w:szCs w:val="28"/>
-                <w:lang w:val="en-US"/>
-              </w:rPr>
-              <w:t xml:space="preserve">&gt; </w:t>
-            </w:r>
-            <w:r>
-              <w:rPr>
-                <w:sz w:val="28"/>
-                <w:szCs w:val="28"/>
-                <w:lang w:val="en-US"/>
-              </w:rPr>
-              <w:t>&lt;[Questions]</w:t>
-            </w:r>
-            <w:proofErr w:type="spellStart"/>
-            <w:r>
-              <w:rPr>
-                <w:sz w:val="28"/>
-                <w:szCs w:val="28"/>
-                <w:lang w:val="en-US"/>
-              </w:rPr>
-              <w:t>OrderNumber</w:t>
-            </w:r>
-            <w:proofErr w:type="spellEnd"/>
-            <w:r>
-              <w:rPr>
-                <w:sz w:val="28"/>
-                <w:szCs w:val="28"/>
-                <w:lang w:val="en-US"/>
-              </w:rPr>
-              <w:t xml:space="preserve">&gt; </w:t>
-            </w:r>
-            <w:r>
-              <w:rPr>
-                <w:sz w:val="28"/>
-                <w:szCs w:val="28"/>
-                <w:lang w:val="en-US"/>
-              </w:rPr>
-              <w:t>IF{&lt;</w:t>
-            </w:r>
-            <w:r>
-              <w:rPr>
-                <w:sz w:val="28"/>
-                <w:szCs w:val="28"/>
-                <w:lang w:val="en-US"/>
-              </w:rPr>
-              <w:t>[Questions]</w:t>
-            </w:r>
-            <w:r>
-              <w:rPr>
-                <w:sz w:val="28"/>
-                <w:szCs w:val="28"/>
-                <w:lang w:val="en-US"/>
-              </w:rPr>
-              <w:t>Subject&gt;~</w:t>
-            </w:r>
-            <w:r>
-              <w:rPr>
-                <w:sz w:val="28"/>
-                <w:szCs w:val="28"/>
-              </w:rPr>
-              <w:t>Регулирование</w:t>
-            </w:r>
-            <w:r>
-              <w:rPr>
-                <w:sz w:val="28"/>
-                <w:szCs w:val="28"/>
-                <w:lang w:val="en-US"/>
-              </w:rPr>
-              <w:t>}THEN{</w:t>
-            </w:r>
-            <w:r>
-              <w:rPr>
-                <w:sz w:val="28"/>
-                <w:szCs w:val="28"/>
-                <w:lang w:val="en-US"/>
-              </w:rPr>
-              <w:t>&lt;[Questions]</w:t>
-            </w:r>
-            <w:proofErr w:type="spellStart"/>
-            <w:r>
-              <w:rPr>
-                <w:sz w:val="28"/>
-                <w:szCs w:val="28"/>
-                <w:lang w:val="en-US"/>
-              </w:rPr>
-              <w:t>TarifView</w:t>
-            </w:r>
-            <w:r>
-              <w:rPr>
-                <w:sz w:val="28"/>
-                <w:szCs w:val="28"/>
-                <w:lang w:val="en-US"/>
-              </w:rPr>
-              <w:t>.Preposition</w:t>
-            </w:r>
-            <w:proofErr w:type="spellEnd"/>
-            <w:r>
-              <w:rPr>
-                <w:sz w:val="28"/>
-                <w:szCs w:val="28"/>
-                <w:lang w:val="en-US"/>
-              </w:rPr>
-              <w:t>&gt;</w:t>
-            </w:r>
-            <w:r>
-              <w:rPr>
-                <w:sz w:val="28"/>
-                <w:szCs w:val="28"/>
-                <w:lang w:val="en-US"/>
-              </w:rPr>
-              <w:t>}</w:t>
-            </w:r>
-            <w:r>
-              <w:rPr>
-                <w:sz w:val="28"/>
-                <w:szCs w:val="28"/>
-                <w:lang w:val="en-US"/>
-              </w:rPr>
-              <w:t xml:space="preserve"> </w:t>
-            </w:r>
-            <w:r>
-              <w:rPr>
-                <w:sz w:val="28"/>
-                <w:szCs w:val="28"/>
-                <w:lang w:val="en-US"/>
-              </w:rPr>
-              <w:t>&lt;[Questions]Comments&gt;</w:t>
-            </w:r>
-            <w:r>
-              <w:rPr>
-                <w:sz w:val="28"/>
-                <w:szCs w:val="28"/>
-                <w:lang w:val="en-US"/>
-              </w:rPr>
-              <w:t xml:space="preserve"> </w:t>
-            </w:r>
-            <w:r>
-              <w:rPr>
-                <w:sz w:val="28"/>
-                <w:szCs w:val="28"/>
-                <w:lang w:val="en-US"/>
-              </w:rPr>
-              <w:t xml:space="preserve">&lt;[Questions]Organization&gt; </w:t>
-            </w:r>
-            <w:r>
-              <w:rPr>
-                <w:sz w:val="28"/>
-                <w:szCs w:val="28"/>
-                <w:lang w:val="en-US"/>
-              </w:rPr>
-              <w:t>IF{</w:t>
-            </w:r>
-            <w:r>
-              <w:rPr>
-                <w:sz w:val="28"/>
-                <w:szCs w:val="28"/>
-                <w:lang w:val="en-US"/>
-              </w:rPr>
-              <w:t>&lt;[Questions]</w:t>
-            </w:r>
-            <w:r>
-              <w:rPr>
-                <w:sz w:val="28"/>
-                <w:szCs w:val="28"/>
-                <w:lang w:val="en-US"/>
-              </w:rPr>
-              <w:t>Add</w:t>
-            </w:r>
-            <w:r>
-              <w:rPr>
-                <w:sz w:val="28"/>
-                <w:szCs w:val="28"/>
-                <w:lang w:val="en-US"/>
-              </w:rPr>
-              <w:t>AdditionalInfo&gt;</w:t>
-            </w:r>
-            <w:r>
-              <w:rPr>
-                <w:sz w:val="28"/>
-                <w:szCs w:val="28"/>
-                <w:lang w:val="en-US"/>
-              </w:rPr>
-              <w:t>}THEN{</w:t>
-            </w:r>
-            <w:r>
-              <w:rPr>
-                <w:sz w:val="28"/>
-                <w:szCs w:val="28"/>
-                <w:lang w:val="en-US"/>
-              </w:rPr>
-              <w:t>&lt;[Questions]AdditionalInfo&gt;</w:t>
-            </w:r>
-            <w:r>
-              <w:rPr>
-                <w:sz w:val="28"/>
-                <w:szCs w:val="28"/>
-                <w:lang w:val="en-US"/>
-              </w:rPr>
-              <w:t>}</w:t>
-            </w:r>
           </w:p>
         </w:tc>
         <w:tc>
@@ -981,7 +924,6 @@
               </w:rPr>
               <w:t>]</w:t>
             </w:r>
-            <w:proofErr w:type="spellStart"/>
             <w:r>
               <w:rPr>
                 <w:sz w:val="28"/>
@@ -990,7 +932,6 @@
               </w:rPr>
               <w:t>AuthPerson</w:t>
             </w:r>
-            <w:proofErr w:type="spellEnd"/>
             <w:r>
               <w:rPr>
                 <w:sz w:val="28"/>
@@ -1015,7 +956,6 @@
               </w:rPr>
               <w:t xml:space="preserve">8(495)620-20-00, </w:t>
             </w:r>
-            <w:proofErr w:type="spellStart"/>
             <w:r>
               <w:rPr>
                 <w:sz w:val="28"/>
@@ -1023,23 +963,13 @@
               </w:rPr>
               <w:t>доб</w:t>
             </w:r>
-            <w:proofErr w:type="spellEnd"/>
-            <w:r>
-              <w:rPr>
-                <w:sz w:val="28"/>
-                <w:szCs w:val="28"/>
-                <w:lang w:val="en-US"/>
-              </w:rPr>
-              <w:t>. &lt;[Questions]</w:t>
-            </w:r>
-            <w:proofErr w:type="spellStart"/>
-            <w:r>
-              <w:rPr>
-                <w:sz w:val="28"/>
-                <w:szCs w:val="28"/>
-                <w:lang w:val="en-US"/>
-              </w:rPr>
-              <w:t>AuthPerson</w:t>
+            <w:r>
+              <w:rPr>
+                <w:sz w:val="28"/>
+                <w:szCs w:val="28"/>
+                <w:lang w:val="en-US"/>
+              </w:rPr>
+              <w:t>. &lt;[Questions]AuthPerson</w:t>
             </w:r>
             <w:r>
               <w:rPr>
@@ -1049,7 +979,6 @@
               </w:rPr>
               <w:t>.Phone</w:t>
             </w:r>
-            <w:proofErr w:type="spellEnd"/>
             <w:r>
               <w:rPr>
                 <w:sz w:val="28"/>
@@ -1122,6 +1051,7 @@
                 <w:bCs/>
                 <w:sz w:val="28"/>
                 <w:szCs w:val="28"/>
+                <w:lang w:val="en-US"/>
               </w:rPr>
             </w:pPr>
             <w:r>
@@ -1132,29 +1062,7 @@
                 <w:szCs w:val="28"/>
                 <w:lang w:val="en-US"/>
               </w:rPr>
-              <w:t>&lt;</w:t>
-            </w:r>
-            <w:proofErr w:type="spellStart"/>
-            <w:r>
-              <w:rPr>
-                <w:b/>
-                <w:bCs/>
-                <w:sz w:val="28"/>
-                <w:szCs w:val="28"/>
-                <w:lang w:val="en-US"/>
-              </w:rPr>
-              <w:t>SignerPosition</w:t>
-            </w:r>
-            <w:proofErr w:type="spellEnd"/>
-            <w:r>
-              <w:rPr>
-                <w:b/>
-                <w:bCs/>
-                <w:sz w:val="28"/>
-                <w:szCs w:val="28"/>
-                <w:lang w:val="en-US"/>
-              </w:rPr>
-              <w:t>&gt;</w:t>
+              <w:t>&lt;SignerPosition&gt;</w:t>
             </w:r>
           </w:p>
         </w:tc>
@@ -1177,6 +1085,7 @@
                 <w:bCs/>
                 <w:sz w:val="28"/>
                 <w:szCs w:val="28"/>
+                <w:lang w:val="en-US"/>
               </w:rPr>
             </w:pPr>
             <w:r>
@@ -1268,7 +1177,6 @@
                 <w:lang w:val="en-US"/>
               </w:rPr>
             </w:pPr>
-            <w:proofErr w:type="spellStart"/>
             <w:r>
               <w:rPr>
                 <w:b/>
@@ -1287,7 +1195,6 @@
               </w:rPr>
               <w:t>екретар</w:t>
             </w:r>
-            <w:proofErr w:type="spellEnd"/>
             <w:r>
               <w:rPr>
                 <w:b/>
@@ -1303,19 +1210,8 @@
                 <w:szCs w:val="28"/>
                 <w:lang w:val="en-US"/>
               </w:rPr>
-              <w:t xml:space="preserve"> </w:t>
-            </w:r>
-            <w:proofErr w:type="spellStart"/>
-            <w:r>
-              <w:rPr>
-                <w:b/>
-                <w:sz w:val="28"/>
-                <w:szCs w:val="28"/>
-                <w:lang w:val="en-US"/>
-              </w:rPr>
-              <w:t>правления</w:t>
-            </w:r>
-            <w:proofErr w:type="spellEnd"/>
+              <w:t xml:space="preserve"> правления</w:t>
+            </w:r>
           </w:p>
         </w:tc>
         <w:tc>
@@ -1339,7 +1235,6 @@
                 <w:lang w:val="en-US"/>
               </w:rPr>
             </w:pPr>
-            <w:proofErr w:type="spellStart"/>
             <w:r>
               <w:rPr>
                 <w:b/>
@@ -1385,7 +1280,6 @@
               </w:rPr>
               <w:t>Сапрыкина</w:t>
             </w:r>
-            <w:proofErr w:type="spellEnd"/>
           </w:p>
         </w:tc>
       </w:tr>
@@ -1414,8 +1308,8 @@
 </file>
 
 <file path=word/numbering.xml><?xml version="1.0" encoding="utf-8"?>
-<w:numbering xmlns:wpc="http://schemas.microsoft.com/office/word/2010/wordprocessingCanvas" xmlns:cx="http://schemas.microsoft.com/office/drawing/2014/chartex" xmlns:cx1="http://schemas.microsoft.com/office/drawing/2015/9/8/chartex" xmlns:cx2="http://schemas.microsoft.com/office/drawing/2015/10/21/chartex" xmlns:cx3="http://schemas.microsoft.com/office/drawing/2016/5/9/chartex" xmlns:cx4="http://schemas.microsoft.com/office/drawing/2016/5/10/chartex" xmlns:cx5="http://schemas.microsoft.com/office/drawing/2016/5/11/chartex" xmlns:cx6="http://schemas.microsoft.com/office/drawing/2016/5/12/chartex" xmlns:cx7="http://schemas.microsoft.com/office/drawing/2016/5/13/chartex" xmlns:cx8="http://schemas.microsoft.com/office/drawing/2016/5/14/chartex" xmlns:mc="http://schemas.openxmlformats.org/markup-compatibility/2006" xmlns:aink="http://schemas.microsoft.com/office/drawing/2016/ink" xmlns:am3d="http://schemas.microsoft.com/office/drawing/2017/model3d" xmlns:o="urn:schemas-microsoft-com:office:office" xmlns:r="http://schemas.openxmlformats.org/officeDocument/2006/relationships" xmlns:m="http://schemas.openxmlformats.org/officeDocument/2006/math" xmlns:v="urn:schemas-microsoft-com:vml" xmlns:wp14="http://schemas.microsoft.com/office/word/2010/wordprocessingDrawing" xmlns:wp="http://schemas.openxmlformats.org/drawingml/2006/wordprocessingDrawing" xmlns:w10="urn:schemas-microsoft-com:office:word" xmlns:w="http://schemas.openxmlformats.org/wordprocessingml/2006/main" xmlns:w14="http://schemas.microsoft.com/office/word/2010/wordml" xmlns:w15="http://schemas.microsoft.com/office/word/2012/wordml" xmlns:w16cid="http://schemas.microsoft.com/office/word/2016/wordml/cid" xmlns:w16se="http://schemas.microsoft.com/office/word/2015/wordml/symex" xmlns:wpg="http://schemas.microsoft.com/office/word/2010/wordprocessingGroup" xmlns:wpi="http://schemas.microsoft.com/office/word/2010/wordprocessingInk" xmlns:wne="http://schemas.microsoft.com/office/word/2006/wordml" xmlns:wps="http://schemas.microsoft.com/office/word/2010/wordprocessingShape" mc:Ignorable="w14 w15 w16se w16cid wp14">
-  <w:abstractNum w:abstractNumId="0" w15:restartNumberingAfterBreak="0">
+<w:numbering xmlns:wpc="http://schemas.microsoft.com/office/word/2010/wordprocessingCanvas" xmlns:mc="http://schemas.openxmlformats.org/markup-compatibility/2006" xmlns:o="urn:schemas-microsoft-com:office:office" xmlns:r="http://schemas.openxmlformats.org/officeDocument/2006/relationships" xmlns:m="http://schemas.openxmlformats.org/officeDocument/2006/math" xmlns:v="urn:schemas-microsoft-com:vml" xmlns:wp14="http://schemas.microsoft.com/office/word/2010/wordprocessingDrawing" xmlns:wp="http://schemas.openxmlformats.org/drawingml/2006/wordprocessingDrawing" xmlns:w10="urn:schemas-microsoft-com:office:word" xmlns:w="http://schemas.openxmlformats.org/wordprocessingml/2006/main" xmlns:w14="http://schemas.microsoft.com/office/word/2010/wordml" xmlns:wpg="http://schemas.microsoft.com/office/word/2010/wordprocessingGroup" xmlns:wpi="http://schemas.microsoft.com/office/word/2010/wordprocessingInk" xmlns:wne="http://schemas.microsoft.com/office/word/2006/wordml" xmlns:wps="http://schemas.microsoft.com/office/word/2010/wordprocessingShape" mc:Ignorable="w14 wp14">
+  <w:abstractNum w:abstractNumId="0">
     <w:nsid w:val="03660435"/>
     <w:multiLevelType w:val="hybridMultilevel"/>
     <w:tmpl w:val="6498AC92"/>
@@ -1504,7 +1398,7 @@
       </w:pPr>
     </w:lvl>
   </w:abstractNum>
-  <w:abstractNum w:abstractNumId="1" w15:restartNumberingAfterBreak="0">
+  <w:abstractNum w:abstractNumId="1">
     <w:nsid w:val="07422126"/>
     <w:multiLevelType w:val="hybridMultilevel"/>
     <w:tmpl w:val="BBCAE100"/>
@@ -1617,7 +1511,7 @@
       </w:rPr>
     </w:lvl>
   </w:abstractNum>
-  <w:abstractNum w:abstractNumId="2" w15:restartNumberingAfterBreak="0">
+  <w:abstractNum w:abstractNumId="2">
     <w:nsid w:val="0D2500BC"/>
     <w:multiLevelType w:val="hybridMultilevel"/>
     <w:tmpl w:val="80EC71A8"/>
@@ -1706,7 +1600,7 @@
       </w:pPr>
     </w:lvl>
   </w:abstractNum>
-  <w:abstractNum w:abstractNumId="3" w15:restartNumberingAfterBreak="0">
+  <w:abstractNum w:abstractNumId="3">
     <w:nsid w:val="12DB0649"/>
     <w:multiLevelType w:val="hybridMultilevel"/>
     <w:tmpl w:val="53C2AEBC"/>
@@ -1795,7 +1689,7 @@
       </w:pPr>
     </w:lvl>
   </w:abstractNum>
-  <w:abstractNum w:abstractNumId="4" w15:restartNumberingAfterBreak="0">
+  <w:abstractNum w:abstractNumId="4">
     <w:nsid w:val="1FD903AB"/>
     <w:multiLevelType w:val="hybridMultilevel"/>
     <w:tmpl w:val="F236B11C"/>
@@ -1908,7 +1802,7 @@
       </w:rPr>
     </w:lvl>
   </w:abstractNum>
-  <w:abstractNum w:abstractNumId="5" w15:restartNumberingAfterBreak="0">
+  <w:abstractNum w:abstractNumId="5">
     <w:nsid w:val="2DF67E76"/>
     <w:multiLevelType w:val="hybridMultilevel"/>
     <w:tmpl w:val="A83C7C86"/>
@@ -2021,7 +1915,7 @@
       </w:rPr>
     </w:lvl>
   </w:abstractNum>
-  <w:abstractNum w:abstractNumId="6" w15:restartNumberingAfterBreak="0">
+  <w:abstractNum w:abstractNumId="6">
     <w:nsid w:val="309177A3"/>
     <w:multiLevelType w:val="hybridMultilevel"/>
     <w:tmpl w:val="3186505E"/>
@@ -2110,7 +2004,7 @@
       </w:pPr>
     </w:lvl>
   </w:abstractNum>
-  <w:abstractNum w:abstractNumId="7" w15:restartNumberingAfterBreak="0">
+  <w:abstractNum w:abstractNumId="7">
     <w:nsid w:val="376F4FC3"/>
     <w:multiLevelType w:val="hybridMultilevel"/>
     <w:tmpl w:val="859298CA"/>
@@ -2223,7 +2117,7 @@
       </w:rPr>
     </w:lvl>
   </w:abstractNum>
-  <w:abstractNum w:abstractNumId="8" w15:restartNumberingAfterBreak="0">
+  <w:abstractNum w:abstractNumId="8">
     <w:nsid w:val="399A7DAD"/>
     <w:multiLevelType w:val="hybridMultilevel"/>
     <w:tmpl w:val="5986D932"/>
@@ -2309,7 +2203,7 @@
       </w:pPr>
     </w:lvl>
   </w:abstractNum>
-  <w:abstractNum w:abstractNumId="9" w15:restartNumberingAfterBreak="0">
+  <w:abstractNum w:abstractNumId="9">
     <w:nsid w:val="3B7B2647"/>
     <w:multiLevelType w:val="hybridMultilevel"/>
     <w:tmpl w:val="78F84BD0"/>
@@ -2395,7 +2289,7 @@
       </w:pPr>
     </w:lvl>
   </w:abstractNum>
-  <w:abstractNum w:abstractNumId="10" w15:restartNumberingAfterBreak="0">
+  <w:abstractNum w:abstractNumId="10">
     <w:nsid w:val="42311D62"/>
     <w:multiLevelType w:val="hybridMultilevel"/>
     <w:tmpl w:val="D382B824"/>
@@ -2484,7 +2378,7 @@
       </w:pPr>
     </w:lvl>
   </w:abstractNum>
-  <w:abstractNum w:abstractNumId="11" w15:restartNumberingAfterBreak="0">
+  <w:abstractNum w:abstractNumId="11">
     <w:nsid w:val="492F5584"/>
     <w:multiLevelType w:val="hybridMultilevel"/>
     <w:tmpl w:val="2920F67C"/>
@@ -2570,7 +2464,7 @@
       </w:pPr>
     </w:lvl>
   </w:abstractNum>
-  <w:abstractNum w:abstractNumId="12" w15:restartNumberingAfterBreak="0">
+  <w:abstractNum w:abstractNumId="12">
     <w:nsid w:val="498F2A31"/>
     <w:multiLevelType w:val="hybridMultilevel"/>
     <w:tmpl w:val="5986D932"/>
@@ -2656,7 +2550,7 @@
       </w:pPr>
     </w:lvl>
   </w:abstractNum>
-  <w:abstractNum w:abstractNumId="13" w15:restartNumberingAfterBreak="0">
+  <w:abstractNum w:abstractNumId="13">
     <w:nsid w:val="55FB467E"/>
     <w:multiLevelType w:val="hybridMultilevel"/>
     <w:tmpl w:val="24E27678"/>
@@ -2745,7 +2639,7 @@
       </w:pPr>
     </w:lvl>
   </w:abstractNum>
-  <w:abstractNum w:abstractNumId="14" w15:restartNumberingAfterBreak="0">
+  <w:abstractNum w:abstractNumId="14">
     <w:nsid w:val="747634EE"/>
     <w:multiLevelType w:val="hybridMultilevel"/>
     <w:tmpl w:val="B778EF9C"/>
@@ -2858,7 +2752,7 @@
       </w:rPr>
     </w:lvl>
   </w:abstractNum>
-  <w:abstractNum w:abstractNumId="15" w15:restartNumberingAfterBreak="0">
+  <w:abstractNum w:abstractNumId="15">
     <w:nsid w:val="74C34100"/>
     <w:multiLevelType w:val="hybridMultilevel"/>
     <w:tmpl w:val="FE768688"/>
@@ -2947,7 +2841,7 @@
       </w:pPr>
     </w:lvl>
   </w:abstractNum>
-  <w:abstractNum w:abstractNumId="16" w15:restartNumberingAfterBreak="0">
+  <w:abstractNum w:abstractNumId="16">
     <w:nsid w:val="7BA4252E"/>
     <w:multiLevelType w:val="hybridMultilevel"/>
     <w:tmpl w:val="5986D932"/>
@@ -3148,7 +3042,7 @@
 </file>
 
 <file path=word/styles.xml><?xml version="1.0" encoding="utf-8"?>
-<w:styles xmlns:mc="http://schemas.openxmlformats.org/markup-compatibility/2006" xmlns:r="http://schemas.openxmlformats.org/officeDocument/2006/relationships" xmlns:w="http://schemas.openxmlformats.org/wordprocessingml/2006/main" xmlns:w14="http://schemas.microsoft.com/office/word/2010/wordml" xmlns:w15="http://schemas.microsoft.com/office/word/2012/wordml" xmlns:w16cid="http://schemas.microsoft.com/office/word/2016/wordml/cid" xmlns:w16se="http://schemas.microsoft.com/office/word/2015/wordml/symex" mc:Ignorable="w14 w15 w16se w16cid">
+<w:styles xmlns:mc="http://schemas.openxmlformats.org/markup-compatibility/2006" xmlns:r="http://schemas.openxmlformats.org/officeDocument/2006/relationships" xmlns:w="http://schemas.openxmlformats.org/wordprocessingml/2006/main" xmlns:w14="http://schemas.microsoft.com/office/word/2010/wordml" mc:Ignorable="w14">
   <w:docDefaults>
     <w:rPrDefault>
       <w:rPr>
@@ -3158,376 +3052,141 @@
     </w:rPrDefault>
     <w:pPrDefault/>
   </w:docDefaults>
-  <w:latentStyles w:defLockedState="0" w:defUIPriority="0" w:defSemiHidden="0" w:defUnhideWhenUsed="0" w:defQFormat="0" w:count="376">
-    <w:lsdException w:name="Normal" w:qFormat="1"/>
-    <w:lsdException w:name="heading 1" w:qFormat="1"/>
-    <w:lsdException w:name="heading 2" w:semiHidden="1" w:unhideWhenUsed="1" w:qFormat="1"/>
-    <w:lsdException w:name="heading 3" w:semiHidden="1" w:unhideWhenUsed="1" w:qFormat="1"/>
-    <w:lsdException w:name="heading 4" w:semiHidden="1" w:unhideWhenUsed="1" w:qFormat="1"/>
-    <w:lsdException w:name="heading 5" w:semiHidden="1" w:unhideWhenUsed="1" w:qFormat="1"/>
-    <w:lsdException w:name="heading 6" w:semiHidden="1" w:unhideWhenUsed="1" w:qFormat="1"/>
-    <w:lsdException w:name="heading 7" w:semiHidden="1" w:unhideWhenUsed="1" w:qFormat="1"/>
-    <w:lsdException w:name="heading 8" w:semiHidden="1" w:unhideWhenUsed="1" w:qFormat="1"/>
-    <w:lsdException w:name="heading 9" w:semiHidden="1" w:unhideWhenUsed="1" w:qFormat="1"/>
-    <w:lsdException w:name="index 1" w:semiHidden="1" w:unhideWhenUsed="1"/>
-    <w:lsdException w:name="index 2" w:semiHidden="1" w:unhideWhenUsed="1"/>
-    <w:lsdException w:name="index 3" w:semiHidden="1" w:unhideWhenUsed="1"/>
-    <w:lsdException w:name="index 4" w:semiHidden="1" w:unhideWhenUsed="1"/>
-    <w:lsdException w:name="index 5" w:semiHidden="1" w:unhideWhenUsed="1"/>
-    <w:lsdException w:name="index 6" w:semiHidden="1" w:unhideWhenUsed="1"/>
-    <w:lsdException w:name="index 7" w:semiHidden="1" w:unhideWhenUsed="1"/>
-    <w:lsdException w:name="index 8" w:semiHidden="1" w:unhideWhenUsed="1"/>
-    <w:lsdException w:name="index 9" w:semiHidden="1" w:unhideWhenUsed="1"/>
-    <w:lsdException w:name="toc 1" w:semiHidden="1" w:unhideWhenUsed="1"/>
-    <w:lsdException w:name="toc 2" w:semiHidden="1" w:unhideWhenUsed="1"/>
-    <w:lsdException w:name="toc 3" w:semiHidden="1" w:unhideWhenUsed="1"/>
-    <w:lsdException w:name="toc 4" w:semiHidden="1" w:unhideWhenUsed="1"/>
-    <w:lsdException w:name="toc 5" w:semiHidden="1" w:unhideWhenUsed="1"/>
-    <w:lsdException w:name="toc 6" w:semiHidden="1" w:unhideWhenUsed="1"/>
-    <w:lsdException w:name="toc 7" w:semiHidden="1" w:unhideWhenUsed="1"/>
-    <w:lsdException w:name="toc 8" w:semiHidden="1" w:unhideWhenUsed="1"/>
-    <w:lsdException w:name="toc 9" w:semiHidden="1" w:unhideWhenUsed="1"/>
-    <w:lsdException w:name="Normal Indent" w:semiHidden="1" w:unhideWhenUsed="1"/>
-    <w:lsdException w:name="footnote text" w:semiHidden="1" w:unhideWhenUsed="1"/>
-    <w:lsdException w:name="annotation text" w:semiHidden="1" w:unhideWhenUsed="1"/>
-    <w:lsdException w:name="header" w:semiHidden="1" w:unhideWhenUsed="1"/>
-    <w:lsdException w:name="footer" w:semiHidden="1" w:unhideWhenUsed="1"/>
-    <w:lsdException w:name="index heading" w:semiHidden="1" w:unhideWhenUsed="1"/>
-    <w:lsdException w:name="caption" w:semiHidden="1" w:unhideWhenUsed="1" w:qFormat="1"/>
-    <w:lsdException w:name="table of figures" w:semiHidden="1" w:unhideWhenUsed="1"/>
-    <w:lsdException w:name="envelope address" w:semiHidden="1" w:unhideWhenUsed="1"/>
-    <w:lsdException w:name="envelope return" w:semiHidden="1" w:unhideWhenUsed="1"/>
-    <w:lsdException w:name="footnote reference" w:semiHidden="1" w:unhideWhenUsed="1"/>
-    <w:lsdException w:name="annotation reference" w:semiHidden="1" w:unhideWhenUsed="1"/>
-    <w:lsdException w:name="line number" w:semiHidden="1" w:unhideWhenUsed="1"/>
-    <w:lsdException w:name="page number" w:semiHidden="1" w:unhideWhenUsed="1"/>
-    <w:lsdException w:name="endnote reference" w:semiHidden="1" w:unhideWhenUsed="1"/>
-    <w:lsdException w:name="endnote text" w:semiHidden="1" w:unhideWhenUsed="1"/>
-    <w:lsdException w:name="macro" w:semiHidden="1" w:unhideWhenUsed="1"/>
-    <w:lsdException w:name="toa heading" w:semiHidden="1" w:unhideWhenUsed="1"/>
-    <w:lsdException w:name="List Number" w:semiHidden="1" w:unhideWhenUsed="1"/>
-    <w:lsdException w:name="List 2" w:semiHidden="1" w:unhideWhenUsed="1"/>
-    <w:lsdException w:name="List 3" w:semiHidden="1" w:unhideWhenUsed="1"/>
-    <w:lsdException w:name="List 4" w:semiHidden="1" w:unhideWhenUsed="1"/>
-    <w:lsdException w:name="List 5" w:semiHidden="1" w:unhideWhenUsed="1"/>
-    <w:lsdException w:name="List Bullet 2" w:semiHidden="1" w:unhideWhenUsed="1"/>
-    <w:lsdException w:name="List Bullet 3" w:semiHidden="1" w:unhideWhenUsed="1"/>
-    <w:lsdException w:name="List Bullet 4" w:semiHidden="1" w:unhideWhenUsed="1"/>
-    <w:lsdException w:name="List Bullet 5" w:semiHidden="1" w:unhideWhenUsed="1"/>
-    <w:lsdException w:name="List Number 2" w:semiHidden="1" w:unhideWhenUsed="1"/>
-    <w:lsdException w:name="List Number 3" w:semiHidden="1" w:unhideWhenUsed="1"/>
-    <w:lsdException w:name="List Number 4" w:semiHidden="1" w:unhideWhenUsed="1"/>
-    <w:lsdException w:name="List Number 5" w:semiHidden="1" w:unhideWhenUsed="1"/>
-    <w:lsdException w:name="Title" w:qFormat="1"/>
-    <w:lsdException w:name="Closing" w:semiHidden="1" w:unhideWhenUsed="1"/>
-    <w:lsdException w:name="Signature" w:semiHidden="1" w:unhideWhenUsed="1"/>
-    <w:lsdException w:name="Default Paragraph Font" w:semiHidden="1" w:unhideWhenUsed="1"/>
-    <w:lsdException w:name="Body Text" w:semiHidden="1" w:unhideWhenUsed="1"/>
-    <w:lsdException w:name="Body Text Indent" w:semiHidden="1" w:unhideWhenUsed="1"/>
-    <w:lsdException w:name="List Continue" w:semiHidden="1" w:unhideWhenUsed="1"/>
-    <w:lsdException w:name="Message Header" w:semiHidden="1" w:unhideWhenUsed="1"/>
-    <w:lsdException w:name="Subtitle" w:qFormat="1"/>
-    <w:lsdException w:name="Salutation" w:semiHidden="1" w:unhideWhenUsed="1"/>
-    <w:lsdException w:name="Date" w:semiHidden="1" w:unhideWhenUsed="1"/>
-    <w:lsdException w:name="Body Text First Indent" w:semiHidden="1" w:unhideWhenUsed="1"/>
-    <w:lsdException w:name="Body Text First Indent 2" w:semiHidden="1" w:unhideWhenUsed="1"/>
-    <w:lsdException w:name="Note Heading" w:semiHidden="1" w:unhideWhenUsed="1"/>
-    <w:lsdException w:name="Body Text 2" w:semiHidden="1" w:unhideWhenUsed="1"/>
-    <w:lsdException w:name="Body Text 3" w:semiHidden="1" w:unhideWhenUsed="1"/>
-    <w:lsdException w:name="Body Text Indent 2" w:semiHidden="1" w:unhideWhenUsed="1"/>
-    <w:lsdException w:name="Body Text Indent 3" w:semiHidden="1" w:unhideWhenUsed="1"/>
-    <w:lsdException w:name="Block Text" w:semiHidden="1" w:unhideWhenUsed="1"/>
-    <w:lsdException w:name="Hyperlink" w:semiHidden="1" w:unhideWhenUsed="1"/>
-    <w:lsdException w:name="FollowedHyperlink" w:semiHidden="1" w:unhideWhenUsed="1"/>
-    <w:lsdException w:name="Strong" w:qFormat="1"/>
-    <w:lsdException w:name="Emphasis" w:qFormat="1"/>
-    <w:lsdException w:name="Document Map" w:semiHidden="1" w:unhideWhenUsed="1"/>
-    <w:lsdException w:name="Plain Text" w:semiHidden="1" w:unhideWhenUsed="1"/>
-    <w:lsdException w:name="E-mail Signature" w:semiHidden="1" w:unhideWhenUsed="1"/>
-    <w:lsdException w:name="HTML Top of Form" w:semiHidden="1" w:unhideWhenUsed="1"/>
-    <w:lsdException w:name="HTML Bottom of Form" w:semiHidden="1" w:unhideWhenUsed="1"/>
-    <w:lsdException w:name="Normal (Web)" w:semiHidden="1" w:uiPriority="99" w:unhideWhenUsed="1"/>
-    <w:lsdException w:name="HTML Acronym" w:semiHidden="1" w:unhideWhenUsed="1"/>
-    <w:lsdException w:name="HTML Address" w:semiHidden="1" w:unhideWhenUsed="1"/>
-    <w:lsdException w:name="HTML Cite" w:semiHidden="1" w:unhideWhenUsed="1"/>
-    <w:lsdException w:name="HTML Code" w:semiHidden="1" w:unhideWhenUsed="1"/>
-    <w:lsdException w:name="HTML Definition" w:semiHidden="1" w:unhideWhenUsed="1"/>
-    <w:lsdException w:name="HTML Keyboard" w:semiHidden="1" w:unhideWhenUsed="1"/>
-    <w:lsdException w:name="HTML Preformatted" w:semiHidden="1" w:unhideWhenUsed="1"/>
-    <w:lsdException w:name="HTML Sample" w:semiHidden="1" w:unhideWhenUsed="1"/>
-    <w:lsdException w:name="HTML Typewriter" w:semiHidden="1" w:unhideWhenUsed="1"/>
-    <w:lsdException w:name="HTML Variable" w:semiHidden="1" w:unhideWhenUsed="1"/>
-    <w:lsdException w:name="Normal Table" w:semiHidden="1" w:unhideWhenUsed="1"/>
-    <w:lsdException w:name="annotation subject" w:semiHidden="1" w:unhideWhenUsed="1"/>
-    <w:lsdException w:name="No List" w:semiHidden="1" w:unhideWhenUsed="1"/>
-    <w:lsdException w:name="Outline List 1" w:semiHidden="1" w:unhideWhenUsed="1"/>
-    <w:lsdException w:name="Outline List 2" w:semiHidden="1" w:unhideWhenUsed="1"/>
-    <w:lsdException w:name="Outline List 3" w:semiHidden="1" w:unhideWhenUsed="1"/>
-    <w:lsdException w:name="Table Simple 1" w:semiHidden="1" w:unhideWhenUsed="1"/>
-    <w:lsdException w:name="Table Simple 2" w:semiHidden="1" w:unhideWhenUsed="1"/>
-    <w:lsdException w:name="Table Simple 3" w:semiHidden="1" w:unhideWhenUsed="1"/>
-    <w:lsdException w:name="Table Classic 1" w:semiHidden="1" w:unhideWhenUsed="1"/>
-    <w:lsdException w:name="Table Classic 2" w:semiHidden="1" w:unhideWhenUsed="1"/>
-    <w:lsdException w:name="Table Classic 3" w:semiHidden="1" w:unhideWhenUsed="1"/>
-    <w:lsdException w:name="Table Classic 4" w:semiHidden="1" w:unhideWhenUsed="1"/>
-    <w:lsdException w:name="Table Colorful 1" w:semiHidden="1" w:unhideWhenUsed="1"/>
-    <w:lsdException w:name="Table Colorful 2" w:semiHidden="1" w:unhideWhenUsed="1"/>
-    <w:lsdException w:name="Table Colorful 3" w:semiHidden="1" w:unhideWhenUsed="1"/>
-    <w:lsdException w:name="Table Columns 1" w:semiHidden="1" w:unhideWhenUsed="1"/>
-    <w:lsdException w:name="Table Columns 2" w:semiHidden="1" w:unhideWhenUsed="1"/>
-    <w:lsdException w:name="Table Columns 3" w:semiHidden="1" w:unhideWhenUsed="1"/>
-    <w:lsdException w:name="Table Columns 4" w:semiHidden="1" w:unhideWhenUsed="1"/>
-    <w:lsdException w:name="Table Columns 5" w:semiHidden="1" w:unhideWhenUsed="1"/>
-    <w:lsdException w:name="Table Grid 1" w:semiHidden="1" w:unhideWhenUsed="1"/>
-    <w:lsdException w:name="Table Grid 2" w:semiHidden="1" w:unhideWhenUsed="1"/>
-    <w:lsdException w:name="Table Grid 3" w:semiHidden="1" w:unhideWhenUsed="1"/>
-    <w:lsdException w:name="Table Grid 4" w:semiHidden="1" w:unhideWhenUsed="1"/>
-    <w:lsdException w:name="Table Grid 5" w:semiHidden="1" w:unhideWhenUsed="1"/>
-    <w:lsdException w:name="Table Grid 6" w:semiHidden="1" w:unhideWhenUsed="1"/>
-    <w:lsdException w:name="Table Grid 7" w:semiHidden="1" w:unhideWhenUsed="1"/>
-    <w:lsdException w:name="Table Grid 8" w:semiHidden="1" w:unhideWhenUsed="1"/>
-    <w:lsdException w:name="Table List 1" w:semiHidden="1" w:unhideWhenUsed="1"/>
-    <w:lsdException w:name="Table List 2" w:semiHidden="1" w:unhideWhenUsed="1"/>
-    <w:lsdException w:name="Table List 3" w:semiHidden="1" w:unhideWhenUsed="1"/>
-    <w:lsdException w:name="Table List 4" w:semiHidden="1" w:unhideWhenUsed="1"/>
-    <w:lsdException w:name="Table List 5" w:semiHidden="1" w:unhideWhenUsed="1"/>
-    <w:lsdException w:name="Table List 6" w:semiHidden="1" w:unhideWhenUsed="1"/>
-    <w:lsdException w:name="Table List 7" w:semiHidden="1" w:unhideWhenUsed="1"/>
-    <w:lsdException w:name="Table List 8" w:semiHidden="1" w:unhideWhenUsed="1"/>
-    <w:lsdException w:name="Table 3D effects 1" w:semiHidden="1" w:unhideWhenUsed="1"/>
-    <w:lsdException w:name="Table 3D effects 2" w:semiHidden="1" w:unhideWhenUsed="1"/>
-    <w:lsdException w:name="Table 3D effects 3" w:semiHidden="1" w:unhideWhenUsed="1"/>
-    <w:lsdException w:name="Table Contemporary" w:semiHidden="1" w:unhideWhenUsed="1"/>
-    <w:lsdException w:name="Table Elegant" w:semiHidden="1" w:unhideWhenUsed="1"/>
-    <w:lsdException w:name="Table Professional" w:semiHidden="1" w:unhideWhenUsed="1"/>
-    <w:lsdException w:name="Table Subtle 1" w:semiHidden="1" w:unhideWhenUsed="1"/>
-    <w:lsdException w:name="Table Subtle 2" w:semiHidden="1" w:unhideWhenUsed="1"/>
-    <w:lsdException w:name="Table Web 1" w:semiHidden="1" w:unhideWhenUsed="1"/>
-    <w:lsdException w:name="Table Web 2" w:semiHidden="1" w:unhideWhenUsed="1"/>
-    <w:lsdException w:name="Table Web 3" w:semiHidden="1" w:unhideWhenUsed="1"/>
-    <w:lsdException w:name="Balloon Text" w:semiHidden="1" w:unhideWhenUsed="1"/>
-    <w:lsdException w:name="Table Grid" w:semiHidden="1" w:unhideWhenUsed="1"/>
-    <w:lsdException w:name="Table Theme" w:semiHidden="1" w:unhideWhenUsed="1"/>
-    <w:lsdException w:name="Placeholder Text" w:semiHidden="1" w:uiPriority="99"/>
-    <w:lsdException w:name="No Spacing" w:uiPriority="1" w:qFormat="1"/>
-    <w:lsdException w:name="Light Shading" w:uiPriority="60"/>
-    <w:lsdException w:name="Light List" w:uiPriority="61"/>
-    <w:lsdException w:name="Light Grid" w:uiPriority="62"/>
-    <w:lsdException w:name="Medium Shading 1" w:uiPriority="63"/>
-    <w:lsdException w:name="Medium Shading 2" w:uiPriority="64"/>
-    <w:lsdException w:name="Medium List 1" w:uiPriority="65"/>
-    <w:lsdException w:name="Medium List 2" w:uiPriority="66"/>
-    <w:lsdException w:name="Medium Grid 1" w:uiPriority="67"/>
-    <w:lsdException w:name="Medium Grid 2" w:uiPriority="68"/>
-    <w:lsdException w:name="Medium Grid 3" w:uiPriority="69"/>
-    <w:lsdException w:name="Dark List" w:uiPriority="70"/>
-    <w:lsdException w:name="Colorful Shading" w:uiPriority="71"/>
-    <w:lsdException w:name="Colorful List" w:uiPriority="72"/>
-    <w:lsdException w:name="Colorful Grid" w:uiPriority="73"/>
-    <w:lsdException w:name="Light Shading Accent 1" w:uiPriority="60"/>
-    <w:lsdException w:name="Light List Accent 1" w:uiPriority="61"/>
-    <w:lsdException w:name="Light Grid Accent 1" w:uiPriority="62"/>
-    <w:lsdException w:name="Medium Shading 1 Accent 1" w:uiPriority="63"/>
-    <w:lsdException w:name="Medium Shading 2 Accent 1" w:uiPriority="64"/>
-    <w:lsdException w:name="Medium List 1 Accent 1" w:uiPriority="65"/>
-    <w:lsdException w:name="Revision" w:semiHidden="1" w:uiPriority="99"/>
-    <w:lsdException w:name="List Paragraph" w:uiPriority="34" w:qFormat="1"/>
-    <w:lsdException w:name="Quote" w:uiPriority="29" w:qFormat="1"/>
-    <w:lsdException w:name="Intense Quote" w:uiPriority="30" w:qFormat="1"/>
-    <w:lsdException w:name="Medium List 2 Accent 1" w:uiPriority="66"/>
-    <w:lsdException w:name="Medium Grid 1 Accent 1" w:uiPriority="67"/>
-    <w:lsdException w:name="Medium Grid 2 Accent 1" w:uiPriority="68"/>
-    <w:lsdException w:name="Medium Grid 3 Accent 1" w:uiPriority="69"/>
-    <w:lsdException w:name="Dark List Accent 1" w:uiPriority="70"/>
-    <w:lsdException w:name="Colorful Shading Accent 1" w:uiPriority="71"/>
-    <w:lsdException w:name="Colorful List Accent 1" w:uiPriority="72"/>
-    <w:lsdException w:name="Colorful Grid Accent 1" w:uiPriority="73"/>
-    <w:lsdException w:name="Light Shading Accent 2" w:uiPriority="60"/>
-    <w:lsdException w:name="Light List Accent 2" w:uiPriority="61"/>
-    <w:lsdException w:name="Light Grid Accent 2" w:uiPriority="62"/>
-    <w:lsdException w:name="Medium Shading 1 Accent 2" w:uiPriority="63"/>
-    <w:lsdException w:name="Medium Shading 2 Accent 2" w:uiPriority="64"/>
-    <w:lsdException w:name="Medium List 1 Accent 2" w:uiPriority="65"/>
-    <w:lsdException w:name="Medium List 2 Accent 2" w:uiPriority="66"/>
-    <w:lsdException w:name="Medium Grid 1 Accent 2" w:uiPriority="67"/>
-    <w:lsdException w:name="Medium Grid 2 Accent 2" w:uiPriority="68"/>
-    <w:lsdException w:name="Medium Grid 3 Accent 2" w:uiPriority="69"/>
-    <w:lsdException w:name="Dark List Accent 2" w:uiPriority="70"/>
-    <w:lsdException w:name="Colorful Shading Accent 2" w:uiPriority="71"/>
-    <w:lsdException w:name="Colorful List Accent 2" w:uiPriority="72"/>
-    <w:lsdException w:name="Colorful Grid Accent 2" w:uiPriority="73"/>
-    <w:lsdException w:name="Light Shading Accent 3" w:uiPriority="60"/>
-    <w:lsdException w:name="Light List Accent 3" w:uiPriority="61"/>
-    <w:lsdException w:name="Light Grid Accent 3" w:uiPriority="62"/>
-    <w:lsdException w:name="Medium Shading 1 Accent 3" w:uiPriority="63"/>
-    <w:lsdException w:name="Medium Shading 2 Accent 3" w:uiPriority="64"/>
-    <w:lsdException w:name="Medium List 1 Accent 3" w:uiPriority="65"/>
-    <w:lsdException w:name="Medium List 2 Accent 3" w:uiPriority="66"/>
-    <w:lsdException w:name="Medium Grid 1 Accent 3" w:uiPriority="67"/>
-    <w:lsdException w:name="Medium Grid 2 Accent 3" w:uiPriority="68"/>
-    <w:lsdException w:name="Medium Grid 3 Accent 3" w:uiPriority="69"/>
-    <w:lsdException w:name="Dark List Accent 3" w:uiPriority="70"/>
-    <w:lsdException w:name="Colorful Shading Accent 3" w:uiPriority="71"/>
-    <w:lsdException w:name="Colorful List Accent 3" w:uiPriority="72"/>
-    <w:lsdException w:name="Colorful Grid Accent 3" w:uiPriority="73"/>
-    <w:lsdException w:name="Light Shading Accent 4" w:uiPriority="60"/>
-    <w:lsdException w:name="Light List Accent 4" w:uiPriority="61"/>
-    <w:lsdException w:name="Light Grid Accent 4" w:uiPriority="62"/>
-    <w:lsdException w:name="Medium Shading 1 Accent 4" w:uiPriority="63"/>
-    <w:lsdException w:name="Medium Shading 2 Accent 4" w:uiPriority="64"/>
-    <w:lsdException w:name="Medium List 1 Accent 4" w:uiPriority="65"/>
-    <w:lsdException w:name="Medium List 2 Accent 4" w:uiPriority="66"/>
-    <w:lsdException w:name="Medium Grid 1 Accent 4" w:uiPriority="67"/>
-    <w:lsdException w:name="Medium Grid 2 Accent 4" w:uiPriority="68"/>
-    <w:lsdException w:name="Medium Grid 3 Accent 4" w:uiPriority="69"/>
-    <w:lsdException w:name="Dark List Accent 4" w:uiPriority="70"/>
-    <w:lsdException w:name="Colorful Shading Accent 4" w:uiPriority="71"/>
-    <w:lsdException w:name="Colorful List Accent 4" w:uiPriority="72"/>
-    <w:lsdException w:name="Colorful Grid Accent 4" w:uiPriority="73"/>
-    <w:lsdException w:name="Light Shading Accent 5" w:uiPriority="60"/>
-    <w:lsdException w:name="Light List Accent 5" w:uiPriority="61"/>
-    <w:lsdException w:name="Light Grid Accent 5" w:uiPriority="62"/>
-    <w:lsdException w:name="Medium Shading 1 Accent 5" w:uiPriority="63"/>
-    <w:lsdException w:name="Medium Shading 2 Accent 5" w:uiPriority="64"/>
-    <w:lsdException w:name="Medium List 1 Accent 5" w:uiPriority="65"/>
-    <w:lsdException w:name="Medium List 2 Accent 5" w:uiPriority="66"/>
-    <w:lsdException w:name="Medium Grid 1 Accent 5" w:uiPriority="67"/>
-    <w:lsdException w:name="Medium Grid 2 Accent 5" w:uiPriority="68"/>
-    <w:lsdException w:name="Medium Grid 3 Accent 5" w:uiPriority="69"/>
-    <w:lsdException w:name="Dark List Accent 5" w:uiPriority="70"/>
-    <w:lsdException w:name="Colorful Shading Accent 5" w:uiPriority="71"/>
-    <w:lsdException w:name="Colorful List Accent 5" w:uiPriority="72"/>
-    <w:lsdException w:name="Colorful Grid Accent 5" w:uiPriority="73"/>
-    <w:lsdException w:name="Light Shading Accent 6" w:uiPriority="60"/>
-    <w:lsdException w:name="Light List Accent 6" w:uiPriority="61"/>
-    <w:lsdException w:name="Light Grid Accent 6" w:uiPriority="62"/>
-    <w:lsdException w:name="Medium Shading 1 Accent 6" w:uiPriority="63"/>
-    <w:lsdException w:name="Medium Shading 2 Accent 6" w:uiPriority="64"/>
-    <w:lsdException w:name="Medium List 1 Accent 6" w:uiPriority="65"/>
-    <w:lsdException w:name="Medium List 2 Accent 6" w:uiPriority="66"/>
-    <w:lsdException w:name="Medium Grid 1 Accent 6" w:uiPriority="67"/>
-    <w:lsdException w:name="Medium Grid 2 Accent 6" w:uiPriority="68"/>
-    <w:lsdException w:name="Medium Grid 3 Accent 6" w:uiPriority="69"/>
-    <w:lsdException w:name="Dark List Accent 6" w:uiPriority="70"/>
-    <w:lsdException w:name="Colorful Shading Accent 6" w:uiPriority="71"/>
-    <w:lsdException w:name="Colorful List Accent 6" w:uiPriority="72"/>
-    <w:lsdException w:name="Colorful Grid Accent 6" w:uiPriority="73"/>
-    <w:lsdException w:name="Subtle Emphasis" w:uiPriority="19" w:qFormat="1"/>
-    <w:lsdException w:name="Intense Emphasis" w:uiPriority="21" w:qFormat="1"/>
-    <w:lsdException w:name="Subtle Reference" w:uiPriority="31" w:qFormat="1"/>
-    <w:lsdException w:name="Intense Reference" w:uiPriority="32" w:qFormat="1"/>
-    <w:lsdException w:name="Book Title" w:uiPriority="33" w:qFormat="1"/>
-    <w:lsdException w:name="Bibliography" w:semiHidden="1" w:uiPriority="37" w:unhideWhenUsed="1"/>
-    <w:lsdException w:name="TOC Heading" w:semiHidden="1" w:uiPriority="39" w:unhideWhenUsed="1" w:qFormat="1"/>
-    <w:lsdException w:name="Plain Table 1" w:uiPriority="41"/>
-    <w:lsdException w:name="Plain Table 2" w:uiPriority="42"/>
-    <w:lsdException w:name="Plain Table 3" w:uiPriority="43"/>
-    <w:lsdException w:name="Plain Table 4" w:uiPriority="44"/>
-    <w:lsdException w:name="Plain Table 5" w:uiPriority="45"/>
-    <w:lsdException w:name="Grid Table Light" w:uiPriority="40"/>
-    <w:lsdException w:name="Grid Table 1 Light" w:uiPriority="46"/>
-    <w:lsdException w:name="Grid Table 2" w:uiPriority="47"/>
-    <w:lsdException w:name="Grid Table 3" w:uiPriority="48"/>
-    <w:lsdException w:name="Grid Table 4" w:uiPriority="49"/>
-    <w:lsdException w:name="Grid Table 5 Dark" w:uiPriority="50"/>
-    <w:lsdException w:name="Grid Table 6 Colorful" w:uiPriority="51"/>
-    <w:lsdException w:name="Grid Table 7 Colorful" w:uiPriority="52"/>
-    <w:lsdException w:name="Grid Table 1 Light Accent 1" w:uiPriority="46"/>
-    <w:lsdException w:name="Grid Table 2 Accent 1" w:uiPriority="47"/>
-    <w:lsdException w:name="Grid Table 3 Accent 1" w:uiPriority="48"/>
-    <w:lsdException w:name="Grid Table 4 Accent 1" w:uiPriority="49"/>
-    <w:lsdException w:name="Grid Table 5 Dark Accent 1" w:uiPriority="50"/>
-    <w:lsdException w:name="Grid Table 6 Colorful Accent 1" w:uiPriority="51"/>
-    <w:lsdException w:name="Grid Table 7 Colorful Accent 1" w:uiPriority="52"/>
-    <w:lsdException w:name="Grid Table 1 Light Accent 2" w:uiPriority="46"/>
-    <w:lsdException w:name="Grid Table 2 Accent 2" w:uiPriority="47"/>
-    <w:lsdException w:name="Grid Table 3 Accent 2" w:uiPriority="48"/>
-    <w:lsdException w:name="Grid Table 4 Accent 2" w:uiPriority="49"/>
-    <w:lsdException w:name="Grid Table 5 Dark Accent 2" w:uiPriority="50"/>
-    <w:lsdException w:name="Grid Table 6 Colorful Accent 2" w:uiPriority="51"/>
-    <w:lsdException w:name="Grid Table 7 Colorful Accent 2" w:uiPriority="52"/>
-    <w:lsdException w:name="Grid Table 1 Light Accent 3" w:uiPriority="46"/>
-    <w:lsdException w:name="Grid Table 2 Accent 3" w:uiPriority="47"/>
-    <w:lsdException w:name="Grid Table 3 Accent 3" w:uiPriority="48"/>
-    <w:lsdException w:name="Grid Table 4 Accent 3" w:uiPriority="49"/>
-    <w:lsdException w:name="Grid Table 5 Dark Accent 3" w:uiPriority="50"/>
-    <w:lsdException w:name="Grid Table 6 Colorful Accent 3" w:uiPriority="51"/>
-    <w:lsdException w:name="Grid Table 7 Colorful Accent 3" w:uiPriority="52"/>
-    <w:lsdException w:name="Grid Table 1 Light Accent 4" w:uiPriority="46"/>
-    <w:lsdException w:name="Grid Table 2 Accent 4" w:uiPriority="47"/>
-    <w:lsdException w:name="Grid Table 3 Accent 4" w:uiPriority="48"/>
-    <w:lsdException w:name="Grid Table 4 Accent 4" w:uiPriority="49"/>
-    <w:lsdException w:name="Grid Table 5 Dark Accent 4" w:uiPriority="50"/>
-    <w:lsdException w:name="Grid Table 6 Colorful Accent 4" w:uiPriority="51"/>
-    <w:lsdException w:name="Grid Table 7 Colorful Accent 4" w:uiPriority="52"/>
-    <w:lsdException w:name="Grid Table 1 Light Accent 5" w:uiPriority="46"/>
-    <w:lsdException w:name="Grid Table 2 Accent 5" w:uiPriority="47"/>
-    <w:lsdException w:name="Grid Table 3 Accent 5" w:uiPriority="48"/>
-    <w:lsdException w:name="Grid Table 4 Accent 5" w:uiPriority="49"/>
-    <w:lsdException w:name="Grid Table 5 Dark Accent 5" w:uiPriority="50"/>
-    <w:lsdException w:name="Grid Table 6 Colorful Accent 5" w:uiPriority="51"/>
-    <w:lsdException w:name="Grid Table 7 Colorful Accent 5" w:uiPriority="52"/>
-    <w:lsdException w:name="Grid Table 1 Light Accent 6" w:uiPriority="46"/>
-    <w:lsdException w:name="Grid Table 2 Accent 6" w:uiPriority="47"/>
-    <w:lsdException w:name="Grid Table 3 Accent 6" w:uiPriority="48"/>
-    <w:lsdException w:name="Grid Table 4 Accent 6" w:uiPriority="49"/>
-    <w:lsdException w:name="Grid Table 5 Dark Accent 6" w:uiPriority="50"/>
-    <w:lsdException w:name="Grid Table 6 Colorful Accent 6" w:uiPriority="51"/>
-    <w:lsdException w:name="Grid Table 7 Colorful Accent 6" w:uiPriority="52"/>
-    <w:lsdException w:name="List Table 1 Light" w:uiPriority="46"/>
-    <w:lsdException w:name="List Table 2" w:uiPriority="47"/>
-    <w:lsdException w:name="List Table 3" w:uiPriority="48"/>
-    <w:lsdException w:name="List Table 4" w:uiPriority="49"/>
-    <w:lsdException w:name="List Table 5 Dark" w:uiPriority="50"/>
-    <w:lsdException w:name="List Table 6 Colorful" w:uiPriority="51"/>
-    <w:lsdException w:name="List Table 7 Colorful" w:uiPriority="52"/>
-    <w:lsdException w:name="List Table 1 Light Accent 1" w:uiPriority="46"/>
-    <w:lsdException w:name="List Table 2 Accent 1" w:uiPriority="47"/>
-    <w:lsdException w:name="List Table 3 Accent 1" w:uiPriority="48"/>
-    <w:lsdException w:name="List Table 4 Accent 1" w:uiPriority="49"/>
-    <w:lsdException w:name="List Table 5 Dark Accent 1" w:uiPriority="50"/>
-    <w:lsdException w:name="List Table 6 Colorful Accent 1" w:uiPriority="51"/>
-    <w:lsdException w:name="List Table 7 Colorful Accent 1" w:uiPriority="52"/>
-    <w:lsdException w:name="List Table 1 Light Accent 2" w:uiPriority="46"/>
-    <w:lsdException w:name="List Table 2 Accent 2" w:uiPriority="47"/>
-    <w:lsdException w:name="List Table 3 Accent 2" w:uiPriority="48"/>
-    <w:lsdException w:name="List Table 4 Accent 2" w:uiPriority="49"/>
-    <w:lsdException w:name="List Table 5 Dark Accent 2" w:uiPriority="50"/>
-    <w:lsdException w:name="List Table 6 Colorful Accent 2" w:uiPriority="51"/>
-    <w:lsdException w:name="List Table 7 Colorful Accent 2" w:uiPriority="52"/>
-    <w:lsdException w:name="List Table 1 Light Accent 3" w:uiPriority="46"/>
-    <w:lsdException w:name="List Table 2 Accent 3" w:uiPriority="47"/>
-    <w:lsdException w:name="List Table 3 Accent 3" w:uiPriority="48"/>
-    <w:lsdException w:name="List Table 4 Accent 3" w:uiPriority="49"/>
-    <w:lsdException w:name="List Table 5 Dark Accent 3" w:uiPriority="50"/>
-    <w:lsdException w:name="List Table 6 Colorful Accent 3" w:uiPriority="51"/>
-    <w:lsdException w:name="List Table 7 Colorful Accent 3" w:uiPriority="52"/>
-    <w:lsdException w:name="List Table 1 Light Accent 4" w:uiPriority="46"/>
-    <w:lsdException w:name="List Table 2 Accent 4" w:uiPriority="47"/>
-    <w:lsdException w:name="List Table 3 Accent 4" w:uiPriority="48"/>
-    <w:lsdException w:name="List Table 4 Accent 4" w:uiPriority="49"/>
-    <w:lsdException w:name="List Table 5 Dark Accent 4" w:uiPriority="50"/>
-    <w:lsdException w:name="List Table 6 Colorful Accent 4" w:uiPriority="51"/>
-    <w:lsdException w:name="List Table 7 Colorful Accent 4" w:uiPriority="52"/>
-    <w:lsdException w:name="List Table 1 Light Accent 5" w:uiPriority="46"/>
-    <w:lsdException w:name="List Table 2 Accent 5" w:uiPriority="47"/>
-    <w:lsdException w:name="List Table 3 Accent 5" w:uiPriority="48"/>
-    <w:lsdException w:name="List Table 4 Accent 5" w:uiPriority="49"/>
-    <w:lsdException w:name="List Table 5 Dark Accent 5" w:uiPriority="50"/>
-    <w:lsdException w:name="List Table 6 Colorful Accent 5" w:uiPriority="51"/>
-    <w:lsdException w:name="List Table 7 Colorful Accent 5" w:uiPriority="52"/>
-    <w:lsdException w:name="List Table 1 Light Accent 6" w:uiPriority="46"/>
-    <w:lsdException w:name="List Table 2 Accent 6" w:uiPriority="47"/>
-    <w:lsdException w:name="List Table 3 Accent 6" w:uiPriority="48"/>
-    <w:lsdException w:name="List Table 4 Accent 6" w:uiPriority="49"/>
-    <w:lsdException w:name="List Table 5 Dark Accent 6" w:uiPriority="50"/>
-    <w:lsdException w:name="List Table 6 Colorful Accent 6" w:uiPriority="51"/>
-    <w:lsdException w:name="List Table 7 Colorful Accent 6" w:uiPriority="52"/>
-    <w:lsdException w:name="Mention" w:semiHidden="1" w:uiPriority="99" w:unhideWhenUsed="1"/>
-    <w:lsdException w:name="Smart Hyperlink" w:semiHidden="1" w:uiPriority="99" w:unhideWhenUsed="1"/>
-    <w:lsdException w:name="Hashtag" w:semiHidden="1" w:uiPriority="99" w:unhideWhenUsed="1"/>
-    <w:lsdException w:name="Unresolved Mention" w:semiHidden="1" w:uiPriority="99" w:unhideWhenUsed="1"/>
-    <w:lsdException w:name="Smart Link" w:semiHidden="1" w:uiPriority="99" w:unhideWhenUsed="1"/>
+  <w:latentStyles w:defLockedState="0" w:defUIPriority="0" w:defSemiHidden="1" w:defUnhideWhenUsed="1" w:defQFormat="0" w:count="267">
+    <w:lsdException w:name="Normal" w:semiHidden="0" w:unhideWhenUsed="0" w:qFormat="1"/>
+    <w:lsdException w:name="heading 1" w:semiHidden="0" w:unhideWhenUsed="0" w:qFormat="1"/>
+    <w:lsdException w:name="heading 2" w:qFormat="1"/>
+    <w:lsdException w:name="heading 3" w:qFormat="1"/>
+    <w:lsdException w:name="heading 4" w:qFormat="1"/>
+    <w:lsdException w:name="heading 5" w:qFormat="1"/>
+    <w:lsdException w:name="heading 6" w:qFormat="1"/>
+    <w:lsdException w:name="heading 7" w:qFormat="1"/>
+    <w:lsdException w:name="heading 8" w:qFormat="1"/>
+    <w:lsdException w:name="heading 9" w:qFormat="1"/>
+    <w:lsdException w:name="caption" w:qFormat="1"/>
+    <w:lsdException w:name="table of authorities" w:semiHidden="0" w:unhideWhenUsed="0"/>
+    <w:lsdException w:name="List" w:semiHidden="0" w:unhideWhenUsed="0"/>
+    <w:lsdException w:name="List Bullet" w:semiHidden="0" w:unhideWhenUsed="0"/>
+    <w:lsdException w:name="Title" w:semiHidden="0" w:unhideWhenUsed="0" w:qFormat="1"/>
+    <w:lsdException w:name="List Continue 2" w:semiHidden="0" w:unhideWhenUsed="0"/>
+    <w:lsdException w:name="List Continue 3" w:semiHidden="0" w:unhideWhenUsed="0"/>
+    <w:lsdException w:name="List Continue 4" w:semiHidden="0" w:unhideWhenUsed="0"/>
+    <w:lsdException w:name="List Continue 5" w:semiHidden="0" w:unhideWhenUsed="0"/>
+    <w:lsdException w:name="Subtitle" w:semiHidden="0" w:unhideWhenUsed="0" w:qFormat="1"/>
+    <w:lsdException w:name="Strong" w:semiHidden="0" w:unhideWhenUsed="0" w:qFormat="1"/>
+    <w:lsdException w:name="Emphasis" w:semiHidden="0" w:unhideWhenUsed="0" w:qFormat="1"/>
+    <w:lsdException w:name="Normal (Web)" w:uiPriority="99"/>
+    <w:lsdException w:name="Placeholder Text" w:uiPriority="99" w:unhideWhenUsed="0"/>
+    <w:lsdException w:name="No Spacing" w:semiHidden="0" w:uiPriority="1" w:unhideWhenUsed="0" w:qFormat="1"/>
+    <w:lsdException w:name="Light Shading" w:semiHidden="0" w:uiPriority="60" w:unhideWhenUsed="0"/>
+    <w:lsdException w:name="Light List" w:semiHidden="0" w:uiPriority="61" w:unhideWhenUsed="0"/>
+    <w:lsdException w:name="Light Grid" w:semiHidden="0" w:uiPriority="62" w:unhideWhenUsed="0"/>
+    <w:lsdException w:name="Medium Shading 1" w:semiHidden="0" w:uiPriority="63" w:unhideWhenUsed="0"/>
+    <w:lsdException w:name="Medium Shading 2" w:semiHidden="0" w:uiPriority="64" w:unhideWhenUsed="0"/>
+    <w:lsdException w:name="Medium List 1" w:semiHidden="0" w:uiPriority="65" w:unhideWhenUsed="0"/>
+    <w:lsdException w:name="Medium List 2" w:semiHidden="0" w:uiPriority="66" w:unhideWhenUsed="0"/>
+    <w:lsdException w:name="Medium Grid 1" w:semiHidden="0" w:uiPriority="67" w:unhideWhenUsed="0"/>
+    <w:lsdException w:name="Medium Grid 2" w:semiHidden="0" w:uiPriority="68" w:unhideWhenUsed="0"/>
+    <w:lsdException w:name="Medium Grid 3" w:semiHidden="0" w:uiPriority="69" w:unhideWhenUsed="0"/>
+    <w:lsdException w:name="Dark List" w:semiHidden="0" w:uiPriority="70" w:unhideWhenUsed="0"/>
+    <w:lsdException w:name="Colorful Shading" w:semiHidden="0" w:uiPriority="71" w:unhideWhenUsed="0"/>
+    <w:lsdException w:name="Colorful List" w:semiHidden="0" w:uiPriority="72" w:unhideWhenUsed="0"/>
+    <w:lsdException w:name="Colorful Grid" w:semiHidden="0" w:uiPriority="73" w:unhideWhenUsed="0"/>
+    <w:lsdException w:name="Light Shading Accent 1" w:semiHidden="0" w:uiPriority="60" w:unhideWhenUsed="0"/>
+    <w:lsdException w:name="Light List Accent 1" w:semiHidden="0" w:uiPriority="61" w:unhideWhenUsed="0"/>
+    <w:lsdException w:name="Light Grid Accent 1" w:semiHidden="0" w:uiPriority="62" w:unhideWhenUsed="0"/>
+    <w:lsdException w:name="Medium Shading 1 Accent 1" w:semiHidden="0" w:uiPriority="63" w:unhideWhenUsed="0"/>
+    <w:lsdException w:name="Medium Shading 2 Accent 1" w:semiHidden="0" w:uiPriority="64" w:unhideWhenUsed="0"/>
+    <w:lsdException w:name="Medium List 1 Accent 1" w:semiHidden="0" w:uiPriority="65" w:unhideWhenUsed="0"/>
+    <w:lsdException w:name="Revision" w:uiPriority="99" w:unhideWhenUsed="0"/>
+    <w:lsdException w:name="List Paragraph" w:semiHidden="0" w:uiPriority="34" w:unhideWhenUsed="0" w:qFormat="1"/>
+    <w:lsdException w:name="Quote" w:semiHidden="0" w:uiPriority="29" w:unhideWhenUsed="0" w:qFormat="1"/>
+    <w:lsdException w:name="Intense Quote" w:semiHidden="0" w:uiPriority="30" w:unhideWhenUsed="0" w:qFormat="1"/>
+    <w:lsdException w:name="Medium List 2 Accent 1" w:semiHidden="0" w:uiPriority="66" w:unhideWhenUsed="0"/>
+    <w:lsdException w:name="Medium Grid 1 Accent 1" w:semiHidden="0" w:uiPriority="67" w:unhideWhenUsed="0"/>
+    <w:lsdException w:name="Medium Grid 2 Accent 1" w:semiHidden="0" w:uiPriority="68" w:unhideWhenUsed="0"/>
+    <w:lsdException w:name="Medium Grid 3 Accent 1" w:semiHidden="0" w:uiPriority="69" w:unhideWhenUsed="0"/>
+    <w:lsdException w:name="Dark List Accent 1" w:semiHidden="0" w:uiPriority="70" w:unhideWhenUsed="0"/>
+    <w:lsdException w:name="Colorful Shading Accent 1" w:semiHidden="0" w:uiPriority="71" w:unhideWhenUsed="0"/>
+    <w:lsdException w:name="Colorful List Accent 1" w:semiHidden="0" w:uiPriority="72" w:unhideWhenUsed="0"/>
+    <w:lsdException w:name="Colorful Grid Accent 1" w:semiHidden="0" w:uiPriority="73" w:unhideWhenUsed="0"/>
+    <w:lsdException w:name="Light Shading Accent 2" w:semiHidden="0" w:uiPriority="60" w:unhideWhenUsed="0"/>
+    <w:lsdException w:name="Light List Accent 2" w:semiHidden="0" w:uiPriority="61" w:unhideWhenUsed="0"/>
+    <w:lsdException w:name="Light Grid Accent 2" w:semiHidden="0" w:uiPriority="62" w:unhideWhenUsed="0"/>
+    <w:lsdException w:name="Medium Shading 1 Accent 2" w:semiHidden="0" w:uiPriority="63" w:unhideWhenUsed="0"/>
+    <w:lsdException w:name="Medium Shading 2 Accent 2" w:semiHidden="0" w:uiPriority="64" w:unhideWhenUsed="0"/>
+    <w:lsdException w:name="Medium List 1 Accent 2" w:semiHidden="0" w:uiPriority="65" w:unhideWhenUsed="0"/>
+    <w:lsdException w:name="Medium List 2 Accent 2" w:semiHidden="0" w:uiPriority="66" w:unhideWhenUsed="0"/>
+    <w:lsdException w:name="Medium Grid 1 Accent 2" w:semiHidden="0" w:uiPriority="67" w:unhideWhenUsed="0"/>
+    <w:lsdException w:name="Medium Grid 2 Accent 2" w:semiHidden="0" w:uiPriority="68" w:unhideWhenUsed="0"/>
+    <w:lsdException w:name="Medium Grid 3 Accent 2" w:semiHidden="0" w:uiPriority="69" w:unhideWhenUsed="0"/>
+    <w:lsdException w:name="Dark List Accent 2" w:semiHidden="0" w:uiPriority="70" w:unhideWhenUsed="0"/>
+    <w:lsdException w:name="Colorful Shading Accent 2" w:semiHidden="0" w:uiPriority="71" w:unhideWhenUsed="0"/>
+    <w:lsdException w:name="Colorful List Accent 2" w:semiHidden="0" w:uiPriority="72" w:unhideWhenUsed="0"/>
+    <w:lsdException w:name="Colorful Grid Accent 2" w:semiHidden="0" w:uiPriority="73" w:unhideWhenUsed="0"/>
+    <w:lsdException w:name="Light Shading Accent 3" w:semiHidden="0" w:uiPriority="60" w:unhideWhenUsed="0"/>
+    <w:lsdException w:name="Light List Accent 3" w:semiHidden="0" w:uiPriority="61" w:unhideWhenUsed="0"/>
+    <w:lsdException w:name="Light Grid Accent 3" w:semiHidden="0" w:uiPriority="62" w:unhideWhenUsed="0"/>
+    <w:lsdException w:name="Medium Shading 1 Accent 3" w:semiHidden="0" w:uiPriority="63" w:unhideWhenUsed="0"/>
+    <w:lsdException w:name="Medium Shading 2 Accent 3" w:semiHidden="0" w:uiPriority="64" w:unhideWhenUsed="0"/>
+    <w:lsdException w:name="Medium List 1 Accent 3" w:semiHidden="0" w:uiPriority="65" w:unhideWhenUsed="0"/>
+    <w:lsdException w:name="Medium List 2 Accent 3" w:semiHidden="0" w:uiPriority="66" w:unhideWhenUsed="0"/>
+    <w:lsdException w:name="Medium Grid 1 Accent 3" w:semiHidden="0" w:uiPriority="67" w:unhideWhenUsed="0"/>
+    <w:lsdException w:name="Medium Grid 2 Accent 3" w:semiHidden="0" w:uiPriority="68" w:unhideWhenUsed="0"/>
+    <w:lsdException w:name="Medium Grid 3 Accent 3" w:semiHidden="0" w:uiPriority="69" w:unhideWhenUsed="0"/>
+    <w:lsdException w:name="Dark List Accent 3" w:semiHidden="0" w:uiPriority="70" w:unhideWhenUsed="0"/>
+    <w:lsdException w:name="Colorful Shading Accent 3" w:semiHidden="0" w:uiPriority="71" w:unhideWhenUsed="0"/>
+    <w:lsdException w:name="Colorful List Accent 3" w:semiHidden="0" w:uiPriority="72" w:unhideWhenUsed="0"/>
+    <w:lsdException w:name="Colorful Grid Accent 3" w:semiHidden="0" w:uiPriority="73" w:unhideWhenUsed="0"/>
+    <w:lsdException w:name="Light Shading Accent 4" w:semiHidden="0" w:uiPriority="60" w:unhideWhenUsed="0"/>
+    <w:lsdException w:name="Light List Accent 4" w:semiHidden="0" w:uiPriority="61" w:unhideWhenUsed="0"/>
+    <w:lsdException w:name="Light Grid Accent 4" w:semiHidden="0" w:uiPriority="62" w:unhideWhenUsed="0"/>
+    <w:lsdException w:name="Medium Shading 1 Accent 4" w:semiHidden="0" w:uiPriority="63" w:unhideWhenUsed="0"/>
+    <w:lsdException w:name="Medium Shading 2 Accent 4" w:semiHidden="0" w:uiPriority="64" w:unhideWhenUsed="0"/>
+    <w:lsdException w:name="Medium List 1 Accent 4" w:semiHidden="0" w:uiPriority="65" w:unhideWhenUsed="0"/>
+    <w:lsdException w:name="Medium List 2 Accent 4" w:semiHidden="0" w:uiPriority="66" w:unhideWhenUsed="0"/>
+    <w:lsdException w:name="Medium Grid 1 Accent 4" w:semiHidden="0" w:uiPriority="67" w:unhideWhenUsed="0"/>
+    <w:lsdException w:name="Medium Grid 2 Accent 4" w:semiHidden="0" w:uiPriority="68" w:unhideWhenUsed="0"/>
+    <w:lsdException w:name="Medium Grid 3 Accent 4" w:semiHidden="0" w:uiPriority="69" w:unhideWhenUsed="0"/>
+    <w:lsdException w:name="Dark List Accent 4" w:semiHidden="0" w:uiPriority="70" w:unhideWhenUsed="0"/>
+    <w:lsdException w:name="Colorful Shading Accent 4" w:semiHidden="0" w:uiPriority="71" w:unhideWhenUsed="0"/>
+    <w:lsdException w:name="Colorful List Accent 4" w:semiHidden="0" w:uiPriority="72" w:unhideWhenUsed="0"/>
+    <w:lsdException w:name="Colorful Grid Accent 4" w:semiHidden="0" w:uiPriority="73" w:unhideWhenUsed="0"/>
+    <w:lsdException w:name="Light Shading Accent 5" w:semiHidden="0" w:uiPriority="60" w:unhideWhenUsed="0"/>
+    <w:lsdException w:name="Light List Accent 5" w:semiHidden="0" w:uiPriority="61" w:unhideWhenUsed="0"/>
+    <w:lsdException w:name="Light Grid Accent 5" w:semiHidden="0" w:uiPriority="62" w:unhideWhenUsed="0"/>
+    <w:lsdException w:name="Medium Shading 1 Accent 5" w:semiHidden="0" w:uiPriority="63" w:unhideWhenUsed="0"/>
+    <w:lsdException w:name="Medium Shading 2 Accent 5" w:semiHidden="0" w:uiPriority="64" w:unhideWhenUsed="0"/>
+    <w:lsdException w:name="Medium List 1 Accent 5" w:semiHidden="0" w:uiPriority="65" w:unhideWhenUsed="0"/>
+    <w:lsdException w:name="Medium List 2 Accent 5" w:semiHidden="0" w:uiPriority="66" w:unhideWhenUsed="0"/>
+    <w:lsdException w:name="Medium Grid 1 Accent 5" w:semiHidden="0" w:uiPriority="67" w:unhideWhenUsed="0"/>
+    <w:lsdException w:name="Medium Grid 2 Accent 5" w:semiHidden="0" w:uiPriority="68" w:unhideWhenUsed="0"/>
+    <w:lsdException w:name="Medium Grid 3 Accent 5" w:semiHidden="0" w:uiPriority="69" w:unhideWhenUsed="0"/>
+    <w:lsdException w:name="Dark List Accent 5" w:semiHidden="0" w:uiPriority="70" w:unhideWhenUsed="0"/>
+    <w:lsdException w:name="Colorful Shading Accent 5" w:semiHidden="0" w:uiPriority="71" w:unhideWhenUsed="0"/>
+    <w:lsdException w:name="Colorful List Accent 5" w:semiHidden="0" w:uiPriority="72" w:unhideWhenUsed="0"/>
+    <w:lsdException w:name="Colorful Grid Accent 5" w:semiHidden="0" w:uiPriority="73" w:unhideWhenUsed="0"/>
+    <w:lsdException w:name="Light Shading Accent 6" w:semiHidden="0" w:uiPriority="60" w:unhideWhenUsed="0"/>
+    <w:lsdException w:name="Light List Accent 6" w:semiHidden="0" w:uiPriority="61" w:unhideWhenUsed="0"/>
+    <w:lsdException w:name="Light Grid Accent 6" w:semiHidden="0" w:uiPriority="62" w:unhideWhenUsed="0"/>
+    <w:lsdException w:name="Medium Shading 1 Accent 6" w:semiHidden="0" w:uiPriority="63" w:unhideWhenUsed="0"/>
+    <w:lsdException w:name="Medium Shading 2 Accent 6" w:semiHidden="0" w:uiPriority="64" w:unhideWhenUsed="0"/>
+    <w:lsdException w:name="Medium List 1 Accent 6" w:semiHidden="0" w:uiPriority="65" w:unhideWhenUsed="0"/>
+    <w:lsdException w:name="Medium List 2 Accent 6" w:semiHidden="0" w:uiPriority="66" w:unhideWhenUsed="0"/>
+    <w:lsdException w:name="Medium Grid 1 Accent 6" w:semiHidden="0" w:uiPriority="67" w:unhideWhenUsed="0"/>
+    <w:lsdException w:name="Medium Grid 2 Accent 6" w:semiHidden="0" w:uiPriority="68" w:unhideWhenUsed="0"/>
+    <w:lsdException w:name="Medium Grid 3 Accent 6" w:semiHidden="0" w:uiPriority="69" w:unhideWhenUsed="0"/>
+    <w:lsdException w:name="Dark List Accent 6" w:semiHidden="0" w:uiPriority="70" w:unhideWhenUsed="0"/>
+    <w:lsdException w:name="Colorful Shading Accent 6" w:semiHidden="0" w:uiPriority="71" w:unhideWhenUsed="0"/>
+    <w:lsdException w:name="Colorful List Accent 6" w:semiHidden="0" w:uiPriority="72" w:unhideWhenUsed="0"/>
+    <w:lsdException w:name="Colorful Grid Accent 6" w:semiHidden="0" w:uiPriority="73" w:unhideWhenUsed="0"/>
+    <w:lsdException w:name="Subtle Emphasis" w:semiHidden="0" w:uiPriority="19" w:unhideWhenUsed="0" w:qFormat="1"/>
+    <w:lsdException w:name="Intense Emphasis" w:semiHidden="0" w:uiPriority="21" w:unhideWhenUsed="0" w:qFormat="1"/>
+    <w:lsdException w:name="Subtle Reference" w:semiHidden="0" w:uiPriority="31" w:unhideWhenUsed="0" w:qFormat="1"/>
+    <w:lsdException w:name="Intense Reference" w:semiHidden="0" w:uiPriority="32" w:unhideWhenUsed="0" w:qFormat="1"/>
+    <w:lsdException w:name="Book Title" w:semiHidden="0" w:uiPriority="33" w:unhideWhenUsed="0" w:qFormat="1"/>
+    <w:lsdException w:name="Bibliography" w:uiPriority="37"/>
+    <w:lsdException w:name="TOC Heading" w:uiPriority="39" w:qFormat="1"/>
   </w:latentStyles>
   <w:style w:type="paragraph" w:default="1" w:styleId="a">
     <w:name w:val="Normal"/>
@@ -3940,7 +3599,643 @@
     </w:pPr>
   </w:style>
   <w:style w:type="character" w:customStyle="1" w:styleId="a6">
-    <w:name w:val="Заголовок Знак"/>
+    <w:name w:val="Название Знак"/>
+    <w:link w:val="a5"/>
+    <w:rsid w:val="006D1C1B"/>
+    <w:rPr>
+      <w:b/>
+      <w:bCs/>
+      <w:sz w:val="28"/>
+      <w:szCs w:val="24"/>
+    </w:rPr>
+  </w:style>
+  <w:style w:type="paragraph" w:styleId="af1">
+    <w:name w:val="List Paragraph"/>
+    <w:basedOn w:val="a"/>
+    <w:uiPriority w:val="34"/>
+    <w:qFormat/>
+    <w:rsid w:val="004B7ECA"/>
+    <w:pPr>
+      <w:ind w:left="720"/>
+    </w:pPr>
+    <w:rPr>
+      <w:rFonts w:ascii="Calibri" w:eastAsia="Calibri" w:hAnsi="Calibri"/>
+      <w:sz w:val="22"/>
+      <w:szCs w:val="22"/>
+      <w:lang w:eastAsia="en-US"/>
+    </w:rPr>
+  </w:style>
+  <w:style w:type="paragraph" w:styleId="af2">
+    <w:name w:val="No Spacing"/>
+    <w:uiPriority w:val="1"/>
+    <w:qFormat/>
+    <w:rsid w:val="006A5B78"/>
+    <w:rPr>
+      <w:rFonts w:ascii="Calibri" w:hAnsi="Calibri"/>
+      <w:sz w:val="22"/>
+      <w:szCs w:val="22"/>
+    </w:rPr>
+  </w:style>
+  <w:style w:type="table" w:styleId="af3">
+    <w:name w:val="Table Grid"/>
+    <w:basedOn w:val="a1"/>
+    <w:rsid w:val="00BE6657"/>
+    <w:tblPr>
+      <w:tblBorders>
+        <w:top w:val="single" w:sz="4" w:space="0" w:color="auto"/>
+        <w:left w:val="single" w:sz="4" w:space="0" w:color="auto"/>
+        <w:bottom w:val="single" w:sz="4" w:space="0" w:color="auto"/>
+        <w:right w:val="single" w:sz="4" w:space="0" w:color="auto"/>
+        <w:insideH w:val="single" w:sz="4" w:space="0" w:color="auto"/>
+        <w:insideV w:val="single" w:sz="4" w:space="0" w:color="auto"/>
+      </w:tblBorders>
+    </w:tblPr>
+  </w:style>
+  <w:style w:type="paragraph" w:styleId="HTML">
+    <w:name w:val="HTML Preformatted"/>
+    <w:basedOn w:val="a"/>
+    <w:link w:val="HTML0"/>
+    <w:semiHidden/>
+    <w:unhideWhenUsed/>
+    <w:rsid w:val="00247950"/>
+    <w:rPr>
+      <w:rFonts w:ascii="Consolas" w:hAnsi="Consolas"/>
+      <w:sz w:val="20"/>
+      <w:szCs w:val="20"/>
+    </w:rPr>
+  </w:style>
+  <w:style w:type="character" w:customStyle="1" w:styleId="HTML0">
+    <w:name w:val="Стандартный HTML Знак"/>
+    <w:basedOn w:val="a0"/>
+    <w:link w:val="HTML"/>
+    <w:semiHidden/>
+    <w:rsid w:val="00247950"/>
+    <w:rPr>
+      <w:rFonts w:ascii="Consolas" w:hAnsi="Consolas"/>
+    </w:rPr>
+  </w:style>
+</w:styles>
+</file>
+
+<file path=word/stylesWithEffects.xml><?xml version="1.0" encoding="utf-8"?>
+<w:styles xmlns:wpc="http://schemas.microsoft.com/office/word/2010/wordprocessingCanvas" xmlns:mc="http://schemas.openxmlformats.org/markup-compatibility/2006" xmlns:o="urn:schemas-microsoft-com:office:office" xmlns:r="http://schemas.openxmlformats.org/officeDocument/2006/relationships" xmlns:m="http://schemas.openxmlformats.org/officeDocument/2006/math" xmlns:v="urn:schemas-microsoft-com:vml" xmlns:wp14="http://schemas.microsoft.com/office/word/2010/wordprocessingDrawing" xmlns:wp="http://schemas.openxmlformats.org/drawingml/2006/wordprocessingDrawing" xmlns:w10="urn:schemas-microsoft-com:office:word" xmlns:w="http://schemas.openxmlformats.org/wordprocessingml/2006/main" xmlns:w14="http://schemas.microsoft.com/office/word/2010/wordml" xmlns:wpg="http://schemas.microsoft.com/office/word/2010/wordprocessingGroup" xmlns:wpi="http://schemas.microsoft.com/office/word/2010/wordprocessingInk" xmlns:wne="http://schemas.microsoft.com/office/word/2006/wordml" xmlns:wps="http://schemas.microsoft.com/office/word/2010/wordprocessingShape" mc:Ignorable="w14 wp14">
+  <w:docDefaults>
+    <w:rPrDefault>
+      <w:rPr>
+        <w:rFonts w:ascii="Times New Roman" w:eastAsia="Times New Roman" w:hAnsi="Times New Roman" w:cs="Times New Roman"/>
+        <w:lang w:val="ru-RU" w:eastAsia="ru-RU" w:bidi="ar-SA"/>
+      </w:rPr>
+    </w:rPrDefault>
+    <w:pPrDefault/>
+  </w:docDefaults>
+  <w:latentStyles w:defLockedState="0" w:defUIPriority="0" w:defSemiHidden="1" w:defUnhideWhenUsed="1" w:defQFormat="0" w:count="267">
+    <w:lsdException w:name="Normal" w:semiHidden="0" w:unhideWhenUsed="0" w:qFormat="1"/>
+    <w:lsdException w:name="heading 1" w:semiHidden="0" w:unhideWhenUsed="0" w:qFormat="1"/>
+    <w:lsdException w:name="heading 2" w:qFormat="1"/>
+    <w:lsdException w:name="heading 3" w:qFormat="1"/>
+    <w:lsdException w:name="heading 4" w:qFormat="1"/>
+    <w:lsdException w:name="heading 5" w:qFormat="1"/>
+    <w:lsdException w:name="heading 6" w:qFormat="1"/>
+    <w:lsdException w:name="heading 7" w:qFormat="1"/>
+    <w:lsdException w:name="heading 8" w:qFormat="1"/>
+    <w:lsdException w:name="heading 9" w:qFormat="1"/>
+    <w:lsdException w:name="caption" w:qFormat="1"/>
+    <w:lsdException w:name="table of authorities" w:semiHidden="0" w:unhideWhenUsed="0"/>
+    <w:lsdException w:name="List" w:semiHidden="0" w:unhideWhenUsed="0"/>
+    <w:lsdException w:name="List Bullet" w:semiHidden="0" w:unhideWhenUsed="0"/>
+    <w:lsdException w:name="Title" w:semiHidden="0" w:unhideWhenUsed="0" w:qFormat="1"/>
+    <w:lsdException w:name="List Continue 2" w:semiHidden="0" w:unhideWhenUsed="0"/>
+    <w:lsdException w:name="List Continue 3" w:semiHidden="0" w:unhideWhenUsed="0"/>
+    <w:lsdException w:name="List Continue 4" w:semiHidden="0" w:unhideWhenUsed="0"/>
+    <w:lsdException w:name="List Continue 5" w:semiHidden="0" w:unhideWhenUsed="0"/>
+    <w:lsdException w:name="Subtitle" w:semiHidden="0" w:unhideWhenUsed="0" w:qFormat="1"/>
+    <w:lsdException w:name="Strong" w:semiHidden="0" w:unhideWhenUsed="0" w:qFormat="1"/>
+    <w:lsdException w:name="Emphasis" w:semiHidden="0" w:unhideWhenUsed="0" w:qFormat="1"/>
+    <w:lsdException w:name="Normal (Web)" w:uiPriority="99"/>
+    <w:lsdException w:name="Placeholder Text" w:uiPriority="99" w:unhideWhenUsed="0"/>
+    <w:lsdException w:name="No Spacing" w:semiHidden="0" w:uiPriority="1" w:unhideWhenUsed="0" w:qFormat="1"/>
+    <w:lsdException w:name="Light Shading" w:semiHidden="0" w:uiPriority="60" w:unhideWhenUsed="0"/>
+    <w:lsdException w:name="Light List" w:semiHidden="0" w:uiPriority="61" w:unhideWhenUsed="0"/>
+    <w:lsdException w:name="Light Grid" w:semiHidden="0" w:uiPriority="62" w:unhideWhenUsed="0"/>
+    <w:lsdException w:name="Medium Shading 1" w:semiHidden="0" w:uiPriority="63" w:unhideWhenUsed="0"/>
+    <w:lsdException w:name="Medium Shading 2" w:semiHidden="0" w:uiPriority="64" w:unhideWhenUsed="0"/>
+    <w:lsdException w:name="Medium List 1" w:semiHidden="0" w:uiPriority="65" w:unhideWhenUsed="0"/>
+    <w:lsdException w:name="Medium List 2" w:semiHidden="0" w:uiPriority="66" w:unhideWhenUsed="0"/>
+    <w:lsdException w:name="Medium Grid 1" w:semiHidden="0" w:uiPriority="67" w:unhideWhenUsed="0"/>
+    <w:lsdException w:name="Medium Grid 2" w:semiHidden="0" w:uiPriority="68" w:unhideWhenUsed="0"/>
+    <w:lsdException w:name="Medium Grid 3" w:semiHidden="0" w:uiPriority="69" w:unhideWhenUsed="0"/>
+    <w:lsdException w:name="Dark List" w:semiHidden="0" w:uiPriority="70" w:unhideWhenUsed="0"/>
+    <w:lsdException w:name="Colorful Shading" w:semiHidden="0" w:uiPriority="71" w:unhideWhenUsed="0"/>
+    <w:lsdException w:name="Colorful List" w:semiHidden="0" w:uiPriority="72" w:unhideWhenUsed="0"/>
+    <w:lsdException w:name="Colorful Grid" w:semiHidden="0" w:uiPriority="73" w:unhideWhenUsed="0"/>
+    <w:lsdException w:name="Light Shading Accent 1" w:semiHidden="0" w:uiPriority="60" w:unhideWhenUsed="0"/>
+    <w:lsdException w:name="Light List Accent 1" w:semiHidden="0" w:uiPriority="61" w:unhideWhenUsed="0"/>
+    <w:lsdException w:name="Light Grid Accent 1" w:semiHidden="0" w:uiPriority="62" w:unhideWhenUsed="0"/>
+    <w:lsdException w:name="Medium Shading 1 Accent 1" w:semiHidden="0" w:uiPriority="63" w:unhideWhenUsed="0"/>
+    <w:lsdException w:name="Medium Shading 2 Accent 1" w:semiHidden="0" w:uiPriority="64" w:unhideWhenUsed="0"/>
+    <w:lsdException w:name="Medium List 1 Accent 1" w:semiHidden="0" w:uiPriority="65" w:unhideWhenUsed="0"/>
+    <w:lsdException w:name="Revision" w:uiPriority="99" w:unhideWhenUsed="0"/>
+    <w:lsdException w:name="List Paragraph" w:semiHidden="0" w:uiPriority="34" w:unhideWhenUsed="0" w:qFormat="1"/>
+    <w:lsdException w:name="Quote" w:semiHidden="0" w:uiPriority="29" w:unhideWhenUsed="0" w:qFormat="1"/>
+    <w:lsdException w:name="Intense Quote" w:semiHidden="0" w:uiPriority="30" w:unhideWhenUsed="0" w:qFormat="1"/>
+    <w:lsdException w:name="Medium List 2 Accent 1" w:semiHidden="0" w:uiPriority="66" w:unhideWhenUsed="0"/>
+    <w:lsdException w:name="Medium Grid 1 Accent 1" w:semiHidden="0" w:uiPriority="67" w:unhideWhenUsed="0"/>
+    <w:lsdException w:name="Medium Grid 2 Accent 1" w:semiHidden="0" w:uiPriority="68" w:unhideWhenUsed="0"/>
+    <w:lsdException w:name="Medium Grid 3 Accent 1" w:semiHidden="0" w:uiPriority="69" w:unhideWhenUsed="0"/>
+    <w:lsdException w:name="Dark List Accent 1" w:semiHidden="0" w:uiPriority="70" w:unhideWhenUsed="0"/>
+    <w:lsdException w:name="Colorful Shading Accent 1" w:semiHidden="0" w:uiPriority="71" w:unhideWhenUsed="0"/>
+    <w:lsdException w:name="Colorful List Accent 1" w:semiHidden="0" w:uiPriority="72" w:unhideWhenUsed="0"/>
+    <w:lsdException w:name="Colorful Grid Accent 1" w:semiHidden="0" w:uiPriority="73" w:unhideWhenUsed="0"/>
+    <w:lsdException w:name="Light Shading Accent 2" w:semiHidden="0" w:uiPriority="60" w:unhideWhenUsed="0"/>
+    <w:lsdException w:name="Light List Accent 2" w:semiHidden="0" w:uiPriority="61" w:unhideWhenUsed="0"/>
+    <w:lsdException w:name="Light Grid Accent 2" w:semiHidden="0" w:uiPriority="62" w:unhideWhenUsed="0"/>
+    <w:lsdException w:name="Medium Shading 1 Accent 2" w:semiHidden="0" w:uiPriority="63" w:unhideWhenUsed="0"/>
+    <w:lsdException w:name="Medium Shading 2 Accent 2" w:semiHidden="0" w:uiPriority="64" w:unhideWhenUsed="0"/>
+    <w:lsdException w:name="Medium List 1 Accent 2" w:semiHidden="0" w:uiPriority="65" w:unhideWhenUsed="0"/>
+    <w:lsdException w:name="Medium List 2 Accent 2" w:semiHidden="0" w:uiPriority="66" w:unhideWhenUsed="0"/>
+    <w:lsdException w:name="Medium Grid 1 Accent 2" w:semiHidden="0" w:uiPriority="67" w:unhideWhenUsed="0"/>
+    <w:lsdException w:name="Medium Grid 2 Accent 2" w:semiHidden="0" w:uiPriority="68" w:unhideWhenUsed="0"/>
+    <w:lsdException w:name="Medium Grid 3 Accent 2" w:semiHidden="0" w:uiPriority="69" w:unhideWhenUsed="0"/>
+    <w:lsdException w:name="Dark List Accent 2" w:semiHidden="0" w:uiPriority="70" w:unhideWhenUsed="0"/>
+    <w:lsdException w:name="Colorful Shading Accent 2" w:semiHidden="0" w:uiPriority="71" w:unhideWhenUsed="0"/>
+    <w:lsdException w:name="Colorful List Accent 2" w:semiHidden="0" w:uiPriority="72" w:unhideWhenUsed="0"/>
+    <w:lsdException w:name="Colorful Grid Accent 2" w:semiHidden="0" w:uiPriority="73" w:unhideWhenUsed="0"/>
+    <w:lsdException w:name="Light Shading Accent 3" w:semiHidden="0" w:uiPriority="60" w:unhideWhenUsed="0"/>
+    <w:lsdException w:name="Light List Accent 3" w:semiHidden="0" w:uiPriority="61" w:unhideWhenUsed="0"/>
+    <w:lsdException w:name="Light Grid Accent 3" w:semiHidden="0" w:uiPriority="62" w:unhideWhenUsed="0"/>
+    <w:lsdException w:name="Medium Shading 1 Accent 3" w:semiHidden="0" w:uiPriority="63" w:unhideWhenUsed="0"/>
+    <w:lsdException w:name="Medium Shading 2 Accent 3" w:semiHidden="0" w:uiPriority="64" w:unhideWhenUsed="0"/>
+    <w:lsdException w:name="Medium List 1 Accent 3" w:semiHidden="0" w:uiPriority="65" w:unhideWhenUsed="0"/>
+    <w:lsdException w:name="Medium List 2 Accent 3" w:semiHidden="0" w:uiPriority="66" w:unhideWhenUsed="0"/>
+    <w:lsdException w:name="Medium Grid 1 Accent 3" w:semiHidden="0" w:uiPriority="67" w:unhideWhenUsed="0"/>
+    <w:lsdException w:name="Medium Grid 2 Accent 3" w:semiHidden="0" w:uiPriority="68" w:unhideWhenUsed="0"/>
+    <w:lsdException w:name="Medium Grid 3 Accent 3" w:semiHidden="0" w:uiPriority="69" w:unhideWhenUsed="0"/>
+    <w:lsdException w:name="Dark List Accent 3" w:semiHidden="0" w:uiPriority="70" w:unhideWhenUsed="0"/>
+    <w:lsdException w:name="Colorful Shading Accent 3" w:semiHidden="0" w:uiPriority="71" w:unhideWhenUsed="0"/>
+    <w:lsdException w:name="Colorful List Accent 3" w:semiHidden="0" w:uiPriority="72" w:unhideWhenUsed="0"/>
+    <w:lsdException w:name="Colorful Grid Accent 3" w:semiHidden="0" w:uiPriority="73" w:unhideWhenUsed="0"/>
+    <w:lsdException w:name="Light Shading Accent 4" w:semiHidden="0" w:uiPriority="60" w:unhideWhenUsed="0"/>
+    <w:lsdException w:name="Light List Accent 4" w:semiHidden="0" w:uiPriority="61" w:unhideWhenUsed="0"/>
+    <w:lsdException w:name="Light Grid Accent 4" w:semiHidden="0" w:uiPriority="62" w:unhideWhenUsed="0"/>
+    <w:lsdException w:name="Medium Shading 1 Accent 4" w:semiHidden="0" w:uiPriority="63" w:unhideWhenUsed="0"/>
+    <w:lsdException w:name="Medium Shading 2 Accent 4" w:semiHidden="0" w:uiPriority="64" w:unhideWhenUsed="0"/>
+    <w:lsdException w:name="Medium List 1 Accent 4" w:semiHidden="0" w:uiPriority="65" w:unhideWhenUsed="0"/>
+    <w:lsdException w:name="Medium List 2 Accent 4" w:semiHidden="0" w:uiPriority="66" w:unhideWhenUsed="0"/>
+    <w:lsdException w:name="Medium Grid 1 Accent 4" w:semiHidden="0" w:uiPriority="67" w:unhideWhenUsed="0"/>
+    <w:lsdException w:name="Medium Grid 2 Accent 4" w:semiHidden="0" w:uiPriority="68" w:unhideWhenUsed="0"/>
+    <w:lsdException w:name="Medium Grid 3 Accent 4" w:semiHidden="0" w:uiPriority="69" w:unhideWhenUsed="0"/>
+    <w:lsdException w:name="Dark List Accent 4" w:semiHidden="0" w:uiPriority="70" w:unhideWhenUsed="0"/>
+    <w:lsdException w:name="Colorful Shading Accent 4" w:semiHidden="0" w:uiPriority="71" w:unhideWhenUsed="0"/>
+    <w:lsdException w:name="Colorful List Accent 4" w:semiHidden="0" w:uiPriority="72" w:unhideWhenUsed="0"/>
+    <w:lsdException w:name="Colorful Grid Accent 4" w:semiHidden="0" w:uiPriority="73" w:unhideWhenUsed="0"/>
+    <w:lsdException w:name="Light Shading Accent 5" w:semiHidden="0" w:uiPriority="60" w:unhideWhenUsed="0"/>
+    <w:lsdException w:name="Light List Accent 5" w:semiHidden="0" w:uiPriority="61" w:unhideWhenUsed="0"/>
+    <w:lsdException w:name="Light Grid Accent 5" w:semiHidden="0" w:uiPriority="62" w:unhideWhenUsed="0"/>
+    <w:lsdException w:name="Medium Shading 1 Accent 5" w:semiHidden="0" w:uiPriority="63" w:unhideWhenUsed="0"/>
+    <w:lsdException w:name="Medium Shading 2 Accent 5" w:semiHidden="0" w:uiPriority="64" w:unhideWhenUsed="0"/>
+    <w:lsdException w:name="Medium List 1 Accent 5" w:semiHidden="0" w:uiPriority="65" w:unhideWhenUsed="0"/>
+    <w:lsdException w:name="Medium List 2 Accent 5" w:semiHidden="0" w:uiPriority="66" w:unhideWhenUsed="0"/>
+    <w:lsdException w:name="Medium Grid 1 Accent 5" w:semiHidden="0" w:uiPriority="67" w:unhideWhenUsed="0"/>
+    <w:lsdException w:name="Medium Grid 2 Accent 5" w:semiHidden="0" w:uiPriority="68" w:unhideWhenUsed="0"/>
+    <w:lsdException w:name="Medium Grid 3 Accent 5" w:semiHidden="0" w:uiPriority="69" w:unhideWhenUsed="0"/>
+    <w:lsdException w:name="Dark List Accent 5" w:semiHidden="0" w:uiPriority="70" w:unhideWhenUsed="0"/>
+    <w:lsdException w:name="Colorful Shading Accent 5" w:semiHidden="0" w:uiPriority="71" w:unhideWhenUsed="0"/>
+    <w:lsdException w:name="Colorful List Accent 5" w:semiHidden="0" w:uiPriority="72" w:unhideWhenUsed="0"/>
+    <w:lsdException w:name="Colorful Grid Accent 5" w:semiHidden="0" w:uiPriority="73" w:unhideWhenUsed="0"/>
+    <w:lsdException w:name="Light Shading Accent 6" w:semiHidden="0" w:uiPriority="60" w:unhideWhenUsed="0"/>
+    <w:lsdException w:name="Light List Accent 6" w:semiHidden="0" w:uiPriority="61" w:unhideWhenUsed="0"/>
+    <w:lsdException w:name="Light Grid Accent 6" w:semiHidden="0" w:uiPriority="62" w:unhideWhenUsed="0"/>
+    <w:lsdException w:name="Medium Shading 1 Accent 6" w:semiHidden="0" w:uiPriority="63" w:unhideWhenUsed="0"/>
+    <w:lsdException w:name="Medium Shading 2 Accent 6" w:semiHidden="0" w:uiPriority="64" w:unhideWhenUsed="0"/>
+    <w:lsdException w:name="Medium List 1 Accent 6" w:semiHidden="0" w:uiPriority="65" w:unhideWhenUsed="0"/>
+    <w:lsdException w:name="Medium List 2 Accent 6" w:semiHidden="0" w:uiPriority="66" w:unhideWhenUsed="0"/>
+    <w:lsdException w:name="Medium Grid 1 Accent 6" w:semiHidden="0" w:uiPriority="67" w:unhideWhenUsed="0"/>
+    <w:lsdException w:name="Medium Grid 2 Accent 6" w:semiHidden="0" w:uiPriority="68" w:unhideWhenUsed="0"/>
+    <w:lsdException w:name="Medium Grid 3 Accent 6" w:semiHidden="0" w:uiPriority="69" w:unhideWhenUsed="0"/>
+    <w:lsdException w:name="Dark List Accent 6" w:semiHidden="0" w:uiPriority="70" w:unhideWhenUsed="0"/>
+    <w:lsdException w:name="Colorful Shading Accent 6" w:semiHidden="0" w:uiPriority="71" w:unhideWhenUsed="0"/>
+    <w:lsdException w:name="Colorful List Accent 6" w:semiHidden="0" w:uiPriority="72" w:unhideWhenUsed="0"/>
+    <w:lsdException w:name="Colorful Grid Accent 6" w:semiHidden="0" w:uiPriority="73" w:unhideWhenUsed="0"/>
+    <w:lsdException w:name="Subtle Emphasis" w:semiHidden="0" w:uiPriority="19" w:unhideWhenUsed="0" w:qFormat="1"/>
+    <w:lsdException w:name="Intense Emphasis" w:semiHidden="0" w:uiPriority="21" w:unhideWhenUsed="0" w:qFormat="1"/>
+    <w:lsdException w:name="Subtle Reference" w:semiHidden="0" w:uiPriority="31" w:unhideWhenUsed="0" w:qFormat="1"/>
+    <w:lsdException w:name="Intense Reference" w:semiHidden="0" w:uiPriority="32" w:unhideWhenUsed="0" w:qFormat="1"/>
+    <w:lsdException w:name="Book Title" w:semiHidden="0" w:uiPriority="33" w:unhideWhenUsed="0" w:qFormat="1"/>
+    <w:lsdException w:name="Bibliography" w:uiPriority="37"/>
+    <w:lsdException w:name="TOC Heading" w:uiPriority="39" w:qFormat="1"/>
+  </w:latentStyles>
+  <w:style w:type="paragraph" w:default="1" w:styleId="a">
+    <w:name w:val="Normal"/>
+    <w:qFormat/>
+    <w:rsid w:val="00751F4A"/>
+    <w:rPr>
+      <w:sz w:val="24"/>
+      <w:szCs w:val="24"/>
+    </w:rPr>
+  </w:style>
+  <w:style w:type="paragraph" w:styleId="2">
+    <w:name w:val="heading 2"/>
+    <w:basedOn w:val="a"/>
+    <w:next w:val="a"/>
+    <w:qFormat/>
+    <w:rsid w:val="00893631"/>
+    <w:pPr>
+      <w:keepNext/>
+      <w:jc w:val="center"/>
+      <w:outlineLvl w:val="1"/>
+    </w:pPr>
+    <w:rPr>
+      <w:sz w:val="28"/>
+    </w:rPr>
+  </w:style>
+  <w:style w:type="paragraph" w:styleId="3">
+    <w:name w:val="heading 3"/>
+    <w:basedOn w:val="a"/>
+    <w:next w:val="a"/>
+    <w:qFormat/>
+    <w:rsid w:val="003D4F4B"/>
+    <w:pPr>
+      <w:keepNext/>
+      <w:spacing w:before="240" w:after="60"/>
+      <w:outlineLvl w:val="2"/>
+    </w:pPr>
+    <w:rPr>
+      <w:rFonts w:ascii="Arial" w:hAnsi="Arial" w:cs="Arial"/>
+      <w:b/>
+      <w:bCs/>
+      <w:sz w:val="26"/>
+      <w:szCs w:val="26"/>
+    </w:rPr>
+  </w:style>
+  <w:style w:type="paragraph" w:styleId="4">
+    <w:name w:val="heading 4"/>
+    <w:basedOn w:val="a"/>
+    <w:next w:val="a"/>
+    <w:link w:val="40"/>
+    <w:qFormat/>
+    <w:rsid w:val="00893631"/>
+    <w:pPr>
+      <w:keepNext/>
+      <w:spacing w:line="360" w:lineRule="auto"/>
+      <w:jc w:val="both"/>
+      <w:outlineLvl w:val="3"/>
+    </w:pPr>
+    <w:rPr>
+      <w:sz w:val="28"/>
+      <w:szCs w:val="20"/>
+    </w:rPr>
+  </w:style>
+  <w:style w:type="character" w:default="1" w:styleId="a0">
+    <w:name w:val="Default Paragraph Font"/>
+    <w:uiPriority w:val="1"/>
+    <w:semiHidden/>
+    <w:unhideWhenUsed/>
+  </w:style>
+  <w:style w:type="table" w:default="1" w:styleId="a1">
+    <w:name w:val="Normal Table"/>
+    <w:uiPriority w:val="99"/>
+    <w:semiHidden/>
+    <w:unhideWhenUsed/>
+    <w:tblPr>
+      <w:tblInd w:w="0" w:type="dxa"/>
+      <w:tblCellMar>
+        <w:top w:w="0" w:type="dxa"/>
+        <w:left w:w="108" w:type="dxa"/>
+        <w:bottom w:w="0" w:type="dxa"/>
+        <w:right w:w="108" w:type="dxa"/>
+      </w:tblCellMar>
+    </w:tblPr>
+  </w:style>
+  <w:style w:type="numbering" w:default="1" w:styleId="a2">
+    <w:name w:val="No List"/>
+    <w:uiPriority w:val="99"/>
+    <w:semiHidden/>
+    <w:unhideWhenUsed/>
+  </w:style>
+  <w:style w:type="paragraph" w:customStyle="1" w:styleId="ConsPlusNonformat">
+    <w:name w:val="ConsPlusNonformat"/>
+    <w:rsid w:val="00222454"/>
+    <w:pPr>
+      <w:autoSpaceDE w:val="0"/>
+      <w:autoSpaceDN w:val="0"/>
+      <w:adjustRightInd w:val="0"/>
+    </w:pPr>
+    <w:rPr>
+      <w:rFonts w:ascii="Courier New" w:hAnsi="Courier New" w:cs="Courier New"/>
+    </w:rPr>
+  </w:style>
+  <w:style w:type="paragraph" w:customStyle="1" w:styleId="ConsPlusTitle">
+    <w:name w:val="ConsPlusTitle"/>
+    <w:uiPriority w:val="99"/>
+    <w:rsid w:val="00222454"/>
+    <w:pPr>
+      <w:autoSpaceDE w:val="0"/>
+      <w:autoSpaceDN w:val="0"/>
+      <w:adjustRightInd w:val="0"/>
+    </w:pPr>
+    <w:rPr>
+      <w:rFonts w:ascii="Arial" w:hAnsi="Arial" w:cs="Arial"/>
+      <w:b/>
+      <w:bCs/>
+    </w:rPr>
+  </w:style>
+  <w:style w:type="paragraph" w:styleId="a3">
+    <w:name w:val="Body Text"/>
+    <w:basedOn w:val="a"/>
+    <w:link w:val="a4"/>
+    <w:rsid w:val="00554AA9"/>
+    <w:pPr>
+      <w:jc w:val="center"/>
+    </w:pPr>
+    <w:rPr>
+      <w:b/>
+      <w:sz w:val="28"/>
+      <w:szCs w:val="20"/>
+    </w:rPr>
+  </w:style>
+  <w:style w:type="paragraph" w:customStyle="1" w:styleId="ConsTitle">
+    <w:name w:val="ConsTitle"/>
+    <w:rsid w:val="00AE238C"/>
+    <w:pPr>
+      <w:widowControl w:val="0"/>
+      <w:autoSpaceDE w:val="0"/>
+      <w:autoSpaceDN w:val="0"/>
+      <w:adjustRightInd w:val="0"/>
+      <w:ind w:right="19772"/>
+    </w:pPr>
+    <w:rPr>
+      <w:rFonts w:ascii="Arial" w:hAnsi="Arial" w:cs="Arial"/>
+      <w:b/>
+      <w:bCs/>
+      <w:sz w:val="16"/>
+      <w:szCs w:val="16"/>
+    </w:rPr>
+  </w:style>
+  <w:style w:type="paragraph" w:styleId="a5">
+    <w:name w:val="Title"/>
+    <w:basedOn w:val="a"/>
+    <w:link w:val="a6"/>
+    <w:qFormat/>
+    <w:rsid w:val="003A70EA"/>
+    <w:pPr>
+      <w:jc w:val="center"/>
+    </w:pPr>
+    <w:rPr>
+      <w:b/>
+      <w:bCs/>
+      <w:sz w:val="28"/>
+    </w:rPr>
+  </w:style>
+  <w:style w:type="paragraph" w:styleId="30">
+    <w:name w:val="Body Text Indent 3"/>
+    <w:basedOn w:val="a"/>
+    <w:link w:val="31"/>
+    <w:rsid w:val="00A1728C"/>
+    <w:pPr>
+      <w:spacing w:after="120"/>
+      <w:ind w:left="283"/>
+    </w:pPr>
+    <w:rPr>
+      <w:sz w:val="16"/>
+      <w:szCs w:val="16"/>
+    </w:rPr>
+  </w:style>
+  <w:style w:type="paragraph" w:styleId="20">
+    <w:name w:val="Body Text 2"/>
+    <w:basedOn w:val="a"/>
+    <w:rsid w:val="004678F8"/>
+    <w:pPr>
+      <w:spacing w:after="120" w:line="480" w:lineRule="auto"/>
+    </w:pPr>
+  </w:style>
+  <w:style w:type="paragraph" w:styleId="21">
+    <w:name w:val="Body Text Indent 2"/>
+    <w:basedOn w:val="a"/>
+    <w:rsid w:val="00656752"/>
+    <w:pPr>
+      <w:spacing w:after="120" w:line="480" w:lineRule="auto"/>
+      <w:ind w:left="283"/>
+    </w:pPr>
+  </w:style>
+  <w:style w:type="paragraph" w:styleId="a7">
+    <w:name w:val="Body Text Indent"/>
+    <w:basedOn w:val="a"/>
+    <w:rsid w:val="0077680D"/>
+    <w:pPr>
+      <w:spacing w:after="120"/>
+      <w:ind w:left="283"/>
+    </w:pPr>
+  </w:style>
+  <w:style w:type="paragraph" w:styleId="32">
+    <w:name w:val="Body Text 3"/>
+    <w:basedOn w:val="a"/>
+    <w:rsid w:val="00BD473E"/>
+    <w:pPr>
+      <w:spacing w:after="120"/>
+    </w:pPr>
+    <w:rPr>
+      <w:sz w:val="16"/>
+      <w:szCs w:val="16"/>
+    </w:rPr>
+  </w:style>
+  <w:style w:type="paragraph" w:customStyle="1" w:styleId="ConsNonformat">
+    <w:name w:val="ConsNonformat"/>
+    <w:rsid w:val="0010698E"/>
+    <w:pPr>
+      <w:widowControl w:val="0"/>
+      <w:autoSpaceDE w:val="0"/>
+      <w:autoSpaceDN w:val="0"/>
+      <w:adjustRightInd w:val="0"/>
+    </w:pPr>
+    <w:rPr>
+      <w:rFonts w:ascii="Courier New" w:hAnsi="Courier New" w:cs="Courier New"/>
+    </w:rPr>
+  </w:style>
+  <w:style w:type="paragraph" w:styleId="a8">
+    <w:name w:val="Balloon Text"/>
+    <w:basedOn w:val="a"/>
+    <w:semiHidden/>
+    <w:rsid w:val="007F74BF"/>
+    <w:rPr>
+      <w:rFonts w:ascii="Tahoma" w:hAnsi="Tahoma" w:cs="Tahoma"/>
+      <w:sz w:val="16"/>
+      <w:szCs w:val="16"/>
+    </w:rPr>
+  </w:style>
+  <w:style w:type="paragraph" w:styleId="a9">
+    <w:name w:val="footer"/>
+    <w:basedOn w:val="a"/>
+    <w:rsid w:val="003879AD"/>
+    <w:pPr>
+      <w:tabs>
+        <w:tab w:val="center" w:pos="4677"/>
+        <w:tab w:val="right" w:pos="9355"/>
+      </w:tabs>
+    </w:pPr>
+    <w:rPr>
+      <w:sz w:val="20"/>
+      <w:szCs w:val="20"/>
+    </w:rPr>
+  </w:style>
+  <w:style w:type="paragraph" w:customStyle="1" w:styleId="Heading">
+    <w:name w:val="Heading"/>
+    <w:rsid w:val="00CB5C79"/>
+    <w:pPr>
+      <w:autoSpaceDE w:val="0"/>
+      <w:autoSpaceDN w:val="0"/>
+      <w:adjustRightInd w:val="0"/>
+    </w:pPr>
+    <w:rPr>
+      <w:rFonts w:ascii="Arial" w:hAnsi="Arial" w:cs="Arial"/>
+      <w:b/>
+      <w:bCs/>
+      <w:sz w:val="22"/>
+      <w:szCs w:val="22"/>
+    </w:rPr>
+  </w:style>
+  <w:style w:type="paragraph" w:customStyle="1" w:styleId="ConsNormal">
+    <w:name w:val="ConsNormal"/>
+    <w:rsid w:val="002313C4"/>
+    <w:pPr>
+      <w:autoSpaceDE w:val="0"/>
+      <w:autoSpaceDN w:val="0"/>
+      <w:adjustRightInd w:val="0"/>
+      <w:ind w:right="19772" w:firstLine="720"/>
+    </w:pPr>
+    <w:rPr>
+      <w:rFonts w:ascii="Arial" w:hAnsi="Arial" w:cs="Arial"/>
+    </w:rPr>
+  </w:style>
+  <w:style w:type="paragraph" w:styleId="aa">
+    <w:name w:val="Block Text"/>
+    <w:basedOn w:val="a"/>
+    <w:rsid w:val="004F1CA3"/>
+    <w:pPr>
+      <w:ind w:left="-180" w:right="-263" w:firstLine="710"/>
+      <w:jc w:val="both"/>
+    </w:pPr>
+  </w:style>
+  <w:style w:type="character" w:customStyle="1" w:styleId="a4">
+    <w:name w:val="Основной текст Знак"/>
+    <w:link w:val="a3"/>
+    <w:rsid w:val="009F2E1C"/>
+    <w:rPr>
+      <w:b/>
+      <w:sz w:val="28"/>
+      <w:lang w:val="ru-RU" w:eastAsia="ru-RU" w:bidi="ar-SA"/>
+    </w:rPr>
+  </w:style>
+  <w:style w:type="paragraph" w:styleId="ab">
+    <w:name w:val="caption"/>
+    <w:basedOn w:val="a"/>
+    <w:next w:val="a"/>
+    <w:qFormat/>
+    <w:rsid w:val="00AC4140"/>
+    <w:pPr>
+      <w:pBdr>
+        <w:bottom w:val="single" w:sz="6" w:space="11" w:color="auto"/>
+      </w:pBdr>
+      <w:spacing w:line="240" w:lineRule="atLeast"/>
+      <w:ind w:right="-574"/>
+      <w:jc w:val="both"/>
+    </w:pPr>
+    <w:rPr>
+      <w:b/>
+      <w:sz w:val="20"/>
+    </w:rPr>
+  </w:style>
+  <w:style w:type="paragraph" w:customStyle="1" w:styleId="14">
+    <w:name w:val="Обычный + 14 пт"/>
+    <w:aliases w:val="Красный"/>
+    <w:basedOn w:val="a"/>
+    <w:rsid w:val="00EE7378"/>
+    <w:pPr>
+      <w:jc w:val="both"/>
+    </w:pPr>
+    <w:rPr>
+      <w:b/>
+      <w:color w:val="FF0000"/>
+    </w:rPr>
+  </w:style>
+  <w:style w:type="paragraph" w:customStyle="1" w:styleId="210">
+    <w:name w:val="Основной текст 21"/>
+    <w:basedOn w:val="a"/>
+    <w:rsid w:val="008D2D6D"/>
+    <w:pPr>
+      <w:ind w:firstLine="709"/>
+      <w:jc w:val="both"/>
+    </w:pPr>
+    <w:rPr>
+      <w:sz w:val="28"/>
+      <w:szCs w:val="20"/>
+    </w:rPr>
+  </w:style>
+  <w:style w:type="paragraph" w:styleId="ac">
+    <w:name w:val="Document Map"/>
+    <w:basedOn w:val="a"/>
+    <w:link w:val="ad"/>
+    <w:rsid w:val="008F785D"/>
+    <w:rPr>
+      <w:rFonts w:ascii="Tahoma" w:hAnsi="Tahoma" w:cs="Tahoma"/>
+      <w:sz w:val="16"/>
+      <w:szCs w:val="16"/>
+    </w:rPr>
+  </w:style>
+  <w:style w:type="character" w:customStyle="1" w:styleId="ad">
+    <w:name w:val="Схема документа Знак"/>
+    <w:link w:val="ac"/>
+    <w:rsid w:val="008F785D"/>
+    <w:rPr>
+      <w:rFonts w:ascii="Tahoma" w:hAnsi="Tahoma" w:cs="Tahoma"/>
+      <w:sz w:val="16"/>
+      <w:szCs w:val="16"/>
+    </w:rPr>
+  </w:style>
+  <w:style w:type="character" w:customStyle="1" w:styleId="40">
+    <w:name w:val="Заголовок 4 Знак"/>
+    <w:link w:val="4"/>
+    <w:rsid w:val="002A3DC5"/>
+    <w:rPr>
+      <w:sz w:val="28"/>
+    </w:rPr>
+  </w:style>
+  <w:style w:type="character" w:styleId="ae">
+    <w:name w:val="Hyperlink"/>
+    <w:rsid w:val="00B86991"/>
+    <w:rPr>
+      <w:color w:val="0000FF"/>
+      <w:u w:val="single"/>
+    </w:rPr>
+  </w:style>
+  <w:style w:type="character" w:styleId="af">
+    <w:name w:val="FollowedHyperlink"/>
+    <w:rsid w:val="00B86991"/>
+    <w:rPr>
+      <w:color w:val="800080"/>
+      <w:u w:val="single"/>
+    </w:rPr>
+  </w:style>
+  <w:style w:type="character" w:customStyle="1" w:styleId="31">
+    <w:name w:val="Основной текст с отступом 3 Знак"/>
+    <w:link w:val="30"/>
+    <w:rsid w:val="009B40B1"/>
+    <w:rPr>
+      <w:sz w:val="16"/>
+      <w:szCs w:val="16"/>
+    </w:rPr>
+  </w:style>
+  <w:style w:type="paragraph" w:styleId="af0">
+    <w:name w:val="Normal (Web)"/>
+    <w:basedOn w:val="a"/>
+    <w:uiPriority w:val="99"/>
+    <w:unhideWhenUsed/>
+    <w:rsid w:val="00C85C56"/>
+    <w:pPr>
+      <w:spacing w:before="100" w:beforeAutospacing="1" w:after="100" w:afterAutospacing="1"/>
+    </w:pPr>
+  </w:style>
+  <w:style w:type="character" w:customStyle="1" w:styleId="a6">
+    <w:name w:val="Название Знак"/>
     <w:link w:val="a5"/>
     <w:rsid w:val="006D1C1B"/>
     <w:rPr>
@@ -4308,7 +4603,7 @@
 </file>
 
 <file path=customXml/itemProps1.xml><?xml version="1.0" encoding="utf-8"?>
-<ds:datastoreItem xmlns:ds="http://schemas.openxmlformats.org/officeDocument/2006/customXml" ds:itemID="{076FD6C7-9AE9-440A-ACD4-277C01C745A9}">
+<ds:datastoreItem xmlns:ds="http://schemas.openxmlformats.org/officeDocument/2006/customXml" ds:itemID="{FB7A6F09-807A-4218-A16D-0AE6669540D3}">
   <ds:schemaRefs>
     <ds:schemaRef ds:uri="http://schemas.openxmlformats.org/officeDocument/2006/bibliography"/>
   </ds:schemaRefs>

</xml_diff>

<commit_message>
corrected problem with GROUP_CHECKBOX - fixed DOCx tags; - fixed Merging
</commit_message>
<xml_diff>
--- a/src/main/webapp/resources/files/doc_templates/povestka.docx
+++ b/src/main/webapp/resources/files/doc_templates/povestka.docx
@@ -183,15 +183,24 @@
           <w:sz w:val="20"/>
           <w:szCs w:val="20"/>
         </w:rPr>
-        <w:t xml:space="preserve"> к</w:t>
-      </w:r>
+        <w:t xml:space="preserve"> </w:t>
+      </w:r>
+      <w:proofErr w:type="spellStart"/>
       <w:r>
         <w:rPr>
           <w:sz w:val="20"/>
           <w:szCs w:val="20"/>
         </w:rPr>
+        <w:t>к</w:t>
+      </w:r>
+      <w:r>
+        <w:rPr>
+          <w:sz w:val="20"/>
+          <w:szCs w:val="20"/>
+        </w:rPr>
         <w:t>аб</w:t>
       </w:r>
+      <w:proofErr w:type="spellEnd"/>
       <w:r>
         <w:rPr>
           <w:sz w:val="20"/>
@@ -276,6 +285,7 @@
           <w:lang w:val="en-US"/>
         </w:rPr>
       </w:pPr>
+      <w:proofErr w:type="gramStart"/>
       <w:r>
         <w:rPr>
           <w:b/>
@@ -319,8 +329,9 @@
           <w:szCs w:val="28"/>
           <w:lang w:val="en-US"/>
         </w:rPr>
-        <w:t>dd MMMM yyyy</w:t>
-      </w:r>
+        <w:t xml:space="preserve">dd MMMM </w:t>
+      </w:r>
+      <w:proofErr w:type="spellStart"/>
       <w:r>
         <w:rPr>
           <w:b/>
@@ -328,8 +339,9 @@
           <w:szCs w:val="28"/>
           <w:lang w:val="en-US"/>
         </w:rPr>
-        <w:t>&gt;</w:t>
-      </w:r>
+        <w:t>yyyy</w:t>
+      </w:r>
+      <w:proofErr w:type="spellEnd"/>
       <w:r>
         <w:rPr>
           <w:b/>
@@ -337,15 +349,7 @@
           <w:szCs w:val="28"/>
           <w:lang w:val="en-US"/>
         </w:rPr>
-        <w:t xml:space="preserve"> </w:t>
-      </w:r>
-      <w:r>
-        <w:rPr>
-          <w:b/>
-          <w:sz w:val="28"/>
-          <w:szCs w:val="28"/>
-        </w:rPr>
-        <w:t>г</w:t>
+        <w:t>&gt;</w:t>
       </w:r>
       <w:r>
         <w:rPr>
@@ -354,8 +358,26 @@
           <w:szCs w:val="28"/>
           <w:lang w:val="en-US"/>
         </w:rPr>
+        <w:t xml:space="preserve"> </w:t>
+      </w:r>
+      <w:r>
+        <w:rPr>
+          <w:b/>
+          <w:sz w:val="28"/>
+          <w:szCs w:val="28"/>
+        </w:rPr>
+        <w:t>г</w:t>
+      </w:r>
+      <w:r>
+        <w:rPr>
+          <w:b/>
+          <w:sz w:val="28"/>
+          <w:szCs w:val="28"/>
+          <w:lang w:val="en-US"/>
+        </w:rPr>
         <w:t>.</w:t>
       </w:r>
+      <w:proofErr w:type="gramEnd"/>
     </w:p>
     <w:p>
       <w:pPr>
@@ -379,16 +401,24 @@
           <w:b/>
         </w:rPr>
       </w:pPr>
+      <w:proofErr w:type="gramStart"/>
       <w:r>
         <w:rPr>
           <w:b/>
         </w:rPr>
-        <w:t>П О В Е С Т К А</w:t>
-      </w:r>
+        <w:t>П</w:t>
+      </w:r>
+      <w:proofErr w:type="gramEnd"/>
       <w:r>
         <w:rPr>
           <w:b/>
         </w:rPr>
+        <w:t xml:space="preserve"> О В Е С Т К А</w:t>
+      </w:r>
+      <w:r>
+        <w:rPr>
+          <w:b/>
+        </w:rPr>
         <w:t xml:space="preserve"> </w:t>
       </w:r>
       <w:r>
@@ -403,6 +433,7 @@
         </w:rPr>
         <w:t>&lt;</w:t>
       </w:r>
+      <w:proofErr w:type="spellStart"/>
       <w:r>
         <w:rPr>
           <w:b/>
@@ -410,6 +441,7 @@
         </w:rPr>
         <w:t>RegNum</w:t>
       </w:r>
+      <w:proofErr w:type="spellEnd"/>
       <w:r>
         <w:rPr>
           <w:b/>
@@ -464,6 +496,7 @@
         </w:rPr>
         <w:t>&lt;</w:t>
       </w:r>
+      <w:proofErr w:type="spellStart"/>
       <w:r>
         <w:rPr>
           <w:b/>
@@ -478,6 +511,7 @@
         </w:rPr>
         <w:t>Time</w:t>
       </w:r>
+      <w:proofErr w:type="spellEnd"/>
       <w:r>
         <w:rPr>
           <w:b/>
@@ -572,13 +606,23 @@
                 <w:szCs w:val="22"/>
               </w:rPr>
             </w:pPr>
+            <w:proofErr w:type="gramStart"/>
             <w:r>
               <w:rPr>
                 <w:i/>
                 <w:sz w:val="22"/>
                 <w:szCs w:val="22"/>
               </w:rPr>
-              <w:t>Ответственный за подготовку материалов</w:t>
+              <w:t>Ответственный</w:t>
+            </w:r>
+            <w:proofErr w:type="gramEnd"/>
+            <w:r>
+              <w:rPr>
+                <w:i/>
+                <w:sz w:val="22"/>
+                <w:szCs w:val="22"/>
+              </w:rPr>
+              <w:t xml:space="preserve"> за подготовку материалов</w:t>
             </w:r>
           </w:p>
         </w:tc>
@@ -604,7 +648,23 @@
                 <w:sz w:val="28"/>
                 <w:szCs w:val="28"/>
               </w:rPr>
-              <w:t>&lt;[Questions]</w:t>
+              <w:t>&lt;[</w:t>
+            </w:r>
+            <w:proofErr w:type="spellStart"/>
+            <w:r>
+              <w:rPr>
+                <w:sz w:val="28"/>
+                <w:szCs w:val="28"/>
+              </w:rPr>
+              <w:t>Questions</w:t>
+            </w:r>
+            <w:proofErr w:type="spellEnd"/>
+            <w:r>
+              <w:rPr>
+                <w:sz w:val="28"/>
+                <w:szCs w:val="28"/>
+              </w:rPr>
+              <w:t>]</w:t>
             </w:r>
             <w:r>
               <w:rPr>
@@ -645,15 +705,42 @@
                 <w:szCs w:val="28"/>
                 <w:lang w:val="en-US"/>
               </w:rPr>
-              <w:t>&lt;[Questions]Exclude.IMG&gt;</w:t>
-            </w:r>
-            <w:r>
-              <w:rPr>
-                <w:sz w:val="28"/>
-                <w:szCs w:val="28"/>
-                <w:lang w:val="en-US"/>
-              </w:rPr>
-              <w:t>&lt;[Questions]Question</w:t>
+              <w:t>&lt;[Questions]</w:t>
+            </w:r>
+            <w:proofErr w:type="spellStart"/>
+            <w:r>
+              <w:rPr>
+                <w:sz w:val="28"/>
+                <w:szCs w:val="28"/>
+                <w:lang w:val="en-US"/>
+              </w:rPr>
+              <w:t>Exclude.IMG</w:t>
+            </w:r>
+            <w:proofErr w:type="spellEnd"/>
+            <w:r>
+              <w:rPr>
+                <w:sz w:val="28"/>
+                <w:szCs w:val="28"/>
+                <w:lang w:val="en-US"/>
+              </w:rPr>
+              <w:t>&gt;</w:t>
+            </w:r>
+            <w:r>
+              <w:rPr>
+                <w:sz w:val="28"/>
+                <w:szCs w:val="28"/>
+                <w:lang w:val="en-US"/>
+              </w:rPr>
+              <w:t>&lt;[Questions]</w:t>
+            </w:r>
+            <w:proofErr w:type="spellStart"/>
+            <w:r>
+              <w:rPr>
+                <w:sz w:val="28"/>
+                <w:szCs w:val="28"/>
+                <w:lang w:val="en-US"/>
+              </w:rPr>
+              <w:t>Question</w:t>
             </w:r>
             <w:r>
               <w:rPr>
@@ -663,6 +750,7 @@
               </w:rPr>
               <w:t>.Preposition</w:t>
             </w:r>
+            <w:proofErr w:type="spellEnd"/>
             <w:r>
               <w:rPr>
                 <w:sz w:val="28"/>
@@ -701,7 +789,25 @@
                 <w:szCs w:val="28"/>
                 <w:lang w:val="en-US"/>
               </w:rPr>
-              <w:t xml:space="preserve">&lt;[Questions]OrderNumber&gt; </w:t>
+              <w:t>&lt;[Questions]</w:t>
+            </w:r>
+            <w:proofErr w:type="spellStart"/>
+            <w:r>
+              <w:rPr>
+                <w:sz w:val="28"/>
+                <w:szCs w:val="28"/>
+                <w:lang w:val="en-US"/>
+              </w:rPr>
+              <w:t>OrderNumber</w:t>
+            </w:r>
+            <w:proofErr w:type="spellEnd"/>
+            <w:r>
+              <w:rPr>
+                <w:sz w:val="28"/>
+                <w:szCs w:val="28"/>
+                <w:lang w:val="en-US"/>
+              </w:rPr>
+              <w:t xml:space="preserve">&gt; </w:t>
             </w:r>
             <w:r>
               <w:rPr>
@@ -748,7 +854,16 @@
                 <w:szCs w:val="28"/>
                 <w:lang w:val="en-US"/>
               </w:rPr>
-              <w:t>&lt;[Questions]TarifView</w:t>
+              <w:t>&lt;[Questions]</w:t>
+            </w:r>
+            <w:proofErr w:type="spellStart"/>
+            <w:r>
+              <w:rPr>
+                <w:sz w:val="28"/>
+                <w:szCs w:val="28"/>
+                <w:lang w:val="en-US"/>
+              </w:rPr>
+              <w:t>TarifView</w:t>
             </w:r>
             <w:r>
               <w:rPr>
@@ -758,6 +873,7 @@
               </w:rPr>
               <w:t>.Preposition</w:t>
             </w:r>
+            <w:proofErr w:type="spellEnd"/>
             <w:r>
               <w:rPr>
                 <w:sz w:val="28"/>
@@ -844,15 +960,48 @@
                 <w:szCs w:val="28"/>
                 <w:lang w:val="en-US"/>
               </w:rPr>
-              <w:t>}THEN{</w:t>
-            </w:r>
-            <w:r>
-              <w:rPr>
-                <w:sz w:val="28"/>
-                <w:szCs w:val="28"/>
-                <w:lang w:val="en-US"/>
-              </w:rPr>
-              <w:t>&lt;[Questions]AdditionalInfo&gt;</w:t>
+              <w:t>}THEN</w:t>
+            </w:r>
+            <w:bookmarkStart w:id="0" w:name="_GoBack"/>
+            <w:r>
+              <w:rPr>
+                <w:sz w:val="28"/>
+                <w:szCs w:val="28"/>
+                <w:lang w:val="en-US"/>
+              </w:rPr>
+              <w:t>{</w:t>
+            </w:r>
+            <w:r>
+              <w:rPr>
+                <w:sz w:val="28"/>
+                <w:szCs w:val="28"/>
+                <w:lang w:val="en-US"/>
+              </w:rPr>
+              <w:t>&lt;[Questions]</w:t>
+            </w:r>
+            <w:r>
+              <w:rPr>
+                <w:sz w:val="28"/>
+                <w:szCs w:val="28"/>
+                <w:lang w:val="en-US"/>
+              </w:rPr>
+              <w:t>AddAdditionalInfo</w:t>
+            </w:r>
+            <w:r>
+              <w:rPr>
+                <w:sz w:val="28"/>
+                <w:szCs w:val="28"/>
+                <w:lang w:val="en-US"/>
+              </w:rPr>
+              <w:t>.</w:t>
+            </w:r>
+            <w:r>
+              <w:rPr>
+                <w:sz w:val="28"/>
+                <w:szCs w:val="28"/>
+                <w:lang w:val="en-US"/>
+              </w:rPr>
+              <w:t>AdditionalInfo&gt;</w:t>
             </w:r>
             <w:r>
               <w:rPr>
@@ -862,6 +1011,7 @@
               </w:rPr>
               <w:t>}</w:t>
             </w:r>
+            <w:bookmarkEnd w:id="0"/>
           </w:p>
           <w:p>
             <w:pPr>
@@ -875,8 +1025,6 @@
                 <w:lang w:val="en-US"/>
               </w:rPr>
             </w:pPr>
-            <w:bookmarkStart w:id="0" w:name="_GoBack"/>
-            <w:bookmarkEnd w:id="0"/>
           </w:p>
         </w:tc>
         <w:tc>
@@ -892,6 +1040,7 @@
                 <w:lang w:val="en-US"/>
               </w:rPr>
             </w:pPr>
+            <w:proofErr w:type="gramStart"/>
             <w:r>
               <w:rPr>
                 <w:sz w:val="28"/>
@@ -908,6 +1057,7 @@
               </w:rPr>
               <w:t>[</w:t>
             </w:r>
+            <w:proofErr w:type="gramEnd"/>
             <w:r>
               <w:rPr>
                 <w:sz w:val="28"/>
@@ -924,6 +1074,7 @@
               </w:rPr>
               <w:t>]</w:t>
             </w:r>
+            <w:proofErr w:type="spellStart"/>
             <w:r>
               <w:rPr>
                 <w:sz w:val="28"/>
@@ -932,6 +1083,7 @@
               </w:rPr>
               <w:t>AuthPerson</w:t>
             </w:r>
+            <w:proofErr w:type="spellEnd"/>
             <w:r>
               <w:rPr>
                 <w:sz w:val="28"/>
@@ -956,6 +1108,7 @@
               </w:rPr>
               <w:t xml:space="preserve">8(495)620-20-00, </w:t>
             </w:r>
+            <w:proofErr w:type="spellStart"/>
             <w:r>
               <w:rPr>
                 <w:sz w:val="28"/>
@@ -963,13 +1116,23 @@
               </w:rPr>
               <w:t>доб</w:t>
             </w:r>
-            <w:r>
-              <w:rPr>
-                <w:sz w:val="28"/>
-                <w:szCs w:val="28"/>
-                <w:lang w:val="en-US"/>
-              </w:rPr>
-              <w:t>. &lt;[Questions]AuthPerson</w:t>
+            <w:proofErr w:type="spellEnd"/>
+            <w:r>
+              <w:rPr>
+                <w:sz w:val="28"/>
+                <w:szCs w:val="28"/>
+                <w:lang w:val="en-US"/>
+              </w:rPr>
+              <w:t>. &lt;[Questions]</w:t>
+            </w:r>
+            <w:proofErr w:type="spellStart"/>
+            <w:r>
+              <w:rPr>
+                <w:sz w:val="28"/>
+                <w:szCs w:val="28"/>
+                <w:lang w:val="en-US"/>
+              </w:rPr>
+              <w:t>AuthPerson</w:t>
             </w:r>
             <w:r>
               <w:rPr>
@@ -979,6 +1142,7 @@
               </w:rPr>
               <w:t>.Phone</w:t>
             </w:r>
+            <w:proofErr w:type="spellEnd"/>
             <w:r>
               <w:rPr>
                 <w:sz w:val="28"/>
@@ -1062,7 +1226,29 @@
                 <w:szCs w:val="28"/>
                 <w:lang w:val="en-US"/>
               </w:rPr>
-              <w:t>&lt;SignerPosition&gt;</w:t>
+              <w:t>&lt;</w:t>
+            </w:r>
+            <w:proofErr w:type="spellStart"/>
+            <w:r>
+              <w:rPr>
+                <w:b/>
+                <w:bCs/>
+                <w:sz w:val="28"/>
+                <w:szCs w:val="28"/>
+                <w:lang w:val="en-US"/>
+              </w:rPr>
+              <w:t>SignerPosition</w:t>
+            </w:r>
+            <w:proofErr w:type="spellEnd"/>
+            <w:r>
+              <w:rPr>
+                <w:b/>
+                <w:bCs/>
+                <w:sz w:val="28"/>
+                <w:szCs w:val="28"/>
+                <w:lang w:val="en-US"/>
+              </w:rPr>
+              <w:t>&gt;</w:t>
             </w:r>
           </w:p>
         </w:tc>
@@ -1177,6 +1363,7 @@
                 <w:lang w:val="en-US"/>
               </w:rPr>
             </w:pPr>
+            <w:proofErr w:type="spellStart"/>
             <w:r>
               <w:rPr>
                 <w:b/>
@@ -1195,6 +1382,7 @@
               </w:rPr>
               <w:t>екретар</w:t>
             </w:r>
+            <w:proofErr w:type="spellEnd"/>
             <w:r>
               <w:rPr>
                 <w:b/>
@@ -1210,8 +1398,19 @@
                 <w:szCs w:val="28"/>
                 <w:lang w:val="en-US"/>
               </w:rPr>
-              <w:t xml:space="preserve"> правления</w:t>
-            </w:r>
+              <w:t xml:space="preserve"> </w:t>
+            </w:r>
+            <w:proofErr w:type="spellStart"/>
+            <w:r>
+              <w:rPr>
+                <w:b/>
+                <w:sz w:val="28"/>
+                <w:szCs w:val="28"/>
+                <w:lang w:val="en-US"/>
+              </w:rPr>
+              <w:t>правления</w:t>
+            </w:r>
+            <w:proofErr w:type="spellEnd"/>
           </w:p>
         </w:tc>
         <w:tc>
@@ -1235,6 +1434,7 @@
                 <w:lang w:val="en-US"/>
               </w:rPr>
             </w:pPr>
+            <w:proofErr w:type="spellStart"/>
             <w:r>
               <w:rPr>
                 <w:b/>
@@ -1280,6 +1480,7 @@
               </w:rPr>
               <w:t>Сапрыкина</w:t>
             </w:r>
+            <w:proofErr w:type="spellEnd"/>
           </w:p>
         </w:tc>
       </w:tr>
@@ -4603,7 +4804,7 @@
 </file>
 
 <file path=customXml/itemProps1.xml><?xml version="1.0" encoding="utf-8"?>
-<ds:datastoreItem xmlns:ds="http://schemas.openxmlformats.org/officeDocument/2006/customXml" ds:itemID="{FB7A6F09-807A-4218-A16D-0AE6669540D3}">
+<ds:datastoreItem xmlns:ds="http://schemas.openxmlformats.org/officeDocument/2006/customXml" ds:itemID="{C083834B-22A9-4E53-91BA-57C6F028D82B}">
   <ds:schemaRefs>
     <ds:schemaRef ds:uri="http://schemas.openxmlformats.org/officeDocument/2006/bibliography"/>
   </ds:schemaRefs>

</xml_diff>